<commit_message>
"Contigency plan" - added
</commit_message>
<xml_diff>
--- a/Project description_modGiorgos.docx
+++ b/Project description_modGiorgos.docx
@@ -8041,8 +8041,6 @@
           <w:t>I should read up to here, right?</w:t>
         </w:r>
       </w:ins>
-      <w:bookmarkStart w:id="620" w:name="_GoBack"/>
-      <w:bookmarkEnd w:id="620"/>
     </w:p>
     <w:p>
       <w:pPr>
@@ -8672,17 +8670,135 @@
       </w:r>
     </w:p>
     <w:p/>
+    <w:p>
+      <w:pPr>
+        <w:pStyle w:val="Heading3"/>
+      </w:pPr>
+      <w:r>
+        <w:t>Contingency plan:</w:t>
+      </w:r>
+    </w:p>
+    <w:p>
+      <w:pPr>
+        <w:rPr>
+          <w:i/>
+        </w:rPr>
+      </w:pPr>
+      <w:r>
+        <w:t>In case it will be found out that the gate reflectometry technique does not work we are going to</w:t>
+      </w:r>
+      <w:r>
+        <w:t xml:space="preserve"> try to</w:t>
+      </w:r>
+      <w:r>
+        <w:t xml:space="preserve"> use </w:t>
+      </w:r>
+      <w:r>
+        <w:t xml:space="preserve">a </w:t>
+      </w:r>
+      <w:r>
+        <w:t>charge sensor ohmic reflectomet</w:t>
+      </w:r>
+      <w:r>
+        <w:t>ry. (</w:t>
+      </w:r>
+      <w:r>
+        <w:rPr>
+          <w:i/>
+        </w:rPr>
+        <w:t>maybe put some reasons why gate reflectometry should not work, but I don’t know what those can be</w:t>
+      </w:r>
+      <w:r>
+        <w:t xml:space="preserve">) </w:t>
+      </w:r>
+      <w:r>
+        <w:t xml:space="preserve">For that reason </w:t>
+      </w:r>
+      <w:r>
+        <w:t xml:space="preserve">a </w:t>
+      </w:r>
+      <w:r>
+        <w:t xml:space="preserve">charge sensor proximate to the double quantum dot should be added to the nanofabrication process </w:t>
+      </w:r>
+      <w:r>
+        <w:t>of our samples, similar to the approach used in [8], but replacing electrons with holes in our case. For the charge sensor a single hole transistor would be used  in a form of a single quantum dot very close to the initial double quantum dot</w:t>
+      </w:r>
+      <w:r>
+        <w:t>, thus capacitively</w:t>
+      </w:r>
+      <w:r>
+        <w:t xml:space="preserve"> coupled to it.  </w:t>
+      </w:r>
+      <w:r>
+        <w:t>Whenever charge configuration changes in the DQD, impedance of the charge sensor will change and thus reflected signal amplit</w:t>
+      </w:r>
+      <w:r>
+        <w:t xml:space="preserve">ude. </w:t>
+      </w:r>
+      <w:r>
+        <w:rPr>
+          <w:i/>
+        </w:rPr>
+        <w:t>For the reflecto</w:t>
+      </w:r>
+      <w:bookmarkStart w:id="620" w:name="_GoBack"/>
+      <w:bookmarkEnd w:id="620"/>
+      <w:r>
+        <w:rPr>
+          <w:i/>
+        </w:rPr>
+        <w:t>metry on the single quantum dot, look the relfecotmetry principle description</w:t>
+      </w:r>
+      <w:r>
+        <w:rPr>
+          <w:i/>
+        </w:rPr>
+        <w:t xml:space="preserve"> in the reflectometry explanation at the end of the “State of the art chapter”. </w:t>
+      </w:r>
+    </w:p>
+    <w:p>
+      <w:pPr>
+        <w:rPr>
+          <w:i/>
+        </w:rPr>
+      </w:pPr>
+      <w:r>
+        <w:rPr>
+          <w:i/>
+        </w:rPr>
+        <w:t>Such an</w:t>
+      </w:r>
+      <w:r>
+        <w:rPr>
+          <w:i/>
+        </w:rPr>
+        <w:t xml:space="preserve"> approach is more mature in the community and thus it has bigger chances for success.</w:t>
+      </w:r>
+    </w:p>
+    <w:p>
+      <w:pPr>
+        <w:pStyle w:val="Heading3"/>
+      </w:pPr>
+    </w:p>
+    <w:p>
+      <w:pPr>
+        <w:pStyle w:val="Heading3"/>
+      </w:pPr>
+    </w:p>
     <w:p/>
-    <w:p>
-      <w:pPr>
-        <w:pStyle w:val="Heading3"/>
-      </w:pPr>
-    </w:p>
-    <w:p>
-      <w:pPr>
-        <w:pStyle w:val="Heading3"/>
-      </w:pPr>
-    </w:p>
+    <w:p/>
+    <w:p/>
+    <w:p/>
+    <w:p/>
+    <w:p/>
+    <w:p/>
+    <w:p/>
+    <w:p/>
+    <w:p/>
+    <w:p/>
+    <w:p/>
+    <w:p/>
+    <w:p/>
     <w:p>
       <w:pPr>
         <w:pStyle w:val="Heading3"/>
@@ -15586,7 +15702,7 @@
 </file>
 
 <file path=customXml/itemProps1.xml><?xml version="1.0" encoding="utf-8"?>
-<ds:datastoreItem xmlns:ds="http://schemas.openxmlformats.org/officeDocument/2006/customXml" ds:itemID="{2EE8CE0D-F6A9-4B00-9A5E-6E09AA524DA2}">
+<ds:datastoreItem xmlns:ds="http://schemas.openxmlformats.org/officeDocument/2006/customXml" ds:itemID="{838415D6-A9CB-4BB9-B019-FEC9B2D1AB39}">
   <ds:schemaRefs>
     <ds:schemaRef ds:uri="http://schemas.openxmlformats.org/officeDocument/2006/bibliography"/>
   </ds:schemaRefs>

</xml_diff>

<commit_message>
"Instrumentation setup" added to "Work schedule"
</commit_message>
<xml_diff>
--- a/Project description_modGiorgos.docx
+++ b/Project description_modGiorgos.docx
@@ -7981,7 +7981,16 @@
           <w:rPr>
             <w:color w:val="575757"/>
           </w:rPr>
-          <w:t xml:space="preserve"> can be added in order to increase the SNR of the measured signal</w:t>
+          <w:t xml:space="preserve"> </w:t>
+        </w:r>
+        <w:r>
+          <w:t>can be added in order</w:t>
+        </w:r>
+        <w:r>
+          <w:rPr>
+            <w:color w:val="575757"/>
+          </w:rPr>
+          <w:t xml:space="preserve"> to increase the SNR of the measured signal</w:t>
         </w:r>
       </w:ins>
       <w:r>
@@ -8026,13 +8035,6 @@
           <w:i/>
         </w:rPr>
       </w:pPr>
-    </w:p>
-    <w:p>
-      <w:pPr>
-        <w:rPr>
-          <w:i/>
-        </w:rPr>
-      </w:pPr>
       <w:ins w:id="619" w:author="Georgios KATSAROS" w:date="2016-08-20T16:39:00Z">
         <w:r>
           <w:rPr>
@@ -8041,6 +8043,201 @@
           <w:t>I should read up to here, right?</w:t>
         </w:r>
       </w:ins>
+    </w:p>
+    <w:p>
+      <w:pPr>
+        <w:rPr>
+          <w:b/>
+        </w:rPr>
+      </w:pPr>
+      <w:r>
+        <w:rPr>
+          <w:b/>
+          <w:i/>
+        </w:rPr>
+        <w:drawing>
+          <wp:anchor distT="0" distB="0" distL="114300" distR="114300" simplePos="0" relativeHeight="251668480" behindDoc="0" locked="0" layoutInCell="1" allowOverlap="1" wp14:anchorId="722C8697" wp14:editId="31344133">
+            <wp:simplePos x="0" y="0"/>
+            <wp:positionH relativeFrom="margin">
+              <wp:align>center</wp:align>
+            </wp:positionH>
+            <wp:positionV relativeFrom="paragraph">
+              <wp:posOffset>258445</wp:posOffset>
+            </wp:positionV>
+            <wp:extent cx="2739600" cy="3600000"/>
+            <wp:effectExtent l="0" t="0" r="3810" b="635"/>
+            <wp:wrapSquare wrapText="bothSides"/>
+            <wp:docPr id="1026" name="Picture 2"/>
+            <wp:cNvGraphicFramePr>
+              <a:graphicFrameLocks xmlns:a="http://schemas.openxmlformats.org/drawingml/2006/main" noChangeAspect="1"/>
+            </wp:cNvGraphicFramePr>
+            <a:graphic xmlns:a="http://schemas.openxmlformats.org/drawingml/2006/main">
+              <a:graphicData uri="http://schemas.openxmlformats.org/drawingml/2006/picture">
+                <pic:pic xmlns:pic="http://schemas.openxmlformats.org/drawingml/2006/picture">
+                  <pic:nvPicPr>
+                    <pic:cNvPr id="1026" name="Picture 2"/>
+                    <pic:cNvPicPr>
+                      <a:picLocks noChangeAspect="1" noChangeArrowheads="1"/>
+                    </pic:cNvPicPr>
+                  </pic:nvPicPr>
+                  <pic:blipFill>
+                    <a:blip r:embed="rId15" cstate="print">
+                      <a:extLst>
+                        <a:ext uri="{28A0092B-C50C-407E-A947-70E740481C1C}">
+                          <a14:useLocalDpi xmlns:a14="http://schemas.microsoft.com/office/drawing/2010/main" val="0"/>
+                        </a:ext>
+                      </a:extLst>
+                    </a:blip>
+                    <a:srcRect/>
+                    <a:stretch>
+                      <a:fillRect/>
+                    </a:stretch>
+                  </pic:blipFill>
+                  <pic:spPr bwMode="auto">
+                    <a:xfrm>
+                      <a:off x="0" y="0"/>
+                      <a:ext cx="2739600" cy="3600000"/>
+                    </a:xfrm>
+                    <a:prstGeom prst="rect">
+                      <a:avLst/>
+                    </a:prstGeom>
+                    <a:noFill/>
+                    <a:ln>
+                      <a:noFill/>
+                    </a:ln>
+                    <a:extLst/>
+                  </pic:spPr>
+                </pic:pic>
+              </a:graphicData>
+            </a:graphic>
+            <wp14:sizeRelH relativeFrom="page">
+              <wp14:pctWidth>0</wp14:pctWidth>
+            </wp14:sizeRelH>
+            <wp14:sizeRelV relativeFrom="page">
+              <wp14:pctHeight>0</wp14:pctHeight>
+            </wp14:sizeRelV>
+          </wp:anchor>
+        </w:drawing>
+      </w:r>
+      <w:r>
+        <w:rPr>
+          <w:b/>
+        </w:rPr>
+        <w:t>I</w:t>
+      </w:r>
+      <w:r>
+        <w:rPr>
+          <w:b/>
+        </w:rPr>
+        <w:t>nstrumentation setup</w:t>
+      </w:r>
+      <w:r>
+        <w:rPr>
+          <w:b/>
+        </w:rPr>
+        <w:t xml:space="preserve"> </w:t>
+      </w:r>
+    </w:p>
+    <w:p>
+      <w:pPr>
+        <w:rPr>
+          <w:b/>
+          <w:i/>
+        </w:rPr>
+      </w:pPr>
+    </w:p>
+    <w:p>
+      <w:pPr>
+        <w:pStyle w:val="Heading4"/>
+      </w:pPr>
+    </w:p>
+    <w:p>
+      <w:pPr>
+        <w:pStyle w:val="Heading4"/>
+      </w:pPr>
+    </w:p>
+    <w:p>
+      <w:pPr>
+        <w:pStyle w:val="Heading4"/>
+      </w:pPr>
+    </w:p>
+    <w:p>
+      <w:pPr>
+        <w:pStyle w:val="Heading4"/>
+      </w:pPr>
+    </w:p>
+    <w:p>
+      <w:pPr>
+        <w:pStyle w:val="Heading4"/>
+      </w:pPr>
+    </w:p>
+    <w:p>
+      <w:pPr>
+        <w:pStyle w:val="Heading4"/>
+      </w:pPr>
+    </w:p>
+    <w:p>
+      <w:pPr>
+        <w:pStyle w:val="Heading4"/>
+      </w:pPr>
+    </w:p>
+    <w:p>
+      <w:pPr>
+        <w:pStyle w:val="Heading4"/>
+      </w:pPr>
+    </w:p>
+    <w:p>
+      <w:pPr>
+        <w:pStyle w:val="Heading4"/>
+      </w:pPr>
+    </w:p>
+    <w:p/>
+    <w:p/>
+    <w:p>
+      <w:pPr>
+        <w:pStyle w:val="Subtitle"/>
+      </w:pPr>
+      <w:r>
+        <w:t>Figure 6</w:t>
+      </w:r>
+      <w:r>
+        <w:t>:</w:t>
+      </w:r>
+      <w:r>
+        <w:t xml:space="preserve"> Simplified schematic of the overall measurement circuit</w:t>
+      </w:r>
+    </w:p>
+    <w:p>
+      <w:r>
+        <w:t xml:space="preserve">For conducting the measurements several instruments has been used. For measuring reflectometry signal (reflection coefficient) vector network analyzer (VNA) from Rohde and Schwarz, model ZNB20, has been used. For DC biasing of the single hole transistor, the auxiliary bias outputs of the Stanford Research SR830 </w:t>
+      </w:r>
+      <w:r>
+        <w:lastRenderedPageBreak/>
+        <w:t>lockin amplifier has been used. For DC current measurements current amplifier from Stanford Research SR570 has been used. For attenuating RF signal sent to</w:t>
+      </w:r>
+      <w:r>
+        <w:t xml:space="preserve"> the sample </w:t>
+      </w:r>
+      <w:r>
+        <w:t>Minicircuit</w:t>
+      </w:r>
+      <w:r>
+        <w:t>’s attenuator has been used</w:t>
+      </w:r>
+      <w:r>
+        <w:t xml:space="preserve"> and </w:t>
+      </w:r>
+      <w:r>
+        <w:t xml:space="preserve">for </w:t>
+      </w:r>
+      <w:r>
+        <w:t xml:space="preserve">amplifying </w:t>
+      </w:r>
+      <w:r>
+        <w:t>RF signal reflected from the sample, series of Minicircuit’s and CITLF3 low noise amplifier has been used. Instrument control and data retrieval to the PC has been done using Python application.</w:t>
+      </w:r>
+      <w:bookmarkStart w:id="620" w:name="_GoBack"/>
+      <w:bookmarkEnd w:id="620"/>
     </w:p>
     <w:p>
       <w:pPr>
@@ -8211,7 +8408,6 @@
         </w:numPr>
       </w:pPr>
       <w:r>
-        <w:lastRenderedPageBreak/>
         <w:t>Readout circuit optimization – choosing appropriate inductor values L (Figure 3) while keeping</w:t>
       </w:r>
       <w:r>
@@ -8630,161 +8826,149 @@
         <w:pStyle w:val="Heading3"/>
       </w:pPr>
       <w:r>
+        <w:t>International collaboration:</w:t>
+      </w:r>
+    </w:p>
+    <w:p>
+      <w:r>
+        <w:t xml:space="preserve">We are collaborating with spin qubit team in </w:t>
+      </w:r>
+      <w:r>
+        <w:rPr>
+          <w:b/>
+        </w:rPr>
+        <w:t>Charles M. Marcus</w:t>
+      </w:r>
+      <w:r>
+        <w:t xml:space="preserve"> laboratory in Copenhagen, lead by </w:t>
+      </w:r>
+      <w:r>
+        <w:rPr>
+          <w:b/>
+        </w:rPr>
+        <w:t>Ferdinand Kuemmeth</w:t>
+      </w:r>
+      <w:r>
+        <w:t xml:space="preserve">. Since they are mature group with a big knowledge in instrumentation and spin qubits in overall, this collaboration helps us a lot in setting up our measurement setup. It would be helpful to visit them several times throughout the year. Here I would like to ask for the finances to cover the trip and accommodation costs for that purpose. The other significant collaboration is with </w:t>
+      </w:r>
+      <w:r>
+        <w:rPr>
+          <w:b/>
+        </w:rPr>
+        <w:t>J.J. Zhang</w:t>
+      </w:r>
+      <w:r>
+        <w:t xml:space="preserve"> in Beijing, China. </w:t>
+      </w:r>
+      <w:r>
+        <w:t xml:space="preserve">He is material scientist providing us with silicon germanium nanowire samples. </w:t>
+      </w:r>
+    </w:p>
+    <w:p/>
+    <w:p>
+      <w:pPr>
+        <w:pStyle w:val="Heading3"/>
+      </w:pPr>
+      <w:r>
         <w:lastRenderedPageBreak/>
-        <w:t>International collaboration:</w:t>
-      </w:r>
-    </w:p>
-    <w:p>
-      <w:r>
-        <w:t xml:space="preserve">We are collaborating with spin qubit team in </w:t>
-      </w:r>
-      <w:r>
-        <w:rPr>
-          <w:b/>
-        </w:rPr>
-        <w:t>Charles M. Marcus</w:t>
-      </w:r>
-      <w:r>
-        <w:t xml:space="preserve"> laboratory in Copenhagen, lead by </w:t>
-      </w:r>
-      <w:r>
-        <w:rPr>
-          <w:b/>
-        </w:rPr>
-        <w:t>Ferdinand Kuemmeth</w:t>
-      </w:r>
-      <w:r>
-        <w:t xml:space="preserve">. Since they are mature group with a big knowledge in instrumentation and spin qubits in overall, this collaboration helps us a lot in setting up our measurement setup. It would be helpful to visit them several times throughout the year. Here I would like to ask for the finances to cover the trip and accommodation costs for that purpose. The other significant collaboration is with </w:t>
-      </w:r>
-      <w:r>
-        <w:rPr>
-          <w:b/>
-        </w:rPr>
-        <w:t>J.J. Zhang</w:t>
-      </w:r>
-      <w:r>
-        <w:t xml:space="preserve"> in Beijing, China. </w:t>
-      </w:r>
-      <w:r>
-        <w:t xml:space="preserve">He is material scientist providing us with silicon germanium nanowire samples. </w:t>
-      </w:r>
+        <w:t>Contingency plan:</w:t>
+      </w:r>
+    </w:p>
+    <w:p>
+      <w:pPr>
+        <w:rPr>
+          <w:i/>
+        </w:rPr>
+      </w:pPr>
+      <w:r>
+        <w:t>In case it will be found out that the gate reflectometry technique does not work we are going to</w:t>
+      </w:r>
+      <w:r>
+        <w:t xml:space="preserve"> try to</w:t>
+      </w:r>
+      <w:r>
+        <w:t xml:space="preserve"> use </w:t>
+      </w:r>
+      <w:r>
+        <w:t xml:space="preserve">a </w:t>
+      </w:r>
+      <w:r>
+        <w:t>charge sensor ohmic reflectomet</w:t>
+      </w:r>
+      <w:r>
+        <w:t>ry. (</w:t>
+      </w:r>
+      <w:r>
+        <w:rPr>
+          <w:i/>
+        </w:rPr>
+        <w:t>maybe put some reasons why gate reflectometry should not work, but I don’t know what those can be</w:t>
+      </w:r>
+      <w:r>
+        <w:t xml:space="preserve">) </w:t>
+      </w:r>
+      <w:r>
+        <w:t xml:space="preserve">For that reason </w:t>
+      </w:r>
+      <w:r>
+        <w:t xml:space="preserve">a </w:t>
+      </w:r>
+      <w:r>
+        <w:t xml:space="preserve">charge sensor proximate to the double quantum dot should be added to the nanofabrication process </w:t>
+      </w:r>
+      <w:r>
+        <w:t>of our samples, similar to the approach used in [8], but replacing electrons with holes in our case. For the charge sensor a single hole transistor would be used  in a form of a single quantum dot very close to the initial double quantum dot</w:t>
+      </w:r>
+      <w:r>
+        <w:t>, thus capacitively</w:t>
+      </w:r>
+      <w:r>
+        <w:t xml:space="preserve"> coupled to it.  </w:t>
+      </w:r>
+      <w:r>
+        <w:t>Whenever charge configuration changes in the DQD, impedance of the charge sensor will change and thus reflected signal amplit</w:t>
+      </w:r>
+      <w:r>
+        <w:t xml:space="preserve">ude. </w:t>
+      </w:r>
+      <w:r>
+        <w:rPr>
+          <w:i/>
+        </w:rPr>
+        <w:t>For the reflectometry on the single quantum dot, look the relfecotmetry principle description</w:t>
+      </w:r>
+      <w:r>
+        <w:rPr>
+          <w:i/>
+        </w:rPr>
+        <w:t xml:space="preserve"> in the reflectometry explanation at the end of the “State of the art chapter”. </w:t>
+      </w:r>
+    </w:p>
+    <w:p>
+      <w:pPr>
+        <w:rPr>
+          <w:i/>
+        </w:rPr>
+      </w:pPr>
+      <w:r>
+        <w:rPr>
+          <w:i/>
+        </w:rPr>
+        <w:t>Such an</w:t>
+      </w:r>
+      <w:r>
+        <w:rPr>
+          <w:i/>
+        </w:rPr>
+        <w:t xml:space="preserve"> approach is more mature in the community and thus it has bigger chances for success.</w:t>
+      </w:r>
+    </w:p>
+    <w:p>
+      <w:pPr>
+        <w:pStyle w:val="Heading3"/>
+      </w:pPr>
     </w:p>
     <w:p/>
-    <w:p>
-      <w:pPr>
-        <w:pStyle w:val="Heading3"/>
-      </w:pPr>
-      <w:r>
-        <w:t>Contingency plan:</w:t>
-      </w:r>
-    </w:p>
-    <w:p>
-      <w:pPr>
-        <w:rPr>
-          <w:i/>
-        </w:rPr>
-      </w:pPr>
-      <w:r>
-        <w:t>In case it will be found out that the gate reflectometry technique does not work we are going to</w:t>
-      </w:r>
-      <w:r>
-        <w:t xml:space="preserve"> try to</w:t>
-      </w:r>
-      <w:r>
-        <w:t xml:space="preserve"> use </w:t>
-      </w:r>
-      <w:r>
-        <w:t xml:space="preserve">a </w:t>
-      </w:r>
-      <w:r>
-        <w:t>charge sensor ohmic reflectomet</w:t>
-      </w:r>
-      <w:r>
-        <w:t>ry. (</w:t>
-      </w:r>
-      <w:r>
-        <w:rPr>
-          <w:i/>
-        </w:rPr>
-        <w:t>maybe put some reasons why gate reflectometry should not work, but I don’t know what those can be</w:t>
-      </w:r>
-      <w:r>
-        <w:t xml:space="preserve">) </w:t>
-      </w:r>
-      <w:r>
-        <w:t xml:space="preserve">For that reason </w:t>
-      </w:r>
-      <w:r>
-        <w:t xml:space="preserve">a </w:t>
-      </w:r>
-      <w:r>
-        <w:t xml:space="preserve">charge sensor proximate to the double quantum dot should be added to the nanofabrication process </w:t>
-      </w:r>
-      <w:r>
-        <w:t>of our samples, similar to the approach used in [8], but replacing electrons with holes in our case. For the charge sensor a single hole transistor would be used  in a form of a single quantum dot very close to the initial double quantum dot</w:t>
-      </w:r>
-      <w:r>
-        <w:t>, thus capacitively</w:t>
-      </w:r>
-      <w:r>
-        <w:t xml:space="preserve"> coupled to it.  </w:t>
-      </w:r>
-      <w:r>
-        <w:t>Whenever charge configuration changes in the DQD, impedance of the charge sensor will change and thus reflected signal amplit</w:t>
-      </w:r>
-      <w:r>
-        <w:t xml:space="preserve">ude. </w:t>
-      </w:r>
-      <w:r>
-        <w:rPr>
-          <w:i/>
-        </w:rPr>
-        <w:t>For the reflecto</w:t>
-      </w:r>
-      <w:bookmarkStart w:id="620" w:name="_GoBack"/>
-      <w:bookmarkEnd w:id="620"/>
-      <w:r>
-        <w:rPr>
-          <w:i/>
-        </w:rPr>
-        <w:t>metry on the single quantum dot, look the relfecotmetry principle description</w:t>
-      </w:r>
-      <w:r>
-        <w:rPr>
-          <w:i/>
-        </w:rPr>
-        <w:t xml:space="preserve"> in the reflectometry explanation at the end of the “State of the art chapter”. </w:t>
-      </w:r>
-    </w:p>
-    <w:p>
-      <w:pPr>
-        <w:rPr>
-          <w:i/>
-        </w:rPr>
-      </w:pPr>
-      <w:r>
-        <w:rPr>
-          <w:i/>
-        </w:rPr>
-        <w:t>Such an</w:t>
-      </w:r>
-      <w:r>
-        <w:rPr>
-          <w:i/>
-        </w:rPr>
-        <w:t xml:space="preserve"> approach is more mature in the community and thus it has bigger chances for success.</w:t>
-      </w:r>
-    </w:p>
-    <w:p>
-      <w:pPr>
-        <w:pStyle w:val="Heading3"/>
-      </w:pPr>
-    </w:p>
-    <w:p>
-      <w:pPr>
-        <w:pStyle w:val="Heading3"/>
-      </w:pPr>
-    </w:p>
     <w:p/>
     <w:p/>
     <w:p/>
@@ -8980,7 +9164,7 @@
                     </pic:cNvPicPr>
                   </pic:nvPicPr>
                   <pic:blipFill>
-                    <a:blip r:embed="rId15" cstate="print">
+                    <a:blip r:embed="rId16" cstate="print">
                       <a:extLst>
                         <a:ext uri="{28A0092B-C50C-407E-A947-70E740481C1C}">
                           <a14:useLocalDpi xmlns:a14="http://schemas.microsoft.com/office/drawing/2010/main" val="0"/>
@@ -10250,7 +10434,7 @@
                     <pic:cNvPicPr/>
                   </pic:nvPicPr>
                   <pic:blipFill>
-                    <a:blip r:embed="rId16"/>
+                    <a:blip r:embed="rId17"/>
                     <a:stretch>
                       <a:fillRect/>
                     </a:stretch>
@@ -10377,7 +10561,7 @@
                     </pic:cNvPicPr>
                   </pic:nvPicPr>
                   <pic:blipFill>
-                    <a:blip r:embed="rId17">
+                    <a:blip r:embed="rId18">
                       <a:extLst>
                         <a:ext uri="{28A0092B-C50C-407E-A947-70E740481C1C}">
                           <a14:useLocalDpi xmlns:a14="http://schemas.microsoft.com/office/drawing/2010/main" val="0"/>
@@ -11282,7 +11466,7 @@
                     </pic:cNvPicPr>
                   </pic:nvPicPr>
                   <pic:blipFill>
-                    <a:blip r:embed="rId18">
+                    <a:blip r:embed="rId19">
                       <a:extLst>
                         <a:ext uri="{28A0092B-C50C-407E-A947-70E740481C1C}">
                           <a14:useLocalDpi xmlns:a14="http://schemas.microsoft.com/office/drawing/2010/main" val="0"/>
@@ -11498,7 +11682,7 @@
       <w:r>
         <w:t xml:space="preserve">Some lecture: </w:t>
       </w:r>
-      <w:hyperlink r:id="rId19" w:history="1">
+      <w:hyperlink r:id="rId20" w:history="1">
         <w:r>
           <w:rPr>
             <w:rStyle w:val="Hyperlink"/>
@@ -11825,7 +12009,7 @@
       <w:r>
         <w:t xml:space="preserve"> </w:t>
       </w:r>
-      <w:hyperlink r:id="rId20" w:history="1">
+      <w:hyperlink r:id="rId21" w:history="1">
         <w:r>
           <w:rPr>
             <w:i/>
@@ -11846,7 +12030,7 @@
           <w:i/>
         </w:rPr>
       </w:pPr>
-      <w:hyperlink r:id="rId21" w:history="1">
+      <w:hyperlink r:id="rId22" w:history="1">
         <w:r>
           <w:rPr>
             <w:rStyle w:val="Hyperlink"/>
@@ -11875,7 +12059,7 @@
         </w:rPr>
         <w:t> </w:t>
       </w:r>
-      <w:hyperlink r:id="rId22" w:history="1">
+      <w:hyperlink r:id="rId23" w:history="1">
         <w:r>
           <w:rPr>
             <w:rStyle w:val="Hyperlink"/>
@@ -11904,7 +12088,7 @@
         </w:rPr>
         <w:t> </w:t>
       </w:r>
-      <w:hyperlink r:id="rId23" w:history="1">
+      <w:hyperlink r:id="rId24" w:history="1">
         <w:r>
           <w:rPr>
             <w:rStyle w:val="Hyperlink"/>
@@ -11933,7 +12117,7 @@
         </w:rPr>
         <w:t> </w:t>
       </w:r>
-      <w:hyperlink r:id="rId24" w:history="1">
+      <w:hyperlink r:id="rId25" w:history="1">
         <w:r>
           <w:rPr>
             <w:rStyle w:val="Hyperlink"/>
@@ -11962,7 +12146,7 @@
         </w:rPr>
         <w:t> </w:t>
       </w:r>
-      <w:hyperlink r:id="rId25" w:history="1">
+      <w:hyperlink r:id="rId26" w:history="1">
         <w:r>
           <w:rPr>
             <w:rStyle w:val="Hyperlink"/>
@@ -11991,7 +12175,7 @@
         </w:rPr>
         <w:t> </w:t>
       </w:r>
-      <w:hyperlink r:id="rId26" w:history="1">
+      <w:hyperlink r:id="rId27" w:history="1">
         <w:r>
           <w:rPr>
             <w:rStyle w:val="Hyperlink"/>
@@ -12020,7 +12204,7 @@
         </w:rPr>
         <w:t> </w:t>
       </w:r>
-      <w:hyperlink r:id="rId27" w:history="1">
+      <w:hyperlink r:id="rId28" w:history="1">
         <w:r>
           <w:rPr>
             <w:rStyle w:val="Hyperlink"/>
@@ -12049,7 +12233,7 @@
         </w:rPr>
         <w:t> </w:t>
       </w:r>
-      <w:hyperlink r:id="rId28" w:history="1">
+      <w:hyperlink r:id="rId29" w:history="1">
         <w:r>
           <w:rPr>
             <w:rStyle w:val="Hyperlink"/>
@@ -12078,7 +12262,7 @@
         </w:rPr>
         <w:t> </w:t>
       </w:r>
-      <w:hyperlink r:id="rId29" w:history="1">
+      <w:hyperlink r:id="rId30" w:history="1">
         <w:r>
           <w:rPr>
             <w:rStyle w:val="Hyperlink"/>
@@ -12107,7 +12291,7 @@
         </w:rPr>
         <w:t> </w:t>
       </w:r>
-      <w:hyperlink r:id="rId30" w:history="1">
+      <w:hyperlink r:id="rId31" w:history="1">
         <w:r>
           <w:rPr>
             <w:rStyle w:val="Hyperlink"/>
@@ -12136,7 +12320,7 @@
         </w:rPr>
         <w:t> </w:t>
       </w:r>
-      <w:hyperlink r:id="rId31" w:history="1">
+      <w:hyperlink r:id="rId32" w:history="1">
         <w:r>
           <w:rPr>
             <w:rStyle w:val="Hyperlink"/>
@@ -12160,7 +12344,7 @@
         </w:rPr>
         <w:t xml:space="preserve"> </w:t>
       </w:r>
-      <w:hyperlink r:id="rId32" w:history="1">
+      <w:hyperlink r:id="rId33" w:history="1">
         <w:r>
           <w:rPr>
             <w:i/>
@@ -12207,7 +12391,7 @@
       <w:r>
         <w:t xml:space="preserve"> </w:t>
       </w:r>
-      <w:hyperlink r:id="rId33" w:history="1">
+      <w:hyperlink r:id="rId34" w:history="1">
         <w:r>
           <w:rPr>
             <w:i/>
@@ -12350,7 +12534,7 @@
         </w:rPr>
         <w:t xml:space="preserve">R. Maurand et al.,  </w:t>
       </w:r>
-      <w:hyperlink r:id="rId34" w:history="1">
+      <w:hyperlink r:id="rId35" w:history="1">
         <w:r>
           <w:rPr>
             <w:i/>
@@ -15138,7 +15322,6 @@
   <w:style w:type="character" w:default="1" w:styleId="DefaultParagraphFont">
     <w:name w:val="Default Paragraph Font"/>
     <w:uiPriority w:val="1"/>
-    <w:semiHidden/>
     <w:unhideWhenUsed/>
   </w:style>
   <w:style w:type="table" w:default="1" w:styleId="TableNormal">
@@ -15702,7 +15885,7 @@
 </file>
 
 <file path=customXml/itemProps1.xml><?xml version="1.0" encoding="utf-8"?>
-<ds:datastoreItem xmlns:ds="http://schemas.openxmlformats.org/officeDocument/2006/customXml" ds:itemID="{838415D6-A9CB-4BB9-B019-FEC9B2D1AB39}">
+<ds:datastoreItem xmlns:ds="http://schemas.openxmlformats.org/officeDocument/2006/customXml" ds:itemID="{4E6E4C95-7F03-439A-A5A1-6C68774606C0}">
   <ds:schemaRefs>
     <ds:schemaRef ds:uri="http://schemas.openxmlformats.org/officeDocument/2006/bibliography"/>
   </ds:schemaRefs>

</xml_diff>

<commit_message>
"Germanium nanowire based..." added to "Work schedule"
</commit_message>
<xml_diff>
--- a/Project description_modGiorgos.docx
+++ b/Project description_modGiorgos.docx
@@ -7146,7 +7146,13 @@
         <w:t xml:space="preserve">signal from the </w:t>
       </w:r>
       <w:r>
-        <w:t>resonator circuit depends on the single electron transistor charge state.</w:t>
+        <w:t>resonator circui</w:t>
+      </w:r>
+      <w:r>
+        <w:t>t depends on the SHT charge</w:t>
+      </w:r>
+      <w:r>
+        <w:t xml:space="preserve"> state.</w:t>
       </w:r>
       <w:r>
         <w:t xml:space="preserve"> </w:t>
@@ -8053,21 +8059,46 @@
       <w:r>
         <w:rPr>
           <w:b/>
+        </w:rPr>
+        <w:t>I</w:t>
+      </w:r>
+      <w:r>
+        <w:rPr>
+          <w:b/>
+        </w:rPr>
+        <w:t>nstrumentation setup</w:t>
+      </w:r>
+      <w:r>
+        <w:rPr>
+          <w:b/>
+        </w:rPr>
+        <w:t xml:space="preserve"> </w:t>
+      </w:r>
+    </w:p>
+    <w:p>
+      <w:pPr>
+        <w:rPr>
+          <w:b/>
           <w:i/>
         </w:rPr>
+      </w:pPr>
+      <w:r>
+        <w:rPr>
+          <w:noProof/>
+        </w:rPr>
         <w:drawing>
-          <wp:anchor distT="0" distB="0" distL="114300" distR="114300" simplePos="0" relativeHeight="251668480" behindDoc="0" locked="0" layoutInCell="1" allowOverlap="1" wp14:anchorId="722C8697" wp14:editId="31344133">
+          <wp:anchor distT="0" distB="0" distL="114300" distR="114300" simplePos="0" relativeHeight="251670528" behindDoc="0" locked="0" layoutInCell="1" allowOverlap="1">
             <wp:simplePos x="0" y="0"/>
             <wp:positionH relativeFrom="margin">
               <wp:align>center</wp:align>
             </wp:positionH>
-            <wp:positionV relativeFrom="paragraph">
-              <wp:posOffset>258445</wp:posOffset>
+            <wp:positionV relativeFrom="page">
+              <wp:posOffset>4487545</wp:posOffset>
             </wp:positionV>
-            <wp:extent cx="2739600" cy="3600000"/>
-            <wp:effectExtent l="0" t="0" r="3810" b="635"/>
+            <wp:extent cx="2826000" cy="3600000"/>
+            <wp:effectExtent l="0" t="0" r="0" b="635"/>
             <wp:wrapSquare wrapText="bothSides"/>
-            <wp:docPr id="1026" name="Picture 2"/>
+            <wp:docPr id="9" name="Picture 9" descr="C:\Users\jkukucka\Documents\GitHub\Fellowship\Instrumentation_setup.png"/>
             <wp:cNvGraphicFramePr>
               <a:graphicFrameLocks xmlns:a="http://schemas.openxmlformats.org/drawingml/2006/main" noChangeAspect="1"/>
             </wp:cNvGraphicFramePr>
@@ -8075,13 +8106,13 @@
               <a:graphicData uri="http://schemas.openxmlformats.org/drawingml/2006/picture">
                 <pic:pic xmlns:pic="http://schemas.openxmlformats.org/drawingml/2006/picture">
                   <pic:nvPicPr>
-                    <pic:cNvPr id="1026" name="Picture 2"/>
+                    <pic:cNvPr id="0" name="Picture 1" descr="C:\Users\jkukucka\Documents\GitHub\Fellowship\Instrumentation_setup.png"/>
                     <pic:cNvPicPr>
                       <a:picLocks noChangeAspect="1" noChangeArrowheads="1"/>
                     </pic:cNvPicPr>
                   </pic:nvPicPr>
                   <pic:blipFill>
-                    <a:blip r:embed="rId15" cstate="print">
+                    <a:blip r:embed="rId15">
                       <a:extLst>
                         <a:ext uri="{28A0092B-C50C-407E-A947-70E740481C1C}">
                           <a14:useLocalDpi xmlns:a14="http://schemas.microsoft.com/office/drawing/2010/main" val="0"/>
@@ -8096,7 +8127,7 @@
                   <pic:spPr bwMode="auto">
                     <a:xfrm>
                       <a:off x="0" y="0"/>
-                      <a:ext cx="2739600" cy="3600000"/>
+                      <a:ext cx="2826000" cy="3600000"/>
                     </a:xfrm>
                     <a:prstGeom prst="rect">
                       <a:avLst/>
@@ -8105,7 +8136,6 @@
                     <a:ln>
                       <a:noFill/>
                     </a:ln>
-                    <a:extLst/>
                   </pic:spPr>
                 </pic:pic>
               </a:graphicData>
@@ -8119,32 +8149,6 @@
           </wp:anchor>
         </w:drawing>
       </w:r>
-      <w:r>
-        <w:rPr>
-          <w:b/>
-        </w:rPr>
-        <w:t>I</w:t>
-      </w:r>
-      <w:r>
-        <w:rPr>
-          <w:b/>
-        </w:rPr>
-        <w:t>nstrumentation setup</w:t>
-      </w:r>
-      <w:r>
-        <w:rPr>
-          <w:b/>
-        </w:rPr>
-        <w:t xml:space="preserve"> </w:t>
-      </w:r>
-    </w:p>
-    <w:p>
-      <w:pPr>
-        <w:rPr>
-          <w:b/>
-          <w:i/>
-        </w:rPr>
-      </w:pPr>
     </w:p>
     <w:p>
       <w:pPr>
@@ -8197,32 +8201,23 @@
       <w:pPr>
         <w:pStyle w:val="Subtitle"/>
       </w:pPr>
-      <w:r>
-        <w:t>Figure 6</w:t>
-      </w:r>
-      <w:r>
-        <w:t>:</w:t>
-      </w:r>
-      <w:r>
-        <w:t xml:space="preserve"> Simplified schematic of the overall measurement circuit</w:t>
-      </w:r>
-    </w:p>
-    <w:p>
-      <w:r>
-        <w:t xml:space="preserve">For conducting the measurements several instruments has been used. For measuring reflectometry signal (reflection coefficient) vector network analyzer (VNA) from Rohde and Schwarz, model ZNB20, has been used. For DC biasing of the single hole transistor, the auxiliary bias outputs of the Stanford Research SR830 </w:t>
-      </w:r>
+    </w:p>
+    <w:p>
+      <w:pPr>
+        <w:pStyle w:val="Subtitle"/>
+      </w:pPr>
+      <w:r>
+        <w:t>Figure 6: Simplified schematic of the overall measurement circuit</w:t>
+      </w:r>
+    </w:p>
+    <w:p/>
+    <w:p>
       <w:r>
         <w:lastRenderedPageBreak/>
-        <w:t>lockin amplifier has been used. For DC current measurements current amplifier from Stanford Research SR570 has been used. For attenuating RF signal sent to</w:t>
-      </w:r>
-      <w:r>
-        <w:t xml:space="preserve"> the sample </w:t>
-      </w:r>
-      <w:r>
-        <w:t>Minicircuit</w:t>
-      </w:r>
-      <w:r>
-        <w:t>’s attenuator has been used</w:t>
+        <w:t>For conducting the measurements several instruments has been used. For measuring reflectometry signal (reflection coefficient) vector network analyzer (VNA) from Rohde and Schwarz, model ZNB20, has been used. For DC biasing of the single hole transistor, the auxiliary bias outputs of the Stanford Research SR830 lockin amplifier has been used. For DC current measurements current amplifier from Stanford Research SR570 has been used. For attenuating RF signal sent to</w:t>
+      </w:r>
+      <w:r>
+        <w:t xml:space="preserve"> the sample Minicircuit’s attenuator has been used</w:t>
       </w:r>
       <w:r>
         <w:t xml:space="preserve"> and </w:t>
@@ -8235,22 +8230,482 @@
       </w:r>
       <w:r>
         <w:t>RF signal reflected from the sample, series of Minicircuit’s and CITLF3 low noise amplifier has been used. Instrument control and data retrieval to the PC has been done using Python application.</w:t>
+      </w:r>
+    </w:p>
+    <w:p>
+      <w:pPr>
+        <w:pStyle w:val="Heading4"/>
+      </w:pPr>
+      <w:r>
+        <w:t>Germanium n</w:t>
+      </w:r>
+      <w:r>
+        <w:t xml:space="preserve">anowire based, hole spin single </w:t>
+      </w:r>
+      <w:r>
+        <w:t xml:space="preserve">quantum dot tuning and characterization with initial version reflectometry setup </w:t>
+      </w:r>
+    </w:p>
+    <w:p/>
+    <w:p>
+      <w:r>
+        <w:rPr>
+          <w:noProof/>
+        </w:rPr>
+        <w:drawing>
+          <wp:anchor distT="0" distB="0" distL="114300" distR="114300" simplePos="0" relativeHeight="251669504" behindDoc="0" locked="0" layoutInCell="1" allowOverlap="1">
+            <wp:simplePos x="0" y="0"/>
+            <wp:positionH relativeFrom="column">
+              <wp:align>center</wp:align>
+            </wp:positionH>
+            <wp:positionV relativeFrom="paragraph">
+              <wp:posOffset>2540</wp:posOffset>
+            </wp:positionV>
+            <wp:extent cx="2880000" cy="1429200"/>
+            <wp:effectExtent l="0" t="0" r="0" b="0"/>
+            <wp:wrapSquare wrapText="bothSides"/>
+            <wp:docPr id="1" name="Picture 1"/>
+            <wp:cNvGraphicFramePr>
+              <a:graphicFrameLocks xmlns:a="http://schemas.openxmlformats.org/drawingml/2006/main" noChangeAspect="1"/>
+            </wp:cNvGraphicFramePr>
+            <a:graphic xmlns:a="http://schemas.openxmlformats.org/drawingml/2006/main">
+              <a:graphicData uri="http://schemas.openxmlformats.org/drawingml/2006/picture">
+                <pic:pic xmlns:pic="http://schemas.openxmlformats.org/drawingml/2006/picture">
+                  <pic:nvPicPr>
+                    <pic:cNvPr id="1" name=""/>
+                    <pic:cNvPicPr/>
+                  </pic:nvPicPr>
+                  <pic:blipFill>
+                    <a:blip r:embed="rId16">
+                      <a:extLst>
+                        <a:ext uri="{28A0092B-C50C-407E-A947-70E740481C1C}">
+                          <a14:useLocalDpi xmlns:a14="http://schemas.microsoft.com/office/drawing/2010/main" val="0"/>
+                        </a:ext>
+                      </a:extLst>
+                    </a:blip>
+                    <a:stretch>
+                      <a:fillRect/>
+                    </a:stretch>
+                  </pic:blipFill>
+                  <pic:spPr>
+                    <a:xfrm>
+                      <a:off x="0" y="0"/>
+                      <a:ext cx="2880000" cy="1429200"/>
+                    </a:xfrm>
+                    <a:prstGeom prst="rect">
+                      <a:avLst/>
+                    </a:prstGeom>
+                  </pic:spPr>
+                </pic:pic>
+              </a:graphicData>
+            </a:graphic>
+            <wp14:sizeRelH relativeFrom="margin">
+              <wp14:pctWidth>0</wp14:pctWidth>
+            </wp14:sizeRelH>
+            <wp14:sizeRelV relativeFrom="margin">
+              <wp14:pctHeight>0</wp14:pctHeight>
+            </wp14:sizeRelV>
+          </wp:anchor>
+        </w:drawing>
+      </w:r>
+    </w:p>
+    <w:p>
+      <w:pPr>
+        <w:pStyle w:val="ListParagraph"/>
+        <w:ind w:left="1440"/>
+        <w:rPr>
+          <w:i/>
+        </w:rPr>
+      </w:pPr>
+    </w:p>
+    <w:p>
+      <w:pPr>
+        <w:pStyle w:val="ListParagraph"/>
+        <w:ind w:left="1440"/>
+        <w:rPr>
+          <w:i/>
+        </w:rPr>
+      </w:pPr>
+    </w:p>
+    <w:p>
+      <w:pPr>
+        <w:pStyle w:val="ListParagraph"/>
+        <w:ind w:left="1440"/>
+        <w:rPr>
+          <w:i/>
+        </w:rPr>
+      </w:pPr>
+    </w:p>
+    <w:p>
+      <w:pPr>
+        <w:pStyle w:val="ListParagraph"/>
+        <w:ind w:left="1440"/>
+        <w:rPr>
+          <w:i/>
+        </w:rPr>
+      </w:pPr>
+    </w:p>
+    <w:p>
+      <w:pPr>
+        <w:pStyle w:val="Subtitle"/>
+      </w:pPr>
+      <w:r>
+        <w:t>Figure 7: 3D model of silicon germanium nanowire based single quantum dot</w:t>
+      </w:r>
+      <w:r>
+        <w:t xml:space="preserve"> sample,</w:t>
+      </w:r>
+      <w:r>
+        <w:t xml:space="preserve"> designed by H. Watzinger. Hole spin single quantum dot is formed in the nanowire beneath the gate (green). </w:t>
+      </w:r>
+    </w:p>
+    <w:p>
+      <w:r>
+        <w:t xml:space="preserve">The single hole transistor (SHT) sample was fabricated by H. Watzinger and nanofabrication description can be found in [10]. </w:t>
+      </w:r>
+    </w:p>
+    <w:p>
+      <w:r>
+        <w:t xml:space="preserve">Using setup described in previous chapter, </w:t>
+      </w:r>
+      <w:r>
+        <w:t>the SHT</w:t>
+      </w:r>
+      <w:r>
+        <w:t xml:space="preserve"> formed as a single quantum dot in germanium nanowire</w:t>
+      </w:r>
+      <w:r>
+        <w:t xml:space="preserve"> (Figure 7)</w:t>
+      </w:r>
+      <w:r>
+        <w:t xml:space="preserve"> was tuned in the Coulomb blockade regime</w:t>
+      </w:r>
+      <w:r>
+        <w:t xml:space="preserve"> applying DC voltages on source, drain and gate electrodes (Figure 6). </w:t>
+      </w:r>
+      <w:r>
+        <w:t xml:space="preserve">Charge stability measurements were conducted in the </w:t>
+      </w:r>
+      <w:r>
+        <w:t>Coulomb blockade regime showing Coulomb diamond pattern, as in [10]. Comparison of DC current and ohmic reflectometry measurement has been done.</w:t>
+      </w:r>
+      <w:r>
+        <w:t xml:space="preserve"> DC current was measured applying bias on source and reading current from drain contact (Figure 6), while reflectometry LC matching circuit was connected to the SHT source contact (Figure 6).</w:t>
+      </w:r>
+    </w:p>
+    <w:p>
+      <w:r>
+        <w:rPr>
+          <w:noProof/>
+        </w:rPr>
+        <w:lastRenderedPageBreak/>
+        <w:drawing>
+          <wp:anchor distT="0" distB="0" distL="114300" distR="114300" simplePos="0" relativeHeight="251671552" behindDoc="0" locked="0" layoutInCell="1" allowOverlap="1">
+            <wp:simplePos x="0" y="0"/>
+            <wp:positionH relativeFrom="column">
+              <wp:align>center</wp:align>
+            </wp:positionH>
+            <wp:positionV relativeFrom="paragraph">
+              <wp:posOffset>0</wp:posOffset>
+            </wp:positionV>
+            <wp:extent cx="3600000" cy="2343600"/>
+            <wp:effectExtent l="0" t="0" r="635" b="0"/>
+            <wp:wrapSquare wrapText="bothSides"/>
+            <wp:docPr id="12" name="Picture 12" descr="C:\Users\jkukucka\Documents\GitHub\Fellowship\refl_vs_DC.png"/>
+            <wp:cNvGraphicFramePr>
+              <a:graphicFrameLocks xmlns:a="http://schemas.openxmlformats.org/drawingml/2006/main" noChangeAspect="1"/>
+            </wp:cNvGraphicFramePr>
+            <a:graphic xmlns:a="http://schemas.openxmlformats.org/drawingml/2006/main">
+              <a:graphicData uri="http://schemas.openxmlformats.org/drawingml/2006/picture">
+                <pic:pic xmlns:pic="http://schemas.openxmlformats.org/drawingml/2006/picture">
+                  <pic:nvPicPr>
+                    <pic:cNvPr id="0" name="Picture 3" descr="C:\Users\jkukucka\Documents\GitHub\Fellowship\refl_vs_DC.png"/>
+                    <pic:cNvPicPr>
+                      <a:picLocks noChangeAspect="1" noChangeArrowheads="1"/>
+                    </pic:cNvPicPr>
+                  </pic:nvPicPr>
+                  <pic:blipFill>
+                    <a:blip r:embed="rId17" cstate="print">
+                      <a:extLst>
+                        <a:ext uri="{28A0092B-C50C-407E-A947-70E740481C1C}">
+                          <a14:useLocalDpi xmlns:a14="http://schemas.microsoft.com/office/drawing/2010/main" val="0"/>
+                        </a:ext>
+                      </a:extLst>
+                    </a:blip>
+                    <a:srcRect/>
+                    <a:stretch>
+                      <a:fillRect/>
+                    </a:stretch>
+                  </pic:blipFill>
+                  <pic:spPr bwMode="auto">
+                    <a:xfrm>
+                      <a:off x="0" y="0"/>
+                      <a:ext cx="3600000" cy="2343600"/>
+                    </a:xfrm>
+                    <a:prstGeom prst="rect">
+                      <a:avLst/>
+                    </a:prstGeom>
+                    <a:noFill/>
+                    <a:ln>
+                      <a:noFill/>
+                    </a:ln>
+                  </pic:spPr>
+                </pic:pic>
+              </a:graphicData>
+            </a:graphic>
+            <wp14:sizeRelH relativeFrom="margin">
+              <wp14:pctWidth>0</wp14:pctWidth>
+            </wp14:sizeRelH>
+            <wp14:sizeRelV relativeFrom="margin">
+              <wp14:pctHeight>0</wp14:pctHeight>
+            </wp14:sizeRelV>
+          </wp:anchor>
+        </w:drawing>
+      </w:r>
+      <w:r>
+        <w:rPr>
+          <w:noProof/>
+        </w:rPr>
+        <w:t xml:space="preserve"> </w:t>
+      </w:r>
+    </w:p>
+    <w:p>
+      <w:pPr>
+        <w:pStyle w:val="ListParagraph"/>
+        <w:ind w:left="1440"/>
+        <w:rPr>
+          <w:i/>
+        </w:rPr>
+      </w:pPr>
+    </w:p>
+    <w:p>
+      <w:pPr>
+        <w:pStyle w:val="ListParagraph"/>
+        <w:ind w:left="1440"/>
+        <w:rPr>
+          <w:i/>
+        </w:rPr>
+      </w:pPr>
+    </w:p>
+    <w:p>
+      <w:pPr>
+        <w:pStyle w:val="ListParagraph"/>
+        <w:ind w:left="1440"/>
+        <w:rPr>
+          <w:i/>
+        </w:rPr>
+      </w:pPr>
+    </w:p>
+    <w:p>
+      <w:pPr>
+        <w:pStyle w:val="ListParagraph"/>
+        <w:ind w:left="1440"/>
+        <w:rPr>
+          <w:i/>
+        </w:rPr>
+      </w:pPr>
+    </w:p>
+    <w:p>
+      <w:pPr>
+        <w:pStyle w:val="ListParagraph"/>
+        <w:ind w:left="1440"/>
+        <w:rPr>
+          <w:i/>
+        </w:rPr>
+      </w:pPr>
+    </w:p>
+    <w:p>
+      <w:pPr>
+        <w:pStyle w:val="ListParagraph"/>
+        <w:ind w:left="1440"/>
+        <w:rPr>
+          <w:i/>
+        </w:rPr>
+      </w:pPr>
+    </w:p>
+    <w:p>
+      <w:pPr>
+        <w:pStyle w:val="ListParagraph"/>
+        <w:ind w:left="1440"/>
+        <w:rPr>
+          <w:i/>
+        </w:rPr>
+      </w:pPr>
+    </w:p>
+    <w:p>
+      <w:pPr>
+        <w:pStyle w:val="ListParagraph"/>
+        <w:ind w:left="1440"/>
+        <w:rPr>
+          <w:i/>
+        </w:rPr>
+      </w:pPr>
+    </w:p>
+    <w:p>
+      <w:pPr>
+        <w:pStyle w:val="ListParagraph"/>
+        <w:ind w:left="1440"/>
+        <w:rPr>
+          <w:i/>
+        </w:rPr>
+      </w:pPr>
+    </w:p>
+    <w:p>
+      <w:pPr>
+        <w:pStyle w:val="Subtitle"/>
+      </w:pPr>
+      <w:r>
+        <w:t xml:space="preserve">Figure 8: Comparison of the DC current transport (left) and the ohmic reflectometry (right) mesurements of the SHT charge stability measurement. </w:t>
+      </w:r>
+    </w:p>
+    <w:p>
+      <w:r>
+        <w:t xml:space="preserve">Putting </w:t>
+      </w:r>
+      <w:r>
+        <w:t xml:space="preserve">the </w:t>
+      </w:r>
+      <w:r>
+        <w:t>i</w:t>
+      </w:r>
+      <w:r>
+        <w:t xml:space="preserve">ntegration time similar </w:t>
+      </w:r>
+      <w:r>
+        <w:t>for both measurements, Figure 8</w:t>
+      </w:r>
+      <w:r>
+        <w:t xml:space="preserve"> reveals </w:t>
+      </w:r>
+      <w:r>
+        <w:t xml:space="preserve">that </w:t>
+      </w:r>
+      <w:r>
+        <w:t xml:space="preserve">reflectometry technique </w:t>
+      </w:r>
+      <w:r>
+        <w:t>enable</w:t>
+      </w:r>
+      <w:r>
+        <w:t>s</w:t>
+      </w:r>
+      <w:r>
+        <w:t xml:space="preserve"> us to see</w:t>
+      </w:r>
+      <w:r>
+        <w:t xml:space="preserve"> more features like</w:t>
+      </w:r>
+      <w:r>
+        <w:t xml:space="preserve"> </w:t>
+      </w:r>
+      <w:r>
+        <w:t xml:space="preserve">the </w:t>
+      </w:r>
+      <w:r>
+        <w:t>excited orbital energy states</w:t>
+      </w:r>
+      <w:r>
+        <w:t xml:space="preserve"> of </w:t>
+      </w:r>
+      <w:r>
+        <w:t xml:space="preserve">the </w:t>
+      </w:r>
+      <w:r>
+        <w:t>SHT</w:t>
+      </w:r>
+      <w:r>
+        <w:t xml:space="preserve">. </w:t>
+      </w:r>
+    </w:p>
+    <w:p/>
+    <w:p>
+      <w:pPr>
+        <w:pStyle w:val="Heading4"/>
+      </w:pPr>
+      <w:r>
+        <w:t xml:space="preserve">Second generation of the reflectometry setup – </w:t>
+      </w:r>
+    </w:p>
+    <w:p>
+      <w:r>
+        <w:t>The initial measurements have been done in a liquid helium at the 4 K temperature. Going lower in temperature</w:t>
+      </w:r>
+      <w:r>
+        <w:t>,</w:t>
+      </w:r>
+      <w:r>
+        <w:t xml:space="preserve"> </w:t>
+      </w:r>
+      <w:r>
+        <w:t xml:space="preserve">further </w:t>
+      </w:r>
+      <w:r>
+        <w:t>decreases</w:t>
+      </w:r>
+      <w:r>
+        <w:t xml:space="preserve"> an</w:t>
+      </w:r>
+      <w:r>
+        <w:t xml:space="preserve"> electron eff</w:t>
+      </w:r>
+      <w:r>
+        <w:t>ective temperature needed to resolve</w:t>
+      </w:r>
+      <w:r>
+        <w:t xml:space="preserve"> the </w:t>
+      </w:r>
+      <w:r>
+        <w:t xml:space="preserve">physical effects in the next experiments. </w:t>
+      </w:r>
+    </w:p>
+    <w:p>
+      <w:r>
+        <w:t xml:space="preserve">Our group has changed the laboratory environment which is now placed at IST Austria. New lab is equipped with dilution fridges allowing us to achieve temperatures down to 10 mK. </w:t>
+      </w:r>
+    </w:p>
+    <w:p>
+      <w:r>
+        <w:t xml:space="preserve">For the purpose of measuring several samples and necessity for the higher number of RF lines dictated by next experiments of spin manipulation, </w:t>
+      </w:r>
+      <w:r>
+        <w:t>new sample holder was designed. Also, new type of PCB holder, replacement for the previously used Plexiglas stick was manufactured by dilution fridge company and equipped with coax cables, attenuators, directional coupler by our electronic technician Thomas Adletzberger. PCB was designed allowing frequency multiplexing of four different reflectometry resonant circuits enabling measurement of four samples at once.</w:t>
       </w:r>
       <w:bookmarkStart w:id="620" w:name="_GoBack"/>
       <w:bookmarkEnd w:id="620"/>
+      <w:r>
+        <w:t xml:space="preserve"> </w:t>
+      </w:r>
+    </w:p>
+    <w:p>
+      <w:r>
+        <w:t xml:space="preserve"> </w:t>
+      </w:r>
     </w:p>
     <w:p>
       <w:pPr>
         <w:pStyle w:val="Heading4"/>
       </w:pPr>
       <w:r>
-        <w:t>Germanium n</w:t>
-      </w:r>
-      <w:r>
-        <w:t xml:space="preserve">anowire based, hole spin single </w:t>
-      </w:r>
-      <w:r>
-        <w:t xml:space="preserve">quantum dot tuning and characterization with initial version reflectometry setup </w:t>
+        <w:lastRenderedPageBreak/>
+        <w:t>dil fridge, UHFLI, AWG, QTLab, new PCB</w:t>
+      </w:r>
+      <w:r>
+        <w:t xml:space="preserve"> (pict of Iron Man)</w:t>
+      </w:r>
+      <w:r>
+        <w:t xml:space="preserve">, additional DC filtering, low </w:t>
+      </w:r>
+      <w:r>
+        <w:t xml:space="preserve">thermal </w:t>
+      </w:r>
+      <w:r>
+        <w:t>conducting NbTi coax with attenuators</w:t>
+      </w:r>
+      <w:r>
+        <w:t xml:space="preserve"> (pict of the probe)</w:t>
+      </w:r>
+      <w:r>
+        <w:t>.</w:t>
       </w:r>
     </w:p>
     <w:p>
@@ -8261,20 +8716,15 @@
           <w:numId w:val="17"/>
         </w:numPr>
         <w:rPr>
+          <w:b/>
+        </w:rPr>
+      </w:pPr>
+      <w:r>
+        <w:rPr>
+          <w:b/>
           <w:i/>
         </w:rPr>
-      </w:pPr>
-      <w:r>
-        <w:rPr>
-          <w:i/>
-        </w:rPr>
-        <w:t>Put comparison reflectometry vs current measurement on Hannes sample</w:t>
-      </w:r>
-      <w:r>
-        <w:rPr>
-          <w:i/>
-        </w:rPr>
-        <w:t xml:space="preserve"> (diamond graphs)</w:t>
+        <w:t>TO DO:</w:t>
       </w:r>
     </w:p>
     <w:p>
@@ -8282,25 +8732,40 @@
         <w:pStyle w:val="Heading4"/>
       </w:pPr>
       <w:r>
-        <w:t>Second generation of the reflectometry setup – dil fridge, UHFLI, AWG, QTLab, new PCB</w:t>
-      </w:r>
-      <w:r>
-        <w:t xml:space="preserve"> (pict of Iron Man)</w:t>
-      </w:r>
-      <w:r>
-        <w:t xml:space="preserve">, additional DC filtering, low </w:t>
-      </w:r>
-      <w:r>
-        <w:t xml:space="preserve">thermal </w:t>
-      </w:r>
-      <w:r>
-        <w:t>conducting NbTi coax with attenuators</w:t>
-      </w:r>
-      <w:r>
-        <w:t xml:space="preserve"> (pict of the probe)</w:t>
-      </w:r>
-      <w:r>
-        <w:t>.</w:t>
+        <w:t xml:space="preserve">Moving to </w:t>
+      </w:r>
+      <w:r>
+        <w:t xml:space="preserve">the </w:t>
+      </w:r>
+      <w:r>
+        <w:t xml:space="preserve">gate reflectometry </w:t>
+      </w:r>
+      <w:r>
+        <w:t xml:space="preserve">– Adapting </w:t>
+      </w:r>
+      <w:r>
+        <w:t xml:space="preserve">existing setup </w:t>
+      </w:r>
+      <w:r>
+        <w:t>(readout circuit) for gate reflectometry</w:t>
+      </w:r>
+      <w:r>
+        <w:t xml:space="preserve">, </w:t>
+      </w:r>
+      <w:r>
+        <w:t xml:space="preserve">main points about gate reflectometry (from Hypoteses, look [12]), </w:t>
+      </w:r>
+      <w:r>
+        <w:t>our sample considerations: gate coupling to the QD, comparison with [12]</w:t>
+      </w:r>
+    </w:p>
+    <w:p/>
+    <w:p>
+      <w:pPr>
+        <w:pStyle w:val="Heading4"/>
+      </w:pPr>
+      <w:r>
+        <w:t xml:space="preserve">Optimizing (boosting) reflection parameter Γ regarding to:  sample holder RF design, readout circuit configuration </w:t>
       </w:r>
     </w:p>
     <w:p>
@@ -8311,56 +8776,32 @@
           <w:numId w:val="17"/>
         </w:numPr>
         <w:rPr>
-          <w:b/>
-        </w:rPr>
-      </w:pPr>
-      <w:r>
-        <w:rPr>
-          <w:b/>
-          <w:i/>
-        </w:rPr>
-        <w:t>TO DO:</w:t>
-      </w:r>
-    </w:p>
-    <w:p>
-      <w:pPr>
-        <w:pStyle w:val="Heading4"/>
-      </w:pPr>
-      <w:r>
-        <w:t xml:space="preserve">Moving to </w:t>
-      </w:r>
-      <w:r>
-        <w:t xml:space="preserve">the </w:t>
-      </w:r>
-      <w:r>
-        <w:t xml:space="preserve">gate reflectometry </w:t>
-      </w:r>
-      <w:r>
-        <w:t xml:space="preserve">– Adapting </w:t>
-      </w:r>
-      <w:r>
-        <w:t xml:space="preserve">existing setup </w:t>
-      </w:r>
-      <w:r>
-        <w:t>(readout circuit) for gate reflectometry</w:t>
-      </w:r>
-      <w:r>
-        <w:t xml:space="preserve">, </w:t>
-      </w:r>
-      <w:r>
-        <w:t xml:space="preserve">main points about gate reflectometry (from Hypoteses, look [12]), </w:t>
-      </w:r>
-      <w:r>
-        <w:t>our sample considerations: gate coupling to the QD, comparison with [12]</w:t>
-      </w:r>
-    </w:p>
-    <w:p/>
-    <w:p>
-      <w:pPr>
-        <w:pStyle w:val="Heading4"/>
-      </w:pPr>
-      <w:r>
-        <w:t xml:space="preserve">Optimizing (boosting) reflection parameter Γ regarding to:  sample holder RF design, readout circuit configuration </w:t>
+          <w:rFonts w:eastAsiaTheme="minorEastAsia"/>
+        </w:rPr>
+      </w:pPr>
+      <w:r>
+        <w:t xml:space="preserve">Sample holder RF design – achieving </w:t>
+      </w:r>
+      <w:r>
+        <w:rPr>
+          <w:rFonts w:eastAsiaTheme="minorEastAsia"/>
+        </w:rPr>
+        <w:t xml:space="preserve">small parasitic capacitance by engineering </w:t>
+      </w:r>
+      <w:r>
+        <w:rPr>
+          <w:rFonts w:eastAsiaTheme="minorEastAsia"/>
+        </w:rPr>
+        <w:t xml:space="preserve">sample holder (PCB), achieving good 50 </w:t>
+      </w:r>
+      <w:r>
+        <w:t>Ω</w:t>
+      </w:r>
+      <w:r>
+        <w:rPr>
+          <w:rFonts w:eastAsiaTheme="minorEastAsia"/>
+        </w:rPr>
+        <w:t xml:space="preserve"> on PCB RF lines and distributing them for achieving frequency division multiplexing</w:t>
       </w:r>
     </w:p>
     <w:p>
@@ -8370,42 +8811,6 @@
           <w:ilvl w:val="1"/>
           <w:numId w:val="17"/>
         </w:numPr>
-        <w:rPr>
-          <w:rFonts w:eastAsiaTheme="minorEastAsia"/>
-        </w:rPr>
-      </w:pPr>
-      <w:r>
-        <w:t xml:space="preserve">Sample holder RF design – achieving </w:t>
-      </w:r>
-      <w:r>
-        <w:rPr>
-          <w:rFonts w:eastAsiaTheme="minorEastAsia"/>
-        </w:rPr>
-        <w:t xml:space="preserve">small parasitic capacitance by engineering </w:t>
-      </w:r>
-      <w:r>
-        <w:rPr>
-          <w:rFonts w:eastAsiaTheme="minorEastAsia"/>
-        </w:rPr>
-        <w:t xml:space="preserve">sample holder (PCB), achieving good 50 </w:t>
-      </w:r>
-      <w:r>
-        <w:t>Ω</w:t>
-      </w:r>
-      <w:r>
-        <w:rPr>
-          <w:rFonts w:eastAsiaTheme="minorEastAsia"/>
-        </w:rPr>
-        <w:t xml:space="preserve"> on PCB RF lines and distributing them for achieving frequency division multiplexing</w:t>
-      </w:r>
-    </w:p>
-    <w:p>
-      <w:pPr>
-        <w:pStyle w:val="ListParagraph"/>
-        <w:numPr>
-          <w:ilvl w:val="1"/>
-          <w:numId w:val="17"/>
-        </w:numPr>
       </w:pPr>
       <w:r>
         <w:t>Readout circuit optimization – choosing appropriate inductor values L (Figure 3) while keeping</w:t>
@@ -8654,7 +9059,11 @@
         <w:t xml:space="preserve"> eliminating necessity fo</w:t>
       </w:r>
       <w:r>
-        <w:t xml:space="preserve">r oscillatory magnetic field. This means </w:t>
+        <w:t xml:space="preserve">r oscillatory magnetic field. This </w:t>
+      </w:r>
+      <w:r>
+        <w:lastRenderedPageBreak/>
+        <w:t xml:space="preserve">means </w:t>
       </w:r>
       <w:r>
         <w:t>reducing fabrication complexity</w:t>
@@ -8870,7 +9279,6 @@
         <w:pStyle w:val="Heading3"/>
       </w:pPr>
       <w:r>
-        <w:lastRenderedPageBreak/>
         <w:t>Contingency plan:</w:t>
       </w:r>
     </w:p>
@@ -9145,7 +9553,6 @@
         <w:rPr>
           <w:noProof/>
         </w:rPr>
-        <w:lastRenderedPageBreak/>
         <w:drawing>
           <wp:inline distT="0" distB="0" distL="0" distR="0">
             <wp:extent cx="5943600" cy="3350923"/>
@@ -9164,7 +9571,7 @@
                     </pic:cNvPicPr>
                   </pic:nvPicPr>
                   <pic:blipFill>
-                    <a:blip r:embed="rId16" cstate="print">
+                    <a:blip r:embed="rId18" cstate="print">
                       <a:extLst>
                         <a:ext uri="{28A0092B-C50C-407E-A947-70E740481C1C}">
                           <a14:useLocalDpi xmlns:a14="http://schemas.microsoft.com/office/drawing/2010/main" val="0"/>
@@ -9248,6 +9655,7 @@
     </w:p>
     <w:p>
       <w:r>
+        <w:lastRenderedPageBreak/>
         <w:t xml:space="preserve">On room temperature side there are several instruments for sending and receiving the signals from the sample. Firstly, DQD and TQD needs to be tune in correct </w:t>
       </w:r>
       <w:r>
@@ -9291,7 +9699,6 @@
     </w:p>
     <w:p>
       <w:r>
-        <w:lastRenderedPageBreak/>
         <w:t xml:space="preserve">Pulses are generated by arbitrary waveform generator (Tektronix AWG5014C) and microwave signals by microwave signal source (Rohde &amp; Schwarz SMF100A). </w:t>
       </w:r>
     </w:p>
@@ -10119,6 +10526,7 @@
         </w:rPr>
       </w:pPr>
       <w:r>
+        <w:lastRenderedPageBreak/>
         <w:t>S</w:t>
       </w:r>
       <w:r>
@@ -10417,7 +10825,6 @@
         <w:rPr>
           <w:noProof/>
         </w:rPr>
-        <w:lastRenderedPageBreak/>
         <w:drawing>
           <wp:inline distT="0" distB="0" distL="0" distR="0" wp14:anchorId="6FC376E2" wp14:editId="040B632A">
             <wp:extent cx="4648200" cy="2305050"/>
@@ -10434,7 +10841,7 @@
                     <pic:cNvPicPr/>
                   </pic:nvPicPr>
                   <pic:blipFill>
-                    <a:blip r:embed="rId17"/>
+                    <a:blip r:embed="rId16"/>
                     <a:stretch>
                       <a:fillRect/>
                     </a:stretch>
@@ -10561,7 +10968,7 @@
                     </pic:cNvPicPr>
                   </pic:nvPicPr>
                   <pic:blipFill>
-                    <a:blip r:embed="rId18">
+                    <a:blip r:embed="rId19">
                       <a:extLst>
                         <a:ext uri="{28A0092B-C50C-407E-A947-70E740481C1C}">
                           <a14:useLocalDpi xmlns:a14="http://schemas.microsoft.com/office/drawing/2010/main" val="0"/>
@@ -11466,7 +11873,7 @@
                     </pic:cNvPicPr>
                   </pic:nvPicPr>
                   <pic:blipFill>
-                    <a:blip r:embed="rId19">
+                    <a:blip r:embed="rId20">
                       <a:extLst>
                         <a:ext uri="{28A0092B-C50C-407E-A947-70E740481C1C}">
                           <a14:useLocalDpi xmlns:a14="http://schemas.microsoft.com/office/drawing/2010/main" val="0"/>
@@ -11682,7 +12089,7 @@
       <w:r>
         <w:t xml:space="preserve">Some lecture: </w:t>
       </w:r>
-      <w:hyperlink r:id="rId20" w:history="1">
+      <w:hyperlink r:id="rId21" w:history="1">
         <w:r>
           <w:rPr>
             <w:rStyle w:val="Hyperlink"/>
@@ -12009,7 +12416,7 @@
       <w:r>
         <w:t xml:space="preserve"> </w:t>
       </w:r>
-      <w:hyperlink r:id="rId21" w:history="1">
+      <w:hyperlink r:id="rId22" w:history="1">
         <w:r>
           <w:rPr>
             <w:i/>
@@ -12030,7 +12437,7 @@
           <w:i/>
         </w:rPr>
       </w:pPr>
-      <w:hyperlink r:id="rId22" w:history="1">
+      <w:hyperlink r:id="rId23" w:history="1">
         <w:r>
           <w:rPr>
             <w:rStyle w:val="Hyperlink"/>
@@ -12059,7 +12466,7 @@
         </w:rPr>
         <w:t> </w:t>
       </w:r>
-      <w:hyperlink r:id="rId23" w:history="1">
+      <w:hyperlink r:id="rId24" w:history="1">
         <w:r>
           <w:rPr>
             <w:rStyle w:val="Hyperlink"/>
@@ -12088,7 +12495,7 @@
         </w:rPr>
         <w:t> </w:t>
       </w:r>
-      <w:hyperlink r:id="rId24" w:history="1">
+      <w:hyperlink r:id="rId25" w:history="1">
         <w:r>
           <w:rPr>
             <w:rStyle w:val="Hyperlink"/>
@@ -12117,7 +12524,7 @@
         </w:rPr>
         <w:t> </w:t>
       </w:r>
-      <w:hyperlink r:id="rId25" w:history="1">
+      <w:hyperlink r:id="rId26" w:history="1">
         <w:r>
           <w:rPr>
             <w:rStyle w:val="Hyperlink"/>
@@ -12146,7 +12553,7 @@
         </w:rPr>
         <w:t> </w:t>
       </w:r>
-      <w:hyperlink r:id="rId26" w:history="1">
+      <w:hyperlink r:id="rId27" w:history="1">
         <w:r>
           <w:rPr>
             <w:rStyle w:val="Hyperlink"/>
@@ -12175,7 +12582,7 @@
         </w:rPr>
         <w:t> </w:t>
       </w:r>
-      <w:hyperlink r:id="rId27" w:history="1">
+      <w:hyperlink r:id="rId28" w:history="1">
         <w:r>
           <w:rPr>
             <w:rStyle w:val="Hyperlink"/>
@@ -12204,7 +12611,7 @@
         </w:rPr>
         <w:t> </w:t>
       </w:r>
-      <w:hyperlink r:id="rId28" w:history="1">
+      <w:hyperlink r:id="rId29" w:history="1">
         <w:r>
           <w:rPr>
             <w:rStyle w:val="Hyperlink"/>
@@ -12233,7 +12640,7 @@
         </w:rPr>
         <w:t> </w:t>
       </w:r>
-      <w:hyperlink r:id="rId29" w:history="1">
+      <w:hyperlink r:id="rId30" w:history="1">
         <w:r>
           <w:rPr>
             <w:rStyle w:val="Hyperlink"/>
@@ -12262,7 +12669,7 @@
         </w:rPr>
         <w:t> </w:t>
       </w:r>
-      <w:hyperlink r:id="rId30" w:history="1">
+      <w:hyperlink r:id="rId31" w:history="1">
         <w:r>
           <w:rPr>
             <w:rStyle w:val="Hyperlink"/>
@@ -12291,7 +12698,7 @@
         </w:rPr>
         <w:t> </w:t>
       </w:r>
-      <w:hyperlink r:id="rId31" w:history="1">
+      <w:hyperlink r:id="rId32" w:history="1">
         <w:r>
           <w:rPr>
             <w:rStyle w:val="Hyperlink"/>
@@ -12320,7 +12727,7 @@
         </w:rPr>
         <w:t> </w:t>
       </w:r>
-      <w:hyperlink r:id="rId32" w:history="1">
+      <w:hyperlink r:id="rId33" w:history="1">
         <w:r>
           <w:rPr>
             <w:rStyle w:val="Hyperlink"/>
@@ -12344,7 +12751,7 @@
         </w:rPr>
         <w:t xml:space="preserve"> </w:t>
       </w:r>
-      <w:hyperlink r:id="rId33" w:history="1">
+      <w:hyperlink r:id="rId34" w:history="1">
         <w:r>
           <w:rPr>
             <w:i/>
@@ -12391,7 +12798,7 @@
       <w:r>
         <w:t xml:space="preserve"> </w:t>
       </w:r>
-      <w:hyperlink r:id="rId34" w:history="1">
+      <w:hyperlink r:id="rId35" w:history="1">
         <w:r>
           <w:rPr>
             <w:i/>
@@ -12534,7 +12941,7 @@
         </w:rPr>
         <w:t xml:space="preserve">R. Maurand et al.,  </w:t>
       </w:r>
-      <w:hyperlink r:id="rId35" w:history="1">
+      <w:hyperlink r:id="rId36" w:history="1">
         <w:r>
           <w:rPr>
             <w:i/>
@@ -15885,7 +16292,7 @@
 </file>
 
 <file path=customXml/itemProps1.xml><?xml version="1.0" encoding="utf-8"?>
-<ds:datastoreItem xmlns:ds="http://schemas.openxmlformats.org/officeDocument/2006/customXml" ds:itemID="{4E6E4C95-7F03-439A-A5A1-6C68774606C0}">
+<ds:datastoreItem xmlns:ds="http://schemas.openxmlformats.org/officeDocument/2006/customXml" ds:itemID="{3DEACC51-6835-48D0-971F-120C2E09DCF8}">
   <ds:schemaRefs>
     <ds:schemaRef ds:uri="http://schemas.openxmlformats.org/officeDocument/2006/bibliography"/>
   </ds:schemaRefs>

</xml_diff>

<commit_message>
"Second generation of the reflectometry setup" added to "Working schedule"
</commit_message>
<xml_diff>
--- a/Project description_modGiorgos.docx
+++ b/Project description_modGiorgos.docx
@@ -8400,7 +8400,7 @@
         </w:rPr>
         <w:lastRenderedPageBreak/>
         <w:drawing>
-          <wp:anchor distT="0" distB="0" distL="114300" distR="114300" simplePos="0" relativeHeight="251671552" behindDoc="0" locked="0" layoutInCell="1" allowOverlap="1">
+          <wp:anchor distT="0" distB="0" distL="114300" distR="114300" simplePos="0" relativeHeight="251671552" behindDoc="0" locked="0" layoutInCell="1" allowOverlap="1" wp14:anchorId="300A9D25" wp14:editId="223B68F6">
             <wp:simplePos x="0" y="0"/>
             <wp:positionH relativeFrom="column">
               <wp:align>center</wp:align>
@@ -8623,98 +8623,384 @@
         <w:pStyle w:val="Heading4"/>
       </w:pPr>
       <w:r>
-        <w:t xml:space="preserve">Second generation of the reflectometry setup – </w:t>
-      </w:r>
-    </w:p>
-    <w:p>
-      <w:r>
-        <w:t>The initial measurements have been done in a liquid helium at the 4 K temperature. Going lower in temperature</w:t>
-      </w:r>
-      <w:r>
-        <w:t>,</w:t>
-      </w:r>
-      <w:r>
-        <w:t xml:space="preserve"> </w:t>
-      </w:r>
-      <w:r>
-        <w:t xml:space="preserve">further </w:t>
-      </w:r>
-      <w:r>
-        <w:t>decreases</w:t>
-      </w:r>
-      <w:r>
-        <w:t xml:space="preserve"> an</w:t>
-      </w:r>
-      <w:r>
-        <w:t xml:space="preserve"> electron eff</w:t>
-      </w:r>
-      <w:r>
-        <w:t>ective temperature needed to resolve</w:t>
-      </w:r>
-      <w:r>
-        <w:t xml:space="preserve"> the </w:t>
-      </w:r>
-      <w:r>
-        <w:t xml:space="preserve">physical effects in the next experiments. </w:t>
-      </w:r>
-    </w:p>
-    <w:p>
-      <w:r>
-        <w:t xml:space="preserve">Our group has changed the laboratory environment which is now placed at IST Austria. New lab is equipped with dilution fridges allowing us to achieve temperatures down to 10 mK. </w:t>
-      </w:r>
-    </w:p>
-    <w:p>
-      <w:r>
-        <w:t xml:space="preserve">For the purpose of measuring several samples and necessity for the higher number of RF lines dictated by next experiments of spin manipulation, </w:t>
-      </w:r>
-      <w:r>
-        <w:t>new sample holder was designed. Also, new type of PCB holder, replacement for the previously used Plexiglas stick was manufactured by dilution fridge company and equipped with coax cables, attenuators, directional coupler by our electronic technician Thomas Adletzberger. PCB was designed allowing frequency multiplexing of four different reflectometry resonant circuits enabling measurement of four samples at once.</w:t>
+        <w:t>Second generati</w:t>
+      </w:r>
+      <w:r>
+        <w:t xml:space="preserve">on of the reflectometry setup </w:t>
       </w:r>
       <w:bookmarkStart w:id="620" w:name="_GoBack"/>
       <w:bookmarkEnd w:id="620"/>
+    </w:p>
+    <w:p>
+      <w:r>
+        <w:t>The initial measurements have been done in a liquid helium at the 4 K temperature. Going lower in temperature</w:t>
+      </w:r>
+      <w:r>
+        <w:t>,</w:t>
+      </w:r>
       <w:r>
         <w:t xml:space="preserve"> </w:t>
       </w:r>
-    </w:p>
-    <w:p>
+      <w:r>
+        <w:t xml:space="preserve">further </w:t>
+      </w:r>
+      <w:r>
+        <w:t>decreases</w:t>
+      </w:r>
+      <w:r>
+        <w:t xml:space="preserve"> an</w:t>
+      </w:r>
+      <w:r>
+        <w:t xml:space="preserve"> electron eff</w:t>
+      </w:r>
+      <w:r>
+        <w:t>ective temperature needed to resolve</w:t>
+      </w:r>
+      <w:r>
+        <w:t xml:space="preserve"> the </w:t>
+      </w:r>
+      <w:r>
+        <w:t xml:space="preserve">physical effects in the next experiments. </w:t>
+      </w:r>
+    </w:p>
+    <w:p>
+      <w:r>
+        <w:t xml:space="preserve">Our group has changed the laboratory environment which is now placed at IST Austria. New lab is equipped with dilution fridges allowing us to achieve temperatures down to 10 mK. </w:t>
+      </w:r>
+    </w:p>
+    <w:p>
+      <w:r>
+        <w:t xml:space="preserve">For the purpose of measuring several samples and necessity for the higher number of RF lines dictated by next experiments of spin manipulation, </w:t>
+      </w:r>
+      <w:r>
+        <w:t>the new PCB</w:t>
+      </w:r>
+      <w:r>
+        <w:t xml:space="preserve"> was designed</w:t>
+      </w:r>
+      <w:r>
+        <w:t xml:space="preserve"> (Figure 9)</w:t>
+      </w:r>
+      <w:r>
+        <w:t>.</w:t>
+      </w:r>
       <w:r>
         <w:t xml:space="preserve"> </w:t>
       </w:r>
+      <w:r>
+        <w:t xml:space="preserve">New design </w:t>
+      </w:r>
+      <w:r>
+        <w:t>a</w:t>
+      </w:r>
+      <w:r>
+        <w:t>llows</w:t>
+      </w:r>
+      <w:r>
+        <w:t xml:space="preserve"> frequency multiplexing of four different reflectometry resonant circuits enabling measurement of four samples at once. </w:t>
+      </w:r>
+      <w:r>
+        <w:t xml:space="preserve"> Also, new type of</w:t>
+      </w:r>
+      <w:r>
+        <w:t xml:space="preserve"> the</w:t>
+      </w:r>
+      <w:r>
+        <w:t xml:space="preserve"> PCB holder</w:t>
+      </w:r>
+      <w:r>
+        <w:t xml:space="preserve"> (dilution fridge insert)</w:t>
+      </w:r>
+      <w:r>
+        <w:t xml:space="preserve">, replacement for the previously used Plexiglas stick was manufactured by dilution fridge company and equipped with coax cables, attenuators, </w:t>
+      </w:r>
+      <w:r>
+        <w:t xml:space="preserve">cryogenic amplifier, </w:t>
+      </w:r>
+      <w:r>
+        <w:t xml:space="preserve">directional coupler by our electronic </w:t>
+      </w:r>
+      <w:r>
+        <w:t>technician Thomas Adletzberger</w:t>
+      </w:r>
+      <w:r>
+        <w:t xml:space="preserve"> to reproduce the reflectometry system mounted on the Plexiglas stick and upgrade. Upgrade is done is terms of using lower thermal conducting stainless steel and superconducting niobium titanium coaxial cables</w:t>
+      </w:r>
+      <w:r>
+        <w:t xml:space="preserve">, attenuators, additional DC filtering of all DC wires. Niobium titanium cables are used between the input </w:t>
+      </w:r>
+      <w:r>
+        <w:lastRenderedPageBreak/>
+        <w:t xml:space="preserve">of the cryogenic amplifier and sample stage because of their very low thermal conduction, to avoid heating of the sample stage of the fridge which has cooling power in tens of uW.  </w:t>
+      </w:r>
+      <w:r>
+        <w:t xml:space="preserve"> </w:t>
+      </w:r>
+      <w:r>
+        <w:t xml:space="preserve"> </w:t>
+      </w:r>
+    </w:p>
+    <w:p>
+      <w:r>
+        <w:t xml:space="preserve"> </w:t>
+      </w:r>
     </w:p>
     <w:p>
       <w:pPr>
         <w:pStyle w:val="Heading4"/>
       </w:pPr>
       <w:r>
-        <w:lastRenderedPageBreak/>
-        <w:t>dil fridge, UHFLI, AWG, QTLab, new PCB</w:t>
-      </w:r>
-      <w:r>
-        <w:t xml:space="preserve"> (pict of Iron Man)</w:t>
-      </w:r>
-      <w:r>
-        <w:t xml:space="preserve">, additional DC filtering, low </w:t>
-      </w:r>
-      <w:r>
-        <w:t xml:space="preserve">thermal </w:t>
-      </w:r>
-      <w:r>
-        <w:t>conducting NbTi coax with attenuators</w:t>
-      </w:r>
-      <w:r>
-        <w:t xml:space="preserve"> (pict of the probe)</w:t>
-      </w:r>
-      <w:r>
-        <w:t>.</w:t>
+        <w:rPr>
+          <w:noProof/>
+        </w:rPr>
+        <w:drawing>
+          <wp:anchor distT="0" distB="0" distL="114300" distR="114300" simplePos="0" relativeHeight="251672576" behindDoc="0" locked="0" layoutInCell="1" allowOverlap="1" wp14:anchorId="6C7C3055" wp14:editId="73572A3B">
+            <wp:simplePos x="0" y="0"/>
+            <wp:positionH relativeFrom="column">
+              <wp:align>center</wp:align>
+            </wp:positionH>
+            <wp:positionV relativeFrom="paragraph">
+              <wp:posOffset>4445</wp:posOffset>
+            </wp:positionV>
+            <wp:extent cx="3600000" cy="2030400"/>
+            <wp:effectExtent l="0" t="0" r="635" b="8255"/>
+            <wp:wrapSquare wrapText="bothSides"/>
+            <wp:docPr id="13" name="Picture 13" descr="K:\mess\Josip_PCB_photos\WP_20160601_15_55_41_Pro.jpg"/>
+            <wp:cNvGraphicFramePr>
+              <a:graphicFrameLocks xmlns:a="http://schemas.openxmlformats.org/drawingml/2006/main" noChangeAspect="1"/>
+            </wp:cNvGraphicFramePr>
+            <a:graphic xmlns:a="http://schemas.openxmlformats.org/drawingml/2006/main">
+              <a:graphicData uri="http://schemas.openxmlformats.org/drawingml/2006/picture">
+                <pic:pic xmlns:pic="http://schemas.openxmlformats.org/drawingml/2006/picture">
+                  <pic:nvPicPr>
+                    <pic:cNvPr id="0" name="Picture 2" descr="K:\mess\Josip_PCB_photos\WP_20160601_15_55_41_Pro.jpg"/>
+                    <pic:cNvPicPr>
+                      <a:picLocks noChangeAspect="1" noChangeArrowheads="1"/>
+                    </pic:cNvPicPr>
+                  </pic:nvPicPr>
+                  <pic:blipFill>
+                    <a:blip r:embed="rId18" cstate="print">
+                      <a:extLst>
+                        <a:ext uri="{28A0092B-C50C-407E-A947-70E740481C1C}">
+                          <a14:useLocalDpi xmlns:a14="http://schemas.microsoft.com/office/drawing/2010/main" val="0"/>
+                        </a:ext>
+                      </a:extLst>
+                    </a:blip>
+                    <a:srcRect/>
+                    <a:stretch>
+                      <a:fillRect/>
+                    </a:stretch>
+                  </pic:blipFill>
+                  <pic:spPr bwMode="auto">
+                    <a:xfrm>
+                      <a:off x="0" y="0"/>
+                      <a:ext cx="3600000" cy="2030400"/>
+                    </a:xfrm>
+                    <a:prstGeom prst="rect">
+                      <a:avLst/>
+                    </a:prstGeom>
+                    <a:noFill/>
+                    <a:ln>
+                      <a:noFill/>
+                    </a:ln>
+                  </pic:spPr>
+                </pic:pic>
+              </a:graphicData>
+            </a:graphic>
+            <wp14:sizeRelH relativeFrom="page">
+              <wp14:pctWidth>0</wp14:pctWidth>
+            </wp14:sizeRelH>
+            <wp14:sizeRelV relativeFrom="page">
+              <wp14:pctHeight>0</wp14:pctHeight>
+            </wp14:sizeRelV>
+          </wp:anchor>
+        </w:drawing>
+      </w:r>
+    </w:p>
+    <w:p>
+      <w:pPr>
+        <w:pStyle w:val="Heading4"/>
+      </w:pPr>
+    </w:p>
+    <w:p>
+      <w:pPr>
+        <w:pStyle w:val="Heading4"/>
+      </w:pPr>
+    </w:p>
+    <w:p>
+      <w:pPr>
+        <w:pStyle w:val="Heading4"/>
+      </w:pPr>
+    </w:p>
+    <w:p>
+      <w:pPr>
+        <w:pStyle w:val="Heading4"/>
+      </w:pPr>
+    </w:p>
+    <w:p>
+      <w:pPr>
+        <w:pStyle w:val="Heading4"/>
+      </w:pPr>
+    </w:p>
+    <w:p>
+      <w:pPr>
+        <w:pStyle w:val="Heading4"/>
+      </w:pPr>
+    </w:p>
+    <w:p/>
+    <w:p>
+      <w:pPr>
+        <w:pStyle w:val="Subtitle"/>
+      </w:pPr>
+      <w:r>
+        <w:t>Figure 9:</w:t>
+      </w:r>
+      <w:r>
+        <w:t xml:space="preserve"> </w:t>
+      </w:r>
+      <w:r>
+        <w:t>Newer version of the PCB</w:t>
+      </w:r>
+      <w:r>
+        <w:t xml:space="preserve"> (green) with </w:t>
+      </w:r>
+      <w:r>
+        <w:t xml:space="preserve">the </w:t>
+      </w:r>
+      <w:r>
+        <w:t>mounted sample (middle, grey) fabricated in our group by Lada Vuku</w:t>
+      </w:r>
+      <w:r>
+        <w:t>š</w:t>
+      </w:r>
+      <w:r>
+        <w:t>i</w:t>
+      </w:r>
+      <w:r>
+        <w:t>ć</w:t>
+      </w:r>
+      <w:r>
+        <w:t xml:space="preserve">. Altogether mounted on </w:t>
+      </w:r>
+      <w:r>
+        <w:t xml:space="preserve">the </w:t>
+      </w:r>
+      <w:r>
+        <w:t xml:space="preserve">golden plated copper fork on the dilution fridge insert. </w:t>
+      </w:r>
+      <w:r>
+        <w:t>The c</w:t>
+      </w:r>
+      <w:r>
+        <w:t>opper</w:t>
+      </w:r>
+      <w:r>
+        <w:t xml:space="preserve"> colored</w:t>
+      </w:r>
+      <w:r>
+        <w:t xml:space="preserve"> wires are </w:t>
+      </w:r>
+      <w:r>
+        <w:t xml:space="preserve">the </w:t>
+      </w:r>
+      <w:r>
+        <w:t xml:space="preserve">coaxial cables providing </w:t>
+      </w:r>
+      <w:r>
+        <w:t xml:space="preserve">the </w:t>
+      </w:r>
+      <w:r>
+        <w:t xml:space="preserve">high frequency connection for </w:t>
+      </w:r>
+      <w:r>
+        <w:t xml:space="preserve">a </w:t>
+      </w:r>
+      <w:r>
+        <w:t xml:space="preserve">spin manipulation and readout. </w:t>
+      </w:r>
+    </w:p>
+    <w:p>
+      <w:pPr>
+        <w:pStyle w:val="Subtitle"/>
+        <w:rPr>
+          <w:i/>
+        </w:rPr>
+      </w:pPr>
+      <w:r>
+        <w:rPr>
+          <w:i/>
+        </w:rPr>
+        <w:t>Maybe I can put some nicer picture of PCB + PCB holder, we have some pretty, artistic like ones.</w:t>
+      </w:r>
+      <w:r>
+        <w:rPr>
+          <w:i/>
+        </w:rPr>
+        <w:br/>
+        <w:t>Maybe put the some picture of the probe (currently I don’t have the nice one)</w:t>
+      </w:r>
+    </w:p>
+    <w:p/>
+    <w:p>
+      <w:r>
+        <w:t xml:space="preserve">Vector network analyzer used so far for the measurements is replaced with Zurich Instruments UHF lockin amplifier which enables faster and longer data acquisition, more inputs and generally more measurement flexibility. For the spin relaxation time and spin manipulation measurement arbitrary waveform microsecond pulses with nanosecond rise time are needed. Those are generated using </w:t>
+      </w:r>
+      <w:r>
+        <w:t xml:space="preserve">Tektronix AWG5014C. Measurement is conducted using QTLab measurement application developed in Python initially by Delft Quantum Transport (QT). We modified it according to our need. All the codes can be found on the GitHub. </w:t>
       </w:r>
     </w:p>
     <w:p>
       <w:pPr>
         <w:pStyle w:val="ListParagraph"/>
-        <w:numPr>
-          <w:ilvl w:val="1"/>
-          <w:numId w:val="17"/>
-        </w:numPr>
+        <w:ind w:left="1440"/>
+        <w:rPr>
+          <w:b/>
+          <w:i/>
+        </w:rPr>
+      </w:pPr>
+    </w:p>
+    <w:p>
+      <w:pPr>
+        <w:pStyle w:val="ListParagraph"/>
+        <w:ind w:left="1440"/>
+        <w:rPr>
+          <w:b/>
+          <w:i/>
+        </w:rPr>
+      </w:pPr>
+    </w:p>
+    <w:p>
+      <w:pPr>
+        <w:pStyle w:val="ListParagraph"/>
+        <w:ind w:left="1440"/>
+        <w:rPr>
+          <w:b/>
+          <w:i/>
+        </w:rPr>
+      </w:pPr>
+    </w:p>
+    <w:p>
+      <w:pPr>
+        <w:pStyle w:val="ListParagraph"/>
+        <w:ind w:left="1440"/>
+        <w:rPr>
+          <w:b/>
+          <w:i/>
+        </w:rPr>
+      </w:pPr>
+    </w:p>
+    <w:p>
+      <w:pPr>
+        <w:pStyle w:val="ListParagraph"/>
+        <w:ind w:left="1440"/>
+        <w:rPr>
+          <w:b/>
+          <w:i/>
+        </w:rPr>
+      </w:pPr>
+    </w:p>
+    <w:p>
+      <w:pPr>
         <w:rPr>
           <w:b/>
         </w:rPr>
@@ -9571,7 +9857,7 @@
                     </pic:cNvPicPr>
                   </pic:nvPicPr>
                   <pic:blipFill>
-                    <a:blip r:embed="rId18" cstate="print">
+                    <a:blip r:embed="rId19" cstate="print">
                       <a:extLst>
                         <a:ext uri="{28A0092B-C50C-407E-A947-70E740481C1C}">
                           <a14:useLocalDpi xmlns:a14="http://schemas.microsoft.com/office/drawing/2010/main" val="0"/>
@@ -10968,7 +11254,7 @@
                     </pic:cNvPicPr>
                   </pic:nvPicPr>
                   <pic:blipFill>
-                    <a:blip r:embed="rId19">
+                    <a:blip r:embed="rId20">
                       <a:extLst>
                         <a:ext uri="{28A0092B-C50C-407E-A947-70E740481C1C}">
                           <a14:useLocalDpi xmlns:a14="http://schemas.microsoft.com/office/drawing/2010/main" val="0"/>
@@ -11873,7 +12159,7 @@
                     </pic:cNvPicPr>
                   </pic:nvPicPr>
                   <pic:blipFill>
-                    <a:blip r:embed="rId20">
+                    <a:blip r:embed="rId21">
                       <a:extLst>
                         <a:ext uri="{28A0092B-C50C-407E-A947-70E740481C1C}">
                           <a14:useLocalDpi xmlns:a14="http://schemas.microsoft.com/office/drawing/2010/main" val="0"/>
@@ -12089,7 +12375,7 @@
       <w:r>
         <w:t xml:space="preserve">Some lecture: </w:t>
       </w:r>
-      <w:hyperlink r:id="rId21" w:history="1">
+      <w:hyperlink r:id="rId22" w:history="1">
         <w:r>
           <w:rPr>
             <w:rStyle w:val="Hyperlink"/>
@@ -12416,7 +12702,7 @@
       <w:r>
         <w:t xml:space="preserve"> </w:t>
       </w:r>
-      <w:hyperlink r:id="rId22" w:history="1">
+      <w:hyperlink r:id="rId23" w:history="1">
         <w:r>
           <w:rPr>
             <w:i/>
@@ -12437,7 +12723,7 @@
           <w:i/>
         </w:rPr>
       </w:pPr>
-      <w:hyperlink r:id="rId23" w:history="1">
+      <w:hyperlink r:id="rId24" w:history="1">
         <w:r>
           <w:rPr>
             <w:rStyle w:val="Hyperlink"/>
@@ -12466,7 +12752,7 @@
         </w:rPr>
         <w:t> </w:t>
       </w:r>
-      <w:hyperlink r:id="rId24" w:history="1">
+      <w:hyperlink r:id="rId25" w:history="1">
         <w:r>
           <w:rPr>
             <w:rStyle w:val="Hyperlink"/>
@@ -12495,7 +12781,7 @@
         </w:rPr>
         <w:t> </w:t>
       </w:r>
-      <w:hyperlink r:id="rId25" w:history="1">
+      <w:hyperlink r:id="rId26" w:history="1">
         <w:r>
           <w:rPr>
             <w:rStyle w:val="Hyperlink"/>
@@ -12524,7 +12810,7 @@
         </w:rPr>
         <w:t> </w:t>
       </w:r>
-      <w:hyperlink r:id="rId26" w:history="1">
+      <w:hyperlink r:id="rId27" w:history="1">
         <w:r>
           <w:rPr>
             <w:rStyle w:val="Hyperlink"/>
@@ -12553,7 +12839,7 @@
         </w:rPr>
         <w:t> </w:t>
       </w:r>
-      <w:hyperlink r:id="rId27" w:history="1">
+      <w:hyperlink r:id="rId28" w:history="1">
         <w:r>
           <w:rPr>
             <w:rStyle w:val="Hyperlink"/>
@@ -12582,7 +12868,7 @@
         </w:rPr>
         <w:t> </w:t>
       </w:r>
-      <w:hyperlink r:id="rId28" w:history="1">
+      <w:hyperlink r:id="rId29" w:history="1">
         <w:r>
           <w:rPr>
             <w:rStyle w:val="Hyperlink"/>
@@ -12611,7 +12897,7 @@
         </w:rPr>
         <w:t> </w:t>
       </w:r>
-      <w:hyperlink r:id="rId29" w:history="1">
+      <w:hyperlink r:id="rId30" w:history="1">
         <w:r>
           <w:rPr>
             <w:rStyle w:val="Hyperlink"/>
@@ -12640,7 +12926,7 @@
         </w:rPr>
         <w:t> </w:t>
       </w:r>
-      <w:hyperlink r:id="rId30" w:history="1">
+      <w:hyperlink r:id="rId31" w:history="1">
         <w:r>
           <w:rPr>
             <w:rStyle w:val="Hyperlink"/>
@@ -12669,7 +12955,7 @@
         </w:rPr>
         <w:t> </w:t>
       </w:r>
-      <w:hyperlink r:id="rId31" w:history="1">
+      <w:hyperlink r:id="rId32" w:history="1">
         <w:r>
           <w:rPr>
             <w:rStyle w:val="Hyperlink"/>
@@ -12698,7 +12984,7 @@
         </w:rPr>
         <w:t> </w:t>
       </w:r>
-      <w:hyperlink r:id="rId32" w:history="1">
+      <w:hyperlink r:id="rId33" w:history="1">
         <w:r>
           <w:rPr>
             <w:rStyle w:val="Hyperlink"/>
@@ -12727,7 +13013,7 @@
         </w:rPr>
         <w:t> </w:t>
       </w:r>
-      <w:hyperlink r:id="rId33" w:history="1">
+      <w:hyperlink r:id="rId34" w:history="1">
         <w:r>
           <w:rPr>
             <w:rStyle w:val="Hyperlink"/>
@@ -12751,7 +13037,7 @@
         </w:rPr>
         <w:t xml:space="preserve"> </w:t>
       </w:r>
-      <w:hyperlink r:id="rId34" w:history="1">
+      <w:hyperlink r:id="rId35" w:history="1">
         <w:r>
           <w:rPr>
             <w:i/>
@@ -12798,7 +13084,7 @@
       <w:r>
         <w:t xml:space="preserve"> </w:t>
       </w:r>
-      <w:hyperlink r:id="rId35" w:history="1">
+      <w:hyperlink r:id="rId36" w:history="1">
         <w:r>
           <w:rPr>
             <w:i/>
@@ -12941,7 +13227,7 @@
         </w:rPr>
         <w:t xml:space="preserve">R. Maurand et al.,  </w:t>
       </w:r>
-      <w:hyperlink r:id="rId36" w:history="1">
+      <w:hyperlink r:id="rId37" w:history="1">
         <w:r>
           <w:rPr>
             <w:i/>
@@ -16292,7 +16578,7 @@
 </file>
 
 <file path=customXml/itemProps1.xml><?xml version="1.0" encoding="utf-8"?>
-<ds:datastoreItem xmlns:ds="http://schemas.openxmlformats.org/officeDocument/2006/customXml" ds:itemID="{3DEACC51-6835-48D0-971F-120C2E09DCF8}">
+<ds:datastoreItem xmlns:ds="http://schemas.openxmlformats.org/officeDocument/2006/customXml" ds:itemID="{036C549B-6B24-440B-B72C-711F8CE05CFA}">
   <ds:schemaRefs>
     <ds:schemaRef ds:uri="http://schemas.openxmlformats.org/officeDocument/2006/bibliography"/>
   </ds:schemaRefs>

</xml_diff>

<commit_message>
"Moving to the gate reflectometry" added
</commit_message>
<xml_diff>
--- a/Project description_modGiorgos.docx
+++ b/Project description_modGiorgos.docx
@@ -8628,8 +8628,6 @@
       <w:r>
         <w:t xml:space="preserve">on of the reflectometry setup </w:t>
       </w:r>
-      <w:bookmarkStart w:id="620" w:name="_GoBack"/>
-      <w:bookmarkEnd w:id="620"/>
     </w:p>
     <w:p>
       <w:r>
@@ -8943,10 +8941,37 @@
     <w:p/>
     <w:p>
       <w:r>
-        <w:t xml:space="preserve">Vector network analyzer used so far for the measurements is replaced with Zurich Instruments UHF lockin amplifier which enables faster and longer data acquisition, more inputs and generally more measurement flexibility. For the spin relaxation time and spin manipulation measurement arbitrary waveform microsecond pulses with nanosecond rise time are needed. Those are generated using </w:t>
-      </w:r>
-      <w:r>
-        <w:t xml:space="preserve">Tektronix AWG5014C. Measurement is conducted using QTLab measurement application developed in Python initially by Delft Quantum Transport (QT). We modified it according to our need. All the codes can be found on the GitHub. </w:t>
+        <w:t>Vector network analyzer used so far for the measurements is replaced with Zurich Instruments UHF lock</w:t>
+      </w:r>
+      <w:r>
+        <w:t xml:space="preserve"> </w:t>
+      </w:r>
+      <w:r>
+        <w:t xml:space="preserve">in amplifier which enables faster and longer data acquisition, more inputs and generally more measurement flexibility. For the spin relaxation time and spin manipulation measurement arbitrary waveform microsecond pulses with </w:t>
+      </w:r>
+      <w:r>
+        <w:t xml:space="preserve">a </w:t>
+      </w:r>
+      <w:r>
+        <w:t xml:space="preserve">nanosecond rise time are needed. Those are generated using </w:t>
+      </w:r>
+      <w:r>
+        <w:t xml:space="preserve">the </w:t>
+      </w:r>
+      <w:r>
+        <w:t xml:space="preserve">Tektronix AWG5014C. Measurement is conducted using </w:t>
+      </w:r>
+      <w:r>
+        <w:t xml:space="preserve">the </w:t>
+      </w:r>
+      <w:r>
+        <w:t>QTLab measurement application developed in Python initially by Delft Quantum Transport (QT)</w:t>
+      </w:r>
+      <w:r>
+        <w:t xml:space="preserve"> laboratory</w:t>
+      </w:r>
+      <w:r>
+        <w:t xml:space="preserve">. We modified it according to our need. All the codes can be found on the GitHub. </w:t>
       </w:r>
     </w:p>
     <w:p>
@@ -8961,8 +8986,6 @@
     </w:p>
     <w:p>
       <w:pPr>
-        <w:pStyle w:val="ListParagraph"/>
-        <w:ind w:left="1440"/>
         <w:rPr>
           <w:b/>
           <w:i/>
@@ -8971,8 +8994,6 @@
     </w:p>
     <w:p>
       <w:pPr>
-        <w:pStyle w:val="ListParagraph"/>
-        <w:ind w:left="1440"/>
         <w:rPr>
           <w:b/>
           <w:i/>
@@ -8981,77 +9002,1012 @@
     </w:p>
     <w:p>
       <w:pPr>
-        <w:pStyle w:val="ListParagraph"/>
-        <w:ind w:left="1440"/>
+        <w:rPr>
+          <w:b/>
+        </w:rPr>
+      </w:pPr>
+      <w:r>
         <w:rPr>
           <w:b/>
           <w:i/>
         </w:rPr>
-      </w:pPr>
-    </w:p>
-    <w:p>
-      <w:pPr>
-        <w:pStyle w:val="ListParagraph"/>
-        <w:ind w:left="1440"/>
-        <w:rPr>
-          <w:b/>
+        <w:lastRenderedPageBreak/>
+        <w:t>TO DO:</w:t>
+      </w:r>
+    </w:p>
+    <w:p>
+      <w:pPr>
+        <w:pStyle w:val="Heading4"/>
+      </w:pPr>
+      <w:r>
+        <w:t xml:space="preserve">Moving to </w:t>
+      </w:r>
+      <w:r>
+        <w:t xml:space="preserve">the </w:t>
+      </w:r>
+      <w:r>
+        <w:t xml:space="preserve">gate reflectometry </w:t>
+      </w:r>
+    </w:p>
+    <w:p>
+      <w:r>
+        <w:t>G</w:t>
+      </w:r>
+      <w:r>
+        <w:t>ate reflectometry</w:t>
+      </w:r>
+      <w:r>
+        <w:t xml:space="preserve"> r</w:t>
+      </w:r>
+      <w:r>
+        <w:t>eadout parameter</w:t>
+      </w:r>
+      <w:r>
+        <w:t>s are</w:t>
+      </w:r>
+      <w:r>
+        <w:t xml:space="preserve"> phase shift</w:t>
+      </w:r>
+      <w:r>
+        <w:t xml:space="preserve"> ∆</w:t>
+      </w:r>
+      <w:r>
+        <w:rPr>
+          <w:rFonts w:ascii="Gulim" w:eastAsia="Gulim" w:hAnsi="Gulim" w:hint="eastAsia"/>
+        </w:rPr>
+        <w:t>φ</w:t>
+      </w:r>
+      <w:r>
+        <w:t xml:space="preserve"> and amplitude</w:t>
+      </w:r>
+      <w:r>
+        <w:t xml:space="preserve"> change</w:t>
+      </w:r>
+      <w:r>
+        <w:t xml:space="preserve"> ∆γ</w:t>
+      </w:r>
+      <w:r>
+        <w:t xml:space="preserve"> of the reflected signal</w:t>
+      </w:r>
+      <w:r>
+        <w:t xml:space="preserve"> due</w:t>
+      </w:r>
+      <w:r>
+        <w:t xml:space="preserve"> to charge configuration change</w:t>
+      </w:r>
+      <w:r>
+        <w:t xml:space="preserve"> in the quantum dot or double quantum dot system</w:t>
+      </w:r>
+      <w:r>
+        <w:t>.</w:t>
+      </w:r>
+      <w:r>
+        <w:t xml:space="preserve">                 </w:t>
+      </w:r>
+      <w:r>
+        <w:t xml:space="preserve"> </w:t>
+      </w:r>
+      <w:r>
+        <w:t xml:space="preserve">                               </w:t>
+      </w:r>
+      <m:oMath>
+        <m:r>
+          <m:rPr>
+            <m:sty m:val="p"/>
+          </m:rPr>
+          <w:rPr>
+            <w:rFonts w:ascii="Cambria Math" w:hAnsi="Cambria Math"/>
+          </w:rPr>
+          <m:t>∆</m:t>
+        </m:r>
+        <m:r>
+          <m:rPr>
+            <m:sty m:val="p"/>
+          </m:rPr>
+          <w:rPr>
+            <w:rFonts w:ascii="Cambria Math" w:eastAsia="Gulim" w:hAnsi="Cambria Math" w:hint="eastAsia"/>
+          </w:rPr>
+          <m:t>φ</m:t>
+        </m:r>
+        <m:r>
+          <w:rPr>
+            <w:rFonts w:ascii="Cambria Math" w:hAnsi="Cambria Math"/>
+          </w:rPr>
+          <m:t>∼</m:t>
+        </m:r>
+        <m:f>
+          <m:fPr>
+            <m:ctrlPr>
+              <w:rPr>
+                <w:rFonts w:ascii="Cambria Math" w:hAnsi="Cambria Math"/>
+                <w:i/>
+              </w:rPr>
+            </m:ctrlPr>
+          </m:fPr>
+          <m:num>
+            <m:r>
+              <w:rPr>
+                <w:rFonts w:ascii="Cambria Math" w:hAnsi="Cambria Math"/>
+              </w:rPr>
+              <m:t xml:space="preserve">Q* </m:t>
+            </m:r>
+            <m:sSup>
+              <m:sSupPr>
+                <m:ctrlPr>
+                  <w:rPr>
+                    <w:rFonts w:ascii="Cambria Math" w:hAnsi="Cambria Math"/>
+                    <w:i/>
+                  </w:rPr>
+                </m:ctrlPr>
+              </m:sSupPr>
+              <m:e>
+                <m:r>
+                  <w:rPr>
+                    <w:rFonts w:ascii="Cambria Math" w:hAnsi="Cambria Math"/>
+                  </w:rPr>
+                  <m:t>α</m:t>
+                </m:r>
+              </m:e>
+              <m:sup>
+                <m:r>
+                  <w:rPr>
+                    <w:rFonts w:ascii="Cambria Math" w:hAnsi="Cambria Math"/>
+                  </w:rPr>
+                  <m:t>2</m:t>
+                </m:r>
+              </m:sup>
+            </m:sSup>
+          </m:num>
+          <m:den>
+            <m:sSub>
+              <m:sSubPr>
+                <m:ctrlPr>
+                  <w:rPr>
+                    <w:rFonts w:ascii="Cambria Math" w:hAnsi="Cambria Math"/>
+                    <w:i/>
+                  </w:rPr>
+                </m:ctrlPr>
+              </m:sSubPr>
+              <m:e>
+                <m:r>
+                  <w:rPr>
+                    <w:rFonts w:ascii="Cambria Math" w:hAnsi="Cambria Math"/>
+                  </w:rPr>
+                  <m:t>C</m:t>
+                </m:r>
+              </m:e>
+              <m:sub>
+                <m:r>
+                  <w:rPr>
+                    <w:rFonts w:ascii="Cambria Math" w:hAnsi="Cambria Math"/>
+                  </w:rPr>
+                  <m:t>p</m:t>
+                </m:r>
+              </m:sub>
+            </m:sSub>
+          </m:den>
+        </m:f>
+      </m:oMath>
+      <w:r>
+        <w:rPr>
+          <w:rFonts w:eastAsiaTheme="minorEastAsia"/>
+        </w:rPr>
+        <w:t xml:space="preserve"> ,</w:t>
+      </w:r>
+      <w:r>
+        <w:t xml:space="preserve"> </w:t>
+      </w:r>
+      <w:r>
+        <w:t xml:space="preserve"> </w:t>
+      </w:r>
+      <m:oMath>
+        <m:r>
+          <m:rPr>
+            <m:sty m:val="p"/>
+          </m:rPr>
+          <w:rPr>
+            <w:rFonts w:ascii="Cambria Math" w:hAnsi="Cambria Math"/>
+          </w:rPr>
+          <m:t>∆γ</m:t>
+        </m:r>
+        <m:r>
+          <w:rPr>
+            <w:rFonts w:ascii="Cambria Math" w:hAnsi="Cambria Math"/>
+          </w:rPr>
+          <m:t>∼</m:t>
+        </m:r>
+        <m:sSup>
+          <m:sSupPr>
+            <m:ctrlPr>
+              <w:rPr>
+                <w:rFonts w:ascii="Cambria Math" w:hAnsi="Cambria Math"/>
+                <w:i/>
+              </w:rPr>
+            </m:ctrlPr>
+          </m:sSupPr>
+          <m:e>
+            <m:r>
+              <w:rPr>
+                <w:rFonts w:ascii="Cambria Math" w:hAnsi="Cambria Math"/>
+              </w:rPr>
+              <m:t>α</m:t>
+            </m:r>
+          </m:e>
+          <m:sup>
+            <m:r>
+              <w:rPr>
+                <w:rFonts w:ascii="Cambria Math" w:hAnsi="Cambria Math"/>
+              </w:rPr>
+              <m:t>2</m:t>
+            </m:r>
+          </m:sup>
+        </m:sSup>
+      </m:oMath>
+      <w:r>
+        <w:rPr>
+          <w:rFonts w:eastAsiaTheme="minorEastAsia"/>
+        </w:rPr>
+        <w:t xml:space="preserve">, </w:t>
+      </w:r>
+      <w:r>
+        <w:rPr>
+          <w:rFonts w:eastAsiaTheme="minorEastAsia"/>
+        </w:rPr>
+        <w:t xml:space="preserve"> </w:t>
+      </w:r>
+      <m:oMath>
+        <m:r>
+          <w:rPr>
+            <w:rFonts w:ascii="Cambria Math" w:hAnsi="Cambria Math"/>
+          </w:rPr>
+          <m:t>α</m:t>
+        </m:r>
+        <m:r>
+          <w:rPr>
+            <w:rFonts w:ascii="Cambria Math" w:hAnsi="Cambria Math"/>
+          </w:rPr>
+          <m:t xml:space="preserve">= </m:t>
+        </m:r>
+        <m:f>
+          <m:fPr>
+            <m:ctrlPr>
+              <w:rPr>
+                <w:rFonts w:ascii="Cambria Math" w:hAnsi="Cambria Math"/>
+                <w:i/>
+              </w:rPr>
+            </m:ctrlPr>
+          </m:fPr>
+          <m:num>
+            <m:sSub>
+              <m:sSubPr>
+                <m:ctrlPr>
+                  <w:rPr>
+                    <w:rFonts w:ascii="Cambria Math" w:hAnsi="Cambria Math"/>
+                    <w:i/>
+                  </w:rPr>
+                </m:ctrlPr>
+              </m:sSubPr>
+              <m:e>
+                <m:r>
+                  <w:rPr>
+                    <w:rFonts w:ascii="Cambria Math" w:hAnsi="Cambria Math"/>
+                  </w:rPr>
+                  <m:t>C</m:t>
+                </m:r>
+              </m:e>
+              <m:sub>
+                <m:r>
+                  <w:rPr>
+                    <w:rFonts w:ascii="Cambria Math" w:hAnsi="Cambria Math"/>
+                  </w:rPr>
+                  <m:t>g</m:t>
+                </m:r>
+              </m:sub>
+            </m:sSub>
+          </m:num>
+          <m:den>
+            <m:sSub>
+              <m:sSubPr>
+                <m:ctrlPr>
+                  <w:rPr>
+                    <w:rFonts w:ascii="Cambria Math" w:hAnsi="Cambria Math"/>
+                    <w:i/>
+                  </w:rPr>
+                </m:ctrlPr>
+              </m:sSubPr>
+              <m:e>
+                <m:r>
+                  <w:rPr>
+                    <w:rFonts w:ascii="Cambria Math" w:hAnsi="Cambria Math"/>
+                  </w:rPr>
+                  <m:t>C</m:t>
+                </m:r>
+              </m:e>
+              <m:sub>
+                <m:r>
+                  <m:rPr>
+                    <m:sty m:val="p"/>
+                  </m:rPr>
+                  <w:rPr>
+                    <w:rFonts w:ascii="Cambria Math" w:hAnsi="Cambria Math"/>
+                    <w:sz w:val="20"/>
+                    <w:szCs w:val="20"/>
+                  </w:rPr>
+                  <m:t>Σ</m:t>
+                </m:r>
+              </m:sub>
+            </m:sSub>
+          </m:den>
+        </m:f>
+      </m:oMath>
+      <w:r>
+        <w:rPr>
+          <w:rFonts w:eastAsiaTheme="minorEastAsia"/>
+        </w:rPr>
+        <w:t>,   where Q is the quality</w:t>
+      </w:r>
+      <w:r>
+        <w:rPr>
+          <w:rFonts w:eastAsiaTheme="minorEastAsia"/>
+        </w:rPr>
+        <w:t xml:space="preserve"> factor of the resonant</w:t>
+      </w:r>
+      <w:r>
+        <w:rPr>
+          <w:rFonts w:eastAsiaTheme="minorEastAsia"/>
+        </w:rPr>
+        <w:t xml:space="preserve"> circuit, C</w:t>
+      </w:r>
+      <w:r>
+        <w:rPr>
+          <w:rFonts w:eastAsiaTheme="minorEastAsia"/>
+          <w:vertAlign w:val="subscript"/>
+        </w:rPr>
+        <w:t>p</w:t>
+      </w:r>
+      <w:r>
+        <w:rPr>
+          <w:rFonts w:eastAsiaTheme="minorEastAsia"/>
+        </w:rPr>
+        <w:t xml:space="preserve"> is parasitic capacitance, </w:t>
+      </w:r>
+      <w:r>
+        <w:rPr>
+          <w:rFonts w:eastAsiaTheme="minorEastAsia"/>
+        </w:rPr>
+        <w:t>C</w:t>
+      </w:r>
+      <w:r>
+        <w:rPr>
+          <w:rFonts w:eastAsiaTheme="minorEastAsia"/>
+          <w:vertAlign w:val="subscript"/>
+        </w:rPr>
+        <w:t xml:space="preserve"> </w:t>
+      </w:r>
+      <w:r>
+        <w:rPr>
+          <w:rFonts w:eastAsiaTheme="minorEastAsia"/>
+        </w:rPr>
+        <w:t>is gate</w:t>
+      </w:r>
+      <w:r>
+        <w:rPr>
+          <w:rFonts w:eastAsiaTheme="minorEastAsia"/>
+        </w:rPr>
+        <w:t xml:space="preserve"> to dot</w:t>
+      </w:r>
+      <w:r>
+        <w:rPr>
+          <w:rFonts w:eastAsiaTheme="minorEastAsia"/>
+        </w:rPr>
+        <w:t xml:space="preserve"> coupling capacitance and C</w:t>
+      </w:r>
+      <w:r>
+        <w:rPr>
+          <w:rFonts w:eastAsiaTheme="minorEastAsia"/>
+          <w:vertAlign w:val="subscript"/>
+        </w:rPr>
+        <w:t>Σ</w:t>
+      </w:r>
+      <w:r>
+        <w:rPr>
+          <w:rFonts w:eastAsiaTheme="minorEastAsia"/>
+        </w:rPr>
+        <w:t xml:space="preserve"> is quantum dot overall capacitance </w:t>
+      </w:r>
+      <w:r>
+        <w:t>[12]</w:t>
+      </w:r>
+      <w:r>
+        <w:rPr>
+          <w:rFonts w:eastAsiaTheme="minorEastAsia"/>
+        </w:rPr>
+        <w:t>. From the above expressions it can be seen that higher dot to gate coupling C</w:t>
+      </w:r>
+      <w:r>
+        <w:rPr>
+          <w:rFonts w:eastAsiaTheme="minorEastAsia"/>
+          <w:vertAlign w:val="subscript"/>
+        </w:rPr>
+        <w:t>g</w:t>
+      </w:r>
+      <w:r>
+        <w:rPr>
+          <w:rFonts w:eastAsiaTheme="minorEastAsia"/>
+        </w:rPr>
+        <w:t xml:space="preserve"> leads to higher sensitivity of both </w:t>
+      </w:r>
+      <w:r>
+        <w:t>∆</w:t>
+      </w:r>
+      <w:r>
+        <w:rPr>
+          <w:rFonts w:ascii="Gulim" w:eastAsia="Gulim" w:hAnsi="Gulim" w:hint="eastAsia"/>
+        </w:rPr>
+        <w:t>φ</w:t>
+      </w:r>
+      <w:r>
+        <w:rPr>
+          <w:rFonts w:ascii="Gulim" w:eastAsia="Gulim" w:hAnsi="Gulim" w:hint="eastAsia"/>
+        </w:rPr>
+        <w:t xml:space="preserve"> </w:t>
+      </w:r>
+      <w:r>
+        <w:t xml:space="preserve">and </w:t>
+      </w:r>
+      <w:r>
+        <w:t>∆γ</w:t>
+      </w:r>
+      <w:r>
+        <w:t xml:space="preserve">. </w:t>
+      </w:r>
+      <w:r>
+        <w:t>Since gate electrode and nanowire, with dielectric layer in between, forming approximately parallel plate capacitor stru</w:t>
+      </w:r>
+      <w:r>
+        <w:t>c</w:t>
+      </w:r>
+      <w:r>
+        <w:t>ture</w:t>
+      </w:r>
+      <m:oMath>
+        <m:r>
+          <w:rPr>
+            <w:rFonts w:ascii="Cambria Math" w:hAnsi="Cambria Math"/>
+          </w:rPr>
+          <m:t xml:space="preserve"> </m:t>
+        </m:r>
+        <m:sSub>
+          <m:sSubPr>
+            <m:ctrlPr>
+              <w:rPr>
+                <w:rFonts w:ascii="Cambria Math" w:hAnsi="Cambria Math"/>
+              </w:rPr>
+            </m:ctrlPr>
+          </m:sSubPr>
+          <m:e>
+            <m:r>
+              <m:rPr>
+                <m:sty m:val="p"/>
+              </m:rPr>
+              <w:rPr>
+                <w:rFonts w:ascii="Cambria Math" w:hAnsi="Cambria Math"/>
+              </w:rPr>
+              <m:t>C</m:t>
+            </m:r>
+          </m:e>
+          <m:sub>
+            <m:r>
+              <m:rPr>
+                <m:sty m:val="p"/>
+              </m:rPr>
+              <w:rPr>
+                <w:rFonts w:ascii="Cambria Math" w:hAnsi="Cambria Math"/>
+              </w:rPr>
+              <m:t>g</m:t>
+            </m:r>
+          </m:sub>
+        </m:sSub>
+        <m:r>
+          <w:rPr>
+            <w:rFonts w:ascii="Cambria Math" w:hAnsi="Cambria Math"/>
+          </w:rPr>
+          <m:t xml:space="preserve">≈ </m:t>
+        </m:r>
+        <m:sSub>
+          <m:sSubPr>
+            <m:ctrlPr>
+              <w:rPr>
+                <w:rFonts w:ascii="Cambria Math" w:hAnsi="Cambria Math" w:cs="Arial"/>
+                <w:color w:val="252525"/>
+                <w:shd w:val="clear" w:color="auto" w:fill="F9F9F9"/>
+              </w:rPr>
+            </m:ctrlPr>
+          </m:sSubPr>
+          <m:e>
+            <m:r>
+              <m:rPr>
+                <m:sty m:val="p"/>
+              </m:rPr>
+              <w:rPr>
+                <w:rFonts w:ascii="Cambria Math" w:hAnsi="Cambria Math" w:cs="Arial"/>
+                <w:color w:val="252525"/>
+                <w:shd w:val="clear" w:color="auto" w:fill="F9F9F9"/>
+              </w:rPr>
+              <m:t>ε</m:t>
+            </m:r>
+          </m:e>
+          <m:sub>
+            <m:r>
+              <m:rPr>
+                <m:sty m:val="p"/>
+              </m:rPr>
+              <w:rPr>
+                <w:rFonts w:ascii="Cambria Math" w:hAnsi="Cambria Math" w:cs="Arial"/>
+                <w:color w:val="252525"/>
+                <w:shd w:val="clear" w:color="auto" w:fill="F9F9F9"/>
+              </w:rPr>
+              <m:t>0</m:t>
+            </m:r>
+          </m:sub>
+        </m:sSub>
+        <m:r>
+          <m:rPr>
+            <m:sty m:val="p"/>
+          </m:rPr>
+          <w:rPr>
+            <w:rFonts w:ascii="Cambria Math" w:hAnsi="Cambria Math" w:cs="Arial"/>
+            <w:color w:val="252525"/>
+            <w:shd w:val="clear" w:color="auto" w:fill="F9F9F9"/>
+          </w:rPr>
+          <m:t xml:space="preserve">* </m:t>
+        </m:r>
+        <m:sSub>
+          <m:sSubPr>
+            <m:ctrlPr>
+              <w:rPr>
+                <w:rFonts w:ascii="Cambria Math" w:hAnsi="Cambria Math" w:cs="Arial"/>
+                <w:color w:val="252525"/>
+                <w:shd w:val="clear" w:color="auto" w:fill="F9F9F9"/>
+              </w:rPr>
+            </m:ctrlPr>
+          </m:sSubPr>
+          <m:e>
+            <m:r>
+              <m:rPr>
+                <m:sty m:val="p"/>
+              </m:rPr>
+              <w:rPr>
+                <w:rFonts w:ascii="Cambria Math" w:hAnsi="Cambria Math" w:cs="Arial"/>
+                <w:color w:val="252525"/>
+                <w:shd w:val="clear" w:color="auto" w:fill="F9F9F9"/>
+              </w:rPr>
+              <m:t>ε</m:t>
+            </m:r>
+          </m:e>
+          <m:sub>
+            <m:sSub>
+              <m:sSubPr>
+                <m:ctrlPr>
+                  <w:rPr>
+                    <w:rFonts w:ascii="Cambria Math" w:hAnsi="Cambria Math" w:cs="Arial"/>
+                    <w:color w:val="252525"/>
+                    <w:shd w:val="clear" w:color="auto" w:fill="F9F9F9"/>
+                  </w:rPr>
+                </m:ctrlPr>
+              </m:sSubPr>
+              <m:e>
+                <m:r>
+                  <m:rPr>
+                    <m:sty m:val="p"/>
+                  </m:rPr>
+                  <w:rPr>
+                    <w:rFonts w:ascii="Cambria Math" w:hAnsi="Cambria Math" w:cs="Arial"/>
+                    <w:color w:val="252525"/>
+                    <w:shd w:val="clear" w:color="auto" w:fill="F9F9F9"/>
+                  </w:rPr>
+                  <m:t>r</m:t>
+                </m:r>
+              </m:e>
+              <m:sub>
+                <m:r>
+                  <m:rPr>
+                    <m:sty m:val="p"/>
+                  </m:rPr>
+                  <w:rPr>
+                    <w:rFonts w:ascii="Cambria Math" w:hAnsi="Cambria Math" w:cs="Arial"/>
+                    <w:color w:val="252525"/>
+                    <w:shd w:val="clear" w:color="auto" w:fill="F9F9F9"/>
+                  </w:rPr>
+                  <m:t>oxide</m:t>
+                </m:r>
+              </m:sub>
+            </m:sSub>
+          </m:sub>
+        </m:sSub>
+        <m:r>
+          <m:rPr>
+            <m:sty m:val="p"/>
+          </m:rPr>
+          <w:rPr>
+            <w:rFonts w:ascii="Cambria Math" w:hAnsi="Cambria Math" w:cs="Arial"/>
+            <w:color w:val="252525"/>
+            <w:shd w:val="clear" w:color="auto" w:fill="F9F9F9"/>
+          </w:rPr>
+          <m:t>*l*</m:t>
+        </m:r>
+        <m:f>
+          <m:fPr>
+            <m:ctrlPr>
+              <w:rPr>
+                <w:rFonts w:ascii="Cambria Math" w:hAnsi="Cambria Math" w:cs="Arial"/>
+                <w:color w:val="252525"/>
+                <w:shd w:val="clear" w:color="auto" w:fill="F9F9F9"/>
+              </w:rPr>
+            </m:ctrlPr>
+          </m:fPr>
+          <m:num>
+            <m:r>
+              <m:rPr>
+                <m:sty m:val="p"/>
+              </m:rPr>
+              <w:rPr>
+                <w:rFonts w:ascii="Cambria Math" w:hAnsi="Cambria Math" w:cs="Arial"/>
+                <w:color w:val="252525"/>
+                <w:shd w:val="clear" w:color="auto" w:fill="F9F9F9"/>
+              </w:rPr>
+              <m:t>w</m:t>
+            </m:r>
+          </m:num>
+          <m:den>
+            <m:r>
+              <m:rPr>
+                <m:sty m:val="p"/>
+              </m:rPr>
+              <w:rPr>
+                <w:rFonts w:ascii="Cambria Math" w:hAnsi="Cambria Math" w:cs="Arial"/>
+                <w:color w:val="252525"/>
+                <w:shd w:val="clear" w:color="auto" w:fill="F9F9F9"/>
+              </w:rPr>
+              <m:t>d</m:t>
+            </m:r>
+          </m:den>
+        </m:f>
+        <m:r>
+          <w:rPr>
+            <w:rFonts w:ascii="Cambria Math" w:hAnsi="Cambria Math" w:cs="Arial"/>
+            <w:color w:val="252525"/>
+            <w:shd w:val="clear" w:color="auto" w:fill="F9F9F9"/>
+          </w:rPr>
+          <m:t xml:space="preserve">     </m:t>
+        </m:r>
+      </m:oMath>
+      <w:r>
+        <w:rPr>
+          <w:rFonts w:eastAsiaTheme="minorEastAsia"/>
+          <w:color w:val="252525"/>
+          <w:shd w:val="clear" w:color="auto" w:fill="F9F9F9"/>
+        </w:rPr>
+        <w:t xml:space="preserve"> </w:t>
+      </w:r>
+      <w:r>
+        <w:t xml:space="preserve">. </w:t>
+      </w:r>
+      <w:r>
+        <w:t>Using gate reflectometry in gate defined DQD in GaAs J.I. Colless et</w:t>
+      </w:r>
+      <w:r>
+        <w:t xml:space="preserve"> al</w:t>
+      </w:r>
+      <w:r>
+        <w:t xml:space="preserve"> achieved charge sensitivity of 6.3 meHz</w:t>
+      </w:r>
+      <w:r>
+        <w:rPr>
+          <w:vertAlign w:val="superscript"/>
+        </w:rPr>
+        <w:t>-1/2</w:t>
+      </w:r>
+      <w:r>
+        <w:rPr>
+          <w:rFonts w:eastAsiaTheme="minorEastAsia"/>
+          <w:color w:val="252525"/>
+          <w:shd w:val="clear" w:color="auto" w:fill="F9F9F9"/>
+        </w:rPr>
+        <w:t xml:space="preserve">, </w:t>
+      </w:r>
+      <w:r>
+        <w:t>having C</w:t>
+      </w:r>
+      <w:r>
+        <w:rPr>
+          <w:vertAlign w:val="subscript"/>
+        </w:rPr>
+        <w:t>g</w:t>
+      </w:r>
+      <w:r>
+        <w:t>/C</w:t>
+      </w:r>
+      <w:r>
+        <w:rPr>
+          <w:vertAlign w:val="subscript"/>
+        </w:rPr>
+        <w:t>Σ</w:t>
+      </w:r>
+      <w:r>
+        <w:t xml:space="preserve"> ≈ 0.05</w:t>
+      </w:r>
+      <w:r>
+        <w:t xml:space="preserve"> [14]</w:t>
+      </w:r>
+      <w:r>
+        <w:t xml:space="preserve">. </w:t>
+      </w:r>
+      <w:r>
+        <w:t>Using 1.9 nm HfSiON oxide as dielectric</w:t>
+      </w:r>
+      <w:r>
+        <w:t xml:space="preserve"> in silicon nanowire field effect transistor M.F. Gonzalez – Zalba et al. achieved </w:t>
+      </w:r>
+      <w:r>
+        <w:t xml:space="preserve">charge </w:t>
+      </w:r>
+      <w:r>
+        <w:t>sensitivity of 37</w:t>
+      </w:r>
+      <w:r>
+        <w:t xml:space="preserve"> </w:t>
+      </w:r>
+      <w:r>
+        <w:t>μ</w:t>
+      </w:r>
+      <w:r>
+        <w:t>eHz</w:t>
+      </w:r>
+      <w:r>
+        <w:rPr>
+          <w:vertAlign w:val="superscript"/>
+        </w:rPr>
+        <w:t>-1/2</w:t>
+      </w:r>
+      <w:r>
+        <w:t xml:space="preserve">, with </w:t>
+      </w:r>
+      <w:r>
+        <w:t>C</w:t>
+      </w:r>
+      <w:r>
+        <w:rPr>
+          <w:vertAlign w:val="subscript"/>
+        </w:rPr>
+        <w:t>g</w:t>
+      </w:r>
+      <w:r>
+        <w:t>/C</w:t>
+      </w:r>
+      <w:r>
+        <w:rPr>
+          <w:vertAlign w:val="subscript"/>
+        </w:rPr>
+        <w:t>Σ</w:t>
+      </w:r>
+      <w:r>
+        <w:t xml:space="preserve"> </w:t>
+      </w:r>
+      <w:r>
+        <w:t xml:space="preserve">= 0.92 [12]. In our system using </w:t>
+      </w:r>
+      <w:r>
+        <w:t>HfO</w:t>
+      </w:r>
+      <w:r>
+        <w:rPr>
+          <w:vertAlign w:val="subscript"/>
+        </w:rPr>
+        <w:t xml:space="preserve">2 </w:t>
+      </w:r>
+      <w:r>
+        <w:t>as dielectric which has ε</w:t>
+      </w:r>
+      <w:r>
+        <w:rPr>
+          <w:vertAlign w:val="subscript"/>
+        </w:rPr>
+        <w:t>roxide</w:t>
+      </w:r>
+      <w:r>
+        <w:t xml:space="preserve"> = 24 we can go down to 4 nm in thickness, so we expect to have </w:t>
+      </w:r>
+      <w:r>
+        <w:t>C</w:t>
+      </w:r>
+      <w:r>
+        <w:rPr>
+          <w:vertAlign w:val="subscript"/>
+        </w:rPr>
+        <w:t>g</w:t>
+      </w:r>
+      <w:r>
+        <w:t>/C</w:t>
+      </w:r>
+      <w:r>
+        <w:rPr>
+          <w:vertAlign w:val="subscript"/>
+        </w:rPr>
+        <w:t>Σ</w:t>
+      </w:r>
+      <w:r>
+        <w:rPr>
+          <w:vertAlign w:val="subscript"/>
+        </w:rPr>
+        <w:t xml:space="preserve"> </w:t>
+      </w:r>
+      <w:r>
+        <w:t xml:space="preserve">comparable to </w:t>
+      </w:r>
+      <w:r>
+        <w:t>[12].</w:t>
+      </w:r>
+      <w:r>
+        <w:t xml:space="preserve"> </w:t>
+      </w:r>
+    </w:p>
+    <w:p>
+      <w:pPr>
+        <w:rPr>
           <w:i/>
         </w:rPr>
       </w:pPr>
-    </w:p>
-    <w:p>
-      <w:pPr>
-        <w:rPr>
-          <w:b/>
-        </w:rPr>
-      </w:pPr>
-      <w:r>
-        <w:rPr>
-          <w:b/>
+      <w:r>
+        <w:rPr>
           <w:i/>
         </w:rPr>
-        <w:t>TO DO:</w:t>
-      </w:r>
-    </w:p>
+        <w:t xml:space="preserve">(Here it is maybe possible to put in Qucs simulation using circuit model similar to Natalia but adopted for gate reflectometry, to see how the quality factor of reflection parameter is changing with L and C.) </w:t>
+      </w:r>
+    </w:p>
+    <w:p>
+      <w:r>
+        <w:t xml:space="preserve">From the equation for </w:t>
+      </w:r>
+      <w:r>
+        <w:t>∆</w:t>
+      </w:r>
+      <w:r>
+        <w:rPr>
+          <w:rFonts w:ascii="Gulim" w:eastAsia="Gulim" w:hAnsi="Gulim" w:hint="eastAsia"/>
+        </w:rPr>
+        <w:t>φ</w:t>
+      </w:r>
+      <w:r>
+        <w:t>, i</w:t>
+      </w:r>
+      <w:r>
+        <w:t>t seems that the roadmap for getting sensitive gate reflectometry</w:t>
+      </w:r>
+      <w:r>
+        <w:t>,</w:t>
+      </w:r>
+      <w:r>
+        <w:t xml:space="preserve"> firstly is to reduce </w:t>
+      </w:r>
+      <w:r>
+        <w:t xml:space="preserve">the </w:t>
+      </w:r>
+      <w:r>
+        <w:t>parasitic capacitance as much as possib</w:t>
+      </w:r>
+      <w:r>
+        <w:t>le by engineering the sample holder, as described in the “Readout circuit” chapter. Secondly, to tune to the good matching condition by changing the inductor values in the resonant circuit.</w:t>
+      </w:r>
+    </w:p>
+    <w:p>
+      <w:pPr>
+        <w:rPr>
+          <w:rFonts w:eastAsiaTheme="minorEastAsia"/>
+        </w:rPr>
+      </w:pPr>
+      <w:r>
+        <w:rPr>
+          <w:b/>
+        </w:rPr>
+        <w:t>S</w:t>
+      </w:r>
+      <w:r>
+        <w:rPr>
+          <w:b/>
+        </w:rPr>
+        <w:t xml:space="preserve">econd generation of </w:t>
+      </w:r>
+      <w:r>
+        <w:rPr>
+          <w:b/>
+        </w:rPr>
+        <w:t xml:space="preserve">the ohmic </w:t>
+      </w:r>
+      <w:r>
+        <w:rPr>
+          <w:b/>
+        </w:rPr>
+        <w:t>reflectometry</w:t>
+      </w:r>
+      <w:r>
+        <w:t xml:space="preserve"> setup would</w:t>
+      </w:r>
+      <w:r>
+        <w:t xml:space="preserve"> be</w:t>
+      </w:r>
+      <w:r>
+        <w:t xml:space="preserve"> than</w:t>
+      </w:r>
+      <w:r>
+        <w:t xml:space="preserve"> adopted</w:t>
+      </w:r>
+      <w:r>
+        <w:t xml:space="preserve"> </w:t>
+      </w:r>
+      <w:r>
+        <w:t xml:space="preserve">to the </w:t>
+      </w:r>
+      <w:r>
+        <w:rPr>
+          <w:b/>
+        </w:rPr>
+        <w:t>first generation of the gate reflectometry setup</w:t>
+      </w:r>
+      <w:r>
+        <w:t xml:space="preserve"> by </w:t>
+      </w:r>
+      <w:r>
+        <w:rPr>
+          <w:b/>
+        </w:rPr>
+        <w:t>changing inductor value</w:t>
+      </w:r>
+      <w:r>
+        <w:rPr>
+          <w:b/>
+        </w:rPr>
+        <w:t>s</w:t>
+      </w:r>
+      <w:r>
+        <w:t xml:space="preserve">, and by trying different inductors by means of core material and size in order to reduce inductor losses.  </w:t>
+      </w:r>
+    </w:p>
+    <w:p>
+      <w:pPr>
+        <w:rPr>
+          <w:rFonts w:eastAsiaTheme="minorEastAsia"/>
+        </w:rPr>
+      </w:pPr>
+    </w:p>
+    <w:p>
+      <w:pPr>
+        <w:rPr>
+          <w:rFonts w:eastAsiaTheme="minorEastAsia"/>
+        </w:rPr>
+      </w:pPr>
+    </w:p>
+    <w:p>
+      <w:pPr>
+        <w:rPr>
+          <w:rFonts w:eastAsiaTheme="minorEastAsia"/>
+        </w:rPr>
+      </w:pPr>
+    </w:p>
+    <w:p/>
+    <w:p/>
     <w:p>
       <w:pPr>
         <w:pStyle w:val="Heading4"/>
       </w:pPr>
       <w:r>
-        <w:t xml:space="preserve">Moving to </w:t>
-      </w:r>
-      <w:r>
-        <w:t xml:space="preserve">the </w:t>
-      </w:r>
-      <w:r>
-        <w:t xml:space="preserve">gate reflectometry </w:t>
-      </w:r>
-      <w:r>
-        <w:t xml:space="preserve">– Adapting </w:t>
-      </w:r>
-      <w:r>
-        <w:t xml:space="preserve">existing setup </w:t>
-      </w:r>
-      <w:r>
-        <w:t>(readout circuit) for gate reflectometry</w:t>
-      </w:r>
-      <w:r>
-        <w:t xml:space="preserve">, </w:t>
-      </w:r>
-      <w:r>
-        <w:t xml:space="preserve">main points about gate reflectometry (from Hypoteses, look [12]), </w:t>
-      </w:r>
-      <w:r>
-        <w:t>our sample considerations: gate coupling to the QD, comparison with [12]</w:t>
-      </w:r>
-    </w:p>
-    <w:p/>
-    <w:p>
-      <w:pPr>
-        <w:pStyle w:val="Heading4"/>
-      </w:pPr>
-      <w:r>
+        <w:lastRenderedPageBreak/>
         <w:t xml:space="preserve">Optimizing (boosting) reflection parameter Γ regarding to:  sample holder RF design, readout circuit configuration </w:t>
+      </w:r>
+    </w:p>
+    <w:p>
+      <w:r>
+        <w:t>Refer to further optimization parameters form [12]</w:t>
       </w:r>
     </w:p>
     <w:p>
@@ -9124,6 +10080,8 @@
       <w:r>
         <w:t>Implementing setup for spin manipulation measurement</w:t>
       </w:r>
+      <w:bookmarkStart w:id="620" w:name="_GoBack"/>
+      <w:bookmarkEnd w:id="620"/>
     </w:p>
     <w:p>
       <w:pPr>
@@ -9345,101 +10303,98 @@
         <w:t xml:space="preserve"> eliminating necessity fo</w:t>
       </w:r>
       <w:r>
-        <w:t xml:space="preserve">r oscillatory magnetic field. This </w:t>
-      </w:r>
+        <w:t xml:space="preserve">r oscillatory magnetic field. This means </w:t>
+      </w:r>
+      <w:r>
+        <w:t>reducing fabrication complexity</w:t>
+      </w:r>
+      <w:r>
+        <w:t xml:space="preserve"> because nothing else is required except of already defined gates</w:t>
+      </w:r>
+      <w:r>
+        <w:t>.</w:t>
+      </w:r>
+      <w:r>
+        <w:t xml:space="preserve"> Together with all the fabrication reduction complexity brought by gate reflectometry (as explained in </w:t>
+      </w:r>
+      <w:r>
+        <w:rPr>
+          <w:i/>
+        </w:rPr>
+        <w:t>Definition of the problem</w:t>
+      </w:r>
+      <w:r>
+        <w:t>) this</w:t>
+      </w:r>
+      <w:r>
+        <w:t xml:space="preserve"> approach has high chances of </w:t>
+      </w:r>
+      <w:r>
+        <w:rPr>
+          <w:b/>
+        </w:rPr>
+        <w:t>addressing scalability issue</w:t>
+      </w:r>
+      <w:r>
+        <w:t>.</w:t>
+      </w:r>
+    </w:p>
+    <w:p>
+      <w:r>
+        <w:rPr>
+          <w:b/>
+        </w:rPr>
+        <w:t xml:space="preserve">Relatively </w:t>
+      </w:r>
+      <w:r>
+        <w:rPr>
+          <w:b/>
+        </w:rPr>
+        <w:t>l</w:t>
+      </w:r>
+      <w:r>
+        <w:rPr>
+          <w:b/>
+        </w:rPr>
+        <w:t>ong coherence time</w:t>
+      </w:r>
+      <w:r>
+        <w:t xml:space="preserve"> is expected because of</w:t>
+      </w:r>
+      <w:r>
+        <w:t>,</w:t>
+      </w:r>
+      <w:r>
+        <w:t xml:space="preserve"> </w:t>
+      </w:r>
+      <w:r>
+        <w:t>before mentioned</w:t>
+      </w:r>
+      <w:r>
+        <w:t xml:space="preserve">, low qubit </w:t>
+      </w:r>
+      <w:r>
+        <w:t>charge spin</w:t>
+      </w:r>
+      <w:r>
+        <w:t xml:space="preserve"> coupling to the surrounding Ge and Si nuclei spin (</w:t>
+      </w:r>
+      <w:r>
+        <w:rPr>
+          <w:b/>
+        </w:rPr>
+        <w:t>low hyperfine interaction</w:t>
+      </w:r>
+      <w:r>
+        <w:t>)</w:t>
+      </w:r>
+      <w:r>
+        <w:t xml:space="preserve">. </w:t>
+      </w:r>
+    </w:p>
+    <w:p>
       <w:r>
         <w:lastRenderedPageBreak/>
-        <w:t xml:space="preserve">means </w:t>
-      </w:r>
-      <w:r>
-        <w:t>reducing fabrication complexity</w:t>
-      </w:r>
-      <w:r>
-        <w:t xml:space="preserve"> because nothing else is required except of already defined gates</w:t>
-      </w:r>
-      <w:r>
-        <w:t>.</w:t>
-      </w:r>
-      <w:r>
-        <w:t xml:space="preserve"> Together with all the fabrication reduction complexity brought by gate reflectometry (as explained in </w:t>
-      </w:r>
-      <w:r>
-        <w:rPr>
-          <w:i/>
-        </w:rPr>
-        <w:t>Definition of the problem</w:t>
-      </w:r>
-      <w:r>
-        <w:t>) this</w:t>
-      </w:r>
-      <w:r>
-        <w:t xml:space="preserve"> approach has high chances of </w:t>
-      </w:r>
-      <w:r>
-        <w:rPr>
-          <w:b/>
-        </w:rPr>
-        <w:t>addressing scalability issue</w:t>
-      </w:r>
-      <w:r>
-        <w:t>.</w:t>
-      </w:r>
-    </w:p>
-    <w:p>
-      <w:r>
-        <w:rPr>
-          <w:b/>
-        </w:rPr>
-        <w:t xml:space="preserve">Relatively </w:t>
-      </w:r>
-      <w:r>
-        <w:rPr>
-          <w:b/>
-        </w:rPr>
-        <w:t>l</w:t>
-      </w:r>
-      <w:r>
-        <w:rPr>
-          <w:b/>
-        </w:rPr>
-        <w:t>ong coherence time</w:t>
-      </w:r>
-      <w:r>
-        <w:t xml:space="preserve"> is expected because of</w:t>
-      </w:r>
-      <w:r>
-        <w:t>,</w:t>
-      </w:r>
-      <w:r>
-        <w:t xml:space="preserve"> </w:t>
-      </w:r>
-      <w:r>
-        <w:t>before mentioned</w:t>
-      </w:r>
-      <w:r>
-        <w:t xml:space="preserve">, low qubit </w:t>
-      </w:r>
-      <w:r>
-        <w:t>charge spin</w:t>
-      </w:r>
-      <w:r>
-        <w:t xml:space="preserve"> coupling to the surrounding Ge and Si nuclei spin (</w:t>
-      </w:r>
-      <w:r>
-        <w:rPr>
-          <w:b/>
-        </w:rPr>
-        <w:t>low hyperfine interaction</w:t>
-      </w:r>
-      <w:r>
-        <w:t>)</w:t>
-      </w:r>
-      <w:r>
-        <w:t xml:space="preserve">. </w:t>
-      </w:r>
-    </w:p>
-    <w:p>
-      <w:r>
         <w:t>Gates in</w:t>
       </w:r>
       <w:r>
@@ -9789,6 +10744,7 @@
         <w:ind w:left="0" w:firstLine="0"/>
       </w:pPr>
       <w:r>
+        <w:lastRenderedPageBreak/>
         <w:t>Specific aims</w:t>
       </w:r>
     </w:p>
@@ -9941,24 +10897,24 @@
     </w:p>
     <w:p>
       <w:r>
+        <w:t xml:space="preserve">On room temperature side there are several instruments for sending and receiving the signals from the sample. Firstly, DQD and TQD needs to be tune in correct </w:t>
+      </w:r>
+      <w:r>
+        <w:t>electro</w:t>
+      </w:r>
+      <w:r>
+        <w:t>static configuration</w:t>
+      </w:r>
+      <w:r>
+        <w:t xml:space="preserve"> what is achieved through the </w:t>
+      </w:r>
+      <w:r>
+        <w:t>low-noise, optically isolated, voltage DC sources.</w:t>
+      </w:r>
+    </w:p>
+    <w:p>
+      <w:r>
         <w:lastRenderedPageBreak/>
-        <w:t xml:space="preserve">On room temperature side there are several instruments for sending and receiving the signals from the sample. Firstly, DQD and TQD needs to be tune in correct </w:t>
-      </w:r>
-      <w:r>
-        <w:t>electro</w:t>
-      </w:r>
-      <w:r>
-        <w:t>static configuration</w:t>
-      </w:r>
-      <w:r>
-        <w:t xml:space="preserve"> what is achieved through the </w:t>
-      </w:r>
-      <w:r>
-        <w:t>low-noise, optically isolated, voltage DC sources.</w:t>
-      </w:r>
-    </w:p>
-    <w:p>
-      <w:r>
         <w:t xml:space="preserve">Sequences of high-speed pulses (ranging from hundreds of nanoseconds to several milliseconds)  coordinated together with bursts of microwave signals (several GHz up to several tens of GHz) are sent via coaxial cables to manipulate DQD and TQD charge and spin state thus </w:t>
       </w:r>
       <w:r>
@@ -10812,7 +11768,6 @@
         </w:rPr>
       </w:pPr>
       <w:r>
-        <w:lastRenderedPageBreak/>
         <w:t>S</w:t>
       </w:r>
       <w:r>
@@ -11091,6 +12046,7 @@
         <w:rPr>
           <w:rFonts w:eastAsiaTheme="minorEastAsia"/>
         </w:rPr>
+        <w:lastRenderedPageBreak/>
         <w:t>Small parasitic capacitance we are going to achieve by engineering our sample holder (PCB). Isolating PCB sample area from the ground by removing ground planes and decoupling RF and DC ground by putting relatively large resistors</w:t>
       </w:r>
       <w:r>
@@ -13358,6 +14314,89 @@
       <w:r>
         <w:t xml:space="preserve"> </w:t>
       </w:r>
+    </w:p>
+    <w:p>
+      <w:pPr>
+        <w:pStyle w:val="ListParagraph"/>
+        <w:numPr>
+          <w:ilvl w:val="0"/>
+          <w:numId w:val="8"/>
+        </w:numPr>
+        <w:rPr>
+          <w:i/>
+        </w:rPr>
+      </w:pPr>
+      <w:r>
+        <w:t xml:space="preserve"> </w:t>
+      </w:r>
+      <w:r>
+        <w:t>J. I. Colless</w:t>
+      </w:r>
+      <w:r>
+        <w:t xml:space="preserve"> et al., </w:t>
+      </w:r>
+      <w:r>
+        <w:rPr>
+          <w:i/>
+        </w:rPr>
+        <w:t xml:space="preserve">Phys. Rev. Lett. </w:t>
+      </w:r>
+      <w:r>
+        <w:rPr>
+          <w:rStyle w:val="apple-converted-space"/>
+          <w:rFonts w:ascii="Helvetica" w:hAnsi="Helvetica" w:cs="Helvetica"/>
+          <w:b/>
+          <w:bCs/>
+          <w:color w:val="555555"/>
+        </w:rPr>
+        <w:t> </w:t>
+      </w:r>
+      <w:r>
+        <w:t>2013 110, 046805</w:t>
+      </w:r>
+    </w:p>
+    <w:p>
+      <w:pPr>
+        <w:pStyle w:val="Heading5"/>
+        <w:shd w:val="clear" w:color="auto" w:fill="FFFFFF"/>
+        <w:rPr>
+          <w:rFonts w:ascii="Helvetica" w:hAnsi="Helvetica" w:cs="Helvetica"/>
+          <w:color w:val="555555"/>
+        </w:rPr>
+      </w:pPr>
+    </w:p>
+    <w:p>
+      <w:pPr>
+        <w:pStyle w:val="Heading5"/>
+        <w:shd w:val="clear" w:color="auto" w:fill="FFFFFF"/>
+        <w:rPr>
+          <w:rFonts w:ascii="Helvetica" w:hAnsi="Helvetica" w:cs="Helvetica"/>
+          <w:color w:val="555555"/>
+        </w:rPr>
+      </w:pPr>
+    </w:p>
+    <w:p>
+      <w:pPr>
+        <w:rPr>
+          <w:i/>
+        </w:rPr>
+      </w:pPr>
+    </w:p>
+    <w:p>
+      <w:pPr>
+        <w:pStyle w:val="ListParagraph"/>
+        <w:rPr>
+          <w:i/>
+        </w:rPr>
+      </w:pPr>
+    </w:p>
+    <w:p>
+      <w:pPr>
+        <w:pStyle w:val="ListParagraph"/>
+        <w:rPr>
+          <w:i/>
+        </w:rPr>
+      </w:pPr>
     </w:p>
     <w:p>
       <w:pPr>
@@ -16578,7 +17617,7 @@
 </file>
 
 <file path=customXml/itemProps1.xml><?xml version="1.0" encoding="utf-8"?>
-<ds:datastoreItem xmlns:ds="http://schemas.openxmlformats.org/officeDocument/2006/customXml" ds:itemID="{036C549B-6B24-440B-B72C-711F8CE05CFA}">
+<ds:datastoreItem xmlns:ds="http://schemas.openxmlformats.org/officeDocument/2006/customXml" ds:itemID="{BD19CAC8-DFB4-41A4-9C5C-AE0675388C66}">
   <ds:schemaRefs>
     <ds:schemaRef ds:uri="http://schemas.openxmlformats.org/officeDocument/2006/bibliography"/>
   </ds:schemaRefs>

</xml_diff>

<commit_message>
"Optimizing gate reflectometry" - added
</commit_message>
<xml_diff>
--- a/Project description_modGiorgos.docx
+++ b/Project description_modGiorgos.docx
@@ -9376,6 +9376,13 @@
           <w:rFonts w:eastAsiaTheme="minorEastAsia"/>
         </w:rPr>
         <w:t>C</w:t>
+      </w:r>
+      <w:r>
+        <w:rPr>
+          <w:rFonts w:eastAsiaTheme="minorEastAsia"/>
+          <w:vertAlign w:val="subscript"/>
+        </w:rPr>
+        <w:t>g</w:t>
       </w:r>
       <w:r>
         <w:rPr>
@@ -9747,7 +9754,22 @@
         <w:t>Using 1.9 nm HfSiON oxide as dielectric</w:t>
       </w:r>
       <w:r>
-        <w:t xml:space="preserve"> in silicon nanowire field effect transistor M.F. Gonzalez – Zalba et al. achieved </w:t>
+        <w:t xml:space="preserve"> in </w:t>
+      </w:r>
+      <w:r>
+        <w:t xml:space="preserve">a </w:t>
+      </w:r>
+      <w:r>
+        <w:t>silicon nanowire field effect transistor</w:t>
+      </w:r>
+      <w:r>
+        <w:t>,</w:t>
+      </w:r>
+      <w:r>
+        <w:t xml:space="preserve"> M.F. Gonzalez – Zalba et al. achieved </w:t>
+      </w:r>
+      <w:r>
+        <w:t xml:space="preserve">the </w:t>
       </w:r>
       <w:r>
         <w:t xml:space="preserve">charge </w:t>
@@ -9795,7 +9817,13 @@
         <w:t xml:space="preserve"> </w:t>
       </w:r>
       <w:r>
-        <w:t xml:space="preserve">= 0.92 [12]. In our system using </w:t>
+        <w:t>= 0.92 [12]. In our system using</w:t>
+      </w:r>
+      <w:r>
+        <w:t xml:space="preserve"> the</w:t>
+      </w:r>
+      <w:r>
+        <w:t xml:space="preserve"> </w:t>
       </w:r>
       <w:r>
         <w:t>HfO</w:t>
@@ -9807,7 +9835,13 @@
         <w:t xml:space="preserve">2 </w:t>
       </w:r>
       <w:r>
-        <w:t>as dielectric which has ε</w:t>
+        <w:t xml:space="preserve">as </w:t>
+      </w:r>
+      <w:r>
+        <w:t xml:space="preserve">a </w:t>
+      </w:r>
+      <w:r>
+        <w:t>dielectric which has ε</w:t>
       </w:r>
       <w:r>
         <w:rPr>
@@ -10002,86 +10036,139 @@
       </w:pPr>
       <w:r>
         <w:lastRenderedPageBreak/>
-        <w:t xml:space="preserve">Optimizing (boosting) reflection parameter Γ regarding to:  sample holder RF design, readout circuit configuration </w:t>
-      </w:r>
-    </w:p>
-    <w:p>
-      <w:r>
-        <w:t>Refer to further optimization parameters form [12]</w:t>
-      </w:r>
-    </w:p>
-    <w:p>
-      <w:pPr>
-        <w:pStyle w:val="ListParagraph"/>
-        <w:numPr>
-          <w:ilvl w:val="1"/>
-          <w:numId w:val="17"/>
-        </w:numPr>
-        <w:rPr>
-          <w:rFonts w:eastAsiaTheme="minorEastAsia"/>
-        </w:rPr>
-      </w:pPr>
-      <w:r>
-        <w:t xml:space="preserve">Sample holder RF design – achieving </w:t>
-      </w:r>
-      <w:r>
-        <w:rPr>
-          <w:rFonts w:eastAsiaTheme="minorEastAsia"/>
-        </w:rPr>
-        <w:t xml:space="preserve">small parasitic capacitance by engineering </w:t>
-      </w:r>
-      <w:r>
-        <w:rPr>
-          <w:rFonts w:eastAsiaTheme="minorEastAsia"/>
-        </w:rPr>
-        <w:t xml:space="preserve">sample holder (PCB), achieving good 50 </w:t>
-      </w:r>
-      <w:r>
-        <w:t>Ω</w:t>
-      </w:r>
-      <w:r>
-        <w:rPr>
-          <w:rFonts w:eastAsiaTheme="minorEastAsia"/>
-        </w:rPr>
-        <w:t xml:space="preserve"> on PCB RF lines and distributing them for achieving frequency division multiplexing</w:t>
-      </w:r>
-    </w:p>
-    <w:p>
-      <w:pPr>
-        <w:pStyle w:val="ListParagraph"/>
-        <w:numPr>
-          <w:ilvl w:val="1"/>
-          <w:numId w:val="17"/>
-        </w:numPr>
-      </w:pPr>
-      <w:r>
-        <w:t>Readout circuit optimization – choosing appropriate inductor values L (Figure 3) while keeping</w:t>
-      </w:r>
-      <w:r>
-        <w:t xml:space="preserve"> parasitic capacitance small</w:t>
-      </w:r>
-      <w:r>
-        <w:t xml:space="preserve"> like stated above</w:t>
-      </w:r>
-      <w:r>
-        <w:t>,</w:t>
-      </w:r>
-      <w:r>
-        <w:t xml:space="preserve"> optimizing directional coupler, amplifiers and filters </w:t>
-      </w:r>
-      <w:r>
-        <w:t xml:space="preserve">configuration </w:t>
-      </w:r>
-    </w:p>
-    <w:p>
-      <w:pPr>
-        <w:pStyle w:val="Heading4"/>
-      </w:pPr>
-      <w:r>
-        <w:t>Implementing setup for spin manipulation measurement</w:t>
+        <w:t xml:space="preserve">Optimizing </w:t>
+      </w:r>
+      <w:r>
+        <w:t>gate reflectometry:</w:t>
+      </w:r>
+    </w:p>
+    <w:p>
+      <w:r>
+        <w:t xml:space="preserve">There are several sources of the signal loss in the gate reflectometry system: inductor losses, PCB dielectric losses, losses in PCB RF transmission lines, losses caused by the </w:t>
+      </w:r>
+      <w:r>
+        <w:t xml:space="preserve">geometric </w:t>
+      </w:r>
+      <w:r>
+        <w:t>parasitic capacitance [12]</w:t>
+      </w:r>
+      <w:r>
+        <w:t>.</w:t>
       </w:r>
       <w:bookmarkStart w:id="620" w:name="_GoBack"/>
       <w:bookmarkEnd w:id="620"/>
+    </w:p>
+    <w:p>
+      <w:r>
+        <w:t xml:space="preserve">For </w:t>
+      </w:r>
+      <w:r>
+        <w:rPr>
+          <w:b/>
+        </w:rPr>
+        <w:t>minimization of the geometric parasitic capacitance</w:t>
+      </w:r>
+      <w:r>
+        <w:t xml:space="preserve"> coming from the coupling of the PCB RF lines and bonding pads to the ground plane</w:t>
+      </w:r>
+      <w:r>
+        <w:t>s</w:t>
+      </w:r>
+      <w:r>
+        <w:t xml:space="preserve">, Sonnet software can be used. </w:t>
+      </w:r>
+      <w:r>
+        <w:rPr>
+          <w:i/>
+        </w:rPr>
+        <w:t>(Maybe to put here – optimization based on Sonnet – Matlab (Octave) communication)</w:t>
+      </w:r>
+    </w:p>
+    <w:p>
+      <w:r>
+        <w:t>The RF lines transm</w:t>
+      </w:r>
+      <w:r>
+        <w:t>ission losses come probably</w:t>
+      </w:r>
+      <w:r>
+        <w:t xml:space="preserve"> mainly from the unwanted reflections due to </w:t>
+      </w:r>
+      <w:r>
+        <w:t xml:space="preserve">the </w:t>
+      </w:r>
+      <w:r>
+        <w:t xml:space="preserve">transmission line routing and splitting </w:t>
+      </w:r>
+      <w:r>
+        <w:t>needed to connect</w:t>
+      </w:r>
+      <w:r>
+        <w:t xml:space="preserve"> more reflectometry readout circuit</w:t>
+      </w:r>
+      <w:r>
+        <w:t>s</w:t>
+      </w:r>
+      <w:r>
+        <w:t xml:space="preserve"> – frequency multiplexing. This assumption should be tested and </w:t>
+      </w:r>
+      <w:r>
+        <w:rPr>
+          <w:b/>
+        </w:rPr>
+        <w:t>optimum configuration of the PCB RF lines</w:t>
+      </w:r>
+      <w:r>
+        <w:t xml:space="preserve"> could be achieved using </w:t>
+      </w:r>
+      <w:r>
+        <w:t>Sonnet software</w:t>
+      </w:r>
+      <w:r>
+        <w:t xml:space="preserve"> for simulating RF line scattering parameters.</w:t>
+      </w:r>
+    </w:p>
+    <w:p>
+      <w:r>
+        <w:t>Inductor losses are dissipation on</w:t>
+      </w:r>
+      <w:r>
+        <w:t xml:space="preserve"> the o</w:t>
+      </w:r>
+      <w:r>
+        <w:t>hmic resistance of the wire wound and core losses due to hysteresis and eddy currents. Overall loss can be represented as the inductor equivalent series resistance</w:t>
+      </w:r>
+      <w:r>
+        <w:t xml:space="preserve">. Inductors with air core have smaller core losses but for achieving high inductor values they need to have more wounds and they are bigger, lowering their self – resonant frequency and increasing wire resistance. As a part of this work, </w:t>
+      </w:r>
+      <w:r>
+        <w:rPr>
+          <w:b/>
+        </w:rPr>
+        <w:t xml:space="preserve">examination of the inductor influence </w:t>
+      </w:r>
+      <w:r>
+        <w:t>on the gate reflectometry sensitivity</w:t>
+      </w:r>
+      <w:r>
+        <w:t xml:space="preserve"> regarding the core material and the inductance value could be conducted.  </w:t>
+      </w:r>
+      <w:r>
+        <w:t xml:space="preserve"> </w:t>
+      </w:r>
+    </w:p>
+    <w:p>
+      <w:r>
+        <w:t>Losses in the PCB dielectric could be addressed by using dielectric with lower dielectric loss then currently used FR4, e.g. some of the Rogers Corporation laminates.</w:t>
+      </w:r>
+    </w:p>
+    <w:p>
+      <w:pPr>
+        <w:pStyle w:val="Heading4"/>
+      </w:pPr>
+      <w:r>
+        <w:t>Implementing setup for spin manipulation measurement</w:t>
+      </w:r>
     </w:p>
     <w:p>
       <w:pPr>
@@ -10186,7 +10273,11 @@
         <w:t xml:space="preserve">has </w:t>
       </w:r>
       <w:r>
-        <w:t xml:space="preserve">promising theoretical proposals </w:t>
+        <w:t xml:space="preserve">promising theoretical </w:t>
+      </w:r>
+      <w:r>
+        <w:lastRenderedPageBreak/>
+        <w:t xml:space="preserve">proposals </w:t>
       </w:r>
       <w:r>
         <w:rPr>
@@ -10394,197 +10485,203 @@
     </w:p>
     <w:p>
       <w:r>
+        <w:t>Gates in</w:t>
+      </w:r>
+      <w:r>
+        <w:t xml:space="preserve"> our DQD system</w:t>
+      </w:r>
+      <w:r>
+        <w:t xml:space="preserve"> </w:t>
+      </w:r>
+      <w:r>
+        <w:t xml:space="preserve">(Figure 2) </w:t>
+      </w:r>
+      <w:r>
+        <w:t>are position</w:t>
+      </w:r>
+      <w:r>
+        <w:t>ed</w:t>
+      </w:r>
+      <w:r>
+        <w:t xml:space="preserve"> </w:t>
+      </w:r>
+      <w:r>
+        <w:t>directly</w:t>
+      </w:r>
+      <w:r>
+        <w:t xml:space="preserve"> on the top of the nanowire</w:t>
+      </w:r>
+      <w:r>
+        <w:t xml:space="preserve"> in which quantum dots are formed. This implies</w:t>
+      </w:r>
+      <w:r>
+        <w:t xml:space="preserve"> </w:t>
+      </w:r>
+      <w:r>
+        <w:rPr>
+          <w:b/>
+        </w:rPr>
+        <w:t xml:space="preserve">high capacitive coupling between gate and </w:t>
+      </w:r>
+      <w:r>
+        <w:rPr>
+          <w:b/>
+        </w:rPr>
+        <w:t>quantum dots</w:t>
+      </w:r>
+      <w:r>
+        <w:t xml:space="preserve">. This further implies </w:t>
+      </w:r>
+      <w:r>
+        <w:rPr>
+          <w:b/>
+        </w:rPr>
+        <w:t>high sensitivity thus speed of gate reflectometry</w:t>
+      </w:r>
+      <w:r>
+        <w:t xml:space="preserve">, as explained in </w:t>
+      </w:r>
+      <w:r>
+        <w:rPr>
+          <w:i/>
+        </w:rPr>
+        <w:t>Research methods</w:t>
+      </w:r>
+      <w:r>
+        <w:rPr>
+          <w:i/>
+        </w:rPr>
+        <w:t xml:space="preserve"> (or work schedule)</w:t>
+      </w:r>
+      <w:r>
+        <w:t xml:space="preserve">. </w:t>
+      </w:r>
+      <w:r>
+        <w:t xml:space="preserve"> </w:t>
+      </w:r>
+    </w:p>
+    <w:p/>
+    <w:p>
+      <w:pPr>
+        <w:pStyle w:val="Heading3"/>
+      </w:pPr>
+      <w:r>
+        <w:t>International collaboration:</w:t>
+      </w:r>
+    </w:p>
+    <w:p>
+      <w:r>
+        <w:t xml:space="preserve">We are collaborating with spin qubit team in </w:t>
+      </w:r>
+      <w:r>
+        <w:rPr>
+          <w:b/>
+        </w:rPr>
+        <w:t>Charles M. Marcus</w:t>
+      </w:r>
+      <w:r>
+        <w:t xml:space="preserve"> laboratory in Copenhagen, lead by </w:t>
+      </w:r>
+      <w:r>
+        <w:rPr>
+          <w:b/>
+        </w:rPr>
+        <w:t>Ferdinand Kuemmeth</w:t>
+      </w:r>
+      <w:r>
+        <w:t xml:space="preserve">. Since they are mature group with a big knowledge in instrumentation and spin qubits in overall, this collaboration helps us a lot in setting up our measurement setup. It would be helpful to visit them several times throughout the year. Here I would like to ask for the finances to cover the trip and accommodation costs for that purpose. The other significant collaboration is with </w:t>
+      </w:r>
+      <w:r>
+        <w:rPr>
+          <w:b/>
+        </w:rPr>
+        <w:t>J.J. Zhang</w:t>
+      </w:r>
+      <w:r>
+        <w:t xml:space="preserve"> in Beijing, China. </w:t>
+      </w:r>
+      <w:r>
+        <w:t xml:space="preserve">He is material scientist providing us with silicon germanium nanowire samples. </w:t>
+      </w:r>
+    </w:p>
+    <w:p/>
+    <w:p>
+      <w:pPr>
+        <w:pStyle w:val="Heading3"/>
+      </w:pPr>
+      <w:r>
+        <w:t>Contingency plan:</w:t>
+      </w:r>
+    </w:p>
+    <w:p>
+      <w:pPr>
+        <w:rPr>
+          <w:i/>
+        </w:rPr>
+      </w:pPr>
+      <w:r>
+        <w:t>In case it will be found out that the gate reflectometry technique does not work we are going to</w:t>
+      </w:r>
+      <w:r>
+        <w:t xml:space="preserve"> try to</w:t>
+      </w:r>
+      <w:r>
+        <w:t xml:space="preserve"> use </w:t>
+      </w:r>
+      <w:r>
+        <w:t xml:space="preserve">a </w:t>
+      </w:r>
+      <w:r>
+        <w:t>charge sensor ohmic reflectomet</w:t>
+      </w:r>
+      <w:r>
+        <w:t>ry. (</w:t>
+      </w:r>
+      <w:r>
+        <w:rPr>
+          <w:i/>
+        </w:rPr>
+        <w:t>maybe put some reasons why gate reflectometry should not work, but I don’t know what those can be</w:t>
+      </w:r>
+      <w:r>
+        <w:t xml:space="preserve">) </w:t>
+      </w:r>
+      <w:r>
+        <w:t xml:space="preserve">For that reason </w:t>
+      </w:r>
+      <w:r>
+        <w:t xml:space="preserve">a </w:t>
+      </w:r>
+      <w:r>
+        <w:t xml:space="preserve">charge sensor proximate to the double quantum dot should be added to the nanofabrication process </w:t>
+      </w:r>
+      <w:r>
+        <w:t>of our samples, similar to the approach used in [8], but replacing electrons with holes in our case. For the charge sensor a single hole transistor would be used  in a form of a single quantum dot very close to the initial double quantum dot</w:t>
+      </w:r>
+      <w:r>
+        <w:t>, thus capacitively</w:t>
+      </w:r>
+      <w:r>
+        <w:t xml:space="preserve"> coupled to it.  </w:t>
+      </w:r>
+      <w:r>
+        <w:t>Whenever charge configuration changes in the DQD, impedance of the charge sensor will change and thus reflected signal amplit</w:t>
+      </w:r>
+      <w:r>
+        <w:t xml:space="preserve">ude. </w:t>
+      </w:r>
+      <w:r>
+        <w:rPr>
+          <w:i/>
+        </w:rPr>
+        <w:t xml:space="preserve">For the reflectometry on the single quantum dot, look the </w:t>
+      </w:r>
+      <w:r>
+        <w:rPr>
+          <w:i/>
+        </w:rPr>
         <w:lastRenderedPageBreak/>
-        <w:t>Gates in</w:t>
-      </w:r>
-      <w:r>
-        <w:t xml:space="preserve"> our DQD system</w:t>
-      </w:r>
-      <w:r>
-        <w:t xml:space="preserve"> </w:t>
-      </w:r>
-      <w:r>
-        <w:t xml:space="preserve">(Figure 2) </w:t>
-      </w:r>
-      <w:r>
-        <w:t>are position</w:t>
-      </w:r>
-      <w:r>
-        <w:t>ed</w:t>
-      </w:r>
-      <w:r>
-        <w:t xml:space="preserve"> </w:t>
-      </w:r>
-      <w:r>
-        <w:t>directly</w:t>
-      </w:r>
-      <w:r>
-        <w:t xml:space="preserve"> on the top of the nanowire</w:t>
-      </w:r>
-      <w:r>
-        <w:t xml:space="preserve"> in which quantum dots are formed. This implies</w:t>
-      </w:r>
-      <w:r>
-        <w:t xml:space="preserve"> </w:t>
-      </w:r>
-      <w:r>
-        <w:rPr>
-          <w:b/>
-        </w:rPr>
-        <w:t xml:space="preserve">high capacitive coupling between gate and </w:t>
-      </w:r>
-      <w:r>
-        <w:rPr>
-          <w:b/>
-        </w:rPr>
-        <w:t>quantum dots</w:t>
-      </w:r>
-      <w:r>
-        <w:t xml:space="preserve">. This further implies </w:t>
-      </w:r>
-      <w:r>
-        <w:rPr>
-          <w:b/>
-        </w:rPr>
-        <w:t>high sensitivity thus speed of gate reflectometry</w:t>
-      </w:r>
-      <w:r>
-        <w:t xml:space="preserve">, as explained in </w:t>
-      </w:r>
-      <w:r>
-        <w:rPr>
-          <w:i/>
-        </w:rPr>
-        <w:t>Research methods</w:t>
-      </w:r>
-      <w:r>
-        <w:rPr>
-          <w:i/>
-        </w:rPr>
-        <w:t xml:space="preserve"> (or work schedule)</w:t>
-      </w:r>
-      <w:r>
-        <w:t xml:space="preserve">. </w:t>
-      </w:r>
-      <w:r>
-        <w:t xml:space="preserve"> </w:t>
-      </w:r>
-    </w:p>
-    <w:p/>
-    <w:p>
-      <w:pPr>
-        <w:pStyle w:val="Heading3"/>
-      </w:pPr>
-      <w:r>
-        <w:t>International collaboration:</w:t>
-      </w:r>
-    </w:p>
-    <w:p>
-      <w:r>
-        <w:t xml:space="preserve">We are collaborating with spin qubit team in </w:t>
-      </w:r>
-      <w:r>
-        <w:rPr>
-          <w:b/>
-        </w:rPr>
-        <w:t>Charles M. Marcus</w:t>
-      </w:r>
-      <w:r>
-        <w:t xml:space="preserve"> laboratory in Copenhagen, lead by </w:t>
-      </w:r>
-      <w:r>
-        <w:rPr>
-          <w:b/>
-        </w:rPr>
-        <w:t>Ferdinand Kuemmeth</w:t>
-      </w:r>
-      <w:r>
-        <w:t xml:space="preserve">. Since they are mature group with a big knowledge in instrumentation and spin qubits in overall, this collaboration helps us a lot in setting up our measurement setup. It would be helpful to visit them several times throughout the year. Here I would like to ask for the finances to cover the trip and accommodation costs for that purpose. The other significant collaboration is with </w:t>
-      </w:r>
-      <w:r>
-        <w:rPr>
-          <w:b/>
-        </w:rPr>
-        <w:t>J.J. Zhang</w:t>
-      </w:r>
-      <w:r>
-        <w:t xml:space="preserve"> in Beijing, China. </w:t>
-      </w:r>
-      <w:r>
-        <w:t xml:space="preserve">He is material scientist providing us with silicon germanium nanowire samples. </w:t>
-      </w:r>
-    </w:p>
-    <w:p/>
-    <w:p>
-      <w:pPr>
-        <w:pStyle w:val="Heading3"/>
-      </w:pPr>
-      <w:r>
-        <w:t>Contingency plan:</w:t>
-      </w:r>
-    </w:p>
-    <w:p>
-      <w:pPr>
-        <w:rPr>
-          <w:i/>
-        </w:rPr>
-      </w:pPr>
-      <w:r>
-        <w:t>In case it will be found out that the gate reflectometry technique does not work we are going to</w:t>
-      </w:r>
-      <w:r>
-        <w:t xml:space="preserve"> try to</w:t>
-      </w:r>
-      <w:r>
-        <w:t xml:space="preserve"> use </w:t>
-      </w:r>
-      <w:r>
-        <w:t xml:space="preserve">a </w:t>
-      </w:r>
-      <w:r>
-        <w:t>charge sensor ohmic reflectomet</w:t>
-      </w:r>
-      <w:r>
-        <w:t>ry. (</w:t>
-      </w:r>
-      <w:r>
-        <w:rPr>
-          <w:i/>
-        </w:rPr>
-        <w:t>maybe put some reasons why gate reflectometry should not work, but I don’t know what those can be</w:t>
-      </w:r>
-      <w:r>
-        <w:t xml:space="preserve">) </w:t>
-      </w:r>
-      <w:r>
-        <w:t xml:space="preserve">For that reason </w:t>
-      </w:r>
-      <w:r>
-        <w:t xml:space="preserve">a </w:t>
-      </w:r>
-      <w:r>
-        <w:t xml:space="preserve">charge sensor proximate to the double quantum dot should be added to the nanofabrication process </w:t>
-      </w:r>
-      <w:r>
-        <w:t>of our samples, similar to the approach used in [8], but replacing electrons with holes in our case. For the charge sensor a single hole transistor would be used  in a form of a single quantum dot very close to the initial double quantum dot</w:t>
-      </w:r>
-      <w:r>
-        <w:t>, thus capacitively</w:t>
-      </w:r>
-      <w:r>
-        <w:t xml:space="preserve"> coupled to it.  </w:t>
-      </w:r>
-      <w:r>
-        <w:t>Whenever charge configuration changes in the DQD, impedance of the charge sensor will change and thus reflected signal amplit</w:t>
-      </w:r>
-      <w:r>
-        <w:t xml:space="preserve">ude. </w:t>
-      </w:r>
-      <w:r>
-        <w:rPr>
-          <w:i/>
-        </w:rPr>
-        <w:t>For the reflectometry on the single quantum dot, look the relfecotmetry principle description</w:t>
+        <w:t>relfecotmetry principle description</w:t>
       </w:r>
       <w:r>
         <w:rPr>
@@ -10685,6 +10782,7 @@
     </w:p>
     <w:p>
       <w:r>
+        <w:lastRenderedPageBreak/>
         <w:t>Strong quantum measurements can be achieved by implementing gate reflectometry in our type of qubit structures. After having state readout solved</w:t>
       </w:r>
       <w:r>
@@ -10744,7 +10842,6 @@
         <w:ind w:left="0" w:firstLine="0"/>
       </w:pPr>
       <w:r>
-        <w:lastRenderedPageBreak/>
         <w:t>Specific aims</w:t>
       </w:r>
     </w:p>
@@ -10871,7 +10968,11 @@
         <w:t xml:space="preserve">. </w:t>
       </w:r>
       <w:r>
-        <w:t>Altogether mounted on golden plated copper fork on the dilution fridge insert. Copper wires are coaxial cables providing high frequency connection for spin manipulation and readout. Nanometer gates and ohmic contacts on the sample are connected by wedge wire bonding.</w:t>
+        <w:t xml:space="preserve">Altogether mounted on golden plated copper fork on the dilution fridge insert. Copper wires are coaxial cables providing high </w:t>
+      </w:r>
+      <w:r>
+        <w:lastRenderedPageBreak/>
+        <w:t>frequency connection for spin manipulation and readout. Nanometer gates and ohmic contacts on the sample are connected by wedge wire bonding.</w:t>
       </w:r>
     </w:p>
     <w:p/>
@@ -10914,7 +11015,6 @@
     </w:p>
     <w:p>
       <w:r>
-        <w:lastRenderedPageBreak/>
         <w:t xml:space="preserve">Sequences of high-speed pulses (ranging from hundreds of nanoseconds to several milliseconds)  coordinated together with bursts of microwave signals (several GHz up to several tens of GHz) are sent via coaxial cables to manipulate DQD and TQD charge and spin state thus </w:t>
       </w:r>
       <w:r>
@@ -11321,7 +11421,11 @@
         <w:t xml:space="preserve">can be reduced to some level by engineering, main hypotheses is that </w:t>
       </w:r>
       <w:r>
-        <w:t>quantum capacitance due to a hole tunneling, C</w:t>
+        <w:t xml:space="preserve">quantum capacitance due to </w:t>
+      </w:r>
+      <w:r>
+        <w:lastRenderedPageBreak/>
+        <w:t>a hole tunneling, C</w:t>
       </w:r>
       <w:r>
         <w:rPr>
@@ -12046,7 +12150,6 @@
         <w:rPr>
           <w:rFonts w:eastAsiaTheme="minorEastAsia"/>
         </w:rPr>
-        <w:lastRenderedPageBreak/>
         <w:t>Small parasitic capacitance we are going to achieve by engineering our sample holder (PCB). Isolating PCB sample area from the ground by removing ground planes and decoupling RF and DC ground by putting relatively large resistors</w:t>
       </w:r>
       <w:r>
@@ -12132,6 +12235,7 @@
         <w:ind w:left="0" w:firstLine="0"/>
       </w:pPr>
       <w:r>
+        <w:lastRenderedPageBreak/>
         <w:t>Research methods</w:t>
       </w:r>
     </w:p>
@@ -12175,7 +12279,6 @@
         <w:pStyle w:val="Heading3"/>
       </w:pPr>
       <w:r>
-        <w:lastRenderedPageBreak/>
         <w:t>Qubit state readout:</w:t>
       </w:r>
     </w:p>
@@ -12638,6 +12741,7 @@
         <w:rPr>
           <w:rFonts w:eastAsiaTheme="minorEastAsia"/>
         </w:rPr>
+        <w:lastRenderedPageBreak/>
         <w:t>and ᵠ(</w:t>
       </w:r>
       <w:r>
@@ -12739,7 +12843,6 @@
     </w:p>
     <w:p>
       <w:r>
-        <w:lastRenderedPageBreak/>
         <w:t xml:space="preserve">Putting resonant circuit with incorporated device instead of </w:t>
       </w:r>
       <w:r>
@@ -13220,7 +13323,11 @@
         <w:t xml:space="preserve"> different</w:t>
       </w:r>
       <w:r>
-        <w:t xml:space="preserve"> resonance frequencies</w:t>
+        <w:t xml:space="preserve"> </w:t>
+      </w:r>
+      <w:r>
+        <w:lastRenderedPageBreak/>
+        <w:t>resonance frequencies</w:t>
       </w:r>
       <w:r>
         <w:t xml:space="preserve"> by choosing different values for surface mount </w:t>
@@ -13259,11 +13366,7 @@
         <w:t>nger like gates, as shown in Fig 2</w:t>
       </w:r>
       <w:r>
-        <w:t xml:space="preserve">. Here is an example for nanowire, double quantum dot based qubit.  Gates LP (left plunger) and RP (right plunger) are capacitively coupled </w:t>
-      </w:r>
-      <w:r>
-        <w:lastRenderedPageBreak/>
-        <w:t>to the left and right quantum dot respectively. When electron undergo tunneling between the dots there is an onset of quantum capacitance, changing overall capacitance seen by the resonant circuit, which changes resonance frequency (according to expression for f</w:t>
+        <w:t>. Here is an example for nanowire, double quantum dot based qubit.  Gates LP (left plunger) and RP (right plunger) are capacitively coupled to the left and right quantum dot respectively. When electron undergo tunneling between the dots there is an onset of quantum capacitance, changing overall capacitance seen by the resonant circuit, which changes resonance frequency (according to expression for f</w:t>
       </w:r>
       <w:r>
         <w:rPr>
@@ -13339,6 +13442,27 @@
           <w:t>http://www.physics.udel.edu/~msafrono/650/Lecture19.pdf</w:t>
         </w:r>
       </w:hyperlink>
+    </w:p>
+    <w:p>
+      <w:r>
+        <w:t xml:space="preserve">About inductors: </w:t>
+      </w:r>
+      <w:hyperlink r:id="rId23" w:history="1">
+        <w:r>
+          <w:t>http://info.ee.surrey.ac.uk/Workshop/advice/coils/air_coils.html</w:t>
+        </w:r>
+      </w:hyperlink>
+      <w:r>
+        <w:t xml:space="preserve">, </w:t>
+      </w:r>
+    </w:p>
+    <w:p>
+      <w:pPr>
+        <w:ind w:left="720" w:firstLine="720"/>
+      </w:pPr>
+      <w:r>
+        <w:t>http://e-collection.library.ethz.ch/eserv/eth:5129/eth-5129-02.pdf</w:t>
+      </w:r>
     </w:p>
     <w:p>
       <w:pPr>
@@ -13658,7 +13782,7 @@
       <w:r>
         <w:t xml:space="preserve"> </w:t>
       </w:r>
-      <w:hyperlink r:id="rId23" w:history="1">
+      <w:hyperlink r:id="rId24" w:history="1">
         <w:r>
           <w:rPr>
             <w:i/>
@@ -13679,7 +13803,7 @@
           <w:i/>
         </w:rPr>
       </w:pPr>
-      <w:hyperlink r:id="rId24" w:history="1">
+      <w:hyperlink r:id="rId25" w:history="1">
         <w:r>
           <w:rPr>
             <w:rStyle w:val="Hyperlink"/>
@@ -13708,7 +13832,7 @@
         </w:rPr>
         <w:t> </w:t>
       </w:r>
-      <w:hyperlink r:id="rId25" w:history="1">
+      <w:hyperlink r:id="rId26" w:history="1">
         <w:r>
           <w:rPr>
             <w:rStyle w:val="Hyperlink"/>
@@ -13737,7 +13861,7 @@
         </w:rPr>
         <w:t> </w:t>
       </w:r>
-      <w:hyperlink r:id="rId26" w:history="1">
+      <w:hyperlink r:id="rId27" w:history="1">
         <w:r>
           <w:rPr>
             <w:rStyle w:val="Hyperlink"/>
@@ -13766,7 +13890,7 @@
         </w:rPr>
         <w:t> </w:t>
       </w:r>
-      <w:hyperlink r:id="rId27" w:history="1">
+      <w:hyperlink r:id="rId28" w:history="1">
         <w:r>
           <w:rPr>
             <w:rStyle w:val="Hyperlink"/>
@@ -13795,7 +13919,7 @@
         </w:rPr>
         <w:t> </w:t>
       </w:r>
-      <w:hyperlink r:id="rId28" w:history="1">
+      <w:hyperlink r:id="rId29" w:history="1">
         <w:r>
           <w:rPr>
             <w:rStyle w:val="Hyperlink"/>
@@ -13824,7 +13948,7 @@
         </w:rPr>
         <w:t> </w:t>
       </w:r>
-      <w:hyperlink r:id="rId29" w:history="1">
+      <w:hyperlink r:id="rId30" w:history="1">
         <w:r>
           <w:rPr>
             <w:rStyle w:val="Hyperlink"/>
@@ -13853,7 +13977,7 @@
         </w:rPr>
         <w:t> </w:t>
       </w:r>
-      <w:hyperlink r:id="rId30" w:history="1">
+      <w:hyperlink r:id="rId31" w:history="1">
         <w:r>
           <w:rPr>
             <w:rStyle w:val="Hyperlink"/>
@@ -13882,7 +14006,7 @@
         </w:rPr>
         <w:t> </w:t>
       </w:r>
-      <w:hyperlink r:id="rId31" w:history="1">
+      <w:hyperlink r:id="rId32" w:history="1">
         <w:r>
           <w:rPr>
             <w:rStyle w:val="Hyperlink"/>
@@ -13911,7 +14035,7 @@
         </w:rPr>
         <w:t> </w:t>
       </w:r>
-      <w:hyperlink r:id="rId32" w:history="1">
+      <w:hyperlink r:id="rId33" w:history="1">
         <w:r>
           <w:rPr>
             <w:rStyle w:val="Hyperlink"/>
@@ -13940,7 +14064,7 @@
         </w:rPr>
         <w:t> </w:t>
       </w:r>
-      <w:hyperlink r:id="rId33" w:history="1">
+      <w:hyperlink r:id="rId34" w:history="1">
         <w:r>
           <w:rPr>
             <w:rStyle w:val="Hyperlink"/>
@@ -13969,7 +14093,7 @@
         </w:rPr>
         <w:t> </w:t>
       </w:r>
-      <w:hyperlink r:id="rId34" w:history="1">
+      <w:hyperlink r:id="rId35" w:history="1">
         <w:r>
           <w:rPr>
             <w:rStyle w:val="Hyperlink"/>
@@ -13993,7 +14117,7 @@
         </w:rPr>
         <w:t xml:space="preserve"> </w:t>
       </w:r>
-      <w:hyperlink r:id="rId35" w:history="1">
+      <w:hyperlink r:id="rId36" w:history="1">
         <w:r>
           <w:rPr>
             <w:i/>
@@ -14040,7 +14164,7 @@
       <w:r>
         <w:t xml:space="preserve"> </w:t>
       </w:r>
-      <w:hyperlink r:id="rId36" w:history="1">
+      <w:hyperlink r:id="rId37" w:history="1">
         <w:r>
           <w:rPr>
             <w:i/>
@@ -14183,7 +14307,7 @@
         </w:rPr>
         <w:t xml:space="preserve">R. Maurand et al.,  </w:t>
       </w:r>
-      <w:hyperlink r:id="rId37" w:history="1">
+      <w:hyperlink r:id="rId38" w:history="1">
         <w:r>
           <w:rPr>
             <w:i/>
@@ -17617,7 +17741,7 @@
 </file>
 
 <file path=customXml/itemProps1.xml><?xml version="1.0" encoding="utf-8"?>
-<ds:datastoreItem xmlns:ds="http://schemas.openxmlformats.org/officeDocument/2006/customXml" ds:itemID="{BD19CAC8-DFB4-41A4-9C5C-AE0675388C66}">
+<ds:datastoreItem xmlns:ds="http://schemas.openxmlformats.org/officeDocument/2006/customXml" ds:itemID="{6C7B5365-09E5-49E2-9AF6-7608E8E03067}">
   <ds:schemaRefs>
     <ds:schemaRef ds:uri="http://schemas.openxmlformats.org/officeDocument/2006/bibliography"/>
   </ds:schemaRefs>

</xml_diff>

<commit_message>
"Spin manipulation measurements" - added
</commit_message>
<xml_diff>
--- a/Project description_modGiorgos.docx
+++ b/Project description_modGiorgos.docx
@@ -10055,119 +10055,480 @@
       <w:r>
         <w:t>.</w:t>
       </w:r>
+    </w:p>
+    <w:p>
+      <w:r>
+        <w:t xml:space="preserve">For </w:t>
+      </w:r>
+      <w:r>
+        <w:rPr>
+          <w:b/>
+        </w:rPr>
+        <w:t>minimization of the geometric parasitic capacitance</w:t>
+      </w:r>
+      <w:r>
+        <w:t xml:space="preserve"> coming from the coupling of the PCB RF lines and bonding pads to the ground plane</w:t>
+      </w:r>
+      <w:r>
+        <w:t>s</w:t>
+      </w:r>
+      <w:r>
+        <w:t xml:space="preserve">, Sonnet software can be used. </w:t>
+      </w:r>
+      <w:r>
+        <w:rPr>
+          <w:i/>
+        </w:rPr>
+        <w:t>(Maybe to put here – optimization based on Sonnet – Matlab (Octave) communication)</w:t>
+      </w:r>
+    </w:p>
+    <w:p>
+      <w:r>
+        <w:t>The RF lines transm</w:t>
+      </w:r>
+      <w:r>
+        <w:t>ission losses come probably</w:t>
+      </w:r>
+      <w:r>
+        <w:t xml:space="preserve"> mainly from the unwanted reflections due to </w:t>
+      </w:r>
+      <w:r>
+        <w:t xml:space="preserve">the </w:t>
+      </w:r>
+      <w:r>
+        <w:t xml:space="preserve">transmission line routing and splitting </w:t>
+      </w:r>
+      <w:r>
+        <w:t>needed to connect</w:t>
+      </w:r>
+      <w:r>
+        <w:t xml:space="preserve"> more reflectometry readout circuit</w:t>
+      </w:r>
+      <w:r>
+        <w:t>s</w:t>
+      </w:r>
+      <w:r>
+        <w:t xml:space="preserve"> – frequency multiplexing. This assumption should be tested and </w:t>
+      </w:r>
+      <w:r>
+        <w:rPr>
+          <w:b/>
+        </w:rPr>
+        <w:t>optimum configuration of the PCB RF lines</w:t>
+      </w:r>
+      <w:r>
+        <w:t xml:space="preserve"> could be achieved using </w:t>
+      </w:r>
+      <w:r>
+        <w:t>Sonnet software</w:t>
+      </w:r>
+      <w:r>
+        <w:t xml:space="preserve"> for simulating RF line scattering parameters.</w:t>
+      </w:r>
+    </w:p>
+    <w:p>
+      <w:r>
+        <w:t>Inductor losses are dissipation on</w:t>
+      </w:r>
+      <w:r>
+        <w:t xml:space="preserve"> the o</w:t>
+      </w:r>
+      <w:r>
+        <w:t>hmic resistance of the wire wound and core losses due to hysteresis and eddy currents. Overall loss can be represented as the inductor equivalent series resistance</w:t>
+      </w:r>
+      <w:r>
+        <w:t xml:space="preserve">. Inductors with air core have smaller core losses but for achieving high inductor values they need to have more wounds and they are bigger, lowering their self – resonant frequency and increasing wire resistance. As a part of this work, </w:t>
+      </w:r>
+      <w:r>
+        <w:rPr>
+          <w:b/>
+        </w:rPr>
+        <w:t xml:space="preserve">examination of the inductor influence </w:t>
+      </w:r>
+      <w:r>
+        <w:t>on the gate reflectometry sensitivity</w:t>
+      </w:r>
+      <w:r>
+        <w:t xml:space="preserve"> regarding the core material and the inductance value could be conducted.  </w:t>
+      </w:r>
+      <w:r>
+        <w:t xml:space="preserve"> </w:t>
+      </w:r>
+    </w:p>
+    <w:p>
+      <w:r>
+        <w:t>Losses in the PCB dielectric could be addressed by using dielectric with lower dielectric loss then currently used FR4, e.g. some of the Rogers Corporation laminates.</w:t>
+      </w:r>
+    </w:p>
+    <w:p>
+      <w:pPr>
+        <w:pStyle w:val="Heading4"/>
+      </w:pPr>
+      <w:r>
+        <w:t>S</w:t>
+      </w:r>
+      <w:r>
+        <w:t>pin manipulation measurement</w:t>
+      </w:r>
+      <w:r>
+        <w:t>s</w:t>
+      </w:r>
       <w:bookmarkStart w:id="620" w:name="_GoBack"/>
       <w:bookmarkEnd w:id="620"/>
     </w:p>
     <w:p>
       <w:r>
-        <w:t xml:space="preserve">For </w:t>
-      </w:r>
-      <w:r>
-        <w:rPr>
-          <w:b/>
-        </w:rPr>
-        <w:t>minimization of the geometric parasitic capacitance</w:t>
-      </w:r>
-      <w:r>
-        <w:t xml:space="preserve"> coming from the coupling of the PCB RF lines and bonding pads to the ground plane</w:t>
-      </w:r>
-      <w:r>
-        <w:t>s</w:t>
-      </w:r>
-      <w:r>
-        <w:t xml:space="preserve">, Sonnet software can be used. </w:t>
-      </w:r>
-      <w:r>
-        <w:rPr>
-          <w:i/>
-        </w:rPr>
-        <w:t>(Maybe to put here – optimization based on Sonnet – Matlab (Octave) communication)</w:t>
-      </w:r>
-    </w:p>
-    <w:p>
-      <w:r>
-        <w:t>The RF lines transm</w:t>
-      </w:r>
-      <w:r>
-        <w:t>ission losses come probably</w:t>
-      </w:r>
-      <w:r>
-        <w:t xml:space="preserve"> mainly from the unwanted reflections due to </w:t>
-      </w:r>
-      <w:r>
-        <w:t xml:space="preserve">the </w:t>
-      </w:r>
-      <w:r>
-        <w:t xml:space="preserve">transmission line routing and splitting </w:t>
-      </w:r>
-      <w:r>
-        <w:t>needed to connect</w:t>
-      </w:r>
-      <w:r>
-        <w:t xml:space="preserve"> more reflectometry readout circuit</w:t>
-      </w:r>
-      <w:r>
-        <w:t>s</w:t>
-      </w:r>
-      <w:r>
-        <w:t xml:space="preserve"> – frequency multiplexing. This assumption should be tested and </w:t>
-      </w:r>
-      <w:r>
-        <w:rPr>
-          <w:b/>
-        </w:rPr>
-        <w:t>optimum configuration of the PCB RF lines</w:t>
-      </w:r>
-      <w:r>
-        <w:t xml:space="preserve"> could be achieved using </w:t>
-      </w:r>
-      <w:r>
-        <w:t>Sonnet software</w:t>
-      </w:r>
-      <w:r>
-        <w:t xml:space="preserve"> for simulating RF line scattering parameters.</w:t>
-      </w:r>
-    </w:p>
-    <w:p>
-      <w:r>
-        <w:t>Inductor losses are dissipation on</w:t>
-      </w:r>
-      <w:r>
-        <w:t xml:space="preserve"> the o</w:t>
-      </w:r>
-      <w:r>
-        <w:t>hmic resistance of the wire wound and core losses due to hysteresis and eddy currents. Overall loss can be represented as the inductor equivalent series resistance</w:t>
-      </w:r>
-      <w:r>
-        <w:t xml:space="preserve">. Inductors with air core have smaller core losses but for achieving high inductor values they need to have more wounds and they are bigger, lowering their self – resonant frequency and increasing wire resistance. As a part of this work, </w:t>
-      </w:r>
-      <w:r>
-        <w:rPr>
-          <w:b/>
-        </w:rPr>
-        <w:t xml:space="preserve">examination of the inductor influence </w:t>
-      </w:r>
-      <w:r>
-        <w:t>on the gate reflectometry sensitivity</w:t>
-      </w:r>
-      <w:r>
-        <w:t xml:space="preserve"> regarding the core material and the inductance value could be conducted.  </w:t>
+        <w:t xml:space="preserve">Quantum gate operation in a spin qubit </w:t>
+      </w:r>
+      <w:r>
+        <w:t>assumes spin manipulation. Basically those manipulation are spin rotations in the spin representation sphere, called Bloch sphere.</w:t>
+      </w:r>
+    </w:p>
+    <w:p>
+      <w:r>
+        <w:t>Basis</w:t>
+      </w:r>
+      <w:r>
+        <w:t xml:space="preserve"> spin states </w:t>
+      </w:r>
+      <w:r>
+        <w:t xml:space="preserve">in a hole </w:t>
+      </w:r>
+      <w:r>
+        <w:t>spin qubit are spin up and spin down. Their energy splitting E</w:t>
+      </w:r>
+      <w:r>
+        <w:rPr>
+          <w:vertAlign w:val="subscript"/>
+        </w:rPr>
+        <w:t>Z</w:t>
+      </w:r>
+      <w:r>
+        <w:t xml:space="preserve"> is determined by the hole g factor g, the Bohr magneton </w:t>
+      </w:r>
+      <w:r>
+        <w:t>μ</w:t>
+      </w:r>
+      <w:r>
+        <w:rPr>
+          <w:vertAlign w:val="subscript"/>
+        </w:rPr>
+        <w:t xml:space="preserve">B </w:t>
+      </w:r>
+      <w:r>
+        <w:t xml:space="preserve">and </w:t>
+      </w:r>
+      <w:r>
+        <w:t>a</w:t>
       </w:r>
       <w:r>
         <w:t xml:space="preserve"> </w:t>
       </w:r>
-    </w:p>
-    <w:p>
-      <w:r>
-        <w:t>Losses in the PCB dielectric could be addressed by using dielectric with lower dielectric loss then currently used FR4, e.g. some of the Rogers Corporation laminates.</w:t>
-      </w:r>
-    </w:p>
-    <w:p>
-      <w:pPr>
-        <w:pStyle w:val="Heading4"/>
-      </w:pPr>
-      <w:r>
-        <w:t>Implementing setup for spin manipulation measurement</w:t>
+      <w:r>
+        <w:t xml:space="preserve">static </w:t>
+      </w:r>
+      <w:r>
+        <w:t xml:space="preserve">external magnetic field B, as </w:t>
+      </w:r>
+      <m:oMath>
+        <m:sSub>
+          <m:sSubPr>
+            <m:ctrlPr>
+              <w:rPr>
+                <w:rFonts w:ascii="Cambria Math" w:hAnsi="Cambria Math"/>
+                <w:i/>
+              </w:rPr>
+            </m:ctrlPr>
+          </m:sSubPr>
+          <m:e>
+            <m:r>
+              <w:rPr>
+                <w:rFonts w:ascii="Cambria Math" w:hAnsi="Cambria Math"/>
+              </w:rPr>
+              <m:t>E</m:t>
+            </m:r>
+          </m:e>
+          <m:sub>
+            <m:r>
+              <w:rPr>
+                <w:rFonts w:ascii="Cambria Math" w:hAnsi="Cambria Math"/>
+              </w:rPr>
+              <m:t>Z</m:t>
+            </m:r>
+          </m:sub>
+        </m:sSub>
+        <m:r>
+          <w:rPr>
+            <w:rFonts w:ascii="Cambria Math" w:hAnsi="Cambria Math"/>
+          </w:rPr>
+          <m:t>=g*</m:t>
+        </m:r>
+        <m:sSub>
+          <m:sSubPr>
+            <m:ctrlPr>
+              <w:rPr>
+                <w:rFonts w:ascii="Cambria Math" w:hAnsi="Cambria Math"/>
+              </w:rPr>
+            </m:ctrlPr>
+          </m:sSubPr>
+          <m:e>
+            <m:r>
+              <m:rPr>
+                <m:sty m:val="p"/>
+              </m:rPr>
+              <w:rPr>
+                <w:rFonts w:ascii="Cambria Math" w:hAnsi="Cambria Math"/>
+              </w:rPr>
+              <m:t>μ</m:t>
+            </m:r>
+          </m:e>
+          <m:sub>
+            <m:r>
+              <w:rPr>
+                <w:rFonts w:ascii="Cambria Math" w:hAnsi="Cambria Math"/>
+              </w:rPr>
+              <m:t>B</m:t>
+            </m:r>
+          </m:sub>
+        </m:sSub>
+        <m:r>
+          <w:rPr>
+            <w:rFonts w:ascii="Cambria Math" w:hAnsi="Cambria Math"/>
+          </w:rPr>
+          <m:t>*B</m:t>
+        </m:r>
+      </m:oMath>
+      <w:r>
+        <w:t xml:space="preserve"> </w:t>
+      </w:r>
+      <w:r>
+        <w:t>. Spin vector prec</w:t>
+      </w:r>
+      <w:r>
+        <w:t>esses in the Bloch sphere around the axes of the</w:t>
+      </w:r>
+      <w:r>
+        <w:t xml:space="preserve"> applied </w:t>
+      </w:r>
+      <w:r>
+        <w:t xml:space="preserve">static </w:t>
+      </w:r>
+      <w:r>
+        <w:t>magnetic field</w:t>
+      </w:r>
+      <w:r>
+        <w:t xml:space="preserve"> </w:t>
+      </w:r>
+      <w:r>
+        <w:t>(basis</w:t>
+      </w:r>
+      <w:r>
+        <w:t xml:space="preserve"> states axes</w:t>
+      </w:r>
+      <w:r>
+        <w:t>)</w:t>
+      </w:r>
+      <w:r>
+        <w:t xml:space="preserve"> with so called Larmor frequency </w:t>
+      </w:r>
+      <m:oMath>
+        <m:r>
+          <w:rPr>
+            <w:rFonts w:ascii="Cambria Math" w:hAnsi="Cambria Math"/>
+          </w:rPr>
+          <m:t xml:space="preserve">f= </m:t>
+        </m:r>
+        <m:sSub>
+          <m:sSubPr>
+            <m:ctrlPr>
+              <w:rPr>
+                <w:rFonts w:ascii="Cambria Math" w:hAnsi="Cambria Math"/>
+                <w:i/>
+              </w:rPr>
+            </m:ctrlPr>
+          </m:sSubPr>
+          <m:e>
+            <m:r>
+              <w:rPr>
+                <w:rFonts w:ascii="Cambria Math" w:hAnsi="Cambria Math"/>
+              </w:rPr>
+              <m:t>E</m:t>
+            </m:r>
+          </m:e>
+          <m:sub>
+            <m:r>
+              <w:rPr>
+                <w:rFonts w:ascii="Cambria Math" w:hAnsi="Cambria Math"/>
+              </w:rPr>
+              <m:t>Z</m:t>
+            </m:r>
+          </m:sub>
+        </m:sSub>
+        <m:r>
+          <w:rPr>
+            <w:rFonts w:ascii="Cambria Math" w:hAnsi="Cambria Math"/>
+          </w:rPr>
+          <m:t>/h</m:t>
+        </m:r>
+      </m:oMath>
+      <w:r>
+        <w:rPr>
+          <w:rFonts w:eastAsiaTheme="minorEastAsia"/>
+        </w:rPr>
+        <w:t xml:space="preserve">, where h is the Planck constant. </w:t>
+      </w:r>
+      <w:r>
+        <w:rPr>
+          <w:rFonts w:eastAsiaTheme="minorEastAsia"/>
+        </w:rPr>
+        <w:t>For</w:t>
+      </w:r>
+      <w:r>
+        <w:rPr>
+          <w:rFonts w:eastAsiaTheme="minorEastAsia"/>
+        </w:rPr>
+        <w:t xml:space="preserve"> </w:t>
+      </w:r>
+      <w:r>
+        <w:rPr>
+          <w:rFonts w:eastAsiaTheme="minorEastAsia"/>
+        </w:rPr>
+        <w:t>flipping</w:t>
+      </w:r>
+      <w:r>
+        <w:rPr>
+          <w:rFonts w:eastAsiaTheme="minorEastAsia"/>
+        </w:rPr>
+        <w:t xml:space="preserve"> the spin external oscillatory magnetic field B</w:t>
+      </w:r>
+      <w:r>
+        <w:rPr>
+          <w:rFonts w:eastAsiaTheme="minorEastAsia"/>
+          <w:vertAlign w:val="subscript"/>
+        </w:rPr>
+        <w:t>AC</w:t>
+      </w:r>
+      <w:r>
+        <w:rPr>
+          <w:rFonts w:eastAsiaTheme="minorEastAsia"/>
+        </w:rPr>
+        <w:t xml:space="preserve"> need to be apply perpendicular to the static one and its frequency need to match Larmor frequency. Reason for necessity to match the Larmour frequenc</w:t>
+      </w:r>
+      <w:r>
+        <w:rPr>
+          <w:rFonts w:eastAsiaTheme="minorEastAsia"/>
+        </w:rPr>
+        <w:t>y can be explain using the</w:t>
+      </w:r>
+      <w:r>
+        <w:rPr>
+          <w:rFonts w:eastAsiaTheme="minorEastAsia"/>
+        </w:rPr>
+        <w:t xml:space="preserve"> kid swing</w:t>
+      </w:r>
+      <w:r>
+        <w:rPr>
+          <w:rFonts w:eastAsiaTheme="minorEastAsia"/>
+        </w:rPr>
+        <w:t xml:space="preserve"> example</w:t>
+      </w:r>
+      <w:r>
+        <w:rPr>
+          <w:rFonts w:eastAsiaTheme="minorEastAsia"/>
+        </w:rPr>
+        <w:t xml:space="preserve">. </w:t>
+      </w:r>
+      <w:r>
+        <w:rPr>
+          <w:rFonts w:eastAsiaTheme="minorEastAsia"/>
+        </w:rPr>
+        <w:t>Kid swing oscillates with its natural frequency of oscillation. If the swing is pushed with an appropriate period of pushing pulses, amplitude of the oscillation will increase and at some point swing will flip. In this comparison a natural frequency of a kid swing correspond to a Larmor frequency and a frequency of pushing pulses to the frequency of the applied oscillatory magnetic field.</w:t>
+      </w:r>
+    </w:p>
+    <w:p>
+      <w:r>
+        <w:lastRenderedPageBreak/>
+        <w:t>O</w:t>
+      </w:r>
+      <w:r>
+        <w:t>scillatory magn</w:t>
+      </w:r>
+      <w:r>
+        <w:t>etic field is hard to implement,</w:t>
+      </w:r>
+      <w:r>
+        <w:t xml:space="preserve"> </w:t>
+      </w:r>
+      <w:r>
+        <w:t>from the fabrication standpoint</w:t>
+      </w:r>
+      <w:r>
+        <w:t>.</w:t>
+      </w:r>
+      <w:r>
+        <w:t xml:space="preserve"> </w:t>
+      </w:r>
+      <w:r>
+        <w:t xml:space="preserve">One way to avoid this problem is to apply static instead of oscillatory magnetic field and to apply </w:t>
+      </w:r>
+      <w:r>
+        <w:t>a</w:t>
+      </w:r>
+      <w:r>
+        <w:t>n</w:t>
+      </w:r>
+      <w:r>
+        <w:t xml:space="preserve"> oscillatory voltage to the</w:t>
+      </w:r>
+      <w:r>
+        <w:t xml:space="preserve"> quantum dot</w:t>
+      </w:r>
+      <w:r>
+        <w:t xml:space="preserve"> gate</w:t>
+      </w:r>
+      <w:r>
+        <w:t xml:space="preserve">. </w:t>
+      </w:r>
+      <w:r>
+        <w:t>Oscillatory electric field than</w:t>
+      </w:r>
+      <w:r>
+        <w:t xml:space="preserve"> </w:t>
+      </w:r>
+      <w:r>
+        <w:t xml:space="preserve">modulates </w:t>
+      </w:r>
+      <w:r>
+        <w:t>the hole g factor giving equivalent</w:t>
+      </w:r>
+      <w:r>
+        <w:t xml:space="preserve"> oscillatory magnetic field</w:t>
+      </w:r>
+      <w:r>
+        <w:t xml:space="preserve"> from the first case</w:t>
+      </w:r>
+      <w:r>
+        <w:t xml:space="preserve">. </w:t>
+      </w:r>
+    </w:p>
+    <w:p>
+      <w:r>
+        <w:t xml:space="preserve">For generating </w:t>
+      </w:r>
+      <w:r>
+        <w:t xml:space="preserve">high frequency microwave sources </w:t>
+      </w:r>
+      <w:r>
+        <w:t xml:space="preserve">are needed because of high Larmor frequencies </w:t>
+      </w:r>
+      <w:r>
+        <w:t>(tens of gigahertz)</w:t>
+      </w:r>
+      <w:r>
+        <w:t>. For this purpose signal generator SMF100A from Rohde and Schwarz will be used.</w:t>
+      </w:r>
+      <w:r>
+        <w:t xml:space="preserve"> </w:t>
       </w:r>
     </w:p>
     <w:p>
@@ -10273,11 +10634,7 @@
         <w:t xml:space="preserve">has </w:t>
       </w:r>
       <w:r>
-        <w:t xml:space="preserve">promising theoretical </w:t>
-      </w:r>
-      <w:r>
-        <w:lastRenderedPageBreak/>
-        <w:t xml:space="preserve">proposals </w:t>
+        <w:t xml:space="preserve">promising theoretical proposals </w:t>
       </w:r>
       <w:r>
         <w:rPr>
@@ -10674,14 +11031,7 @@
         <w:rPr>
           <w:i/>
         </w:rPr>
-        <w:t xml:space="preserve">For the reflectometry on the single quantum dot, look the </w:t>
-      </w:r>
-      <w:r>
-        <w:rPr>
-          <w:i/>
-        </w:rPr>
-        <w:lastRenderedPageBreak/>
-        <w:t>relfecotmetry principle description</w:t>
+        <w:t>For the reflectometry on the single quantum dot, look the relfecotmetry principle description</w:t>
       </w:r>
       <w:r>
         <w:rPr>
@@ -10782,7 +11132,6 @@
     </w:p>
     <w:p>
       <w:r>
-        <w:lastRenderedPageBreak/>
         <w:t>Strong quantum measurements can be achieved by implementing gate reflectometry in our type of qubit structures. After having state readout solved</w:t>
       </w:r>
       <w:r>
@@ -10892,6 +11241,7 @@
         <w:rPr>
           <w:noProof/>
         </w:rPr>
+        <w:lastRenderedPageBreak/>
         <w:drawing>
           <wp:inline distT="0" distB="0" distL="0" distR="0">
             <wp:extent cx="5943600" cy="3350923"/>
@@ -10968,79 +11318,76 @@
         <w:t xml:space="preserve">. </w:t>
       </w:r>
       <w:r>
-        <w:t xml:space="preserve">Altogether mounted on golden plated copper fork on the dilution fridge insert. Copper wires are coaxial cables providing high </w:t>
-      </w:r>
+        <w:t>Altogether mounted on golden plated copper fork on the dilution fridge insert. Copper wires are coaxial cables providing high frequency connection for spin manipulation and readout. Nanometer gates and ohmic contacts on the sample are connected by wedge wire bonding.</w:t>
+      </w:r>
+    </w:p>
+    <w:p/>
+    <w:p>
+      <w:r>
+        <w:t xml:space="preserve">Electrical connection with the sample is achieved through thermally low conductive looms for DC signals and coaxial cables for RF and microwave signals. </w:t>
+      </w:r>
+      <w:r>
+        <w:rPr>
+          <w:i/>
+        </w:rPr>
+        <w:t>(put the picture of the probe)</w:t>
+      </w:r>
+      <w:r>
+        <w:rPr>
+          <w:i/>
+        </w:rPr>
+        <w:t xml:space="preserve"> </w:t>
+      </w:r>
+      <w:r>
+        <w:t>All cables finish in PCB connector and further electrical contact with the sample is achieved by wedge wire bonding.</w:t>
+      </w:r>
+    </w:p>
+    <w:p>
+      <w:r>
+        <w:t xml:space="preserve">On room temperature side there are several instruments for sending and receiving the signals from the sample. Firstly, DQD and TQD needs to be tune in correct </w:t>
+      </w:r>
+      <w:r>
+        <w:t>electro</w:t>
+      </w:r>
+      <w:r>
+        <w:t>static configuration</w:t>
+      </w:r>
+      <w:r>
+        <w:t xml:space="preserve"> what is achieved through the </w:t>
+      </w:r>
+      <w:r>
+        <w:t>low-noise, optically isolated, voltage DC sources.</w:t>
+      </w:r>
+    </w:p>
+    <w:p>
+      <w:r>
+        <w:t xml:space="preserve">Sequences of high-speed pulses (ranging from hundreds of nanoseconds to several milliseconds)  coordinated together with bursts of microwave signals (several GHz up to several tens of GHz) are sent via coaxial cables to manipulate DQD and TQD charge and spin state thus </w:t>
+      </w:r>
+      <w:r>
+        <w:rPr>
+          <w:b/>
+        </w:rPr>
+        <w:t>providing</w:t>
+      </w:r>
+      <w:r>
+        <w:rPr>
+          <w:b/>
+        </w:rPr>
+        <w:t xml:space="preserve"> spin</w:t>
+      </w:r>
+      <w:r>
+        <w:rPr>
+          <w:b/>
+        </w:rPr>
+        <w:t xml:space="preserve"> qubit manipulations</w:t>
+      </w:r>
+      <w:r>
+        <w:t xml:space="preserve">. </w:t>
+      </w:r>
+    </w:p>
+    <w:p>
       <w:r>
         <w:lastRenderedPageBreak/>
-        <w:t>frequency connection for spin manipulation and readout. Nanometer gates and ohmic contacts on the sample are connected by wedge wire bonding.</w:t>
-      </w:r>
-    </w:p>
-    <w:p/>
-    <w:p>
-      <w:r>
-        <w:t xml:space="preserve">Electrical connection with the sample is achieved through thermally low conductive looms for DC signals and coaxial cables for RF and microwave signals. </w:t>
-      </w:r>
-      <w:r>
-        <w:rPr>
-          <w:i/>
-        </w:rPr>
-        <w:t>(put the picture of the probe)</w:t>
-      </w:r>
-      <w:r>
-        <w:rPr>
-          <w:i/>
-        </w:rPr>
-        <w:t xml:space="preserve"> </w:t>
-      </w:r>
-      <w:r>
-        <w:t>All cables finish in PCB connector and further electrical contact with the sample is achieved by wedge wire bonding.</w:t>
-      </w:r>
-    </w:p>
-    <w:p>
-      <w:r>
-        <w:t xml:space="preserve">On room temperature side there are several instruments for sending and receiving the signals from the sample. Firstly, DQD and TQD needs to be tune in correct </w:t>
-      </w:r>
-      <w:r>
-        <w:t>electro</w:t>
-      </w:r>
-      <w:r>
-        <w:t>static configuration</w:t>
-      </w:r>
-      <w:r>
-        <w:t xml:space="preserve"> what is achieved through the </w:t>
-      </w:r>
-      <w:r>
-        <w:t>low-noise, optically isolated, voltage DC sources.</w:t>
-      </w:r>
-    </w:p>
-    <w:p>
-      <w:r>
-        <w:t xml:space="preserve">Sequences of high-speed pulses (ranging from hundreds of nanoseconds to several milliseconds)  coordinated together with bursts of microwave signals (several GHz up to several tens of GHz) are sent via coaxial cables to manipulate DQD and TQD charge and spin state thus </w:t>
-      </w:r>
-      <w:r>
-        <w:rPr>
-          <w:b/>
-        </w:rPr>
-        <w:t>providing</w:t>
-      </w:r>
-      <w:r>
-        <w:rPr>
-          <w:b/>
-        </w:rPr>
-        <w:t xml:space="preserve"> spin</w:t>
-      </w:r>
-      <w:r>
-        <w:rPr>
-          <w:b/>
-        </w:rPr>
-        <w:t xml:space="preserve"> qubit manipulations</w:t>
-      </w:r>
-      <w:r>
-        <w:t xml:space="preserve">. </w:t>
-      </w:r>
-    </w:p>
-    <w:p>
-      <w:r>
         <w:t xml:space="preserve">Pulses are generated by arbitrary waveform generator (Tektronix AWG5014C) and microwave signals by microwave signal source (Rohde &amp; Schwarz SMF100A). </w:t>
       </w:r>
     </w:p>
@@ -11421,11 +11768,7 @@
         <w:t xml:space="preserve">can be reduced to some level by engineering, main hypotheses is that </w:t>
       </w:r>
       <w:r>
-        <w:t xml:space="preserve">quantum capacitance due to </w:t>
-      </w:r>
-      <w:r>
-        <w:lastRenderedPageBreak/>
-        <w:t>a hole tunneling, C</w:t>
+        <w:t>quantum capacitance due to a hole tunneling, C</w:t>
       </w:r>
       <w:r>
         <w:rPr>
@@ -12170,6 +12513,7 @@
         <w:rPr>
           <w:noProof/>
         </w:rPr>
+        <w:lastRenderedPageBreak/>
         <w:drawing>
           <wp:inline distT="0" distB="0" distL="0" distR="0" wp14:anchorId="6FC376E2" wp14:editId="040B632A">
             <wp:extent cx="4648200" cy="2305050"/>
@@ -12235,50 +12579,50 @@
         <w:ind w:left="0" w:firstLine="0"/>
       </w:pPr>
       <w:r>
+        <w:t>Research methods</w:t>
+      </w:r>
+    </w:p>
+    <w:p>
+      <w:r>
+        <w:t>Here we are proposing i</w:t>
+      </w:r>
+      <w:r>
+        <w:t>ntegration of two qubit Loss and DiVince</w:t>
+      </w:r>
+      <w:r>
+        <w:t>n</w:t>
+      </w:r>
+      <w:r>
+        <w:t xml:space="preserve">zo’s criteria </w:t>
+      </w:r>
+      <w:r>
+        <w:t xml:space="preserve">in our type of qubit. First is </w:t>
+      </w:r>
+      <w:r>
+        <w:rPr>
+          <w:b/>
+        </w:rPr>
+        <w:t>qubit state (spin) readout</w:t>
+      </w:r>
+      <w:r>
+        <w:t xml:space="preserve">. Other one is </w:t>
+      </w:r>
+      <w:r>
+        <w:rPr>
+          <w:b/>
+        </w:rPr>
+        <w:t>spin state manipulation</w:t>
+      </w:r>
+      <w:r>
+        <w:t xml:space="preserve">. </w:t>
+      </w:r>
+    </w:p>
+    <w:p>
+      <w:pPr>
+        <w:pStyle w:val="Heading3"/>
+      </w:pPr>
+      <w:r>
         <w:lastRenderedPageBreak/>
-        <w:t>Research methods</w:t>
-      </w:r>
-    </w:p>
-    <w:p>
-      <w:r>
-        <w:t>Here we are proposing i</w:t>
-      </w:r>
-      <w:r>
-        <w:t>ntegration of two qubit Loss and DiVince</w:t>
-      </w:r>
-      <w:r>
-        <w:t>n</w:t>
-      </w:r>
-      <w:r>
-        <w:t xml:space="preserve">zo’s criteria </w:t>
-      </w:r>
-      <w:r>
-        <w:t xml:space="preserve">in our type of qubit. First is </w:t>
-      </w:r>
-      <w:r>
-        <w:rPr>
-          <w:b/>
-        </w:rPr>
-        <w:t>qubit state (spin) readout</w:t>
-      </w:r>
-      <w:r>
-        <w:t xml:space="preserve">. Other one is </w:t>
-      </w:r>
-      <w:r>
-        <w:rPr>
-          <w:b/>
-        </w:rPr>
-        <w:t>spin state manipulation</w:t>
-      </w:r>
-      <w:r>
-        <w:t xml:space="preserve">. </w:t>
-      </w:r>
-    </w:p>
-    <w:p>
-      <w:pPr>
-        <w:pStyle w:val="Heading3"/>
-      </w:pPr>
-      <w:r>
         <w:t>Qubit state readout:</w:t>
       </w:r>
     </w:p>
@@ -12741,7 +13085,6 @@
         <w:rPr>
           <w:rFonts w:eastAsiaTheme="minorEastAsia"/>
         </w:rPr>
-        <w:lastRenderedPageBreak/>
         <w:t>and ᵠ(</w:t>
       </w:r>
       <w:r>
@@ -12843,6 +13186,7 @@
     </w:p>
     <w:p>
       <w:r>
+        <w:lastRenderedPageBreak/>
         <w:t xml:space="preserve">Putting resonant circuit with incorporated device instead of </w:t>
       </w:r>
       <w:r>
@@ -13323,50 +13667,50 @@
         <w:t xml:space="preserve"> different</w:t>
       </w:r>
       <w:r>
-        <w:t xml:space="preserve"> </w:t>
+        <w:t xml:space="preserve"> resonance frequencies</w:t>
+      </w:r>
+      <w:r>
+        <w:t xml:space="preserve"> by choosing different values for surface mount </w:t>
+      </w:r>
+      <w:r>
+        <w:t>inductors L</w:t>
+      </w:r>
+      <w:r>
+        <w:rPr>
+          <w:vertAlign w:val="subscript"/>
+        </w:rPr>
+        <w:t>1</w:t>
+      </w:r>
+      <w:r>
+        <w:t>, L</w:t>
+      </w:r>
+      <w:r>
+        <w:rPr>
+          <w:vertAlign w:val="subscript"/>
+        </w:rPr>
+        <w:t>2</w:t>
+      </w:r>
+      <w:r>
+        <w:t>, L</w:t>
+      </w:r>
+      <w:r>
+        <w:rPr>
+          <w:vertAlign w:val="subscript"/>
+        </w:rPr>
+        <w:t>3</w:t>
+      </w:r>
+      <w:r>
+        <w:t>. Each of this inductors will be wire bonded to fi</w:t>
+      </w:r>
+      <w:r>
+        <w:t>nger like gates, as shown in Fig 2</w:t>
+      </w:r>
+      <w:r>
+        <w:t xml:space="preserve">. Here is an example for nanowire, double quantum dot based qubit.  Gates LP (left plunger) and RP (right plunger) are capacitively coupled </w:t>
       </w:r>
       <w:r>
         <w:lastRenderedPageBreak/>
-        <w:t>resonance frequencies</w:t>
-      </w:r>
-      <w:r>
-        <w:t xml:space="preserve"> by choosing different values for surface mount </w:t>
-      </w:r>
-      <w:r>
-        <w:t>inductors L</w:t>
-      </w:r>
-      <w:r>
-        <w:rPr>
-          <w:vertAlign w:val="subscript"/>
-        </w:rPr>
-        <w:t>1</w:t>
-      </w:r>
-      <w:r>
-        <w:t>, L</w:t>
-      </w:r>
-      <w:r>
-        <w:rPr>
-          <w:vertAlign w:val="subscript"/>
-        </w:rPr>
-        <w:t>2</w:t>
-      </w:r>
-      <w:r>
-        <w:t>, L</w:t>
-      </w:r>
-      <w:r>
-        <w:rPr>
-          <w:vertAlign w:val="subscript"/>
-        </w:rPr>
-        <w:t>3</w:t>
-      </w:r>
-      <w:r>
-        <w:t>. Each of this inductors will be wire bonded to fi</w:t>
-      </w:r>
-      <w:r>
-        <w:t>nger like gates, as shown in Fig 2</w:t>
-      </w:r>
-      <w:r>
-        <w:t>. Here is an example for nanowire, double quantum dot based qubit.  Gates LP (left plunger) and RP (right plunger) are capacitively coupled to the left and right quantum dot respectively. When electron undergo tunneling between the dots there is an onset of quantum capacitance, changing overall capacitance seen by the resonant circuit, which changes resonance frequency (according to expression for f</w:t>
+        <w:t>to the left and right quantum dot respectively. When electron undergo tunneling between the dots there is an onset of quantum capacitance, changing overall capacitance seen by the resonant circuit, which changes resonance frequency (according to expression for f</w:t>
       </w:r>
       <w:r>
         <w:rPr>
@@ -17741,7 +18085,7 @@
 </file>
 
 <file path=customXml/itemProps1.xml><?xml version="1.0" encoding="utf-8"?>
-<ds:datastoreItem xmlns:ds="http://schemas.openxmlformats.org/officeDocument/2006/customXml" ds:itemID="{6C7B5365-09E5-49E2-9AF6-7608E8E03067}">
+<ds:datastoreItem xmlns:ds="http://schemas.openxmlformats.org/officeDocument/2006/customXml" ds:itemID="{319F9570-F539-4F95-B2B9-4E146D543B03}">
   <ds:schemaRefs>
     <ds:schemaRef ds:uri="http://schemas.openxmlformats.org/officeDocument/2006/bibliography"/>
   </ds:schemaRefs>

</xml_diff>

<commit_message>
"Spin dephasing time T2* measurement" - added
</commit_message>
<xml_diff>
--- a/Project description_modGiorgos.docx
+++ b/Project description_modGiorgos.docx
@@ -662,16 +662,16 @@
       </w:ins>
       <w:ins w:id="83" w:author="Georgios KATSAROS" w:date="2016-08-20T14:32:00Z">
         <w:r>
-          <w:t xml:space="preserve">take </w:t>
+          <w:t xml:space="preserve">take place in a </w:t>
+        </w:r>
+      </w:ins>
+      <w:ins w:id="84" w:author="Georgios KATSAROS" w:date="2016-08-20T14:27:00Z">
+        <w:r>
+          <w:t xml:space="preserve">so-called a quantum dot (QD). QDs are very small structures (their diameters can reach tens of </w:t>
         </w:r>
         <w:r>
           <w:lastRenderedPageBreak/>
-          <w:t xml:space="preserve">place in a </w:t>
-        </w:r>
-      </w:ins>
-      <w:ins w:id="84" w:author="Georgios KATSAROS" w:date="2016-08-20T14:27:00Z">
-        <w:r>
-          <w:t>so-called a quantum dot (QD). QDs are very small structures (their diameters can reach tens of nanometers) and because of their almost zero dimensionality, the energy levels for a charge particle are discrete and far away from each other. By applying external magnetic field spin energy states splits in two and become distinguishable for manipulation and readout.</w:t>
+          <w:t>nanometers) and because of their almost zero dimensionality, the energy levels for a charge particle are discrete and far away from each other. By applying external magnetic field spin energy states splits in two and become distinguishable for manipulation and readout.</w:t>
         </w:r>
       </w:ins>
       <w:ins w:id="85" w:author="Georgios KATSAROS" w:date="2016-08-20T14:30:00Z">
@@ -1209,7 +1209,6 @@
       </w:pPr>
       <w:del w:id="137" w:author="Georgios KATSAROS" w:date="2016-08-20T14:27:00Z">
         <w:r>
-          <w:lastRenderedPageBreak/>
           <w:delText xml:space="preserve">For </w:delText>
         </w:r>
       </w:del>
@@ -1275,7 +1274,11 @@
       <w:moveTo w:id="147" w:author="Georgios KATSAROS" w:date="2016-08-20T14:25:00Z">
         <w:del w:id="148" w:author="Georgios KATSAROS" w:date="2016-08-20T14:27:00Z">
           <w:r>
-            <w:delText xml:space="preserve">QDs are very small structures (diameters can reach tens of nanometers) and because of their almost zero dimensionality, </w:delText>
+            <w:delText xml:space="preserve">QDs are very small structures (diameters can reach tens of </w:delText>
+          </w:r>
+          <w:r>
+            <w:lastRenderedPageBreak/>
+            <w:delText xml:space="preserve">nanometers) and because of their almost zero dimensionality, </w:delText>
           </w:r>
         </w:del>
         <w:del w:id="149" w:author="Georgios KATSAROS" w:date="2016-08-20T14:25:00Z">
@@ -10165,6 +10168,33 @@
         <w:pStyle w:val="Heading4"/>
       </w:pPr>
       <w:r>
+        <w:t xml:space="preserve">Measuring </w:t>
+      </w:r>
+      <w:r>
+        <w:t xml:space="preserve">spin </w:t>
+      </w:r>
+      <w:r>
+        <w:t>relaxation time</w:t>
+      </w:r>
+      <w:r>
+        <w:t xml:space="preserve"> T</w:t>
+      </w:r>
+      <w:r>
+        <w:rPr>
+          <w:vertAlign w:val="subscript"/>
+        </w:rPr>
+        <w:t>1</w:t>
+      </w:r>
+      <w:r>
+        <w:t xml:space="preserve"> </w:t>
+      </w:r>
+    </w:p>
+    <w:p/>
+    <w:p>
+      <w:pPr>
+        <w:pStyle w:val="Heading4"/>
+      </w:pPr>
+      <w:r>
         <w:t>S</w:t>
       </w:r>
       <w:r>
@@ -10173,8 +10203,6 @@
       <w:r>
         <w:t>s</w:t>
       </w:r>
-      <w:bookmarkStart w:id="620" w:name="_GoBack"/>
-      <w:bookmarkEnd w:id="620"/>
     </w:p>
     <w:p>
       <w:r>
@@ -10186,6 +10214,95 @@
     </w:p>
     <w:p>
       <w:r>
+        <w:rPr>
+          <w:noProof/>
+        </w:rPr>
+        <w:drawing>
+          <wp:anchor distT="0" distB="0" distL="114300" distR="114300" simplePos="0" relativeHeight="251673600" behindDoc="0" locked="0" layoutInCell="1" allowOverlap="1" wp14:anchorId="3417E24D" wp14:editId="13516503">
+            <wp:simplePos x="0" y="0"/>
+            <wp:positionH relativeFrom="margin">
+              <wp:align>center</wp:align>
+            </wp:positionH>
+            <wp:positionV relativeFrom="paragraph">
+              <wp:posOffset>7620</wp:posOffset>
+            </wp:positionV>
+            <wp:extent cx="1799590" cy="1533525"/>
+            <wp:effectExtent l="0" t="0" r="0" b="9525"/>
+            <wp:wrapSquare wrapText="bothSides"/>
+            <wp:docPr id="16" name="Picture 16"/>
+            <wp:cNvGraphicFramePr>
+              <a:graphicFrameLocks xmlns:a="http://schemas.openxmlformats.org/drawingml/2006/main" noChangeAspect="1"/>
+            </wp:cNvGraphicFramePr>
+            <a:graphic xmlns:a="http://schemas.openxmlformats.org/drawingml/2006/main">
+              <a:graphicData uri="http://schemas.openxmlformats.org/drawingml/2006/picture">
+                <pic:pic xmlns:pic="http://schemas.openxmlformats.org/drawingml/2006/picture">
+                  <pic:nvPicPr>
+                    <pic:cNvPr id="0" name="Picture 4"/>
+                    <pic:cNvPicPr>
+                      <a:picLocks noChangeAspect="1" noChangeArrowheads="1"/>
+                    </pic:cNvPicPr>
+                  </pic:nvPicPr>
+                  <pic:blipFill>
+                    <a:blip r:embed="rId19" cstate="print">
+                      <a:extLst>
+                        <a:ext uri="{28A0092B-C50C-407E-A947-70E740481C1C}">
+                          <a14:useLocalDpi xmlns:a14="http://schemas.microsoft.com/office/drawing/2010/main" val="0"/>
+                        </a:ext>
+                      </a:extLst>
+                    </a:blip>
+                    <a:srcRect/>
+                    <a:stretch>
+                      <a:fillRect/>
+                    </a:stretch>
+                  </pic:blipFill>
+                  <pic:spPr bwMode="auto">
+                    <a:xfrm>
+                      <a:off x="0" y="0"/>
+                      <a:ext cx="1799590" cy="1533525"/>
+                    </a:xfrm>
+                    <a:prstGeom prst="rect">
+                      <a:avLst/>
+                    </a:prstGeom>
+                    <a:noFill/>
+                    <a:ln>
+                      <a:noFill/>
+                    </a:ln>
+                  </pic:spPr>
+                </pic:pic>
+              </a:graphicData>
+            </a:graphic>
+            <wp14:sizeRelH relativeFrom="page">
+              <wp14:pctWidth>0</wp14:pctWidth>
+            </wp14:sizeRelH>
+            <wp14:sizeRelV relativeFrom="page">
+              <wp14:pctHeight>0</wp14:pctHeight>
+            </wp14:sizeRelV>
+          </wp:anchor>
+        </w:drawing>
+      </w:r>
+    </w:p>
+    <w:p/>
+    <w:p/>
+    <w:p/>
+    <w:p>
+      <w:pPr>
+        <w:pStyle w:val="Subtitle"/>
+      </w:pPr>
+      <w:r>
+        <w:tab/>
+      </w:r>
+    </w:p>
+    <w:p>
+      <w:pPr>
+        <w:pStyle w:val="Subtitle"/>
+      </w:pPr>
+      <w:r>
+        <w:t>Figure 10. Bloch sphere</w:t>
+      </w:r>
+    </w:p>
+    <w:p>
+      <w:r>
+        <w:lastRenderedPageBreak/>
         <w:t>Basis</w:t>
       </w:r>
       <w:r>
@@ -10195,7 +10312,13 @@
         <w:t xml:space="preserve">in a hole </w:t>
       </w:r>
       <w:r>
-        <w:t>spin qubit are spin up and spin down. Their energy splitting E</w:t>
+        <w:t>spin qubit are spin up and spin down</w:t>
+      </w:r>
+      <w:r>
+        <w:t>, laying on the z axes of the Bloch sphere</w:t>
+      </w:r>
+      <w:r>
+        <w:t>. Their energy splitting E</w:t>
       </w:r>
       <w:r>
         <w:rPr>
@@ -10447,7 +10570,6 @@
     </w:p>
     <w:p>
       <w:r>
-        <w:lastRenderedPageBreak/>
         <w:t>O</w:t>
       </w:r>
       <w:r>
@@ -10516,7 +10638,13 @@
         <w:t xml:space="preserve">For generating </w:t>
       </w:r>
       <w:r>
-        <w:t xml:space="preserve">high frequency microwave sources </w:t>
+        <w:t>high frequency</w:t>
+      </w:r>
+      <w:r>
+        <w:t xml:space="preserve"> signal, </w:t>
+      </w:r>
+      <w:r>
+        <w:t xml:space="preserve">microwave sources </w:t>
       </w:r>
       <w:r>
         <w:t xml:space="preserve">are needed because of high Larmor frequencies </w:t>
@@ -10525,26 +10653,310 @@
         <w:t>(tens of gigahertz)</w:t>
       </w:r>
       <w:r>
-        <w:t>. For this purpose signal generator SMF100A from Rohde and Schwarz will be used.</w:t>
+        <w:t>. For this purpose signal generator SMF100A from Rohde and Schwarz</w:t>
+      </w:r>
+      <w:r>
+        <w:t xml:space="preserve"> will be used, controlled also from the python measurement application.</w:t>
+      </w:r>
+    </w:p>
+    <w:p>
+      <w:r>
+        <w:t xml:space="preserve">Described technique for spin rotation is called electron spin resonance (ESR) for electrons and hole spin resonance (HSR) for holes.  </w:t>
+      </w:r>
+    </w:p>
+    <w:p>
+      <w:pPr>
+        <w:pStyle w:val="Heading4"/>
+        <w:rPr>
+          <w:vertAlign w:val="superscript"/>
+        </w:rPr>
+      </w:pPr>
+      <w:r>
+        <w:t>Measuring s</w:t>
+      </w:r>
+      <w:r>
+        <w:t>pin dephasing time</w:t>
       </w:r>
       <w:r>
         <w:t xml:space="preserve"> </w:t>
       </w:r>
-    </w:p>
-    <w:p>
-      <w:pPr>
-        <w:pStyle w:val="Heading4"/>
-      </w:pPr>
-      <w:r>
-        <w:t xml:space="preserve">Measuring relaxation time </w:t>
-      </w:r>
-    </w:p>
-    <w:p>
-      <w:pPr>
-        <w:pStyle w:val="Heading4"/>
-      </w:pPr>
-      <w:r>
-        <w:t>Spin dephasing time experiment</w:t>
+      <w:r>
+        <w:t>T</w:t>
+      </w:r>
+      <w:r>
+        <w:rPr>
+          <w:vertAlign w:val="subscript"/>
+        </w:rPr>
+        <w:t>2</w:t>
+      </w:r>
+      <w:r>
+        <w:rPr>
+          <w:vertAlign w:val="superscript"/>
+        </w:rPr>
+        <w:t>*</w:t>
+      </w:r>
+      <w:r>
+        <w:t xml:space="preserve"> </w:t>
+      </w:r>
+      <w:bookmarkStart w:id="620" w:name="_GoBack"/>
+      <w:bookmarkEnd w:id="620"/>
+      <w:r>
+        <w:t xml:space="preserve"> </w:t>
+      </w:r>
+    </w:p>
+    <w:p>
+      <w:r>
+        <w:t>For evaluating inhomogeneous dephasing time T</w:t>
+      </w:r>
+      <w:r>
+        <w:rPr>
+          <w:vertAlign w:val="subscript"/>
+        </w:rPr>
+        <w:t>2</w:t>
+      </w:r>
+      <w:r>
+        <w:rPr>
+          <w:vertAlign w:val="superscript"/>
+        </w:rPr>
+        <w:t>*</w:t>
+      </w:r>
+      <w:r>
+        <w:t>, Ramsey – fringe</w:t>
+      </w:r>
+      <w:r>
+        <w:t>s</w:t>
+      </w:r>
+      <w:r>
+        <w:t xml:space="preserve"> like experiment will be conducted</w:t>
+      </w:r>
+      <w:r>
+        <w:t xml:space="preserve"> [11]</w:t>
+      </w:r>
+      <w:r>
+        <w:t xml:space="preserve">. </w:t>
+      </w:r>
+      <w:r>
+        <w:t>First</w:t>
+      </w:r>
+      <w:r>
+        <w:t>, the</w:t>
+      </w:r>
+      <w:r>
+        <w:t xml:space="preserve"> </w:t>
+      </w:r>
+      <w:r>
+        <w:t>HSR</w:t>
+      </w:r>
+      <w:r>
+        <w:t xml:space="preserve"> </w:t>
+      </w:r>
+      <w:r>
+        <w:rPr>
+          <w:sz w:val="18"/>
+        </w:rPr>
+        <w:t>∏</w:t>
+      </w:r>
+      <w:r>
+        <w:t xml:space="preserve">/2 </w:t>
+      </w:r>
+      <w:r>
+        <w:t>pulse</w:t>
+      </w:r>
+      <w:r>
+        <w:t xml:space="preserve"> around x axes</w:t>
+      </w:r>
+      <w:r>
+        <w:t xml:space="preserve"> is applied to bring the spin vector </w:t>
+      </w:r>
+      <w:r>
+        <w:t>f</w:t>
+      </w:r>
+      <w:r>
+        <w:t xml:space="preserve">rom the z axes to the xy plane in </w:t>
+      </w:r>
+      <w:r>
+        <w:t xml:space="preserve">Figure 10. </w:t>
+      </w:r>
+      <w:r>
+        <w:t>It</w:t>
+      </w:r>
+      <w:r>
+        <w:t xml:space="preserve"> then</w:t>
+      </w:r>
+      <w:r>
+        <w:t xml:space="preserve"> stays there</w:t>
+      </w:r>
+      <w:r>
+        <w:t xml:space="preserve"> for the time </w:t>
+      </w:r>
+      <w:r>
+        <w:rPr>
+          <w:rFonts w:ascii="Calibri" w:hAnsi="Calibri" w:cs="Arial"/>
+          <w:color w:val="252525"/>
+          <w:sz w:val="21"/>
+          <w:szCs w:val="21"/>
+          <w:shd w:val="clear" w:color="auto" w:fill="FFFFFF"/>
+        </w:rPr>
+        <w:t xml:space="preserve">τ. After time </w:t>
+      </w:r>
+      <w:r>
+        <w:rPr>
+          <w:rFonts w:ascii="Calibri" w:hAnsi="Calibri" w:cs="Arial"/>
+          <w:color w:val="252525"/>
+          <w:sz w:val="21"/>
+          <w:szCs w:val="21"/>
+          <w:shd w:val="clear" w:color="auto" w:fill="FFFFFF"/>
+        </w:rPr>
+        <w:t>τ</w:t>
+      </w:r>
+      <w:r>
+        <w:rPr>
+          <w:rFonts w:ascii="Calibri" w:hAnsi="Calibri" w:cs="Arial"/>
+          <w:color w:val="252525"/>
+          <w:sz w:val="21"/>
+          <w:szCs w:val="21"/>
+          <w:shd w:val="clear" w:color="auto" w:fill="FFFFFF"/>
+        </w:rPr>
+        <w:t xml:space="preserve">, </w:t>
+      </w:r>
+      <w:r>
+        <w:rPr>
+          <w:sz w:val="18"/>
+        </w:rPr>
+        <w:t>∏</w:t>
+      </w:r>
+      <w:r>
+        <w:t xml:space="preserve">/2 </w:t>
+      </w:r>
+      <w:r>
+        <w:t xml:space="preserve">around x </w:t>
+      </w:r>
+      <w:r>
+        <w:t>pulse</w:t>
+      </w:r>
+      <w:r>
+        <w:t xml:space="preserve"> will be applied again</w:t>
+      </w:r>
+      <w:r>
+        <w:t xml:space="preserve"> and to project it back on z axes for readout. Detuning ∆f of the HSR microwave pulse frequency f and the </w:t>
+      </w:r>
+      <w:r>
+        <w:t xml:space="preserve">Larmor </w:t>
+      </w:r>
+      <w:r>
+        <w:t>frequency f</w:t>
+      </w:r>
+      <w:r>
+        <w:rPr>
+          <w:vertAlign w:val="subscript"/>
+        </w:rPr>
+        <w:t>0</w:t>
+      </w:r>
+      <w:r>
+        <w:t>,</w:t>
+      </w:r>
+      <w:r>
+        <w:rPr>
+          <w:vertAlign w:val="subscript"/>
+        </w:rPr>
+        <w:t xml:space="preserve"> </w:t>
+      </w:r>
+      <m:oMath>
+        <m:r>
+          <m:rPr>
+            <m:sty m:val="p"/>
+          </m:rPr>
+          <w:rPr>
+            <w:rFonts w:ascii="Cambria Math" w:hAnsi="Cambria Math"/>
+          </w:rPr>
+          <m:t>∆</m:t>
+        </m:r>
+        <m:r>
+          <m:rPr>
+            <m:sty m:val="p"/>
+          </m:rPr>
+          <w:rPr>
+            <w:rFonts w:ascii="Cambria Math" w:hAnsi="Cambria Math"/>
+          </w:rPr>
+          <m:t>f</m:t>
+        </m:r>
+        <m:r>
+          <w:rPr>
+            <w:rFonts w:ascii="Cambria Math" w:hAnsi="Cambria Math"/>
+          </w:rPr>
+          <m:t>=f-</m:t>
+        </m:r>
+        <m:sSub>
+          <m:sSubPr>
+            <m:ctrlPr>
+              <w:rPr>
+                <w:rFonts w:ascii="Cambria Math" w:hAnsi="Cambria Math"/>
+                <w:i/>
+              </w:rPr>
+            </m:ctrlPr>
+          </m:sSubPr>
+          <m:e>
+            <m:r>
+              <w:rPr>
+                <w:rFonts w:ascii="Cambria Math" w:hAnsi="Cambria Math"/>
+              </w:rPr>
+              <m:t>f</m:t>
+            </m:r>
+          </m:e>
+          <m:sub>
+            <m:r>
+              <w:rPr>
+                <w:rFonts w:ascii="Cambria Math" w:hAnsi="Cambria Math"/>
+              </w:rPr>
+              <m:t>0</m:t>
+            </m:r>
+          </m:sub>
+        </m:sSub>
+      </m:oMath>
+      <w:r>
+        <w:rPr>
+          <w:rFonts w:eastAsiaTheme="minorEastAsia"/>
+        </w:rPr>
+        <w:t>,</w:t>
+      </w:r>
+      <w:r>
+        <w:t xml:space="preserve"> leads to a sinusoidal oscillation of the measured </w:t>
+      </w:r>
+      <w:r>
+        <w:t xml:space="preserve">spin up state </w:t>
+      </w:r>
+      <w:r>
+        <w:t>probab</w:t>
+      </w:r>
+      <w:r>
+        <w:t xml:space="preserve">ility. Sinusoidal oscillation frequency is equal to </w:t>
+      </w:r>
+      <w:r>
+        <w:t>∆f</w:t>
+      </w:r>
+      <w:r>
+        <w:t>, and its</w:t>
+      </w:r>
+      <w:r>
+        <w:t xml:space="preserve"> exponentially decaying envelope</w:t>
+      </w:r>
+      <w:r>
+        <w:t xml:space="preserve"> T</w:t>
+      </w:r>
+      <w:r>
+        <w:rPr>
+          <w:vertAlign w:val="subscript"/>
+        </w:rPr>
+        <w:t>2</w:t>
+      </w:r>
+      <w:r>
+        <w:rPr>
+          <w:vertAlign w:val="superscript"/>
+        </w:rPr>
+        <w:t>*</w:t>
+      </w:r>
+      <w:r>
+        <w:t xml:space="preserve"> can be extracted, according to [11].</w:t>
       </w:r>
     </w:p>
     <w:p>
@@ -10967,6 +11379,7 @@
         <w:pStyle w:val="Heading3"/>
       </w:pPr>
       <w:r>
+        <w:lastRenderedPageBreak/>
         <w:t>Contingency plan:</w:t>
       </w:r>
     </w:p>
@@ -11260,7 +11673,7 @@
                     </pic:cNvPicPr>
                   </pic:nvPicPr>
                   <pic:blipFill>
-                    <a:blip r:embed="rId19" cstate="print">
+                    <a:blip r:embed="rId20" cstate="print">
                       <a:extLst>
                         <a:ext uri="{28A0092B-C50C-407E-A947-70E740481C1C}">
                           <a14:useLocalDpi xmlns:a14="http://schemas.microsoft.com/office/drawing/2010/main" val="0"/>
@@ -11387,15 +11800,15 @@
     </w:p>
     <w:p>
       <w:r>
+        <w:t xml:space="preserve">Pulses are generated by arbitrary waveform generator (Tektronix AWG5014C) and microwave signals by microwave signal source (Rohde &amp; Schwarz SMF100A). </w:t>
+      </w:r>
+    </w:p>
+    <w:p>
+      <w:r>
+        <w:rPr>
+          <w:b/>
+        </w:rPr>
         <w:lastRenderedPageBreak/>
-        <w:t xml:space="preserve">Pulses are generated by arbitrary waveform generator (Tektronix AWG5014C) and microwave signals by microwave signal source (Rohde &amp; Schwarz SMF100A). </w:t>
-      </w:r>
-    </w:p>
-    <w:p>
-      <w:r>
-        <w:rPr>
-          <w:b/>
-        </w:rPr>
         <w:t>Qubit state is read-out</w:t>
       </w:r>
       <w:r>
@@ -12622,7 +13035,6 @@
         <w:pStyle w:val="Heading3"/>
       </w:pPr>
       <w:r>
-        <w:lastRenderedPageBreak/>
         <w:t>Qubit state readout:</w:t>
       </w:r>
     </w:p>
@@ -12657,7 +13069,7 @@
                     </pic:cNvPicPr>
                   </pic:nvPicPr>
                   <pic:blipFill>
-                    <a:blip r:embed="rId20">
+                    <a:blip r:embed="rId21">
                       <a:extLst>
                         <a:ext uri="{28A0092B-C50C-407E-A947-70E740481C1C}">
                           <a14:useLocalDpi xmlns:a14="http://schemas.microsoft.com/office/drawing/2010/main" val="0"/>
@@ -13186,7 +13598,6 @@
     </w:p>
     <w:p>
       <w:r>
-        <w:lastRenderedPageBreak/>
         <w:t xml:space="preserve">Putting resonant circuit with incorporated device instead of </w:t>
       </w:r>
       <w:r>
@@ -13544,6 +13955,7 @@
         <w:rPr>
           <w:noProof/>
         </w:rPr>
+        <w:lastRenderedPageBreak/>
         <w:drawing>
           <wp:inline distT="0" distB="0" distL="0" distR="0">
             <wp:extent cx="4503420" cy="2727960"/>
@@ -13562,7 +13974,7 @@
                     </pic:cNvPicPr>
                   </pic:nvPicPr>
                   <pic:blipFill>
-                    <a:blip r:embed="rId21">
+                    <a:blip r:embed="rId22">
                       <a:extLst>
                         <a:ext uri="{28A0092B-C50C-407E-A947-70E740481C1C}">
                           <a14:useLocalDpi xmlns:a14="http://schemas.microsoft.com/office/drawing/2010/main" val="0"/>
@@ -13706,11 +14118,7 @@
         <w:t>nger like gates, as shown in Fig 2</w:t>
       </w:r>
       <w:r>
-        <w:t xml:space="preserve">. Here is an example for nanowire, double quantum dot based qubit.  Gates LP (left plunger) and RP (right plunger) are capacitively coupled </w:t>
-      </w:r>
-      <w:r>
-        <w:lastRenderedPageBreak/>
-        <w:t>to the left and right quantum dot respectively. When electron undergo tunneling between the dots there is an onset of quantum capacitance, changing overall capacitance seen by the resonant circuit, which changes resonance frequency (according to expression for f</w:t>
+        <w:t>. Here is an example for nanowire, double quantum dot based qubit.  Gates LP (left plunger) and RP (right plunger) are capacitively coupled to the left and right quantum dot respectively. When electron undergo tunneling between the dots there is an onset of quantum capacitance, changing overall capacitance seen by the resonant circuit, which changes resonance frequency (according to expression for f</w:t>
       </w:r>
       <w:r>
         <w:rPr>
@@ -13778,7 +14186,7 @@
       <w:r>
         <w:t xml:space="preserve">Some lecture: </w:t>
       </w:r>
-      <w:hyperlink r:id="rId22" w:history="1">
+      <w:hyperlink r:id="rId23" w:history="1">
         <w:r>
           <w:rPr>
             <w:rStyle w:val="Hyperlink"/>
@@ -13789,9 +14197,10 @@
     </w:p>
     <w:p>
       <w:r>
+        <w:lastRenderedPageBreak/>
         <w:t xml:space="preserve">About inductors: </w:t>
       </w:r>
-      <w:hyperlink r:id="rId23" w:history="1">
+      <w:hyperlink r:id="rId24" w:history="1">
         <w:r>
           <w:t>http://info.ee.surrey.ac.uk/Workshop/advice/coils/air_coils.html</w:t>
         </w:r>
@@ -14126,7 +14535,7 @@
       <w:r>
         <w:t xml:space="preserve"> </w:t>
       </w:r>
-      <w:hyperlink r:id="rId24" w:history="1">
+      <w:hyperlink r:id="rId25" w:history="1">
         <w:r>
           <w:rPr>
             <w:i/>
@@ -14147,7 +14556,7 @@
           <w:i/>
         </w:rPr>
       </w:pPr>
-      <w:hyperlink r:id="rId25" w:history="1">
+      <w:hyperlink r:id="rId26" w:history="1">
         <w:r>
           <w:rPr>
             <w:rStyle w:val="Hyperlink"/>
@@ -14176,7 +14585,7 @@
         </w:rPr>
         <w:t> </w:t>
       </w:r>
-      <w:hyperlink r:id="rId26" w:history="1">
+      <w:hyperlink r:id="rId27" w:history="1">
         <w:r>
           <w:rPr>
             <w:rStyle w:val="Hyperlink"/>
@@ -14205,7 +14614,7 @@
         </w:rPr>
         <w:t> </w:t>
       </w:r>
-      <w:hyperlink r:id="rId27" w:history="1">
+      <w:hyperlink r:id="rId28" w:history="1">
         <w:r>
           <w:rPr>
             <w:rStyle w:val="Hyperlink"/>
@@ -14234,7 +14643,7 @@
         </w:rPr>
         <w:t> </w:t>
       </w:r>
-      <w:hyperlink r:id="rId28" w:history="1">
+      <w:hyperlink r:id="rId29" w:history="1">
         <w:r>
           <w:rPr>
             <w:rStyle w:val="Hyperlink"/>
@@ -14263,7 +14672,7 @@
         </w:rPr>
         <w:t> </w:t>
       </w:r>
-      <w:hyperlink r:id="rId29" w:history="1">
+      <w:hyperlink r:id="rId30" w:history="1">
         <w:r>
           <w:rPr>
             <w:rStyle w:val="Hyperlink"/>
@@ -14292,7 +14701,7 @@
         </w:rPr>
         <w:t> </w:t>
       </w:r>
-      <w:hyperlink r:id="rId30" w:history="1">
+      <w:hyperlink r:id="rId31" w:history="1">
         <w:r>
           <w:rPr>
             <w:rStyle w:val="Hyperlink"/>
@@ -14321,7 +14730,7 @@
         </w:rPr>
         <w:t> </w:t>
       </w:r>
-      <w:hyperlink r:id="rId31" w:history="1">
+      <w:hyperlink r:id="rId32" w:history="1">
         <w:r>
           <w:rPr>
             <w:rStyle w:val="Hyperlink"/>
@@ -14350,7 +14759,7 @@
         </w:rPr>
         <w:t> </w:t>
       </w:r>
-      <w:hyperlink r:id="rId32" w:history="1">
+      <w:hyperlink r:id="rId33" w:history="1">
         <w:r>
           <w:rPr>
             <w:rStyle w:val="Hyperlink"/>
@@ -14379,7 +14788,7 @@
         </w:rPr>
         <w:t> </w:t>
       </w:r>
-      <w:hyperlink r:id="rId33" w:history="1">
+      <w:hyperlink r:id="rId34" w:history="1">
         <w:r>
           <w:rPr>
             <w:rStyle w:val="Hyperlink"/>
@@ -14408,7 +14817,7 @@
         </w:rPr>
         <w:t> </w:t>
       </w:r>
-      <w:hyperlink r:id="rId34" w:history="1">
+      <w:hyperlink r:id="rId35" w:history="1">
         <w:r>
           <w:rPr>
             <w:rStyle w:val="Hyperlink"/>
@@ -14437,7 +14846,7 @@
         </w:rPr>
         <w:t> </w:t>
       </w:r>
-      <w:hyperlink r:id="rId35" w:history="1">
+      <w:hyperlink r:id="rId36" w:history="1">
         <w:r>
           <w:rPr>
             <w:rStyle w:val="Hyperlink"/>
@@ -14461,7 +14870,7 @@
         </w:rPr>
         <w:t xml:space="preserve"> </w:t>
       </w:r>
-      <w:hyperlink r:id="rId36" w:history="1">
+      <w:hyperlink r:id="rId37" w:history="1">
         <w:r>
           <w:rPr>
             <w:i/>
@@ -14508,7 +14917,7 @@
       <w:r>
         <w:t xml:space="preserve"> </w:t>
       </w:r>
-      <w:hyperlink r:id="rId37" w:history="1">
+      <w:hyperlink r:id="rId38" w:history="1">
         <w:r>
           <w:rPr>
             <w:i/>
@@ -14651,7 +15060,7 @@
         </w:rPr>
         <w:t xml:space="preserve">R. Maurand et al.,  </w:t>
       </w:r>
-      <w:hyperlink r:id="rId38" w:history="1">
+      <w:hyperlink r:id="rId39" w:history="1">
         <w:r>
           <w:rPr>
             <w:i/>
@@ -14900,7 +15309,7 @@
     </w:p>
     <w:sectPr>
       <w:pgSz w:w="12240" w:h="15840"/>
-      <w:pgMar w:top="1276" w:right="1440" w:bottom="1134" w:left="1440" w:header="708" w:footer="708" w:gutter="0"/>
+      <w:pgMar w:top="1276" w:right="1440" w:bottom="993" w:left="1440" w:header="708" w:footer="708" w:gutter="0"/>
       <w:cols w:space="708"/>
       <w:docGrid w:linePitch="360"/>
     </w:sectPr>
@@ -18085,7 +18494,7 @@
 </file>
 
 <file path=customXml/itemProps1.xml><?xml version="1.0" encoding="utf-8"?>
-<ds:datastoreItem xmlns:ds="http://schemas.openxmlformats.org/officeDocument/2006/customXml" ds:itemID="{319F9570-F539-4F95-B2B9-4E146D543B03}">
+<ds:datastoreItem xmlns:ds="http://schemas.openxmlformats.org/officeDocument/2006/customXml" ds:itemID="{D595B8F4-15E9-4013-8012-2E24A3F98183}">
   <ds:schemaRefs>
     <ds:schemaRef ds:uri="http://schemas.openxmlformats.org/officeDocument/2006/bibliography"/>
   </ds:schemaRefs>

</xml_diff>

<commit_message>
"Hahn echo T2" - added
</commit_message>
<xml_diff>
--- a/Project description_modGiorgos.docx
+++ b/Project description_modGiorgos.docx
@@ -8569,13 +8569,7 @@
         <w:t xml:space="preserve">the </w:t>
       </w:r>
       <w:r>
-        <w:t>i</w:t>
-      </w:r>
-      <w:r>
-        <w:t xml:space="preserve">ntegration time similar </w:t>
-      </w:r>
-      <w:r>
-        <w:t>for both measurements, Figure 8</w:t>
+        <w:t>integration time similar for both measurements, Figure 8</w:t>
       </w:r>
       <w:r>
         <w:t xml:space="preserve"> reveals </w:t>
@@ -8854,22 +8848,7 @@
         <w:pStyle w:val="Subtitle"/>
       </w:pPr>
       <w:r>
-        <w:t>Figure 9:</w:t>
-      </w:r>
-      <w:r>
-        <w:t xml:space="preserve"> </w:t>
-      </w:r>
-      <w:r>
-        <w:t>Newer version of the PCB</w:t>
-      </w:r>
-      <w:r>
-        <w:t xml:space="preserve"> (green) with </w:t>
-      </w:r>
-      <w:r>
-        <w:t xml:space="preserve">the </w:t>
-      </w:r>
-      <w:r>
-        <w:t>mounted sample (middle, grey) fabricated in our group by Lada Vuku</w:t>
+        <w:t>Figure 9: Newer version of the PCB (green) with the mounted sample (middle, grey) fabricated in our group by Lada Vuku</w:t>
       </w:r>
       <w:r>
         <w:t>š</w:t>
@@ -8881,43 +8860,7 @@
         <w:t>ć</w:t>
       </w:r>
       <w:r>
-        <w:t xml:space="preserve">. Altogether mounted on </w:t>
-      </w:r>
-      <w:r>
-        <w:t xml:space="preserve">the </w:t>
-      </w:r>
-      <w:r>
-        <w:t xml:space="preserve">golden plated copper fork on the dilution fridge insert. </w:t>
-      </w:r>
-      <w:r>
-        <w:t>The c</w:t>
-      </w:r>
-      <w:r>
-        <w:t>opper</w:t>
-      </w:r>
-      <w:r>
-        <w:t xml:space="preserve"> colored</w:t>
-      </w:r>
-      <w:r>
-        <w:t xml:space="preserve"> wires are </w:t>
-      </w:r>
-      <w:r>
-        <w:t xml:space="preserve">the </w:t>
-      </w:r>
-      <w:r>
-        <w:t xml:space="preserve">coaxial cables providing </w:t>
-      </w:r>
-      <w:r>
-        <w:t xml:space="preserve">the </w:t>
-      </w:r>
-      <w:r>
-        <w:t xml:space="preserve">high frequency connection for </w:t>
-      </w:r>
-      <w:r>
-        <w:t xml:space="preserve">a </w:t>
-      </w:r>
-      <w:r>
-        <w:t xml:space="preserve">spin manipulation and readout. </w:t>
+        <w:t xml:space="preserve">. Altogether mounted on the golden plated copper fork on the dilution fridge insert. The copper colored wires are the coaxial cables providing the high frequency connection for a spin manipulation and readout. </w:t>
       </w:r>
     </w:p>
     <w:p>
@@ -9040,13 +8983,7 @@
         <w:t>ate reflectometry</w:t>
       </w:r>
       <w:r>
-        <w:t xml:space="preserve"> r</w:t>
-      </w:r>
-      <w:r>
-        <w:t>eadout parameter</w:t>
-      </w:r>
-      <w:r>
-        <w:t>s are</w:t>
+        <w:t xml:space="preserve"> readout parameters are</w:t>
       </w:r>
       <w:r>
         <w:t xml:space="preserve"> phase shift</w:t>
@@ -9263,13 +9200,7 @@
           <w:rPr>
             <w:rFonts w:ascii="Cambria Math" w:hAnsi="Cambria Math"/>
           </w:rPr>
-          <m:t>α</m:t>
-        </m:r>
-        <m:r>
-          <w:rPr>
-            <w:rFonts w:ascii="Cambria Math" w:hAnsi="Cambria Math"/>
-          </w:rPr>
-          <m:t xml:space="preserve">= </m:t>
+          <m:t xml:space="preserve">α= </m:t>
         </m:r>
         <m:f>
           <m:fPr>
@@ -9454,22 +9385,10 @@
         <w:rPr>
           <w:rFonts w:ascii="Gulim" w:eastAsia="Gulim" w:hAnsi="Gulim" w:hint="eastAsia"/>
         </w:rPr>
-        <w:t>φ</w:t>
-      </w:r>
-      <w:r>
-        <w:rPr>
-          <w:rFonts w:ascii="Gulim" w:eastAsia="Gulim" w:hAnsi="Gulim" w:hint="eastAsia"/>
-        </w:rPr>
-        <w:t xml:space="preserve"> </w:t>
-      </w:r>
-      <w:r>
-        <w:t xml:space="preserve">and </w:t>
-      </w:r>
-      <w:r>
-        <w:t>∆γ</w:t>
-      </w:r>
-      <w:r>
-        <w:t xml:space="preserve">. </w:t>
+        <w:t xml:space="preserve">φ </w:t>
+      </w:r>
+      <w:r>
+        <w:t xml:space="preserve">and ∆γ. </w:t>
       </w:r>
       <w:r>
         <w:t>Since gate electrode and nanowire, with dielectric layer in between, forming approximately parallel plate capacitor stru</w:t>
@@ -9904,10 +9823,7 @@
     </w:p>
     <w:p>
       <w:r>
-        <w:t xml:space="preserve">From the equation for </w:t>
-      </w:r>
-      <w:r>
-        <w:t>∆</w:t>
+        <w:t>From the equation for ∆</w:t>
       </w:r>
       <w:r>
         <w:rPr>
@@ -9947,43 +9863,16 @@
         <w:rPr>
           <w:b/>
         </w:rPr>
-        <w:t>S</w:t>
-      </w:r>
-      <w:r>
-        <w:rPr>
-          <w:b/>
-        </w:rPr>
-        <w:t xml:space="preserve">econd generation of </w:t>
-      </w:r>
-      <w:r>
-        <w:rPr>
-          <w:b/>
-        </w:rPr>
-        <w:t xml:space="preserve">the ohmic </w:t>
-      </w:r>
-      <w:r>
-        <w:rPr>
-          <w:b/>
-        </w:rPr>
-        <w:t>reflectometry</w:t>
-      </w:r>
-      <w:r>
-        <w:t xml:space="preserve"> setup would</w:t>
-      </w:r>
-      <w:r>
-        <w:t xml:space="preserve"> be</w:t>
+        <w:t>Second generation of the ohmic reflectometry</w:t>
+      </w:r>
+      <w:r>
+        <w:t xml:space="preserve"> setup would be</w:t>
       </w:r>
       <w:r>
         <w:t xml:space="preserve"> than</w:t>
       </w:r>
       <w:r>
-        <w:t xml:space="preserve"> adopted</w:t>
-      </w:r>
-      <w:r>
-        <w:t xml:space="preserve"> </w:t>
-      </w:r>
-      <w:r>
-        <w:t xml:space="preserve">to the </w:t>
+        <w:t xml:space="preserve"> adopted to the </w:t>
       </w:r>
       <w:r>
         <w:rPr>
@@ -10120,13 +10009,7 @@
         <w:t>optimum configuration of the PCB RF lines</w:t>
       </w:r>
       <w:r>
-        <w:t xml:space="preserve"> could be achieved using </w:t>
-      </w:r>
-      <w:r>
-        <w:t>Sonnet software</w:t>
-      </w:r>
-      <w:r>
-        <w:t xml:space="preserve"> for simulating RF line scattering parameters.</w:t>
+        <w:t xml:space="preserve"> could be achieved using Sonnet software for simulating RF line scattering parameters.</w:t>
       </w:r>
     </w:p>
     <w:p>
@@ -10168,16 +10051,7 @@
         <w:pStyle w:val="Heading4"/>
       </w:pPr>
       <w:r>
-        <w:t xml:space="preserve">Measuring </w:t>
-      </w:r>
-      <w:r>
-        <w:t xml:space="preserve">spin </w:t>
-      </w:r>
-      <w:r>
-        <w:t>relaxation time</w:t>
-      </w:r>
-      <w:r>
-        <w:t xml:space="preserve"> T</w:t>
+        <w:t>Measuring spin relaxation time T</w:t>
       </w:r>
       <w:r>
         <w:rPr>
@@ -10440,16 +10314,7 @@
         <w:t>magnetic field</w:t>
       </w:r>
       <w:r>
-        <w:t xml:space="preserve"> </w:t>
-      </w:r>
-      <w:r>
-        <w:t>(basis</w:t>
-      </w:r>
-      <w:r>
-        <w:t xml:space="preserve"> states axes</w:t>
-      </w:r>
-      <w:r>
-        <w:t>)</w:t>
+        <w:t xml:space="preserve"> (basis states axes)</w:t>
       </w:r>
       <w:r>
         <w:t xml:space="preserve"> with so called Larmor frequency </w:t>
@@ -10498,13 +10363,7 @@
         <w:rPr>
           <w:rFonts w:eastAsiaTheme="minorEastAsia"/>
         </w:rPr>
-        <w:t xml:space="preserve">, where h is the Planck constant. </w:t>
-      </w:r>
-      <w:r>
-        <w:rPr>
-          <w:rFonts w:eastAsiaTheme="minorEastAsia"/>
-        </w:rPr>
-        <w:t>For</w:t>
+        <w:t>, where h is the Planck constant. For</w:t>
       </w:r>
       <w:r>
         <w:rPr>
@@ -10647,10 +10506,7 @@
         <w:t xml:space="preserve">microwave sources </w:t>
       </w:r>
       <w:r>
-        <w:t xml:space="preserve">are needed because of high Larmor frequencies </w:t>
-      </w:r>
-      <w:r>
-        <w:t>(tens of gigahertz)</w:t>
+        <w:t>are needed because of high Larmor frequencies (tens of gigahertz)</w:t>
       </w:r>
       <w:r>
         <w:t>. For this purpose signal generator SMF100A from Rohde and Schwarz</w:t>
@@ -10661,7 +10517,25 @@
     </w:p>
     <w:p>
       <w:r>
-        <w:t xml:space="preserve">Described technique for spin rotation is called electron spin resonance (ESR) for electrons and hole spin resonance (HSR) for holes.  </w:t>
+        <w:t>Described technique for spin rotation is called electron</w:t>
+      </w:r>
+      <w:r>
+        <w:t>-dipole</w:t>
+      </w:r>
+      <w:r>
+        <w:t xml:space="preserve"> spin resonance (E</w:t>
+      </w:r>
+      <w:r>
+        <w:t>D</w:t>
+      </w:r>
+      <w:r>
+        <w:t>SR)</w:t>
+      </w:r>
+      <w:r>
+        <w:t xml:space="preserve"> [11]</w:t>
+      </w:r>
+      <w:r>
+        <w:t xml:space="preserve">.  </w:t>
       </w:r>
     </w:p>
     <w:p>
@@ -10698,15 +10572,16 @@
       <w:r>
         <w:t xml:space="preserve"> </w:t>
       </w:r>
-      <w:bookmarkStart w:id="620" w:name="_GoBack"/>
-      <w:bookmarkEnd w:id="620"/>
       <w:r>
         <w:t xml:space="preserve"> </w:t>
       </w:r>
     </w:p>
     <w:p>
       <w:r>
-        <w:t>For evaluating inhomogeneous dephasing time T</w:t>
+        <w:t>Following the approach of R. Maurand et al., f</w:t>
+      </w:r>
+      <w:r>
+        <w:t>or evaluating inhomogeneous dephasing time T</w:t>
       </w:r>
       <w:r>
         <w:rPr>
@@ -10742,24 +10617,27 @@
         <w:t>, the</w:t>
       </w:r>
       <w:r>
+        <w:t xml:space="preserve"> EDSR</w:t>
+      </w:r>
+      <w:r>
         <w:t xml:space="preserve"> </w:t>
       </w:r>
       <w:r>
-        <w:t>HSR</w:t>
+        <w:rPr>
+          <w:sz w:val="18"/>
+        </w:rPr>
+        <w:t>∏</w:t>
+      </w:r>
+      <w:r>
+        <w:t>/2</w:t>
+      </w:r>
+      <w:r>
+        <w:t xml:space="preserve"> (90⁰)</w:t>
       </w:r>
       <w:r>
         <w:t xml:space="preserve"> </w:t>
       </w:r>
       <w:r>
-        <w:rPr>
-          <w:sz w:val="18"/>
-        </w:rPr>
-        <w:t>∏</w:t>
-      </w:r>
-      <w:r>
-        <w:t xml:space="preserve">/2 </w:t>
-      </w:r>
-      <w:r>
         <w:t>pulse</w:t>
       </w:r>
       <w:r>
@@ -10781,10 +10659,10 @@
         <w:t>It</w:t>
       </w:r>
       <w:r>
-        <w:t xml:space="preserve"> then</w:t>
-      </w:r>
-      <w:r>
-        <w:t xml:space="preserve"> stays there</w:t>
+        <w:t xml:space="preserve"> </w:t>
+      </w:r>
+      <w:r>
+        <w:t>stays there</w:t>
       </w:r>
       <w:r>
         <w:t xml:space="preserve"> for the time </w:t>
@@ -10797,7 +10675,7 @@
           <w:szCs w:val="21"/>
           <w:shd w:val="clear" w:color="auto" w:fill="FFFFFF"/>
         </w:rPr>
-        <w:t xml:space="preserve">τ. After time </w:t>
+        <w:t>τ</w:t>
       </w:r>
       <w:r>
         <w:rPr>
@@ -10807,7 +10685,7 @@
           <w:szCs w:val="21"/>
           <w:shd w:val="clear" w:color="auto" w:fill="FFFFFF"/>
         </w:rPr>
-        <w:t>τ</w:t>
+        <w:t xml:space="preserve"> being exposed to the dephasing noise</w:t>
       </w:r>
       <w:r>
         <w:rPr>
@@ -10817,156 +10695,404 @@
           <w:szCs w:val="21"/>
           <w:shd w:val="clear" w:color="auto" w:fill="FFFFFF"/>
         </w:rPr>
+        <w:t xml:space="preserve">. After </w:t>
+      </w:r>
+      <w:r>
+        <w:rPr>
+          <w:rFonts w:ascii="Calibri" w:hAnsi="Calibri" w:cs="Arial"/>
+          <w:color w:val="252525"/>
+          <w:sz w:val="21"/>
+          <w:szCs w:val="21"/>
+          <w:shd w:val="clear" w:color="auto" w:fill="FFFFFF"/>
+        </w:rPr>
+        <w:t xml:space="preserve">the </w:t>
+      </w:r>
+      <w:r>
+        <w:rPr>
+          <w:rFonts w:ascii="Calibri" w:hAnsi="Calibri" w:cs="Arial"/>
+          <w:color w:val="252525"/>
+          <w:sz w:val="21"/>
+          <w:szCs w:val="21"/>
+          <w:shd w:val="clear" w:color="auto" w:fill="FFFFFF"/>
+        </w:rPr>
+        <w:t xml:space="preserve">time τ, </w:t>
+      </w:r>
+      <w:r>
+        <w:rPr>
+          <w:sz w:val="18"/>
+        </w:rPr>
+        <w:t>∏</w:t>
+      </w:r>
+      <w:r>
+        <w:t>/2</w:t>
+      </w:r>
+      <w:r>
+        <w:rPr>
+          <w:vertAlign w:val="subscript"/>
+        </w:rPr>
+        <w:t>∆</w:t>
+      </w:r>
+      <w:r>
+        <w:rPr>
+          <w:rFonts w:ascii="Gulim" w:eastAsia="Gulim" w:hAnsi="Gulim" w:hint="eastAsia"/>
+          <w:vertAlign w:val="subscript"/>
+        </w:rPr>
+        <w:t>Φ</w:t>
+      </w:r>
+      <w:r>
+        <w:t xml:space="preserve"> </w:t>
+      </w:r>
+      <w:r>
+        <w:t xml:space="preserve">pulse </w:t>
+      </w:r>
+      <w:r>
+        <w:t>around axes</w:t>
+      </w:r>
+      <w:r>
+        <w:t xml:space="preserve"> which is</w:t>
+      </w:r>
+      <w:r>
+        <w:t xml:space="preserve"> x axes rotated for ∆</w:t>
+      </w:r>
+      <w:r>
+        <w:rPr>
+          <w:rFonts w:ascii="Gulim" w:eastAsia="Gulim" w:hAnsi="Gulim" w:hint="eastAsia"/>
+        </w:rPr>
+        <w:t>Φ</w:t>
+      </w:r>
+      <w:r>
+        <w:t>,</w:t>
+      </w:r>
+      <w:r>
+        <w:t xml:space="preserve"> </w:t>
+      </w:r>
+      <w:r>
+        <w:t>will be applied</w:t>
+      </w:r>
+      <w:r>
+        <w:t xml:space="preserve"> </w:t>
+      </w:r>
+      <w:r>
+        <w:t>to project the spin vector</w:t>
+      </w:r>
+      <w:r>
+        <w:t xml:space="preserve"> back on</w:t>
+      </w:r>
+      <w:r>
+        <w:t xml:space="preserve"> the</w:t>
+      </w:r>
+      <w:r>
+        <w:t xml:space="preserve"> z axes for</w:t>
+      </w:r>
+      <w:r>
+        <w:t xml:space="preserve"> the</w:t>
+      </w:r>
+      <w:r>
+        <w:t xml:space="preserve"> readout. </w:t>
+      </w:r>
+      <w:r>
+        <w:t xml:space="preserve">Linear increase of the </w:t>
+      </w:r>
+      <w:r>
+        <w:t>∆</w:t>
+      </w:r>
+      <w:r>
+        <w:rPr>
+          <w:rFonts w:ascii="Gulim" w:eastAsia="Gulim" w:hAnsi="Gulim" w:hint="eastAsia"/>
+        </w:rPr>
+        <w:t>Φ</w:t>
+      </w:r>
+      <w:r>
+        <w:rPr>
+          <w:rFonts w:ascii="Gulim" w:eastAsia="Gulim" w:hAnsi="Gulim" w:hint="eastAsia"/>
+        </w:rPr>
+        <w:t xml:space="preserve"> </w:t>
+      </w:r>
+      <w:r>
+        <w:rPr>
+          <w:rFonts w:hint="eastAsia"/>
+        </w:rPr>
+        <w:t>between the measurement points results in the</w:t>
+      </w:r>
+      <w:r>
+        <w:rPr>
+          <w:rFonts w:ascii="Gulim" w:eastAsia="Gulim" w:hAnsi="Gulim" w:hint="eastAsia"/>
+        </w:rPr>
+        <w:t xml:space="preserve"> </w:t>
+      </w:r>
+      <w:r>
+        <w:t xml:space="preserve">sinusoidal oscillation of the measured </w:t>
+      </w:r>
+      <w:r>
+        <w:t xml:space="preserve">spin up state </w:t>
+      </w:r>
+      <w:r>
+        <w:t>probab</w:t>
+      </w:r>
+      <w:r>
+        <w:t>ility.</w:t>
+      </w:r>
+      <w:r>
+        <w:t xml:space="preserve"> F</w:t>
+      </w:r>
+      <w:r>
+        <w:t>rom</w:t>
+      </w:r>
+      <w:r>
+        <w:t xml:space="preserve"> its</w:t>
+      </w:r>
+      <w:r>
+        <w:t xml:space="preserve"> exponentially decaying envelope</w:t>
+      </w:r>
+      <w:r>
+        <w:t xml:space="preserve"> dephasing time</w:t>
+      </w:r>
+      <w:r>
+        <w:t xml:space="preserve"> T</w:t>
+      </w:r>
+      <w:r>
+        <w:rPr>
+          <w:vertAlign w:val="subscript"/>
+        </w:rPr>
+        <w:t>2</w:t>
+      </w:r>
+      <w:r>
+        <w:rPr>
+          <w:vertAlign w:val="superscript"/>
+        </w:rPr>
+        <w:t>*</w:t>
+      </w:r>
+      <w:r>
+        <w:t xml:space="preserve"> can be extracted, according to [11].</w:t>
+      </w:r>
+    </w:p>
+    <w:p>
+      <w:pPr>
+        <w:pStyle w:val="Heading4"/>
+      </w:pPr>
+      <w:r>
+        <w:lastRenderedPageBreak/>
+        <w:t xml:space="preserve">Spin coherence time experiment: </w:t>
+      </w:r>
+    </w:p>
+    <w:p>
+      <w:pPr>
+        <w:pStyle w:val="Heading5"/>
+        <w:numPr>
+          <w:ilvl w:val="0"/>
+          <w:numId w:val="19"/>
+        </w:numPr>
+      </w:pPr>
+      <w:r>
+        <w:t>Hahn echo</w:t>
+      </w:r>
+      <w:r>
+        <w:t xml:space="preserve"> T</w:t>
+      </w:r>
+      <w:r>
+        <w:rPr>
+          <w:vertAlign w:val="subscript"/>
+        </w:rPr>
+        <w:t>2</w:t>
+      </w:r>
+    </w:p>
+    <w:p>
+      <w:r>
+        <w:t>To exctract the instrinsic coherence time T</w:t>
+      </w:r>
+      <w:r>
+        <w:rPr>
+          <w:vertAlign w:val="subscript"/>
+        </w:rPr>
+        <w:t>2</w:t>
+      </w:r>
+      <w:r>
+        <w:t xml:space="preserve"> mainly determined by the dominant dephasing source</w:t>
+      </w:r>
+      <w:r>
+        <w:t xml:space="preserve">, Hahn – echo experiment will be conducted. Similar to the </w:t>
+      </w:r>
+      <w:r>
+        <w:t>spin dephasing time measurement, a</w:t>
+      </w:r>
+      <w:r>
+        <w:t xml:space="preserve">fter the first </w:t>
+      </w:r>
+      <w:r>
+        <w:rPr>
+          <w:sz w:val="18"/>
+        </w:rPr>
+        <w:t>∏</w:t>
+      </w:r>
+      <w:r>
+        <w:t xml:space="preserve">/2 </w:t>
+      </w:r>
+      <w:r>
+        <w:t>pulse around x axes spin vector lays in the xy plane. Because of the dephasing sources spin dephase</w:t>
+      </w:r>
+      <w:r>
+        <w:t>s in the xy plane</w:t>
+      </w:r>
+      <w:r>
+        <w:t xml:space="preserve"> for time </w:t>
+      </w:r>
+      <w:r>
+        <w:rPr>
+          <w:rFonts w:ascii="Calibri" w:hAnsi="Calibri" w:cs="Arial"/>
+          <w:color w:val="252525"/>
+          <w:sz w:val="21"/>
+          <w:szCs w:val="21"/>
+          <w:shd w:val="clear" w:color="auto" w:fill="FFFFFF"/>
+        </w:rPr>
+        <w:t>τ</w:t>
+      </w:r>
+      <w:r>
+        <w:rPr>
+          <w:rFonts w:ascii="Calibri" w:hAnsi="Calibri" w:cs="Arial"/>
+          <w:color w:val="252525"/>
+          <w:sz w:val="21"/>
+          <w:szCs w:val="21"/>
+          <w:shd w:val="clear" w:color="auto" w:fill="FFFFFF"/>
+        </w:rPr>
+        <w:t>/2</w:t>
+      </w:r>
+      <w:r>
+        <w:t>. Then</w:t>
+      </w:r>
+      <w:r>
+        <w:t xml:space="preserve"> the</w:t>
+      </w:r>
+      <w:r>
+        <w:t xml:space="preserve"> </w:t>
+      </w:r>
+      <w:r>
+        <w:rPr>
+          <w:sz w:val="18"/>
+        </w:rPr>
+        <w:t>∏</w:t>
+      </w:r>
+      <w:r>
+        <w:rPr>
+          <w:sz w:val="18"/>
+        </w:rPr>
+        <w:t xml:space="preserve"> </w:t>
+      </w:r>
+      <w:r>
+        <w:t xml:space="preserve">pulse around </w:t>
+      </w:r>
+      <w:r>
+        <w:t xml:space="preserve">the </w:t>
+      </w:r>
+      <w:r>
+        <w:t xml:space="preserve">y axes will be applied which mirrors the spin vector around </w:t>
+      </w:r>
+      <w:r>
+        <w:t xml:space="preserve">the </w:t>
+      </w:r>
+      <w:r>
+        <w:t xml:space="preserve">y axes. </w:t>
+      </w:r>
+      <w:r>
+        <w:t>The s</w:t>
+      </w:r>
+      <w:r>
+        <w:t xml:space="preserve">pin is then left to dephase for the same time, but since mirrored, </w:t>
+      </w:r>
+      <w:r>
+        <w:t xml:space="preserve">the </w:t>
+      </w:r>
+      <w:r>
+        <w:t>direction of this dephasing will cancel the previous</w:t>
+      </w:r>
+      <w:r>
+        <w:t xml:space="preserve"> one</w:t>
+      </w:r>
+      <w:r>
+        <w:t xml:space="preserve"> to</w:t>
+      </w:r>
+      <w:r>
+        <w:t xml:space="preserve"> a</w:t>
+      </w:r>
+      <w:r>
+        <w:t xml:space="preserve"> some degree, causing </w:t>
+      </w:r>
+      <w:r>
+        <w:t xml:space="preserve">the </w:t>
+      </w:r>
+      <w:r>
+        <w:t>spin refocusing.</w:t>
+      </w:r>
+      <w:r>
+        <w:t xml:space="preserve"> After that by the next </w:t>
+      </w:r>
+      <w:r>
+        <w:rPr>
+          <w:sz w:val="18"/>
+        </w:rPr>
+        <w:t>∏</w:t>
+      </w:r>
+      <w:r>
+        <w:t>/2</w:t>
+      </w:r>
+      <w:r>
+        <w:rPr>
+          <w:vertAlign w:val="subscript"/>
+        </w:rPr>
+        <w:t>∆</w:t>
+      </w:r>
+      <w:r>
+        <w:rPr>
+          <w:rFonts w:ascii="Gulim" w:eastAsia="Gulim" w:hAnsi="Gulim" w:hint="eastAsia"/>
+          <w:vertAlign w:val="subscript"/>
+        </w:rPr>
+        <w:t>Φ</w:t>
+      </w:r>
+      <w:r>
+        <w:t xml:space="preserve"> pulse around axes which is x axes rotated for ∆</w:t>
+      </w:r>
+      <w:r>
+        <w:rPr>
+          <w:rFonts w:ascii="Gulim" w:eastAsia="Gulim" w:hAnsi="Gulim" w:hint="eastAsia"/>
+        </w:rPr>
+        <w:t>Φ</w:t>
+      </w:r>
+      <w:r>
+        <w:rPr>
+          <w:rFonts w:ascii="Gulim" w:eastAsia="Gulim" w:hAnsi="Gulim" w:hint="eastAsia"/>
+        </w:rPr>
         <w:t xml:space="preserve">, </w:t>
       </w:r>
       <w:r>
         <w:rPr>
-          <w:sz w:val="18"/>
-        </w:rPr>
-        <w:t>∏</w:t>
-      </w:r>
-      <w:r>
-        <w:t xml:space="preserve">/2 </w:t>
-      </w:r>
-      <w:r>
-        <w:t xml:space="preserve">around x </w:t>
-      </w:r>
-      <w:r>
-        <w:t>pulse</w:t>
-      </w:r>
-      <w:r>
-        <w:t xml:space="preserve"> will be applied again</w:t>
-      </w:r>
-      <w:r>
-        <w:t xml:space="preserve"> and to project it back on z axes for readout. Detuning ∆f of the HSR microwave pulse frequency f and the </w:t>
-      </w:r>
-      <w:r>
-        <w:t xml:space="preserve">Larmor </w:t>
-      </w:r>
-      <w:r>
-        <w:t>frequency f</w:t>
+          <w:rFonts w:hint="eastAsia"/>
+        </w:rPr>
+        <w:t>spin is projected to z axes and a spin up probability is measured.</w:t>
+      </w:r>
+      <w:r>
+        <w:t xml:space="preserve"> </w:t>
+      </w:r>
+      <w:r>
+        <w:t>From its exponentially decaying envelope</w:t>
+      </w:r>
+      <w:r>
+        <w:t xml:space="preserve"> in this case coherence time </w:t>
+      </w:r>
+      <w:r>
+        <w:t>T</w:t>
       </w:r>
       <w:r>
         <w:rPr>
           <w:vertAlign w:val="subscript"/>
         </w:rPr>
-        <w:t>0</w:t>
-      </w:r>
-      <w:r>
-        <w:t>,</w:t>
-      </w:r>
-      <w:r>
-        <w:rPr>
-          <w:vertAlign w:val="subscript"/>
-        </w:rPr>
-        <w:t xml:space="preserve"> </w:t>
-      </w:r>
-      <m:oMath>
-        <m:r>
-          <m:rPr>
-            <m:sty m:val="p"/>
-          </m:rPr>
-          <w:rPr>
-            <w:rFonts w:ascii="Cambria Math" w:hAnsi="Cambria Math"/>
-          </w:rPr>
-          <m:t>∆</m:t>
-        </m:r>
-        <m:r>
-          <m:rPr>
-            <m:sty m:val="p"/>
-          </m:rPr>
-          <w:rPr>
-            <w:rFonts w:ascii="Cambria Math" w:hAnsi="Cambria Math"/>
-          </w:rPr>
-          <m:t>f</m:t>
-        </m:r>
-        <m:r>
-          <w:rPr>
-            <w:rFonts w:ascii="Cambria Math" w:hAnsi="Cambria Math"/>
-          </w:rPr>
-          <m:t>=f-</m:t>
-        </m:r>
-        <m:sSub>
-          <m:sSubPr>
-            <m:ctrlPr>
-              <w:rPr>
-                <w:rFonts w:ascii="Cambria Math" w:hAnsi="Cambria Math"/>
-                <w:i/>
-              </w:rPr>
-            </m:ctrlPr>
-          </m:sSubPr>
-          <m:e>
-            <m:r>
-              <w:rPr>
-                <w:rFonts w:ascii="Cambria Math" w:hAnsi="Cambria Math"/>
-              </w:rPr>
-              <m:t>f</m:t>
-            </m:r>
-          </m:e>
-          <m:sub>
-            <m:r>
-              <w:rPr>
-                <w:rFonts w:ascii="Cambria Math" w:hAnsi="Cambria Math"/>
-              </w:rPr>
-              <m:t>0</m:t>
-            </m:r>
-          </m:sub>
-        </m:sSub>
-      </m:oMath>
-      <w:r>
-        <w:rPr>
-          <w:rFonts w:eastAsiaTheme="minorEastAsia"/>
-        </w:rPr>
-        <w:t>,</w:t>
-      </w:r>
-      <w:r>
-        <w:t xml:space="preserve"> leads to a sinusoidal oscillation of the measured </w:t>
-      </w:r>
-      <w:r>
-        <w:t xml:space="preserve">spin up state </w:t>
-      </w:r>
-      <w:r>
-        <w:t>probab</w:t>
-      </w:r>
-      <w:r>
-        <w:t xml:space="preserve">ility. Sinusoidal oscillation frequency is equal to </w:t>
-      </w:r>
-      <w:r>
-        <w:t>∆f</w:t>
-      </w:r>
-      <w:r>
-        <w:t>, and its</w:t>
-      </w:r>
-      <w:r>
-        <w:t xml:space="preserve"> exponentially decaying envelope</w:t>
-      </w:r>
-      <w:r>
-        <w:t xml:space="preserve"> T</w:t>
-      </w:r>
-      <w:r>
-        <w:rPr>
-          <w:vertAlign w:val="subscript"/>
-        </w:rPr>
         <w:t>2</w:t>
       </w:r>
       <w:r>
-        <w:rPr>
-          <w:vertAlign w:val="superscript"/>
-        </w:rPr>
-        <w:t>*</w:t>
-      </w:r>
-      <w:r>
-        <w:t xml:space="preserve"> can be extracted, according to [11].</w:t>
-      </w:r>
-    </w:p>
-    <w:p>
-      <w:pPr>
-        <w:pStyle w:val="Heading4"/>
-      </w:pPr>
-      <w:r>
-        <w:t xml:space="preserve">Spin coherence time experiment: </w:t>
-      </w:r>
-    </w:p>
+        <w:t xml:space="preserve"> will be extracted.</w:t>
+      </w:r>
+      <w:bookmarkStart w:id="620" w:name="_GoBack"/>
+      <w:bookmarkEnd w:id="620"/>
+    </w:p>
+    <w:p/>
     <w:p>
       <w:pPr>
         <w:pStyle w:val="ListParagraph"/>
@@ -10976,18 +11102,6 @@
         </w:numPr>
       </w:pPr>
       <w:r>
-        <w:t>Hahn echo</w:t>
-      </w:r>
-    </w:p>
-    <w:p>
-      <w:pPr>
-        <w:pStyle w:val="ListParagraph"/>
-        <w:numPr>
-          <w:ilvl w:val="3"/>
-          <w:numId w:val="17"/>
-        </w:numPr>
-      </w:pPr>
-      <w:r>
         <w:t>CPMG pulse sequence</w:t>
       </w:r>
     </w:p>
@@ -11299,7 +11413,11 @@
         <w:t>quantum dots</w:t>
       </w:r>
       <w:r>
-        <w:t xml:space="preserve">. This further implies </w:t>
+        <w:t xml:space="preserve">. This further </w:t>
+      </w:r>
+      <w:r>
+        <w:lastRenderedPageBreak/>
+        <w:t xml:space="preserve">implies </w:t>
       </w:r>
       <w:r>
         <w:rPr>
@@ -11379,7 +11497,6 @@
         <w:pStyle w:val="Heading3"/>
       </w:pPr>
       <w:r>
-        <w:lastRenderedPageBreak/>
         <w:t>Contingency plan:</w:t>
       </w:r>
     </w:p>
@@ -11628,6 +11745,7 @@
     </w:p>
     <w:p>
       <w:r>
+        <w:lastRenderedPageBreak/>
         <w:t xml:space="preserve">All experiments are done </w:t>
       </w:r>
       <w:r>
@@ -11654,7 +11772,6 @@
         <w:rPr>
           <w:noProof/>
         </w:rPr>
-        <w:lastRenderedPageBreak/>
         <w:drawing>
           <wp:inline distT="0" distB="0" distL="0" distR="0">
             <wp:extent cx="5943600" cy="3350923"/>
@@ -11800,6 +11917,7 @@
     </w:p>
     <w:p>
       <w:r>
+        <w:lastRenderedPageBreak/>
         <w:t xml:space="preserve">Pulses are generated by arbitrary waveform generator (Tektronix AWG5014C) and microwave signals by microwave signal source (Rohde &amp; Schwarz SMF100A). </w:t>
       </w:r>
     </w:p>
@@ -11808,7 +11926,6 @@
         <w:rPr>
           <w:b/>
         </w:rPr>
-        <w:lastRenderedPageBreak/>
         <w:t>Qubit state is read-out</w:t>
       </w:r>
       <w:r>
@@ -15204,13 +15321,7 @@
         </w:rPr>
       </w:pPr>
       <w:r>
-        <w:t xml:space="preserve"> </w:t>
-      </w:r>
-      <w:r>
-        <w:t>J. I. Colless</w:t>
-      </w:r>
-      <w:r>
-        <w:t xml:space="preserve"> et al., </w:t>
+        <w:t xml:space="preserve"> J. I. Colless et al., </w:t>
       </w:r>
       <w:r>
         <w:rPr>
@@ -16658,13 +16769,13 @@
     </w:lvl>
   </w:abstractNum>
   <w:abstractNum w:abstractNumId="11" w15:restartNumberingAfterBreak="0">
-    <w:nsid w:val="624D5FD7"/>
+    <w:nsid w:val="5D2E7D11"/>
     <w:multiLevelType w:val="hybridMultilevel"/>
-    <w:tmpl w:val="4B682420"/>
-    <w:lvl w:ilvl="0" w:tplc="0409000F">
+    <w:tmpl w:val="DF88F130"/>
+    <w:lvl w:ilvl="0" w:tplc="04090017">
       <w:start w:val="1"/>
-      <w:numFmt w:val="decimal"/>
-      <w:lvlText w:val="%1."/>
+      <w:numFmt w:val="lowerLetter"/>
+      <w:lvlText w:val="%1)"/>
       <w:lvlJc w:val="left"/>
       <w:pPr>
         <w:ind w:left="720" w:hanging="360"/>
@@ -16747,13 +16858,13 @@
     </w:lvl>
   </w:abstractNum>
   <w:abstractNum w:abstractNumId="12" w15:restartNumberingAfterBreak="0">
-    <w:nsid w:val="627C0C5C"/>
+    <w:nsid w:val="624D5FD7"/>
     <w:multiLevelType w:val="hybridMultilevel"/>
-    <w:tmpl w:val="648E1354"/>
-    <w:lvl w:ilvl="0" w:tplc="04090017">
+    <w:tmpl w:val="4B682420"/>
+    <w:lvl w:ilvl="0" w:tplc="0409000F">
       <w:start w:val="1"/>
-      <w:numFmt w:val="lowerLetter"/>
-      <w:lvlText w:val="%1)"/>
+      <w:numFmt w:val="decimal"/>
+      <w:lvlText w:val="%1."/>
       <w:lvlJc w:val="left"/>
       <w:pPr>
         <w:ind w:left="720" w:hanging="360"/>
@@ -16836,6 +16947,95 @@
     </w:lvl>
   </w:abstractNum>
   <w:abstractNum w:abstractNumId="13" w15:restartNumberingAfterBreak="0">
+    <w:nsid w:val="627C0C5C"/>
+    <w:multiLevelType w:val="hybridMultilevel"/>
+    <w:tmpl w:val="648E1354"/>
+    <w:lvl w:ilvl="0" w:tplc="04090017">
+      <w:start w:val="1"/>
+      <w:numFmt w:val="lowerLetter"/>
+      <w:lvlText w:val="%1)"/>
+      <w:lvlJc w:val="left"/>
+      <w:pPr>
+        <w:ind w:left="720" w:hanging="360"/>
+      </w:pPr>
+      <w:rPr>
+        <w:rFonts w:hint="default"/>
+      </w:rPr>
+    </w:lvl>
+    <w:lvl w:ilvl="1" w:tplc="04090019" w:tentative="1">
+      <w:start w:val="1"/>
+      <w:numFmt w:val="lowerLetter"/>
+      <w:lvlText w:val="%2."/>
+      <w:lvlJc w:val="left"/>
+      <w:pPr>
+        <w:ind w:left="1440" w:hanging="360"/>
+      </w:pPr>
+    </w:lvl>
+    <w:lvl w:ilvl="2" w:tplc="0409001B" w:tentative="1">
+      <w:start w:val="1"/>
+      <w:numFmt w:val="lowerRoman"/>
+      <w:lvlText w:val="%3."/>
+      <w:lvlJc w:val="right"/>
+      <w:pPr>
+        <w:ind w:left="2160" w:hanging="180"/>
+      </w:pPr>
+    </w:lvl>
+    <w:lvl w:ilvl="3" w:tplc="0409000F" w:tentative="1">
+      <w:start w:val="1"/>
+      <w:numFmt w:val="decimal"/>
+      <w:lvlText w:val="%4."/>
+      <w:lvlJc w:val="left"/>
+      <w:pPr>
+        <w:ind w:left="2880" w:hanging="360"/>
+      </w:pPr>
+    </w:lvl>
+    <w:lvl w:ilvl="4" w:tplc="04090019" w:tentative="1">
+      <w:start w:val="1"/>
+      <w:numFmt w:val="lowerLetter"/>
+      <w:lvlText w:val="%5."/>
+      <w:lvlJc w:val="left"/>
+      <w:pPr>
+        <w:ind w:left="3600" w:hanging="360"/>
+      </w:pPr>
+    </w:lvl>
+    <w:lvl w:ilvl="5" w:tplc="0409001B" w:tentative="1">
+      <w:start w:val="1"/>
+      <w:numFmt w:val="lowerRoman"/>
+      <w:lvlText w:val="%6."/>
+      <w:lvlJc w:val="right"/>
+      <w:pPr>
+        <w:ind w:left="4320" w:hanging="180"/>
+      </w:pPr>
+    </w:lvl>
+    <w:lvl w:ilvl="6" w:tplc="0409000F" w:tentative="1">
+      <w:start w:val="1"/>
+      <w:numFmt w:val="decimal"/>
+      <w:lvlText w:val="%7."/>
+      <w:lvlJc w:val="left"/>
+      <w:pPr>
+        <w:ind w:left="5040" w:hanging="360"/>
+      </w:pPr>
+    </w:lvl>
+    <w:lvl w:ilvl="7" w:tplc="04090019" w:tentative="1">
+      <w:start w:val="1"/>
+      <w:numFmt w:val="lowerLetter"/>
+      <w:lvlText w:val="%8."/>
+      <w:lvlJc w:val="left"/>
+      <w:pPr>
+        <w:ind w:left="5760" w:hanging="360"/>
+      </w:pPr>
+    </w:lvl>
+    <w:lvl w:ilvl="8" w:tplc="0409001B" w:tentative="1">
+      <w:start w:val="1"/>
+      <w:numFmt w:val="lowerRoman"/>
+      <w:lvlText w:val="%9."/>
+      <w:lvlJc w:val="right"/>
+      <w:pPr>
+        <w:ind w:left="6480" w:hanging="180"/>
+      </w:pPr>
+    </w:lvl>
+  </w:abstractNum>
+  <w:abstractNum w:abstractNumId="14" w15:restartNumberingAfterBreak="0">
     <w:nsid w:val="65B92ED1"/>
     <w:multiLevelType w:val="multilevel"/>
     <w:tmpl w:val="B52AC53E"/>
@@ -16948,7 +17148,7 @@
       </w:rPr>
     </w:lvl>
   </w:abstractNum>
-  <w:abstractNum w:abstractNumId="14" w15:restartNumberingAfterBreak="0">
+  <w:abstractNum w:abstractNumId="15" w15:restartNumberingAfterBreak="0">
     <w:nsid w:val="65BE74CA"/>
     <w:multiLevelType w:val="hybridMultilevel"/>
     <w:tmpl w:val="8E1071E0"/>
@@ -17061,7 +17261,7 @@
       </w:rPr>
     </w:lvl>
   </w:abstractNum>
-  <w:abstractNum w:abstractNumId="15" w15:restartNumberingAfterBreak="0">
+  <w:abstractNum w:abstractNumId="16" w15:restartNumberingAfterBreak="0">
     <w:nsid w:val="69052D84"/>
     <w:multiLevelType w:val="hybridMultilevel"/>
     <w:tmpl w:val="BF582B06"/>
@@ -17174,7 +17374,7 @@
       </w:rPr>
     </w:lvl>
   </w:abstractNum>
-  <w:abstractNum w:abstractNumId="16" w15:restartNumberingAfterBreak="0">
+  <w:abstractNum w:abstractNumId="17" w15:restartNumberingAfterBreak="0">
     <w:nsid w:val="779269E4"/>
     <w:multiLevelType w:val="hybridMultilevel"/>
     <w:tmpl w:val="402A00A8"/>
@@ -17263,7 +17463,7 @@
       </w:pPr>
     </w:lvl>
   </w:abstractNum>
-  <w:abstractNum w:abstractNumId="17" w15:restartNumberingAfterBreak="0">
+  <w:abstractNum w:abstractNumId="18" w15:restartNumberingAfterBreak="0">
     <w:nsid w:val="7D697D54"/>
     <w:multiLevelType w:val="hybridMultilevel"/>
     <w:tmpl w:val="C5CCA726"/>
@@ -17354,7 +17554,7 @@
     </w:lvl>
   </w:abstractNum>
   <w:num w:numId="1">
-    <w:abstractNumId w:val="16"/>
+    <w:abstractNumId w:val="17"/>
   </w:num>
   <w:num w:numId="2">
     <w:abstractNumId w:val="8"/>
@@ -17366,7 +17566,7 @@
     <w:abstractNumId w:val="1"/>
   </w:num>
   <w:num w:numId="5">
-    <w:abstractNumId w:val="14"/>
+    <w:abstractNumId w:val="15"/>
   </w:num>
   <w:num w:numId="6">
     <w:abstractNumId w:val="0"/>
@@ -17375,13 +17575,13 @@
     <w:abstractNumId w:val="6"/>
   </w:num>
   <w:num w:numId="8">
-    <w:abstractNumId w:val="17"/>
+    <w:abstractNumId w:val="18"/>
   </w:num>
   <w:num w:numId="9">
-    <w:abstractNumId w:val="11"/>
+    <w:abstractNumId w:val="12"/>
   </w:num>
   <w:num w:numId="10">
-    <w:abstractNumId w:val="15"/>
+    <w:abstractNumId w:val="16"/>
   </w:num>
   <w:num w:numId="11">
     <w:abstractNumId w:val="9"/>
@@ -17390,7 +17590,7 @@
     <w:abstractNumId w:val="3"/>
   </w:num>
   <w:num w:numId="13">
-    <w:abstractNumId w:val="12"/>
+    <w:abstractNumId w:val="13"/>
   </w:num>
   <w:num w:numId="14">
     <w:abstractNumId w:val="7"/>
@@ -17399,13 +17599,16 @@
     <w:abstractNumId w:val="4"/>
   </w:num>
   <w:num w:numId="16">
-    <w:abstractNumId w:val="13"/>
+    <w:abstractNumId w:val="14"/>
   </w:num>
   <w:num w:numId="17">
     <w:abstractNumId w:val="5"/>
   </w:num>
   <w:num w:numId="18">
     <w:abstractNumId w:val="10"/>
+  </w:num>
+  <w:num w:numId="19">
+    <w:abstractNumId w:val="11"/>
   </w:num>
 </w:numbering>
 </file>
@@ -17913,7 +18116,6 @@
     <w:next w:val="Normal"/>
     <w:link w:val="Heading5Char"/>
     <w:uiPriority w:val="9"/>
-    <w:semiHidden/>
     <w:unhideWhenUsed/>
     <w:qFormat/>
     <w:rsid w:val="003D4446"/>
@@ -18188,7 +18390,6 @@
     <w:basedOn w:val="DefaultParagraphFont"/>
     <w:link w:val="Heading5"/>
     <w:uiPriority w:val="9"/>
-    <w:semiHidden/>
     <w:rsid w:val="003D4446"/>
     <w:rPr>
       <w:rFonts w:asciiTheme="majorHAnsi" w:eastAsiaTheme="majorEastAsia" w:hAnsiTheme="majorHAnsi" w:cstheme="majorBidi"/>
@@ -18494,7 +18695,7 @@
 </file>
 
 <file path=customXml/itemProps1.xml><?xml version="1.0" encoding="utf-8"?>
-<ds:datastoreItem xmlns:ds="http://schemas.openxmlformats.org/officeDocument/2006/customXml" ds:itemID="{D595B8F4-15E9-4013-8012-2E24A3F98183}">
+<ds:datastoreItem xmlns:ds="http://schemas.openxmlformats.org/officeDocument/2006/customXml" ds:itemID="{A76D239E-4A52-4320-BDAA-7C41841EFD39}">
   <ds:schemaRefs>
     <ds:schemaRef ds:uri="http://schemas.openxmlformats.org/officeDocument/2006/bibliography"/>
   </ds:schemaRefs>

</xml_diff>

<commit_message>
"CPMG pulse sequence T2CPMG" - added
</commit_message>
<xml_diff>
--- a/Project description_modGiorgos.docx
+++ b/Project description_modGiorgos.docx
@@ -10872,7 +10872,13 @@
       </w:pPr>
       <w:r>
         <w:lastRenderedPageBreak/>
-        <w:t xml:space="preserve">Spin coherence time experiment: </w:t>
+        <w:t>Spin coherence time experiment</w:t>
+      </w:r>
+      <w:r>
+        <w:t>s</w:t>
+      </w:r>
+      <w:r>
+        <w:t xml:space="preserve">: </w:t>
       </w:r>
     </w:p>
     <w:p>
@@ -10895,6 +10901,8 @@
         </w:rPr>
         <w:t>2</w:t>
       </w:r>
+      <w:bookmarkStart w:id="620" w:name="_GoBack"/>
+      <w:bookmarkEnd w:id="620"/>
     </w:p>
     <w:p>
       <w:r>
@@ -10947,6 +10955,232 @@
         <w:t>τ</w:t>
       </w:r>
       <w:r>
+        <w:t>. Then</w:t>
+      </w:r>
+      <w:r>
+        <w:t xml:space="preserve"> the</w:t>
+      </w:r>
+      <w:r>
+        <w:t xml:space="preserve"> </w:t>
+      </w:r>
+      <w:r>
+        <w:rPr>
+          <w:sz w:val="18"/>
+        </w:rPr>
+        <w:t>∏</w:t>
+      </w:r>
+      <w:r>
+        <w:rPr>
+          <w:sz w:val="18"/>
+        </w:rPr>
+        <w:t xml:space="preserve"> </w:t>
+      </w:r>
+      <w:r>
+        <w:t xml:space="preserve">pulse around </w:t>
+      </w:r>
+      <w:r>
+        <w:t xml:space="preserve">the </w:t>
+      </w:r>
+      <w:r>
+        <w:t xml:space="preserve">y axes will be applied which mirrors the spin vector around </w:t>
+      </w:r>
+      <w:r>
+        <w:t xml:space="preserve">the </w:t>
+      </w:r>
+      <w:r>
+        <w:t xml:space="preserve">y axes. </w:t>
+      </w:r>
+      <w:r>
+        <w:t>The s</w:t>
+      </w:r>
+      <w:r>
+        <w:t xml:space="preserve">pin is then left to dephase for the same time, but since mirrored, </w:t>
+      </w:r>
+      <w:r>
+        <w:t xml:space="preserve">the </w:t>
+      </w:r>
+      <w:r>
+        <w:t>direction of this dephasing will cancel the previous</w:t>
+      </w:r>
+      <w:r>
+        <w:t xml:space="preserve"> one</w:t>
+      </w:r>
+      <w:r>
+        <w:t xml:space="preserve"> to</w:t>
+      </w:r>
+      <w:r>
+        <w:t xml:space="preserve"> a</w:t>
+      </w:r>
+      <w:r>
+        <w:t xml:space="preserve"> some degree, causing </w:t>
+      </w:r>
+      <w:r>
+        <w:t xml:space="preserve">the </w:t>
+      </w:r>
+      <w:r>
+        <w:t>spin refocusing.</w:t>
+      </w:r>
+      <w:r>
+        <w:t xml:space="preserve"> After that by the next </w:t>
+      </w:r>
+      <w:r>
+        <w:rPr>
+          <w:sz w:val="18"/>
+        </w:rPr>
+        <w:t>∏</w:t>
+      </w:r>
+      <w:r>
+        <w:t>/2</w:t>
+      </w:r>
+      <w:r>
+        <w:rPr>
+          <w:vertAlign w:val="subscript"/>
+        </w:rPr>
+        <w:t>∆</w:t>
+      </w:r>
+      <w:r>
+        <w:rPr>
+          <w:rFonts w:ascii="Gulim" w:eastAsia="Gulim" w:hAnsi="Gulim" w:hint="eastAsia"/>
+          <w:vertAlign w:val="subscript"/>
+        </w:rPr>
+        <w:t>Φ</w:t>
+      </w:r>
+      <w:r>
+        <w:t xml:space="preserve"> pulse around axes which is x axes rotated for ∆</w:t>
+      </w:r>
+      <w:r>
+        <w:rPr>
+          <w:rFonts w:ascii="Gulim" w:eastAsia="Gulim" w:hAnsi="Gulim" w:hint="eastAsia"/>
+        </w:rPr>
+        <w:t>Φ</w:t>
+      </w:r>
+      <w:r>
+        <w:rPr>
+          <w:rFonts w:ascii="Gulim" w:eastAsia="Gulim" w:hAnsi="Gulim" w:hint="eastAsia"/>
+        </w:rPr>
+        <w:t xml:space="preserve">, </w:t>
+      </w:r>
+      <w:r>
+        <w:rPr>
+          <w:rFonts w:hint="eastAsia"/>
+        </w:rPr>
+        <w:t>spin is projected to z axes and a spin up probability is measured.</w:t>
+      </w:r>
+      <w:r>
+        <w:t xml:space="preserve"> </w:t>
+      </w:r>
+      <w:r>
+        <w:t>From its exponentially decaying envelope</w:t>
+      </w:r>
+      <w:r>
+        <w:t xml:space="preserve"> in this case coherence time </w:t>
+      </w:r>
+      <w:r>
+        <w:t>T</w:t>
+      </w:r>
+      <w:r>
+        <w:rPr>
+          <w:vertAlign w:val="subscript"/>
+        </w:rPr>
+        <w:t>2</w:t>
+      </w:r>
+      <w:r>
+        <w:t xml:space="preserve"> will be extracted.</w:t>
+      </w:r>
+    </w:p>
+    <w:p/>
+    <w:p>
+      <w:pPr>
+        <w:pStyle w:val="Heading5"/>
+        <w:numPr>
+          <w:ilvl w:val="0"/>
+          <w:numId w:val="19"/>
+        </w:numPr>
+      </w:pPr>
+      <w:r>
+        <w:t>CPMG pulse sequence</w:t>
+      </w:r>
+      <w:r>
+        <w:t xml:space="preserve"> T</w:t>
+      </w:r>
+      <w:r>
+        <w:rPr>
+          <w:vertAlign w:val="subscript"/>
+        </w:rPr>
+        <w:t>2</w:t>
+      </w:r>
+      <w:r>
+        <w:rPr>
+          <w:vertAlign w:val="superscript"/>
+        </w:rPr>
+        <w:t>CPMG</w:t>
+      </w:r>
+    </w:p>
+    <w:p>
+      <w:r>
+        <w:t>The s</w:t>
+      </w:r>
+      <w:r>
+        <w:t xml:space="preserve">equence of </w:t>
+      </w:r>
+      <w:r>
+        <w:t xml:space="preserve">the </w:t>
+      </w:r>
+      <w:r>
+        <w:rPr>
+          <w:sz w:val="18"/>
+        </w:rPr>
+        <w:t>∏</w:t>
+      </w:r>
+      <w:r>
+        <w:rPr>
+          <w:sz w:val="18"/>
+        </w:rPr>
+        <w:t xml:space="preserve"> </w:t>
+      </w:r>
+      <w:r>
+        <w:t xml:space="preserve">pulses </w:t>
+      </w:r>
+      <w:r>
+        <w:t xml:space="preserve">called the </w:t>
+      </w:r>
+      <w:r>
+        <w:t>Carr-Purcell-Meiboom-Gil</w:t>
+      </w:r>
+      <w:r>
+        <w:t>l</w:t>
+      </w:r>
+      <w:r>
+        <w:t xml:space="preserve"> (CPMG)</w:t>
+      </w:r>
+      <w:r>
+        <w:t xml:space="preserve"> </w:t>
+      </w:r>
+      <w:r>
+        <w:t xml:space="preserve">sequence, </w:t>
+      </w:r>
+      <w:r>
+        <w:t xml:space="preserve">rotating the spin </w:t>
+      </w:r>
+      <w:r>
+        <w:t xml:space="preserve">around </w:t>
+      </w:r>
+      <w:r>
+        <w:t xml:space="preserve">the </w:t>
+      </w:r>
+      <w:r>
+        <w:t>y axes can be applied at</w:t>
+      </w:r>
+      <w:r>
+        <w:t xml:space="preserve"> </w:t>
+      </w:r>
+      <w:r>
+        <w:t xml:space="preserve">the </w:t>
+      </w:r>
+      <w:r>
+        <w:t xml:space="preserve">times </w:t>
+      </w:r>
+      <w:r>
         <w:rPr>
           <w:rFonts w:ascii="Calibri" w:hAnsi="Calibri" w:cs="Arial"/>
           <w:color w:val="252525"/>
@@ -10954,18 +11188,188 @@
           <w:szCs w:val="21"/>
           <w:shd w:val="clear" w:color="auto" w:fill="FFFFFF"/>
         </w:rPr>
-        <w:t>/2</w:t>
-      </w:r>
-      <w:r>
-        <w:t>. Then</w:t>
-      </w:r>
-      <w:r>
-        <w:t xml:space="preserve"> the</w:t>
-      </w:r>
-      <w:r>
+        <w:t>τ</w:t>
+      </w:r>
+      <w:r>
+        <w:rPr>
+          <w:rFonts w:ascii="Calibri" w:hAnsi="Calibri" w:cs="Arial"/>
+          <w:color w:val="252525"/>
+          <w:sz w:val="21"/>
+          <w:szCs w:val="21"/>
+          <w:shd w:val="clear" w:color="auto" w:fill="FFFFFF"/>
+        </w:rPr>
+        <w:t>, 3</w:t>
+      </w:r>
+      <w:r>
+        <w:rPr>
+          <w:rFonts w:ascii="Calibri" w:hAnsi="Calibri" w:cs="Arial"/>
+          <w:color w:val="252525"/>
+          <w:sz w:val="21"/>
+          <w:szCs w:val="21"/>
+          <w:shd w:val="clear" w:color="auto" w:fill="FFFFFF"/>
+        </w:rPr>
+        <w:t>τ</w:t>
+      </w:r>
+      <w:r>
+        <w:rPr>
+          <w:rFonts w:ascii="Calibri" w:hAnsi="Calibri" w:cs="Arial"/>
+          <w:color w:val="252525"/>
+          <w:sz w:val="21"/>
+          <w:szCs w:val="21"/>
+          <w:shd w:val="clear" w:color="auto" w:fill="FFFFFF"/>
+        </w:rPr>
+        <w:t>, 5</w:t>
+      </w:r>
+      <w:r>
+        <w:rPr>
+          <w:rFonts w:ascii="Calibri" w:hAnsi="Calibri" w:cs="Arial"/>
+          <w:color w:val="252525"/>
+          <w:sz w:val="21"/>
+          <w:szCs w:val="21"/>
+          <w:shd w:val="clear" w:color="auto" w:fill="FFFFFF"/>
+        </w:rPr>
+        <w:t>τ</w:t>
+      </w:r>
+      <w:r>
+        <w:rPr>
+          <w:rFonts w:ascii="Calibri" w:hAnsi="Calibri" w:cs="Arial"/>
+          <w:color w:val="252525"/>
+          <w:sz w:val="21"/>
+          <w:szCs w:val="21"/>
+          <w:shd w:val="clear" w:color="auto" w:fill="FFFFFF"/>
+        </w:rPr>
+        <w:t>…</w:t>
+      </w:r>
+      <w:r>
+        <w:t xml:space="preserve">, </w:t>
+      </w:r>
+      <w:r>
+        <w:t xml:space="preserve">instead of </w:t>
+      </w:r>
+      <w:r>
+        <w:t xml:space="preserve">the </w:t>
+      </w:r>
+      <w:r>
+        <w:t xml:space="preserve">single </w:t>
+      </w:r>
+      <w:r>
+        <w:rPr>
+          <w:sz w:val="18"/>
+        </w:rPr>
+        <w:t>∏</w:t>
+      </w:r>
+      <w:r>
+        <w:rPr>
+          <w:sz w:val="18"/>
+        </w:rPr>
         <w:t xml:space="preserve"> </w:t>
       </w:r>
       <w:r>
+        <w:t>pulse</w:t>
+      </w:r>
+      <w:r>
+        <w:t>, as</w:t>
+      </w:r>
+      <w:r>
+        <w:t xml:space="preserve"> in the Hahn echo experiment</w:t>
+      </w:r>
+      <w:r>
+        <w:t>,</w:t>
+      </w:r>
+      <w:r>
+        <w:t xml:space="preserve"> for the </w:t>
+      </w:r>
+      <w:r>
+        <w:t>spin refocusing</w:t>
+      </w:r>
+      <w:r>
+        <w:t>.</w:t>
+      </w:r>
+      <w:r>
+        <w:t xml:space="preserve"> </w:t>
+      </w:r>
+      <w:r>
+        <w:rPr>
+          <w:rFonts w:ascii="Calibri" w:hAnsi="Calibri" w:cs="Arial"/>
+          <w:color w:val="252525"/>
+          <w:sz w:val="21"/>
+          <w:szCs w:val="21"/>
+          <w:shd w:val="clear" w:color="auto" w:fill="FFFFFF"/>
+        </w:rPr>
+        <w:t>C</w:t>
+      </w:r>
+      <w:r>
+        <w:rPr>
+          <w:rFonts w:ascii="Calibri" w:hAnsi="Calibri" w:cs="Arial"/>
+          <w:color w:val="252525"/>
+          <w:sz w:val="21"/>
+          <w:szCs w:val="21"/>
+          <w:shd w:val="clear" w:color="auto" w:fill="FFFFFF"/>
+        </w:rPr>
+        <w:t>oherence time</w:t>
+      </w:r>
+      <w:r>
+        <w:rPr>
+          <w:rFonts w:ascii="Calibri" w:hAnsi="Calibri" w:cs="Arial"/>
+          <w:color w:val="252525"/>
+          <w:sz w:val="21"/>
+          <w:szCs w:val="21"/>
+          <w:shd w:val="clear" w:color="auto" w:fill="FFFFFF"/>
+        </w:rPr>
+        <w:t xml:space="preserve"> </w:t>
+      </w:r>
+      <w:r>
+        <w:rPr>
+          <w:rFonts w:ascii="Calibri" w:hAnsi="Calibri" w:cs="Arial"/>
+          <w:color w:val="252525"/>
+          <w:sz w:val="21"/>
+          <w:szCs w:val="21"/>
+          <w:shd w:val="clear" w:color="auto" w:fill="FFFFFF"/>
+        </w:rPr>
+        <w:t>T</w:t>
+      </w:r>
+      <w:r>
+        <w:rPr>
+          <w:rFonts w:ascii="Calibri" w:hAnsi="Calibri" w:cs="Arial"/>
+          <w:color w:val="252525"/>
+          <w:sz w:val="21"/>
+          <w:szCs w:val="21"/>
+          <w:shd w:val="clear" w:color="auto" w:fill="FFFFFF"/>
+          <w:vertAlign w:val="subscript"/>
+        </w:rPr>
+        <w:t>2</w:t>
+      </w:r>
+      <w:r>
+        <w:rPr>
+          <w:rFonts w:ascii="Calibri" w:hAnsi="Calibri" w:cs="Arial"/>
+          <w:color w:val="252525"/>
+          <w:sz w:val="21"/>
+          <w:szCs w:val="21"/>
+          <w:shd w:val="clear" w:color="auto" w:fill="FFFFFF"/>
+          <w:vertAlign w:val="superscript"/>
+        </w:rPr>
+        <w:t>CPMG</w:t>
+      </w:r>
+      <w:r>
+        <w:rPr>
+          <w:rFonts w:ascii="Calibri" w:hAnsi="Calibri" w:cs="Arial"/>
+          <w:color w:val="252525"/>
+          <w:sz w:val="21"/>
+          <w:szCs w:val="21"/>
+          <w:shd w:val="clear" w:color="auto" w:fill="FFFFFF"/>
+        </w:rPr>
+        <w:t xml:space="preserve"> will be extracted from the </w:t>
+      </w:r>
+      <w:r>
+        <w:t>exponentially decaying envelope</w:t>
+      </w:r>
+      <w:r>
+        <w:t xml:space="preserve"> of </w:t>
+      </w:r>
+      <w:r>
+        <w:t xml:space="preserve">spin up probability vs </w:t>
+      </w:r>
+      <w:r>
         <w:rPr>
           <w:sz w:val="18"/>
         </w:rPr>
@@ -10978,52 +11382,64 @@
         <w:t xml:space="preserve"> </w:t>
       </w:r>
       <w:r>
-        <w:t xml:space="preserve">pulse around </w:t>
-      </w:r>
-      <w:r>
-        <w:t xml:space="preserve">the </w:t>
-      </w:r>
-      <w:r>
-        <w:t xml:space="preserve">y axes will be applied which mirrors the spin vector around </w:t>
-      </w:r>
-      <w:r>
-        <w:t xml:space="preserve">the </w:t>
-      </w:r>
-      <w:r>
-        <w:t xml:space="preserve">y axes. </w:t>
-      </w:r>
-      <w:r>
-        <w:t>The s</w:t>
-      </w:r>
-      <w:r>
-        <w:t xml:space="preserve">pin is then left to dephase for the same time, but since mirrored, </w:t>
-      </w:r>
-      <w:r>
-        <w:t xml:space="preserve">the </w:t>
-      </w:r>
-      <w:r>
-        <w:t>direction of this dephasing will cancel the previous</w:t>
-      </w:r>
-      <w:r>
-        <w:t xml:space="preserve"> one</w:t>
-      </w:r>
-      <w:r>
-        <w:t xml:space="preserve"> to</w:t>
-      </w:r>
-      <w:r>
-        <w:t xml:space="preserve"> a</w:t>
-      </w:r>
-      <w:r>
-        <w:t xml:space="preserve"> some degree, causing </w:t>
-      </w:r>
-      <w:r>
-        <w:t xml:space="preserve">the </w:t>
-      </w:r>
-      <w:r>
-        <w:t>spin refocusing.</w:t>
-      </w:r>
-      <w:r>
-        <w:t xml:space="preserve"> After that by the next </w:t>
+        <w:t xml:space="preserve">pulses separation time </w:t>
+      </w:r>
+      <w:r>
+        <w:rPr>
+          <w:rFonts w:ascii="Calibri" w:hAnsi="Calibri" w:cs="Arial"/>
+          <w:color w:val="252525"/>
+          <w:sz w:val="21"/>
+          <w:szCs w:val="21"/>
+          <w:shd w:val="clear" w:color="auto" w:fill="FFFFFF"/>
+        </w:rPr>
+        <w:t>τ</w:t>
+      </w:r>
+      <w:r>
+        <w:rPr>
+          <w:rFonts w:ascii="Calibri" w:hAnsi="Calibri" w:cs="Arial"/>
+          <w:color w:val="252525"/>
+          <w:sz w:val="21"/>
+          <w:szCs w:val="21"/>
+          <w:shd w:val="clear" w:color="auto" w:fill="FFFFFF"/>
+        </w:rPr>
+        <w:t xml:space="preserve"> (</w:t>
+      </w:r>
+      <w:r>
+        <w:rPr>
+          <w:rFonts w:ascii="Calibri" w:hAnsi="Calibri" w:cs="Arial"/>
+          <w:i/>
+          <w:color w:val="252525"/>
+          <w:sz w:val="21"/>
+          <w:szCs w:val="21"/>
+          <w:shd w:val="clear" w:color="auto" w:fill="FFFFFF"/>
+        </w:rPr>
+        <w:t>I am not sure how it is actually measured</w:t>
+      </w:r>
+      <w:r>
+        <w:rPr>
+          <w:rFonts w:ascii="Calibri" w:hAnsi="Calibri" w:cs="Arial"/>
+          <w:color w:val="252525"/>
+          <w:sz w:val="21"/>
+          <w:szCs w:val="21"/>
+          <w:shd w:val="clear" w:color="auto" w:fill="FFFFFF"/>
+        </w:rPr>
+        <w:t>)</w:t>
+      </w:r>
+      <w:r>
+        <w:rPr>
+          <w:rFonts w:ascii="Calibri" w:hAnsi="Calibri" w:cs="Arial"/>
+          <w:color w:val="252525"/>
+          <w:sz w:val="21"/>
+          <w:szCs w:val="21"/>
+          <w:shd w:val="clear" w:color="auto" w:fill="FFFFFF"/>
+        </w:rPr>
+        <w:t>.</w:t>
+      </w:r>
+      <w:r>
+        <w:t xml:space="preserve"> </w:t>
+      </w:r>
+      <w:r>
+        <w:t xml:space="preserve">This method is insensitive to the </w:t>
       </w:r>
       <w:r>
         <w:rPr>
@@ -11032,89 +11448,184 @@
         <w:t>∏</w:t>
       </w:r>
       <w:r>
-        <w:t>/2</w:t>
+        <w:rPr>
+          <w:sz w:val="18"/>
+        </w:rPr>
+        <w:t xml:space="preserve"> </w:t>
+      </w:r>
+      <w:r>
+        <w:t>pulse</w:t>
+      </w:r>
+      <w:r>
+        <w:t xml:space="preserve"> errors, extending </w:t>
+      </w:r>
+      <w:r>
+        <w:t>coherence time</w:t>
+      </w:r>
+      <w:r>
+        <w:t xml:space="preserve"> and </w:t>
+      </w:r>
+      <w:r>
+        <w:t xml:space="preserve">it </w:t>
+      </w:r>
+      <w:r>
+        <w:t>act</w:t>
+      </w:r>
+      <w:r>
+        <w:t>s</w:t>
+      </w:r>
+      <w:r>
+        <w:t xml:space="preserve"> as a band pass filter</w:t>
+      </w:r>
+      <w:r>
+        <w:t xml:space="preserve">, with the center frequency </w:t>
+      </w:r>
+      <w:r>
+        <w:t>ω</w:t>
       </w:r>
       <w:r>
         <w:rPr>
           <w:vertAlign w:val="subscript"/>
         </w:rPr>
-        <w:t>∆</w:t>
-      </w:r>
-      <w:r>
-        <w:rPr>
-          <w:rFonts w:ascii="Gulim" w:eastAsia="Gulim" w:hAnsi="Gulim" w:hint="eastAsia"/>
+        <w:t xml:space="preserve">p </w:t>
+      </w:r>
+      <w:r>
+        <w:t xml:space="preserve">= </w:t>
+      </w:r>
+      <w:r>
+        <w:rPr>
+          <w:sz w:val="18"/>
+        </w:rPr>
+        <w:t>∏</w:t>
+      </w:r>
+      <w:r>
+        <w:t>/ τ</w:t>
+      </w:r>
+      <w:r>
+        <w:rPr>
+          <w:rFonts w:ascii="Calibri" w:hAnsi="Calibri" w:cs="Arial"/>
+          <w:color w:val="252525"/>
+          <w:sz w:val="21"/>
+          <w:szCs w:val="21"/>
+          <w:shd w:val="clear" w:color="auto" w:fill="FFFFFF"/>
+        </w:rPr>
+        <w:t>,</w:t>
+      </w:r>
+      <w:r>
+        <w:rPr>
+          <w:rFonts w:ascii="Arial" w:hAnsi="Arial" w:cs="Arial"/>
+          <w:color w:val="545454"/>
+          <w:shd w:val="clear" w:color="auto" w:fill="FFFFFF"/>
+        </w:rPr>
+        <w:t xml:space="preserve"> </w:t>
+      </w:r>
+      <w:r>
+        <w:t xml:space="preserve">for the noise coupled to the qubit. By changing the </w:t>
+      </w:r>
+      <w:r>
+        <w:rPr>
+          <w:sz w:val="18"/>
+        </w:rPr>
+        <w:t>∏</w:t>
+      </w:r>
+      <w:r>
+        <w:rPr>
+          <w:sz w:val="18"/>
+        </w:rPr>
+        <w:t xml:space="preserve"> </w:t>
+      </w:r>
+      <w:r>
+        <w:t>pulse</w:t>
+      </w:r>
+      <w:r>
+        <w:t xml:space="preserve">s separation time </w:t>
+      </w:r>
+      <w:r>
+        <w:rPr>
+          <w:rFonts w:ascii="Calibri" w:hAnsi="Calibri" w:cs="Arial"/>
+          <w:color w:val="252525"/>
+          <w:sz w:val="21"/>
+          <w:szCs w:val="21"/>
+          <w:shd w:val="clear" w:color="auto" w:fill="FFFFFF"/>
+        </w:rPr>
+        <w:t>τ</w:t>
+      </w:r>
+      <w:r>
+        <w:rPr>
+          <w:rFonts w:ascii="Calibri" w:hAnsi="Calibri" w:cs="Arial"/>
+          <w:color w:val="252525"/>
+          <w:sz w:val="21"/>
+          <w:szCs w:val="21"/>
+          <w:shd w:val="clear" w:color="auto" w:fill="FFFFFF"/>
+        </w:rPr>
+        <w:t xml:space="preserve"> adding more </w:t>
+      </w:r>
+      <w:r>
+        <w:rPr>
+          <w:sz w:val="18"/>
+        </w:rPr>
+        <w:t>∏</w:t>
+      </w:r>
+      <w:r>
+        <w:rPr>
+          <w:sz w:val="18"/>
+        </w:rPr>
+        <w:t xml:space="preserve"> </w:t>
+      </w:r>
+      <w:r>
+        <w:t>pulses</w:t>
+      </w:r>
+      <w:r>
+        <w:rPr>
+          <w:rFonts w:ascii="Calibri" w:hAnsi="Calibri" w:cs="Arial"/>
+          <w:color w:val="252525"/>
+          <w:sz w:val="21"/>
+          <w:szCs w:val="21"/>
+          <w:shd w:val="clear" w:color="auto" w:fill="FFFFFF"/>
+        </w:rPr>
+        <w:t xml:space="preserve">, </w:t>
+      </w:r>
+      <w:r>
+        <w:t>ω</w:t>
+      </w:r>
+      <w:r>
+        <w:rPr>
           <w:vertAlign w:val="subscript"/>
         </w:rPr>
-        <w:t>Φ</w:t>
-      </w:r>
-      <w:r>
-        <w:t xml:space="preserve"> pulse around axes which is x axes rotated for ∆</w:t>
-      </w:r>
-      <w:r>
-        <w:rPr>
-          <w:rFonts w:ascii="Gulim" w:eastAsia="Gulim" w:hAnsi="Gulim" w:hint="eastAsia"/>
-        </w:rPr>
-        <w:t>Φ</w:t>
-      </w:r>
-      <w:r>
-        <w:rPr>
-          <w:rFonts w:ascii="Gulim" w:eastAsia="Gulim" w:hAnsi="Gulim" w:hint="eastAsia"/>
-        </w:rPr>
-        <w:t xml:space="preserve">, </w:t>
-      </w:r>
-      <w:r>
-        <w:rPr>
-          <w:rFonts w:hint="eastAsia"/>
-        </w:rPr>
-        <w:t>spin is projected to z axes and a spin up probability is measured.</w:t>
-      </w:r>
-      <w:r>
+        <w:t>p</w:t>
+      </w:r>
+      <w:r>
+        <w:rPr>
+          <w:vertAlign w:val="subscript"/>
+        </w:rPr>
         <w:t xml:space="preserve"> </w:t>
       </w:r>
       <w:r>
-        <w:t>From its exponentially decaying envelope</w:t>
-      </w:r>
-      <w:r>
-        <w:t xml:space="preserve"> in this case coherence time </w:t>
-      </w:r>
-      <w:r>
-        <w:t>T</w:t>
-      </w:r>
-      <w:r>
-        <w:rPr>
-          <w:vertAlign w:val="subscript"/>
-        </w:rPr>
-        <w:t>2</w:t>
-      </w:r>
-      <w:r>
-        <w:t xml:space="preserve"> will be extracted.</w:t>
-      </w:r>
-      <w:bookmarkStart w:id="620" w:name="_GoBack"/>
-      <w:bookmarkEnd w:id="620"/>
+        <w:t>can be shifted</w:t>
+      </w:r>
+      <w:r>
+        <w:t xml:space="preserve"> and the noise spectrum can be extracted </w:t>
+      </w:r>
+      <w:r>
+        <w:t>[</w:t>
+      </w:r>
+      <w:r>
+        <w:t>15].</w:t>
+      </w:r>
+      <w:r>
+        <w:t xml:space="preserve"> </w:t>
+      </w:r>
+    </w:p>
+    <w:p>
+      <w:pPr>
+        <w:pStyle w:val="Heading3"/>
+      </w:pPr>
     </w:p>
     <w:p/>
     <w:p>
       <w:pPr>
-        <w:pStyle w:val="ListParagraph"/>
-        <w:numPr>
-          <w:ilvl w:val="3"/>
-          <w:numId w:val="17"/>
-        </w:numPr>
-      </w:pPr>
-      <w:r>
-        <w:t>CPMG pulse sequence</w:t>
-      </w:r>
-    </w:p>
-    <w:p>
-      <w:pPr>
         <w:pStyle w:val="Heading3"/>
       </w:pPr>
-    </w:p>
-    <w:p/>
-    <w:p>
-      <w:pPr>
-        <w:pStyle w:val="Heading3"/>
-      </w:pPr>
       <w:r>
         <w:t>Innovative aspects</w:t>
       </w:r>
@@ -11289,7 +11800,11 @@
         <w:t>.</w:t>
       </w:r>
       <w:r>
-        <w:t xml:space="preserve"> Together with all the fabrication reduction complexity brought by gate reflectometry (as explained in </w:t>
+        <w:t xml:space="preserve"> </w:t>
+      </w:r>
+      <w:r>
+        <w:lastRenderedPageBreak/>
+        <w:t xml:space="preserve">Together with all the fabrication reduction complexity brought by gate reflectometry (as explained in </w:t>
       </w:r>
       <w:r>
         <w:rPr>
@@ -11413,11 +11928,7 @@
         <w:t>quantum dots</w:t>
       </w:r>
       <w:r>
-        <w:t xml:space="preserve">. This further </w:t>
-      </w:r>
-      <w:r>
-        <w:lastRenderedPageBreak/>
-        <w:t xml:space="preserve">implies </w:t>
+        <w:t xml:space="preserve">. This further implies </w:t>
       </w:r>
       <w:r>
         <w:rPr>
@@ -11745,7 +12256,6 @@
     </w:p>
     <w:p>
       <w:r>
-        <w:lastRenderedPageBreak/>
         <w:t xml:space="preserve">All experiments are done </w:t>
       </w:r>
       <w:r>
@@ -11874,6 +12384,7 @@
     </w:p>
     <w:p>
       <w:r>
+        <w:lastRenderedPageBreak/>
         <w:t xml:space="preserve">On room temperature side there are several instruments for sending and receiving the signals from the sample. Firstly, DQD and TQD needs to be tune in correct </w:t>
       </w:r>
       <w:r>
@@ -11917,7 +12428,6 @@
     </w:p>
     <w:p>
       <w:r>
-        <w:lastRenderedPageBreak/>
         <w:t xml:space="preserve">Pulses are generated by arbitrary waveform generator (Tektronix AWG5014C) and microwave signals by microwave signal source (Rohde &amp; Schwarz SMF100A). </w:t>
       </w:r>
     </w:p>
@@ -12745,6 +13255,7 @@
         </w:rPr>
       </w:pPr>
       <w:r>
+        <w:lastRenderedPageBreak/>
         <w:t>S</w:t>
       </w:r>
       <w:r>
@@ -13043,7 +13554,6 @@
         <w:rPr>
           <w:noProof/>
         </w:rPr>
-        <w:lastRenderedPageBreak/>
         <w:drawing>
           <wp:inline distT="0" distB="0" distL="0" distR="0" wp14:anchorId="6FC376E2" wp14:editId="040B632A">
             <wp:extent cx="4648200" cy="2305050"/>
@@ -13152,6 +13662,7 @@
         <w:pStyle w:val="Heading3"/>
       </w:pPr>
       <w:r>
+        <w:lastRenderedPageBreak/>
         <w:t>Qubit state readout:</w:t>
       </w:r>
     </w:p>
@@ -13715,6 +14226,7 @@
     </w:p>
     <w:p>
       <w:r>
+        <w:lastRenderedPageBreak/>
         <w:t xml:space="preserve">Putting resonant circuit with incorporated device instead of </w:t>
       </w:r>
       <w:r>
@@ -14072,7 +14584,6 @@
         <w:rPr>
           <w:noProof/>
         </w:rPr>
-        <w:lastRenderedPageBreak/>
         <w:drawing>
           <wp:inline distT="0" distB="0" distL="0" distR="0">
             <wp:extent cx="4503420" cy="2727960"/>
@@ -14235,7 +14746,11 @@
         <w:t>nger like gates, as shown in Fig 2</w:t>
       </w:r>
       <w:r>
-        <w:t>. Here is an example for nanowire, double quantum dot based qubit.  Gates LP (left plunger) and RP (right plunger) are capacitively coupled to the left and right quantum dot respectively. When electron undergo tunneling between the dots there is an onset of quantum capacitance, changing overall capacitance seen by the resonant circuit, which changes resonance frequency (according to expression for f</w:t>
+        <w:t xml:space="preserve">. Here is an example for nanowire, double quantum dot based qubit.  Gates LP (left plunger) and RP (right plunger) are capacitively coupled </w:t>
+      </w:r>
+      <w:r>
+        <w:lastRenderedPageBreak/>
+        <w:t>to the left and right quantum dot respectively. When electron undergo tunneling between the dots there is an onset of quantum capacitance, changing overall capacitance seen by the resonant circuit, which changes resonance frequency (according to expression for f</w:t>
       </w:r>
       <w:r>
         <w:rPr>
@@ -14314,7 +14829,6 @@
     </w:p>
     <w:p>
       <w:r>
-        <w:lastRenderedPageBreak/>
         <w:t xml:space="preserve">About inductors: </w:t>
       </w:r>
       <w:hyperlink r:id="rId24" w:history="1">
@@ -15341,6 +15855,54 @@
       </w:r>
       <w:r>
         <w:t>2013 110, 046805</w:t>
+      </w:r>
+    </w:p>
+    <w:p>
+      <w:pPr>
+        <w:pStyle w:val="ListParagraph"/>
+        <w:numPr>
+          <w:ilvl w:val="0"/>
+          <w:numId w:val="8"/>
+        </w:numPr>
+        <w:rPr>
+          <w:i/>
+        </w:rPr>
+      </w:pPr>
+      <w:r>
+        <w:t xml:space="preserve"> Juha T. Muhonen et al., </w:t>
+      </w:r>
+      <w:r>
+        <w:rPr>
+          <w:i/>
+        </w:rPr>
+        <w:t>Nature Nanotechnology</w:t>
+      </w:r>
+      <w:r>
+        <w:t xml:space="preserve"> </w:t>
+      </w:r>
+      <w:r>
+        <w:t>2014</w:t>
+      </w:r>
+      <w:r>
+        <w:t xml:space="preserve"> </w:t>
+      </w:r>
+      <w:r>
+        <w:rPr>
+          <w:bCs/>
+        </w:rPr>
+        <w:t>9</w:t>
+      </w:r>
+      <w:r>
+        <w:t>,</w:t>
+      </w:r>
+      <w:r>
+        <w:t xml:space="preserve"> </w:t>
+      </w:r>
+      <w:r>
+        <w:t>986–991</w:t>
+      </w:r>
+      <w:r>
+        <w:t xml:space="preserve"> </w:t>
       </w:r>
     </w:p>
     <w:p>
@@ -18695,7 +19257,7 @@
 </file>
 
 <file path=customXml/itemProps1.xml><?xml version="1.0" encoding="utf-8"?>
-<ds:datastoreItem xmlns:ds="http://schemas.openxmlformats.org/officeDocument/2006/customXml" ds:itemID="{A76D239E-4A52-4320-BDAA-7C41841EFD39}">
+<ds:datastoreItem xmlns:ds="http://schemas.openxmlformats.org/officeDocument/2006/customXml" ds:itemID="{1CC34464-6471-4E27-A9EA-FB6B825705D7}">
   <ds:schemaRefs>
     <ds:schemaRef ds:uri="http://schemas.openxmlformats.org/officeDocument/2006/bibliography"/>
   </ds:schemaRefs>

</xml_diff>

<commit_message>
"Measuring the spin relaxation time T1" - added
</commit_message>
<xml_diff>
--- a/Project description_modGiorgos.docx
+++ b/Project description_modGiorgos.docx
@@ -9931,6 +9931,9 @@
         <w:t xml:space="preserve">Optimizing </w:t>
       </w:r>
       <w:r>
+        <w:t xml:space="preserve">the </w:t>
+      </w:r>
+      <w:r>
         <w:t>gate reflectometry:</w:t>
       </w:r>
     </w:p>
@@ -10051,7 +10054,13 @@
         <w:pStyle w:val="Heading4"/>
       </w:pPr>
       <w:r>
-        <w:t>Measuring spin relaxation time T</w:t>
+        <w:t xml:space="preserve">Measuring </w:t>
+      </w:r>
+      <w:r>
+        <w:t xml:space="preserve">the </w:t>
+      </w:r>
+      <w:r>
+        <w:t>spin relaxation time T</w:t>
       </w:r>
       <w:r>
         <w:rPr>
@@ -10063,13 +10072,312 @@
         <w:t xml:space="preserve"> </w:t>
       </w:r>
     </w:p>
-    <w:p/>
+    <w:p>
+      <w:pPr>
+        <w:rPr>
+          <w:i/>
+        </w:rPr>
+      </w:pPr>
+      <w:r>
+        <w:rPr>
+          <w:i/>
+        </w:rPr>
+        <w:t>(Explained for the spin ½ double dot qubit)</w:t>
+      </w:r>
+      <w:r>
+        <w:rPr>
+          <w:i/>
+        </w:rPr>
+        <w:t xml:space="preserve"> (many of </w:t>
+      </w:r>
+      <w:r>
+        <w:rPr>
+          <w:i/>
+        </w:rPr>
+        <w:t xml:space="preserve">the </w:t>
+      </w:r>
+      <w:r>
+        <w:rPr>
+          <w:i/>
+        </w:rPr>
+        <w:t>stuff in this explanation are copied from your Marie Curie proposal)</w:t>
+      </w:r>
+    </w:p>
+    <w:p>
+      <w:r>
+        <w:t xml:space="preserve">For measuring </w:t>
+      </w:r>
+      <w:r>
+        <w:t xml:space="preserve">the </w:t>
+      </w:r>
+      <w:r>
+        <w:t xml:space="preserve">spin relaxation time </w:t>
+      </w:r>
+      <w:r>
+        <w:t xml:space="preserve">a </w:t>
+      </w:r>
+      <w:r>
+        <w:t>three level pulse sequence will be used</w:t>
+      </w:r>
+      <w:r>
+        <w:t>,</w:t>
+      </w:r>
+      <w:r>
+        <w:t xml:space="preserve"> similar to approach of Morello et al. [4]. </w:t>
+      </w:r>
+      <w:r>
+        <w:t>The l</w:t>
+      </w:r>
+      <w:r>
+        <w:t xml:space="preserve">eft dot is initially empty while the right dot is populated with </w:t>
+      </w:r>
+      <w:r>
+        <w:t xml:space="preserve">a </w:t>
+      </w:r>
+      <w:r>
+        <w:t>spin up hole</w:t>
+      </w:r>
+      <w:r>
+        <w:t xml:space="preserve">. First, pulsing the gate of the left dot </w:t>
+      </w:r>
+      <w:r>
+        <w:t>bring</w:t>
+      </w:r>
+      <w:r>
+        <w:t>s</w:t>
+      </w:r>
+      <w:r>
+        <w:t xml:space="preserve"> </w:t>
+      </w:r>
+      <w:r>
+        <w:t>its spin up and</w:t>
+      </w:r>
+      <w:r>
+        <w:t xml:space="preserve"> spin down energy levels below </w:t>
+      </w:r>
+      <w:r>
+        <w:t xml:space="preserve">the </w:t>
+      </w:r>
+      <w:r>
+        <w:t>Fermi level</w:t>
+      </w:r>
+      <w:r>
+        <w:rPr>
+          <w:rFonts w:ascii="TTE1CE3AC8t00" w:hAnsi="TTE1CE3AC8t00" w:cs="TTE1CE3AC8t00"/>
+        </w:rPr>
+        <w:t xml:space="preserve">, </w:t>
+      </w:r>
+      <w:r>
+        <w:t>μ</w:t>
+      </w:r>
+      <w:r>
+        <w:rPr>
+          <w:vertAlign w:val="subscript"/>
+        </w:rPr>
+        <w:t>F</w:t>
+      </w:r>
+      <w:r>
+        <w:t>, of the lead</w:t>
+      </w:r>
+      <w:r>
+        <w:t xml:space="preserve">. </w:t>
+      </w:r>
+      <w:r>
+        <w:rPr>
+          <w:i/>
+        </w:rPr>
+        <w:t xml:space="preserve">(I am not sure here, weather for the holes Fermi energy need to be above or lower to allow tunneling) </w:t>
+      </w:r>
+      <w:r>
+        <w:t>Since the tunneling</w:t>
+      </w:r>
+      <w:r>
+        <w:t xml:space="preserve"> is most likely spin independent, </w:t>
+      </w:r>
+      <w:r>
+        <w:t xml:space="preserve">the </w:t>
+      </w:r>
+      <w:r>
+        <w:t>left dot is loaded with</w:t>
+      </w:r>
+      <w:r>
+        <w:t xml:space="preserve"> a</w:t>
+      </w:r>
+      <w:r>
+        <w:t xml:space="preserve"> random hole </w:t>
+      </w:r>
+      <w:r>
+        <w:t xml:space="preserve">spin </w:t>
+      </w:r>
+      <w:r>
+        <w:t>from the lead</w:t>
+      </w:r>
+      <w:r>
+        <w:t xml:space="preserve">, during </w:t>
+      </w:r>
+      <w:r>
+        <w:t xml:space="preserve">the </w:t>
+      </w:r>
+      <w:r>
+        <w:t>loading time t</w:t>
+      </w:r>
+      <w:r>
+        <w:rPr>
+          <w:vertAlign w:val="subscript"/>
+        </w:rPr>
+        <w:t>L</w:t>
+      </w:r>
+      <w:r>
+        <w:t xml:space="preserve">. </w:t>
+      </w:r>
+      <w:r>
+        <w:t>The d</w:t>
+      </w:r>
+      <w:r>
+        <w:t>ouble dot is left in that configuration for the waiting time t</w:t>
+      </w:r>
+      <w:r>
+        <w:rPr>
+          <w:vertAlign w:val="subscript"/>
+        </w:rPr>
+        <w:t>w</w:t>
+      </w:r>
+      <w:r>
+        <w:t>. After</w:t>
+      </w:r>
+      <w:r>
+        <w:t xml:space="preserve"> the</w:t>
+      </w:r>
+      <w:r>
+        <w:t xml:space="preserve"> t</w:t>
+      </w:r>
+      <w:r>
+        <w:rPr>
+          <w:vertAlign w:val="subscript"/>
+        </w:rPr>
+        <w:t>w</w:t>
+      </w:r>
+      <w:r>
+        <w:t xml:space="preserve">, </w:t>
+      </w:r>
+      <w:r>
+        <w:t xml:space="preserve">the </w:t>
+      </w:r>
+      <w:r>
+        <w:t>second pulse</w:t>
+      </w:r>
+      <w:r>
+        <w:t xml:space="preserve"> level brings the higher energy spin down level of the left dot in </w:t>
+      </w:r>
+      <w:r>
+        <w:t xml:space="preserve">the </w:t>
+      </w:r>
+      <w:r>
+        <w:t xml:space="preserve">resonance with </w:t>
+      </w:r>
+      <w:r>
+        <w:t xml:space="preserve">the </w:t>
+      </w:r>
+      <w:r>
+        <w:t>empty spin down level of the right dot. If the spin down electron have been loaded to the left dot during</w:t>
+      </w:r>
+      <w:r>
+        <w:t xml:space="preserve"> the</w:t>
+      </w:r>
+      <w:r>
+        <w:t xml:space="preserve"> </w:t>
+      </w:r>
+      <w:r>
+        <w:t>t</w:t>
+      </w:r>
+      <w:r>
+        <w:rPr>
+          <w:vertAlign w:val="subscript"/>
+        </w:rPr>
+        <w:t>L</w:t>
+      </w:r>
+      <w:r>
+        <w:t>, it will tunnel to the right dot in the read phase, causing the shift in</w:t>
+      </w:r>
+      <w:r>
+        <w:t xml:space="preserve"> the</w:t>
+      </w:r>
+      <w:r>
+        <w:t xml:space="preserve"> quantum capacitance which is read by </w:t>
+      </w:r>
+      <w:r>
+        <w:t xml:space="preserve">the </w:t>
+      </w:r>
+      <w:r>
+        <w:t xml:space="preserve">gate reflectometry. Otherwise it will stay on the left dot, causing </w:t>
+      </w:r>
+      <w:r>
+        <w:t xml:space="preserve">a </w:t>
+      </w:r>
+      <w:r>
+        <w:t xml:space="preserve">zero </w:t>
+      </w:r>
+      <w:r>
+        <w:lastRenderedPageBreak/>
+        <w:t xml:space="preserve">gate </w:t>
+      </w:r>
+      <w:bookmarkStart w:id="620" w:name="_GoBack"/>
+      <w:bookmarkEnd w:id="620"/>
+      <w:r>
+        <w:t xml:space="preserve">reflectometry readout. </w:t>
+      </w:r>
+      <w:r>
+        <w:t>The probability of finding the electron in the excited spin-down state will decay</w:t>
+      </w:r>
+      <w:r>
+        <w:t xml:space="preserve"> </w:t>
+      </w:r>
+      <w:r>
+        <w:t>exponentially with the duration of the</w:t>
+      </w:r>
+      <w:r>
+        <w:t xml:space="preserve"> waiting time </w:t>
+      </w:r>
+      <w:r>
+        <w:t>t</w:t>
+      </w:r>
+      <w:r>
+        <w:rPr>
+          <w:vertAlign w:val="subscript"/>
+        </w:rPr>
+        <w:t>w</w:t>
+      </w:r>
+      <w:r>
+        <w:t xml:space="preserve">, with </w:t>
+      </w:r>
+      <w:r>
+        <w:rPr>
+          <w:rFonts w:ascii="Times-Italic" w:hAnsi="Times-Italic" w:cs="Times-Italic"/>
+          <w:i/>
+          <w:iCs/>
+        </w:rPr>
+        <w:t>T</w:t>
+      </w:r>
+      <w:r>
+        <w:rPr>
+          <w:sz w:val="15"/>
+          <w:szCs w:val="15"/>
+        </w:rPr>
+        <w:t xml:space="preserve">1 </w:t>
+      </w:r>
+      <w:r>
+        <w:t>being the decay constant.</w:t>
+      </w:r>
+      <w:r>
+        <w:t xml:space="preserve"> </w:t>
+      </w:r>
+    </w:p>
     <w:p>
       <w:pPr>
         <w:pStyle w:val="Heading4"/>
       </w:pPr>
       <w:r>
-        <w:t>S</w:t>
+        <w:t>The s</w:t>
       </w:r>
       <w:r>
         <w:t>pin manipulation measurement</w:t>
@@ -10176,7 +10484,6 @@
     </w:p>
     <w:p>
       <w:r>
-        <w:lastRenderedPageBreak/>
         <w:t>Basis</w:t>
       </w:r>
       <w:r>
@@ -10517,6 +10824,7 @@
     </w:p>
     <w:p>
       <w:r>
+        <w:lastRenderedPageBreak/>
         <w:t>Described technique for spin rotation is called electron</w:t>
       </w:r>
       <w:r>
@@ -10546,7 +10854,13 @@
         </w:rPr>
       </w:pPr>
       <w:r>
-        <w:t>Measuring s</w:t>
+        <w:t xml:space="preserve">Measuring </w:t>
+      </w:r>
+      <w:r>
+        <w:t xml:space="preserve">the </w:t>
+      </w:r>
+      <w:r>
+        <w:t>s</w:t>
       </w:r>
       <w:r>
         <w:t>pin dephasing time</w:t>
@@ -10871,8 +11185,10 @@
         <w:pStyle w:val="Heading4"/>
       </w:pPr>
       <w:r>
-        <w:lastRenderedPageBreak/>
-        <w:t>Spin coherence time experiment</w:t>
+        <w:t>The s</w:t>
+      </w:r>
+      <w:r>
+        <w:t>pin coherence time experiment</w:t>
       </w:r>
       <w:r>
         <w:t>s</w:t>
@@ -10901,8 +11217,6 @@
         </w:rPr>
         <w:t>2</w:t>
       </w:r>
-      <w:bookmarkStart w:id="620" w:name="_GoBack"/>
-      <w:bookmarkEnd w:id="620"/>
     </w:p>
     <w:p>
       <w:r>
@@ -11800,214 +12114,211 @@
         <w:t>.</w:t>
       </w:r>
       <w:r>
+        <w:t xml:space="preserve"> Together with all the fabrication reduction complexity brought by gate reflectometry (as explained in </w:t>
+      </w:r>
+      <w:r>
+        <w:rPr>
+          <w:i/>
+        </w:rPr>
+        <w:t>Definition of the problem</w:t>
+      </w:r>
+      <w:r>
+        <w:t>) this</w:t>
+      </w:r>
+      <w:r>
+        <w:t xml:space="preserve"> approach has high chances of </w:t>
+      </w:r>
+      <w:r>
+        <w:rPr>
+          <w:b/>
+        </w:rPr>
+        <w:t>addressing scalability issue</w:t>
+      </w:r>
+      <w:r>
+        <w:t>.</w:t>
+      </w:r>
+    </w:p>
+    <w:p>
+      <w:r>
+        <w:rPr>
+          <w:b/>
+        </w:rPr>
+        <w:t xml:space="preserve">Relatively </w:t>
+      </w:r>
+      <w:r>
+        <w:rPr>
+          <w:b/>
+        </w:rPr>
+        <w:t>l</w:t>
+      </w:r>
+      <w:r>
+        <w:rPr>
+          <w:b/>
+        </w:rPr>
+        <w:t>ong coherence time</w:t>
+      </w:r>
+      <w:r>
+        <w:t xml:space="preserve"> is expected because of</w:t>
+      </w:r>
+      <w:r>
+        <w:t>,</w:t>
+      </w:r>
+      <w:r>
         <w:t xml:space="preserve"> </w:t>
       </w:r>
       <w:r>
+        <w:t>before mentioned</w:t>
+      </w:r>
+      <w:r>
+        <w:t xml:space="preserve">, low qubit </w:t>
+      </w:r>
+      <w:r>
+        <w:t>charge spin</w:t>
+      </w:r>
+      <w:r>
+        <w:t xml:space="preserve"> coupling to the surrounding Ge and Si nuclei spin (</w:t>
+      </w:r>
+      <w:r>
+        <w:rPr>
+          <w:b/>
+        </w:rPr>
+        <w:t>low hyperfine interaction</w:t>
+      </w:r>
+      <w:r>
+        <w:t>)</w:t>
+      </w:r>
+      <w:r>
+        <w:t xml:space="preserve">. </w:t>
+      </w:r>
+    </w:p>
+    <w:p>
+      <w:r>
+        <w:t>Gates in</w:t>
+      </w:r>
+      <w:r>
+        <w:t xml:space="preserve"> our DQD system</w:t>
+      </w:r>
+      <w:r>
+        <w:t xml:space="preserve"> </w:t>
+      </w:r>
+      <w:r>
+        <w:t xml:space="preserve">(Figure 2) </w:t>
+      </w:r>
+      <w:r>
+        <w:t>are position</w:t>
+      </w:r>
+      <w:r>
+        <w:t>ed</w:t>
+      </w:r>
+      <w:r>
+        <w:t xml:space="preserve"> </w:t>
+      </w:r>
+      <w:r>
+        <w:t>directly</w:t>
+      </w:r>
+      <w:r>
+        <w:t xml:space="preserve"> on the top of the nanowire</w:t>
+      </w:r>
+      <w:r>
+        <w:t xml:space="preserve"> in which quantum dots are formed. This implies</w:t>
+      </w:r>
+      <w:r>
+        <w:t xml:space="preserve"> </w:t>
+      </w:r>
+      <w:r>
+        <w:rPr>
+          <w:b/>
+        </w:rPr>
+        <w:t xml:space="preserve">high capacitive coupling between gate and </w:t>
+      </w:r>
+      <w:r>
+        <w:rPr>
+          <w:b/>
+        </w:rPr>
+        <w:t>quantum dots</w:t>
+      </w:r>
+      <w:r>
+        <w:t xml:space="preserve">. This further implies </w:t>
+      </w:r>
+      <w:r>
+        <w:rPr>
+          <w:b/>
+        </w:rPr>
+        <w:t>high sensitivity thus speed of gate reflectometry</w:t>
+      </w:r>
+      <w:r>
+        <w:t xml:space="preserve">, as explained in </w:t>
+      </w:r>
+      <w:r>
+        <w:rPr>
+          <w:i/>
+        </w:rPr>
+        <w:t>Research methods</w:t>
+      </w:r>
+      <w:r>
+        <w:rPr>
+          <w:i/>
+        </w:rPr>
+        <w:t xml:space="preserve"> (or work schedule)</w:t>
+      </w:r>
+      <w:r>
+        <w:t xml:space="preserve">. </w:t>
+      </w:r>
+      <w:r>
+        <w:t xml:space="preserve"> </w:t>
+      </w:r>
+    </w:p>
+    <w:p/>
+    <w:p>
+      <w:pPr>
+        <w:pStyle w:val="Heading3"/>
+      </w:pPr>
+      <w:r>
+        <w:t>International collaboration:</w:t>
+      </w:r>
+    </w:p>
+    <w:p>
+      <w:r>
+        <w:t xml:space="preserve">We are collaborating with spin qubit team in </w:t>
+      </w:r>
+      <w:r>
+        <w:rPr>
+          <w:b/>
+        </w:rPr>
+        <w:t>Charles M. Marcus</w:t>
+      </w:r>
+      <w:r>
+        <w:t xml:space="preserve"> laboratory in Copenhagen, lead by </w:t>
+      </w:r>
+      <w:r>
+        <w:rPr>
+          <w:b/>
+        </w:rPr>
+        <w:t>Ferdinand Kuemmeth</w:t>
+      </w:r>
+      <w:r>
+        <w:t xml:space="preserve">. Since they are mature group with a big knowledge in instrumentation and spin qubits in overall, this collaboration helps us a lot in setting up our measurement setup. It would be helpful to visit them several times throughout the year. Here I would like to ask for the finances to cover the trip and accommodation costs for that purpose. The other significant collaboration is with </w:t>
+      </w:r>
+      <w:r>
+        <w:rPr>
+          <w:b/>
+        </w:rPr>
+        <w:t>J.J. Zhang</w:t>
+      </w:r>
+      <w:r>
+        <w:t xml:space="preserve"> in Beijing, China. </w:t>
+      </w:r>
+      <w:r>
+        <w:t xml:space="preserve">He is material scientist providing us with silicon germanium nanowire samples. </w:t>
+      </w:r>
+    </w:p>
+    <w:p/>
+    <w:p>
+      <w:pPr>
+        <w:pStyle w:val="Heading3"/>
+      </w:pPr>
+      <w:r>
         <w:lastRenderedPageBreak/>
-        <w:t xml:space="preserve">Together with all the fabrication reduction complexity brought by gate reflectometry (as explained in </w:t>
-      </w:r>
-      <w:r>
-        <w:rPr>
-          <w:i/>
-        </w:rPr>
-        <w:t>Definition of the problem</w:t>
-      </w:r>
-      <w:r>
-        <w:t>) this</w:t>
-      </w:r>
-      <w:r>
-        <w:t xml:space="preserve"> approach has high chances of </w:t>
-      </w:r>
-      <w:r>
-        <w:rPr>
-          <w:b/>
-        </w:rPr>
-        <w:t>addressing scalability issue</w:t>
-      </w:r>
-      <w:r>
-        <w:t>.</w:t>
-      </w:r>
-    </w:p>
-    <w:p>
-      <w:r>
-        <w:rPr>
-          <w:b/>
-        </w:rPr>
-        <w:t xml:space="preserve">Relatively </w:t>
-      </w:r>
-      <w:r>
-        <w:rPr>
-          <w:b/>
-        </w:rPr>
-        <w:t>l</w:t>
-      </w:r>
-      <w:r>
-        <w:rPr>
-          <w:b/>
-        </w:rPr>
-        <w:t>ong coherence time</w:t>
-      </w:r>
-      <w:r>
-        <w:t xml:space="preserve"> is expected because of</w:t>
-      </w:r>
-      <w:r>
-        <w:t>,</w:t>
-      </w:r>
-      <w:r>
-        <w:t xml:space="preserve"> </w:t>
-      </w:r>
-      <w:r>
-        <w:t>before mentioned</w:t>
-      </w:r>
-      <w:r>
-        <w:t xml:space="preserve">, low qubit </w:t>
-      </w:r>
-      <w:r>
-        <w:t>charge spin</w:t>
-      </w:r>
-      <w:r>
-        <w:t xml:space="preserve"> coupling to the surrounding Ge and Si nuclei spin (</w:t>
-      </w:r>
-      <w:r>
-        <w:rPr>
-          <w:b/>
-        </w:rPr>
-        <w:t>low hyperfine interaction</w:t>
-      </w:r>
-      <w:r>
-        <w:t>)</w:t>
-      </w:r>
-      <w:r>
-        <w:t xml:space="preserve">. </w:t>
-      </w:r>
-    </w:p>
-    <w:p>
-      <w:r>
-        <w:t>Gates in</w:t>
-      </w:r>
-      <w:r>
-        <w:t xml:space="preserve"> our DQD system</w:t>
-      </w:r>
-      <w:r>
-        <w:t xml:space="preserve"> </w:t>
-      </w:r>
-      <w:r>
-        <w:t xml:space="preserve">(Figure 2) </w:t>
-      </w:r>
-      <w:r>
-        <w:t>are position</w:t>
-      </w:r>
-      <w:r>
-        <w:t>ed</w:t>
-      </w:r>
-      <w:r>
-        <w:t xml:space="preserve"> </w:t>
-      </w:r>
-      <w:r>
-        <w:t>directly</w:t>
-      </w:r>
-      <w:r>
-        <w:t xml:space="preserve"> on the top of the nanowire</w:t>
-      </w:r>
-      <w:r>
-        <w:t xml:space="preserve"> in which quantum dots are formed. This implies</w:t>
-      </w:r>
-      <w:r>
-        <w:t xml:space="preserve"> </w:t>
-      </w:r>
-      <w:r>
-        <w:rPr>
-          <w:b/>
-        </w:rPr>
-        <w:t xml:space="preserve">high capacitive coupling between gate and </w:t>
-      </w:r>
-      <w:r>
-        <w:rPr>
-          <w:b/>
-        </w:rPr>
-        <w:t>quantum dots</w:t>
-      </w:r>
-      <w:r>
-        <w:t xml:space="preserve">. This further implies </w:t>
-      </w:r>
-      <w:r>
-        <w:rPr>
-          <w:b/>
-        </w:rPr>
-        <w:t>high sensitivity thus speed of gate reflectometry</w:t>
-      </w:r>
-      <w:r>
-        <w:t xml:space="preserve">, as explained in </w:t>
-      </w:r>
-      <w:r>
-        <w:rPr>
-          <w:i/>
-        </w:rPr>
-        <w:t>Research methods</w:t>
-      </w:r>
-      <w:r>
-        <w:rPr>
-          <w:i/>
-        </w:rPr>
-        <w:t xml:space="preserve"> (or work schedule)</w:t>
-      </w:r>
-      <w:r>
-        <w:t xml:space="preserve">. </w:t>
-      </w:r>
-      <w:r>
-        <w:t xml:space="preserve"> </w:t>
-      </w:r>
-    </w:p>
-    <w:p/>
-    <w:p>
-      <w:pPr>
-        <w:pStyle w:val="Heading3"/>
-      </w:pPr>
-      <w:r>
-        <w:t>International collaboration:</w:t>
-      </w:r>
-    </w:p>
-    <w:p>
-      <w:r>
-        <w:t xml:space="preserve">We are collaborating with spin qubit team in </w:t>
-      </w:r>
-      <w:r>
-        <w:rPr>
-          <w:b/>
-        </w:rPr>
-        <w:t>Charles M. Marcus</w:t>
-      </w:r>
-      <w:r>
-        <w:t xml:space="preserve"> laboratory in Copenhagen, lead by </w:t>
-      </w:r>
-      <w:r>
-        <w:rPr>
-          <w:b/>
-        </w:rPr>
-        <w:t>Ferdinand Kuemmeth</w:t>
-      </w:r>
-      <w:r>
-        <w:t xml:space="preserve">. Since they are mature group with a big knowledge in instrumentation and spin qubits in overall, this collaboration helps us a lot in setting up our measurement setup. It would be helpful to visit them several times throughout the year. Here I would like to ask for the finances to cover the trip and accommodation costs for that purpose. The other significant collaboration is with </w:t>
-      </w:r>
-      <w:r>
-        <w:rPr>
-          <w:b/>
-        </w:rPr>
-        <w:t>J.J. Zhang</w:t>
-      </w:r>
-      <w:r>
-        <w:t xml:space="preserve"> in Beijing, China. </w:t>
-      </w:r>
-      <w:r>
-        <w:t xml:space="preserve">He is material scientist providing us with silicon germanium nanowire samples. </w:t>
-      </w:r>
-    </w:p>
-    <w:p/>
-    <w:p>
-      <w:pPr>
-        <w:pStyle w:val="Heading3"/>
-      </w:pPr>
-      <w:r>
         <w:t>Contingency plan:</w:t>
       </w:r>
     </w:p>
@@ -12282,6 +12593,7 @@
         <w:rPr>
           <w:noProof/>
         </w:rPr>
+        <w:lastRenderedPageBreak/>
         <w:drawing>
           <wp:inline distT="0" distB="0" distL="0" distR="0">
             <wp:extent cx="5943600" cy="3350923"/>
@@ -12384,58 +12696,58 @@
     </w:p>
     <w:p>
       <w:r>
+        <w:t xml:space="preserve">On room temperature side there are several instruments for sending and receiving the signals from the sample. Firstly, DQD and TQD needs to be tune in correct </w:t>
+      </w:r>
+      <w:r>
+        <w:t>electro</w:t>
+      </w:r>
+      <w:r>
+        <w:t>static configuration</w:t>
+      </w:r>
+      <w:r>
+        <w:t xml:space="preserve"> what is achieved through the </w:t>
+      </w:r>
+      <w:r>
+        <w:t>low-noise, optically isolated, voltage DC sources.</w:t>
+      </w:r>
+    </w:p>
+    <w:p>
+      <w:r>
+        <w:t xml:space="preserve">Sequences of high-speed pulses (ranging from hundreds of nanoseconds to several milliseconds)  coordinated together with bursts of microwave signals (several GHz up to several tens of GHz) are sent via coaxial cables to manipulate DQD and TQD charge and spin state thus </w:t>
+      </w:r>
+      <w:r>
+        <w:rPr>
+          <w:b/>
+        </w:rPr>
+        <w:t>providing</w:t>
+      </w:r>
+      <w:r>
+        <w:rPr>
+          <w:b/>
+        </w:rPr>
+        <w:t xml:space="preserve"> spin</w:t>
+      </w:r>
+      <w:r>
+        <w:rPr>
+          <w:b/>
+        </w:rPr>
+        <w:t xml:space="preserve"> qubit manipulations</w:t>
+      </w:r>
+      <w:r>
+        <w:t xml:space="preserve">. </w:t>
+      </w:r>
+    </w:p>
+    <w:p>
+      <w:r>
+        <w:t xml:space="preserve">Pulses are generated by arbitrary waveform generator (Tektronix AWG5014C) and microwave signals by microwave signal source (Rohde &amp; Schwarz SMF100A). </w:t>
+      </w:r>
+    </w:p>
+    <w:p>
+      <w:r>
+        <w:rPr>
+          <w:b/>
+        </w:rPr>
         <w:lastRenderedPageBreak/>
-        <w:t xml:space="preserve">On room temperature side there are several instruments for sending and receiving the signals from the sample. Firstly, DQD and TQD needs to be tune in correct </w:t>
-      </w:r>
-      <w:r>
-        <w:t>electro</w:t>
-      </w:r>
-      <w:r>
-        <w:t>static configuration</w:t>
-      </w:r>
-      <w:r>
-        <w:t xml:space="preserve"> what is achieved through the </w:t>
-      </w:r>
-      <w:r>
-        <w:t>low-noise, optically isolated, voltage DC sources.</w:t>
-      </w:r>
-    </w:p>
-    <w:p>
-      <w:r>
-        <w:t xml:space="preserve">Sequences of high-speed pulses (ranging from hundreds of nanoseconds to several milliseconds)  coordinated together with bursts of microwave signals (several GHz up to several tens of GHz) are sent via coaxial cables to manipulate DQD and TQD charge and spin state thus </w:t>
-      </w:r>
-      <w:r>
-        <w:rPr>
-          <w:b/>
-        </w:rPr>
-        <w:t>providing</w:t>
-      </w:r>
-      <w:r>
-        <w:rPr>
-          <w:b/>
-        </w:rPr>
-        <w:t xml:space="preserve"> spin</w:t>
-      </w:r>
-      <w:r>
-        <w:rPr>
-          <w:b/>
-        </w:rPr>
-        <w:t xml:space="preserve"> qubit manipulations</w:t>
-      </w:r>
-      <w:r>
-        <w:t xml:space="preserve">. </w:t>
-      </w:r>
-    </w:p>
-    <w:p>
-      <w:r>
-        <w:t xml:space="preserve">Pulses are generated by arbitrary waveform generator (Tektronix AWG5014C) and microwave signals by microwave signal source (Rohde &amp; Schwarz SMF100A). </w:t>
-      </w:r>
-    </w:p>
-    <w:p>
-      <w:r>
-        <w:rPr>
-          <w:b/>
-        </w:rPr>
         <w:t>Qubit state is read-out</w:t>
       </w:r>
       <w:r>
@@ -13255,7 +13567,6 @@
         </w:rPr>
       </w:pPr>
       <w:r>
-        <w:lastRenderedPageBreak/>
         <w:t>S</w:t>
       </w:r>
       <w:r>
@@ -13554,6 +13865,7 @@
         <w:rPr>
           <w:noProof/>
         </w:rPr>
+        <w:lastRenderedPageBreak/>
         <w:drawing>
           <wp:inline distT="0" distB="0" distL="0" distR="0" wp14:anchorId="6FC376E2" wp14:editId="040B632A">
             <wp:extent cx="4648200" cy="2305050"/>
@@ -13662,7 +13974,6 @@
         <w:pStyle w:val="Heading3"/>
       </w:pPr>
       <w:r>
-        <w:lastRenderedPageBreak/>
         <w:t>Qubit state readout:</w:t>
       </w:r>
     </w:p>
@@ -14226,7 +14537,6 @@
     </w:p>
     <w:p>
       <w:r>
-        <w:lastRenderedPageBreak/>
         <w:t xml:space="preserve">Putting resonant circuit with incorporated device instead of </w:t>
       </w:r>
       <w:r>
@@ -14584,6 +14894,7 @@
         <w:rPr>
           <w:noProof/>
         </w:rPr>
+        <w:lastRenderedPageBreak/>
         <w:drawing>
           <wp:inline distT="0" distB="0" distL="0" distR="0">
             <wp:extent cx="4503420" cy="2727960"/>
@@ -14746,11 +15057,7 @@
         <w:t>nger like gates, as shown in Fig 2</w:t>
       </w:r>
       <w:r>
-        <w:t xml:space="preserve">. Here is an example for nanowire, double quantum dot based qubit.  Gates LP (left plunger) and RP (right plunger) are capacitively coupled </w:t>
-      </w:r>
-      <w:r>
-        <w:lastRenderedPageBreak/>
-        <w:t>to the left and right quantum dot respectively. When electron undergo tunneling between the dots there is an onset of quantum capacitance, changing overall capacitance seen by the resonant circuit, which changes resonance frequency (according to expression for f</w:t>
+        <w:t>. Here is an example for nanowire, double quantum dot based qubit.  Gates LP (left plunger) and RP (right plunger) are capacitively coupled to the left and right quantum dot respectively. When electron undergo tunneling between the dots there is an onset of quantum capacitance, changing overall capacitance seen by the resonant circuit, which changes resonance frequency (according to expression for f</w:t>
       </w:r>
       <w:r>
         <w:rPr>
@@ -14829,6 +15136,7 @@
     </w:p>
     <w:p>
       <w:r>
+        <w:lastRenderedPageBreak/>
         <w:t xml:space="preserve">About inductors: </w:t>
       </w:r>
       <w:hyperlink r:id="rId24" w:history="1">
@@ -19257,7 +19565,7 @@
 </file>
 
 <file path=customXml/itemProps1.xml><?xml version="1.0" encoding="utf-8"?>
-<ds:datastoreItem xmlns:ds="http://schemas.openxmlformats.org/officeDocument/2006/customXml" ds:itemID="{1CC34464-6471-4E27-A9EA-FB6B825705D7}">
+<ds:datastoreItem xmlns:ds="http://schemas.openxmlformats.org/officeDocument/2006/customXml" ds:itemID="{1CB2238C-9311-4FA7-9B02-821E9DB7F2AC}">
   <ds:schemaRefs>
     <ds:schemaRef ds:uri="http://schemas.openxmlformats.org/officeDocument/2006/bibliography"/>
   </ds:schemaRefs>

</xml_diff>

<commit_message>
"Definition of the problem" - modified
</commit_message>
<xml_diff>
--- a/Project description_modGiorgos.docx
+++ b/Project description_modGiorgos.docx
@@ -3196,1023 +3196,767 @@
       </w:r>
     </w:p>
     <w:p>
-      <w:r>
-        <w:t xml:space="preserve">As mentioned before DQD </w:t>
-      </w:r>
-      <w:r>
-        <w:t xml:space="preserve">are defined by gates </w:t>
-      </w:r>
-      <w:r>
-        <w:t>positione</w:t>
-      </w:r>
-      <w:r>
-        <w:t>d on top of the nanowire (Figure 2</w:t>
-      </w:r>
-      <w:r>
-        <w:t>).</w:t>
-      </w:r>
-      <w:r>
-        <w:t xml:space="preserve"> Static voltage</w:t>
-      </w:r>
-      <w:r>
-        <w:t xml:space="preserve"> on </w:t>
-      </w:r>
-      <w:r>
+      <w:pPr>
+        <w:rPr>
+          <w:b/>
+        </w:rPr>
+      </w:pPr>
+      <w:r>
+        <w:rPr>
+          <w:b/>
+        </w:rPr>
+        <w:t>Since the charge transport</w:t>
+      </w:r>
+      <w:r>
+        <w:rPr>
+          <w:b/>
+        </w:rPr>
+        <w:t xml:space="preserve"> through the qubit,</w:t>
+      </w:r>
+      <w:r>
+        <w:rPr>
+          <w:b/>
+        </w:rPr>
+        <w:t xml:space="preserve"> in majority of our experiments is not allowed</w:t>
+      </w:r>
+      <w:r>
+        <w:rPr>
+          <w:b/>
+        </w:rPr>
+        <w:t>,</w:t>
+      </w:r>
+      <w:r>
+        <w:rPr>
+          <w:b/>
+        </w:rPr>
+        <w:t xml:space="preserve"> all readout</w:t>
+      </w:r>
+      <w:r>
+        <w:rPr>
+          <w:b/>
+        </w:rPr>
+        <w:t xml:space="preserve"> techniques based on charg</w:t>
+      </w:r>
+      <w:r>
+        <w:rPr>
+          <w:b/>
+        </w:rPr>
+        <w:t xml:space="preserve">e transport </w:t>
+      </w:r>
+      <w:r>
+        <w:rPr>
+          <w:b/>
+        </w:rPr>
+        <w:t>are not</w:t>
+      </w:r>
+      <w:r>
+        <w:rPr>
+          <w:b/>
+        </w:rPr>
+        <w:t xml:space="preserve"> </w:t>
+      </w:r>
+      <w:r>
+        <w:rPr>
+          <w:b/>
+        </w:rPr>
+        <w:t xml:space="preserve">applicable since no current is flowing. </w:t>
+      </w:r>
+      <w:r>
+        <w:rPr>
+          <w:b/>
+        </w:rPr>
+        <w:t xml:space="preserve">Readout techniques in this category are </w:t>
+      </w:r>
+      <w:r>
+        <w:rPr>
+          <w:b/>
+        </w:rPr>
+        <w:t xml:space="preserve">DC current readout, AC current readout and </w:t>
+      </w:r>
+      <w:proofErr w:type="spellStart"/>
+      <w:r>
+        <w:rPr>
+          <w:b/>
+        </w:rPr>
+        <w:t>ohmic</w:t>
+      </w:r>
+      <w:proofErr w:type="spellEnd"/>
+      <w:r>
+        <w:rPr>
+          <w:b/>
+        </w:rPr>
+        <w:t xml:space="preserve"> reflectometry.</w:t>
+      </w:r>
+    </w:p>
+    <w:p>
+      <w:r>
+        <w:t xml:space="preserve">A usual </w:t>
+      </w:r>
+      <w:r>
+        <w:t>solution to this problem is t</w:t>
+      </w:r>
+      <w:r>
+        <w:t xml:space="preserve">o place </w:t>
+      </w:r>
+      <w:r>
+        <w:t xml:space="preserve">next to a measured </w:t>
+      </w:r>
+      <w:r>
+        <w:t>qubit</w:t>
+      </w:r>
+      <w:r>
+        <w:t xml:space="preserve"> an </w:t>
+      </w:r>
+      <w:r>
+        <w:t>additional, separated quantum dot</w:t>
+      </w:r>
+      <w:r>
+        <w:t xml:space="preserve"> in </w:t>
+      </w:r>
+      <w:r>
+        <w:t xml:space="preserve">the </w:t>
+      </w:r>
+      <w:r>
+        <w:t xml:space="preserve">form of </w:t>
+      </w:r>
+      <w:r>
+        <w:t xml:space="preserve">a </w:t>
+      </w:r>
+      <w:r>
+        <w:t>single electron</w:t>
+      </w:r>
+      <w:r>
+        <w:t xml:space="preserve"> (</w:t>
+      </w:r>
+      <w:proofErr w:type="gramStart"/>
+      <w:r>
+        <w:t>hole</w:t>
+      </w:r>
+      <w:proofErr w:type="gramEnd"/>
+      <w:r>
+        <w:t>)</w:t>
+      </w:r>
+      <w:r>
+        <w:t xml:space="preserve"> transistor</w:t>
+      </w:r>
+      <w:r>
+        <w:t xml:space="preserve"> or quantum point contact</w:t>
+      </w:r>
+      <w:r>
+        <w:t>, called charge sensor</w:t>
+      </w:r>
+      <w:r>
+        <w:t xml:space="preserve">. The charge sensor is </w:t>
+      </w:r>
+      <w:r>
+        <w:t>electrostatically coupled and thus sensitive</w:t>
+      </w:r>
+      <w:r>
+        <w:t xml:space="preserve"> to </w:t>
+      </w:r>
+      <w:r>
+        <w:t xml:space="preserve">the </w:t>
+      </w:r>
+      <w:r>
+        <w:t xml:space="preserve">charge configuration in </w:t>
+      </w:r>
+      <w:r>
+        <w:t>the</w:t>
+      </w:r>
+      <w:r>
+        <w:t xml:space="preserve"> qubit</w:t>
+      </w:r>
+      <w:r>
+        <w:t xml:space="preserve">. </w:t>
+      </w:r>
+      <w:r>
+        <w:t>The c</w:t>
+      </w:r>
+      <w:r>
+        <w:t xml:space="preserve">harge sensor </w:t>
+      </w:r>
+      <w:r>
+        <w:t>itself is</w:t>
+      </w:r>
+      <w:r>
+        <w:t xml:space="preserve"> well coupled to </w:t>
+      </w:r>
+      <w:proofErr w:type="spellStart"/>
+      <w:r>
+        <w:t>ohmic</w:t>
+      </w:r>
+      <w:proofErr w:type="spellEnd"/>
+      <w:r>
+        <w:t xml:space="preserve"> contacts </w:t>
+      </w:r>
+      <w:r>
+        <w:t>thus it is</w:t>
+      </w:r>
+      <w:r>
+        <w:t xml:space="preserve"> suitable for charge transport measurements and </w:t>
+      </w:r>
+      <w:proofErr w:type="spellStart"/>
+      <w:r>
+        <w:t>ohmic</w:t>
+      </w:r>
+      <w:proofErr w:type="spellEnd"/>
+      <w:r>
+        <w:t xml:space="preserve"> reflectometry.</w:t>
+      </w:r>
+      <w:r>
+        <w:t xml:space="preserve"> </w:t>
+      </w:r>
+    </w:p>
+    <w:p>
+      <w:pPr>
+        <w:rPr>
+          <w:b/>
+        </w:rPr>
+      </w:pPr>
+      <w:r>
+        <w:rPr>
+          <w:b/>
+        </w:rPr>
+        <w:t>However, c</w:t>
+      </w:r>
+      <w:r>
+        <w:rPr>
+          <w:b/>
+        </w:rPr>
+        <w:t>harge</w:t>
+      </w:r>
+      <w:r>
+        <w:rPr>
+          <w:b/>
+        </w:rPr>
+        <w:t xml:space="preserve"> sensors</w:t>
+      </w:r>
+      <w:r>
+        <w:rPr>
+          <w:b/>
+        </w:rPr>
+        <w:t xml:space="preserve"> suffer from conductance profile thermal broadening what lowers the sensitiv</w:t>
+      </w:r>
+      <w:r>
+        <w:rPr>
+          <w:b/>
+        </w:rPr>
+        <w:t>ity thus speed of readout</w:t>
+      </w:r>
+      <w:r>
+        <w:rPr>
+          <w:b/>
+        </w:rPr>
+        <w:t>.</w:t>
+      </w:r>
+      <w:r>
+        <w:rPr>
+          <w:b/>
+        </w:rPr>
+        <w:t xml:space="preserve"> They</w:t>
+      </w:r>
+      <w:r>
+        <w:rPr>
+          <w:b/>
+        </w:rPr>
+        <w:t xml:space="preserve"> also need </w:t>
+      </w:r>
+      <w:r>
+        <w:rPr>
+          <w:b/>
+        </w:rPr>
+        <w:t xml:space="preserve">an </w:t>
+      </w:r>
+      <w:r>
+        <w:rPr>
+          <w:b/>
+        </w:rPr>
+        <w:t>additional compensation gates to</w:t>
+      </w:r>
+      <w:r>
+        <w:rPr>
+          <w:b/>
+        </w:rPr>
+        <w:t xml:space="preserve"> </w:t>
+      </w:r>
+      <w:proofErr w:type="spellStart"/>
+      <w:r>
+        <w:rPr>
+          <w:b/>
+        </w:rPr>
+        <w:t>substract</w:t>
+      </w:r>
+      <w:proofErr w:type="spellEnd"/>
+      <w:r>
+        <w:rPr>
+          <w:b/>
+        </w:rPr>
+        <w:t xml:space="preserve"> the influence of the </w:t>
+      </w:r>
+      <w:r>
+        <w:rPr>
+          <w:b/>
+        </w:rPr>
+        <w:t xml:space="preserve">qubit </w:t>
+      </w:r>
+      <w:r>
+        <w:rPr>
+          <w:b/>
+        </w:rPr>
         <w:t>gates</w:t>
       </w:r>
       <w:r>
-        <w:t xml:space="preserve"> G1 and G2</w:t>
-      </w:r>
-      <w:r>
-        <w:t xml:space="preserve"> create </w:t>
-      </w:r>
-      <w:r>
+        <w:rPr>
+          <w:b/>
+        </w:rPr>
+        <w:t xml:space="preserve"> on their conductance. </w:t>
+      </w:r>
+      <w:r>
+        <w:rPr>
+          <w:b/>
+        </w:rPr>
+        <w:t>Also, by looking into the future,</w:t>
+      </w:r>
+      <w:r>
+        <w:rPr>
+          <w:b/>
+        </w:rPr>
+        <w:t xml:space="preserve"> </w:t>
+      </w:r>
+      <w:r>
+        <w:rPr>
+          <w:b/>
+        </w:rPr>
+        <w:t xml:space="preserve">for </w:t>
+      </w:r>
+      <w:r>
+        <w:rPr>
+          <w:b/>
+        </w:rPr>
         <w:t xml:space="preserve">the </w:t>
       </w:r>
-      <w:r>
-        <w:t xml:space="preserve">potential wells forming </w:t>
-      </w:r>
-      <w:r>
+      <w:proofErr w:type="spellStart"/>
+      <w:r>
+        <w:rPr>
+          <w:b/>
+        </w:rPr>
+        <w:t>realizatioin</w:t>
+      </w:r>
+      <w:proofErr w:type="spellEnd"/>
+      <w:r>
+        <w:rPr>
+          <w:b/>
+        </w:rPr>
+        <w:t xml:space="preserve"> of a </w:t>
+      </w:r>
+      <w:r>
+        <w:rPr>
+          <w:b/>
+        </w:rPr>
+        <w:t xml:space="preserve">usable quantum </w:t>
+      </w:r>
+      <w:r>
+        <w:rPr>
+          <w:b/>
+        </w:rPr>
+        <w:t>processor</w:t>
+      </w:r>
+      <w:r>
+        <w:rPr>
+          <w:b/>
+        </w:rPr>
+        <w:t>,</w:t>
+      </w:r>
+      <w:r>
+        <w:rPr>
+          <w:b/>
+        </w:rPr>
+        <w:t xml:space="preserve"> </w:t>
+      </w:r>
+      <w:r>
+        <w:rPr>
+          <w:b/>
+        </w:rPr>
         <w:t xml:space="preserve">the </w:t>
       </w:r>
       <w:r>
-        <w:t>double quantum dot</w:t>
-      </w:r>
-      <w:r>
-        <w:t xml:space="preserve"> system. For operating this DQD as a qubit it need</w:t>
-      </w:r>
-      <w:r>
-        <w:t>s</w:t>
-      </w:r>
-      <w:r>
-        <w:t xml:space="preserve"> to be isolated from the </w:t>
+        <w:rPr>
+          <w:b/>
+        </w:rPr>
+        <w:t xml:space="preserve">qubit number needs to be </w:t>
+      </w:r>
+      <w:r>
+        <w:rPr>
+          <w:b/>
+        </w:rPr>
+        <w:t xml:space="preserve">drastically </w:t>
+      </w:r>
+      <w:r>
+        <w:rPr>
+          <w:b/>
+        </w:rPr>
+        <w:t xml:space="preserve">scaled up to achieve </w:t>
+      </w:r>
+      <w:r>
+        <w:rPr>
+          <w:b/>
+        </w:rPr>
+        <w:t xml:space="preserve">a large </w:t>
+      </w:r>
+      <w:r>
+        <w:rPr>
+          <w:b/>
+        </w:rPr>
+        <w:t xml:space="preserve">enough number </w:t>
+      </w:r>
+      <w:r>
+        <w:rPr>
+          <w:b/>
+        </w:rPr>
+        <w:t xml:space="preserve">as </w:t>
+      </w:r>
+      <w:r>
+        <w:rPr>
+          <w:b/>
+        </w:rPr>
+        <w:t>required by quantum algorithms.</w:t>
+      </w:r>
+      <w:r>
+        <w:t xml:space="preserve"> </w:t>
+      </w:r>
+      <w:r>
+        <w:rPr>
+          <w:b/>
+        </w:rPr>
+        <w:t>Gate reflectometry</w:t>
+      </w:r>
+      <w:r>
+        <w:rPr>
+          <w:b/>
+        </w:rPr>
+        <w:t xml:space="preserve"> does not suffer from previously listed problems and since it is using already defined </w:t>
+      </w:r>
+      <w:r>
+        <w:rPr>
+          <w:b/>
+        </w:rPr>
+        <w:t xml:space="preserve">electrostatic </w:t>
+      </w:r>
+      <w:r>
+        <w:rPr>
+          <w:b/>
+        </w:rPr>
+        <w:t>gates it</w:t>
+      </w:r>
+      <w:r>
+        <w:rPr>
+          <w:b/>
+        </w:rPr>
+        <w:t xml:space="preserve"> does not need </w:t>
+      </w:r>
+      <w:r>
+        <w:rPr>
+          <w:b/>
+        </w:rPr>
+        <w:t xml:space="preserve">a </w:t>
+      </w:r>
+      <w:r>
+        <w:rPr>
+          <w:b/>
+        </w:rPr>
+        <w:t>charge sensor, thus</w:t>
+      </w:r>
+      <w:r>
+        <w:rPr>
+          <w:b/>
+        </w:rPr>
+        <w:t xml:space="preserve"> has a big potential to address </w:t>
+      </w:r>
+      <w:r>
+        <w:rPr>
+          <w:b/>
+        </w:rPr>
+        <w:t xml:space="preserve">the </w:t>
+      </w:r>
+      <w:r>
+        <w:rPr>
+          <w:b/>
+        </w:rPr>
+        <w:t xml:space="preserve">scalability problem. </w:t>
+      </w:r>
+    </w:p>
+    <w:p>
+      <w:r>
+        <w:lastRenderedPageBreak/>
+        <w:t>Using in-situ</w:t>
+      </w:r>
+      <w:r>
+        <w:t xml:space="preserve"> gate electrodes already defined for tuning double quantum dot in GaAs/</w:t>
       </w:r>
       <w:proofErr w:type="spellStart"/>
       <w:r>
+        <w:t>AlGaAs</w:t>
+      </w:r>
+      <w:proofErr w:type="spellEnd"/>
+      <w:r>
+        <w:t xml:space="preserve"> </w:t>
+      </w:r>
+      <w:proofErr w:type="spellStart"/>
+      <w:r>
+        <w:t>heterostrucure</w:t>
+      </w:r>
+      <w:proofErr w:type="spellEnd"/>
+      <w:r>
+        <w:t xml:space="preserve"> connected to the</w:t>
+      </w:r>
+      <w:r>
+        <w:t xml:space="preserve"> lumped element resonator as a gate reflectometry circuit</w:t>
+      </w:r>
+      <w:r>
+        <w:t xml:space="preserve">, </w:t>
+      </w:r>
+      <w:r>
+        <w:t xml:space="preserve">J. I. </w:t>
+      </w:r>
+      <w:proofErr w:type="spellStart"/>
+      <w:r>
+        <w:t>Colless</w:t>
+      </w:r>
+      <w:proofErr w:type="spellEnd"/>
+      <w:r>
+        <w:t xml:space="preserve"> et al. from D. J. Reilly group</w:t>
+      </w:r>
+      <w:r>
+        <w:t>,</w:t>
+      </w:r>
+      <w:r>
+        <w:t xml:space="preserve"> achieved </w:t>
+      </w:r>
+      <w:r>
+        <w:t>charge sensitivity of 6.3 meHz</w:t>
+      </w:r>
+      <w:r>
+        <w:rPr>
+          <w:vertAlign w:val="superscript"/>
+        </w:rPr>
+        <w:t>-1/2</w:t>
+      </w:r>
+      <w:r>
+        <w:t xml:space="preserve"> (smaller is better)</w:t>
+      </w:r>
+      <w:r>
+        <w:t xml:space="preserve"> [14]</w:t>
+      </w:r>
+      <w:r>
+        <w:t>.</w:t>
+      </w:r>
+      <w:r>
+        <w:t xml:space="preserve"> </w:t>
+      </w:r>
+    </w:p>
+    <w:p>
+      <w:r>
+        <w:t xml:space="preserve">Last year, </w:t>
+      </w:r>
+      <w:r>
+        <w:t xml:space="preserve">M.F. Gonzalez – </w:t>
+      </w:r>
+      <w:proofErr w:type="spellStart"/>
+      <w:r>
+        <w:t>Zalba</w:t>
+      </w:r>
+      <w:proofErr w:type="spellEnd"/>
+      <w:r>
+        <w:t xml:space="preserve"> et al. reported </w:t>
+      </w:r>
+      <w:r>
+        <w:t xml:space="preserve">a </w:t>
+      </w:r>
+      <w:r>
+        <w:t xml:space="preserve">charge </w:t>
+      </w:r>
+      <w:r>
+        <w:t xml:space="preserve">sensitivity </w:t>
+      </w:r>
+      <w:r>
+        <w:t xml:space="preserve">of </w:t>
+      </w:r>
+      <w:r>
+        <w:t xml:space="preserve">37 </w:t>
+      </w:r>
+      <w:r>
+        <w:t>μ</w:t>
+      </w:r>
+      <w:r>
+        <w:t>eHz</w:t>
+      </w:r>
+      <w:r>
+        <w:rPr>
+          <w:vertAlign w:val="superscript"/>
+        </w:rPr>
+        <w:t>-1/2</w:t>
+      </w:r>
+      <w:r>
+        <w:t xml:space="preserve"> </w:t>
+      </w:r>
+      <w:r>
+        <w:t xml:space="preserve">by </w:t>
+      </w:r>
+      <w:r>
+        <w:t>using</w:t>
+      </w:r>
+      <w:r>
+        <w:t xml:space="preserve"> the si</w:t>
+      </w:r>
+      <w:bookmarkStart w:id="4" w:name="_GoBack"/>
+      <w:bookmarkEnd w:id="4"/>
+      <w:r>
+        <w:t>milar</w:t>
+      </w:r>
+      <w:r>
+        <w:t xml:space="preserve"> gate reflectometry</w:t>
+      </w:r>
+      <w:r>
+        <w:t xml:space="preserve"> approach</w:t>
+      </w:r>
+      <w:r>
+        <w:t xml:space="preserve"> </w:t>
+      </w:r>
+      <w:r>
+        <w:t xml:space="preserve">for </w:t>
+      </w:r>
+      <w:r>
+        <w:t>silicon nanowire based double quantum dot</w:t>
+      </w:r>
+      <w:r>
+        <w:t xml:space="preserve"> </w:t>
+      </w:r>
+      <w:r>
+        <w:t xml:space="preserve">device </w:t>
+      </w:r>
+      <w:r>
+        <w:t>[12].</w:t>
+      </w:r>
+      <w:r>
+        <w:t xml:space="preserve"> </w:t>
+      </w:r>
+      <w:r>
+        <w:t>The r</w:t>
+      </w:r>
+      <w:r>
+        <w:t xml:space="preserve">eported sensitivity </w:t>
+      </w:r>
+      <w:r>
+        <w:t xml:space="preserve">is </w:t>
+      </w:r>
+      <w:r>
+        <w:t xml:space="preserve">similar to </w:t>
+      </w:r>
+      <w:r>
+        <w:t xml:space="preserve">that </w:t>
+      </w:r>
+      <w:r>
+        <w:t>achieved with</w:t>
+      </w:r>
+      <w:r>
+        <w:t xml:space="preserve"> </w:t>
+      </w:r>
+      <w:proofErr w:type="spellStart"/>
+      <w:r>
         <w:t>ohmic</w:t>
       </w:r>
       <w:proofErr w:type="spellEnd"/>
       <w:r>
-        <w:t xml:space="preserve"> contacts, </w:t>
-      </w:r>
-      <w:r>
-        <w:t xml:space="preserve">which can be achieved by </w:t>
-      </w:r>
-      <w:r>
-        <w:t>G3 and G5.</w:t>
-      </w:r>
-      <w:r>
-        <w:t xml:space="preserve"> </w:t>
-      </w:r>
-    </w:p>
-    <w:p>
-      <w:pPr>
-        <w:rPr>
-          <w:b/>
-        </w:rPr>
-      </w:pPr>
-      <w:r>
-        <w:rPr>
-          <w:b/>
-        </w:rPr>
-        <w:t xml:space="preserve">Since the charge transport through </w:t>
-      </w:r>
-      <w:bookmarkStart w:id="4" w:name="_GoBack"/>
-      <w:ins w:id="5" w:author="Georgios KATSAROS" w:date="2016-08-20T15:53:00Z">
+        <w:t xml:space="preserve"> reflectometry in </w:t>
+      </w:r>
+      <w:r>
+        <w:t xml:space="preserve">charge sensors (RF quantum point contact and RF single electron transistor) which is in </w:t>
+      </w:r>
+      <w:r>
+        <w:t>μ</w:t>
+      </w:r>
+      <w:r>
+        <w:t>eHz</w:t>
+      </w:r>
+      <w:r>
+        <w:rPr>
+          <w:vertAlign w:val="superscript"/>
+        </w:rPr>
+        <w:t>-1/2</w:t>
+      </w:r>
+      <w:r>
+        <w:t xml:space="preserve"> regime</w:t>
+      </w:r>
+      <w:r>
+        <w:t xml:space="preserve"> [12]</w:t>
+      </w:r>
+      <w:r>
+        <w:t>, but suffers from all the issues stated above.</w:t>
+      </w:r>
+    </w:p>
+    <w:p/>
+    <w:p>
+      <w:pPr>
+        <w:pStyle w:val="Heading3"/>
+        <w:rPr>
+          <w:del w:id="5" w:author="Georgios KATSAROS" w:date="2016-08-20T15:59:00Z"/>
+          <w:rFonts w:asciiTheme="minorHAnsi" w:eastAsiaTheme="minorHAnsi" w:hAnsiTheme="minorHAnsi" w:cstheme="minorBidi"/>
+          <w:color w:val="auto"/>
+          <w:sz w:val="22"/>
+          <w:szCs w:val="22"/>
+        </w:rPr>
+      </w:pPr>
+    </w:p>
+    <w:p>
+      <w:pPr>
+        <w:rPr>
+          <w:del w:id="6" w:author="Georgios KATSAROS" w:date="2016-08-20T15:59:00Z"/>
+        </w:rPr>
+      </w:pPr>
+    </w:p>
+    <w:p>
+      <w:pPr>
+        <w:rPr>
+          <w:del w:id="7" w:author="Georgios KATSAROS" w:date="2016-08-20T15:59:00Z"/>
+        </w:rPr>
+      </w:pPr>
+    </w:p>
+    <w:p>
+      <w:pPr>
+        <w:pStyle w:val="Heading3"/>
+      </w:pPr>
+      <w:r>
+        <w:t>Proposal objectives</w:t>
+      </w:r>
+      <w:r>
+        <w:t>:</w:t>
+      </w:r>
+    </w:p>
+    <w:p>
+      <w:ins w:id="8" w:author="Georgios KATSAROS" w:date="2016-08-20T16:06:00Z">
         <w:r>
-          <w:rPr>
-            <w:b/>
-          </w:rPr>
-          <w:t xml:space="preserve">the </w:t>
+          <w:t xml:space="preserve">The </w:t>
         </w:r>
       </w:ins>
-      <w:bookmarkEnd w:id="4"/>
-      <w:r>
-        <w:rPr>
-          <w:b/>
-        </w:rPr>
-        <w:t>DQD is forbidden</w:t>
-      </w:r>
-      <w:r>
-        <w:rPr>
-          <w:b/>
-        </w:rPr>
-        <w:t>,</w:t>
-      </w:r>
-      <w:r>
-        <w:rPr>
-          <w:b/>
-        </w:rPr>
-        <w:t xml:space="preserve"> all readout</w:t>
-      </w:r>
-      <w:r>
-        <w:rPr>
-          <w:b/>
-        </w:rPr>
-        <w:t xml:space="preserve"> techniques based on charg</w:t>
-      </w:r>
-      <w:r>
-        <w:rPr>
-          <w:b/>
-        </w:rPr>
-        <w:t xml:space="preserve">e transport </w:t>
-      </w:r>
-      <w:r>
-        <w:rPr>
-          <w:b/>
-        </w:rPr>
-        <w:t>are not</w:t>
-      </w:r>
-      <w:r>
-        <w:rPr>
-          <w:b/>
-        </w:rPr>
-        <w:t xml:space="preserve"> </w:t>
-      </w:r>
-      <w:ins w:id="6" w:author="Georgios KATSAROS" w:date="2016-08-20T15:53:00Z">
+      <w:del w:id="9" w:author="Georgios KATSAROS" w:date="2016-08-20T16:06:00Z">
         <w:r>
-          <w:rPr>
-            <w:b/>
-          </w:rPr>
-          <w:t xml:space="preserve">applicable since no current is flowing through the device. </w:t>
+          <w:delText>O</w:delText>
+        </w:r>
+      </w:del>
+      <w:ins w:id="10" w:author="Georgios KATSAROS" w:date="2016-08-20T16:06:00Z">
+        <w:r>
+          <w:t>o</w:t>
         </w:r>
       </w:ins>
-      <w:del w:id="7" w:author="Josip KUKUCKA" w:date="2016-08-20T22:24:00Z">
-        <w:r>
-          <w:rPr>
-            <w:b/>
-          </w:rPr>
-          <w:delText>sensitive enough</w:delText>
-        </w:r>
-        <w:r>
-          <w:rPr>
-            <w:b/>
-          </w:rPr>
-          <w:delText>,</w:delText>
-        </w:r>
-        <w:r>
-          <w:rPr>
-            <w:b/>
-          </w:rPr>
-          <w:delText xml:space="preserve"> for </w:delText>
-        </w:r>
-        <w:r>
-          <w:rPr>
-            <w:b/>
-          </w:rPr>
-          <w:delText xml:space="preserve">measurement </w:delText>
-        </w:r>
-        <w:r>
-          <w:rPr>
-            <w:b/>
-          </w:rPr>
-          <w:delText xml:space="preserve">to be </w:delText>
-        </w:r>
-        <w:r>
-          <w:rPr>
-            <w:b/>
-          </w:rPr>
-          <w:delText>fast enough</w:delText>
-        </w:r>
-        <w:r>
-          <w:rPr>
-            <w:b/>
-          </w:rPr>
-          <w:delText xml:space="preserve"> – signal</w:delText>
-        </w:r>
-        <w:r>
-          <w:rPr>
-            <w:b/>
-          </w:rPr>
-          <w:delText xml:space="preserve"> very small – integration time very large to achieve acceptable SNR</w:delText>
-        </w:r>
-      </w:del>
-      <w:ins w:id="8" w:author="Georgios KATSAROS" w:date="2016-08-20T15:53:00Z">
-        <w:del w:id="9" w:author="Josip KUKUCKA" w:date="2016-08-20T22:24:00Z">
-          <w:r>
-            <w:rPr>
-              <w:b/>
-            </w:rPr>
-            <w:delText xml:space="preserve"> </w:delText>
-          </w:r>
-        </w:del>
-        <w:r>
-          <w:rPr>
-            <w:b/>
-          </w:rPr>
-          <w:t xml:space="preserve">(I doubt that you would be able to see </w:t>
-        </w:r>
-        <w:proofErr w:type="spellStart"/>
-        <w:r>
-          <w:rPr>
-            <w:b/>
-          </w:rPr>
-          <w:t>sth</w:t>
-        </w:r>
-        <w:proofErr w:type="spellEnd"/>
-        <w:r>
-          <w:rPr>
-            <w:b/>
-          </w:rPr>
-          <w:t xml:space="preserve"> even if you integrate long enough. </w:t>
-        </w:r>
-      </w:ins>
-      <w:ins w:id="10" w:author="Georgios KATSAROS" w:date="2016-08-20T15:54:00Z">
-        <w:r>
-          <w:rPr>
-            <w:b/>
-          </w:rPr>
-          <w:t>How long would you need to integrate to see a let’s say 0.1fA current signal?)</w:t>
-        </w:r>
-      </w:ins>
-      <w:r>
-        <w:rPr>
-          <w:b/>
-        </w:rPr>
-        <w:t xml:space="preserve">. Readout techniques in this category are </w:t>
-      </w:r>
-      <w:r>
-        <w:rPr>
-          <w:b/>
-        </w:rPr>
-        <w:t xml:space="preserve">DC current readout, AC current readout and </w:t>
-      </w:r>
-      <w:proofErr w:type="spellStart"/>
-      <w:r>
-        <w:rPr>
-          <w:b/>
-        </w:rPr>
-        <w:t>ohmic</w:t>
-      </w:r>
-      <w:proofErr w:type="spellEnd"/>
-      <w:r>
-        <w:rPr>
-          <w:b/>
-        </w:rPr>
-        <w:t xml:space="preserve"> reflectometry.</w:t>
-      </w:r>
-    </w:p>
-    <w:p>
-      <w:ins w:id="11" w:author="Georgios KATSAROS" w:date="2016-08-20T15:54:00Z">
-        <w:r>
-          <w:t xml:space="preserve">A </w:t>
-        </w:r>
-      </w:ins>
-      <w:del w:id="12" w:author="Georgios KATSAROS" w:date="2016-08-20T15:54:00Z">
-        <w:r>
-          <w:delText xml:space="preserve">Usual </w:delText>
-        </w:r>
-      </w:del>
-      <w:ins w:id="13" w:author="Georgios KATSAROS" w:date="2016-08-20T15:54:00Z">
-        <w:r>
-          <w:t xml:space="preserve">usual </w:t>
-        </w:r>
-      </w:ins>
-      <w:r>
-        <w:t>solution to this problem is t</w:t>
-      </w:r>
-      <w:r>
-        <w:t xml:space="preserve">o place </w:t>
-      </w:r>
-      <w:ins w:id="14" w:author="Georgios KATSAROS" w:date="2016-08-20T15:55:00Z">
-        <w:r>
-          <w:t xml:space="preserve">next to the DQD </w:t>
-        </w:r>
-      </w:ins>
-      <w:ins w:id="15" w:author="Georgios KATSAROS" w:date="2016-08-20T15:54:00Z">
-        <w:r>
-          <w:t xml:space="preserve">an </w:t>
-        </w:r>
-      </w:ins>
-      <w:r>
-        <w:t>additional, separated quantum dot</w:t>
-      </w:r>
-      <w:r>
-        <w:t xml:space="preserve"> in </w:t>
-      </w:r>
-      <w:ins w:id="16" w:author="Georgios KATSAROS" w:date="2016-08-20T15:54:00Z">
-        <w:r>
-          <w:t xml:space="preserve">the </w:t>
-        </w:r>
-      </w:ins>
-      <w:r>
-        <w:t xml:space="preserve">form of </w:t>
-      </w:r>
-      <w:ins w:id="17" w:author="Georgios KATSAROS" w:date="2016-08-20T15:55:00Z">
+      <w:r>
+        <w:t xml:space="preserve">bjectives of this proposal are to design </w:t>
+      </w:r>
+      <w:ins w:id="11" w:author="Georgios KATSAROS" w:date="2016-08-20T16:06:00Z">
         <w:r>
           <w:t xml:space="preserve">a </w:t>
         </w:r>
       </w:ins>
       <w:r>
-        <w:t>single electron</w:t>
-      </w:r>
-      <w:r>
-        <w:t xml:space="preserve"> (</w:t>
-      </w:r>
-      <w:proofErr w:type="gramStart"/>
-      <w:r>
-        <w:t>hole</w:t>
-      </w:r>
-      <w:proofErr w:type="gramEnd"/>
-      <w:r>
-        <w:t>)</w:t>
-      </w:r>
-      <w:r>
-        <w:t xml:space="preserve"> transistor</w:t>
-      </w:r>
-      <w:r>
-        <w:t xml:space="preserve"> or quantum point contact</w:t>
-      </w:r>
-      <w:r>
-        <w:t>, called charge sensor</w:t>
-      </w:r>
-      <w:r>
-        <w:t xml:space="preserve"> (Figure 1)</w:t>
-      </w:r>
-      <w:ins w:id="18" w:author="Georgios KATSAROS" w:date="2016-08-20T15:55:00Z">
-        <w:r>
-          <w:t xml:space="preserve">. The charge sensor is </w:t>
-        </w:r>
-      </w:ins>
-      <w:del w:id="19" w:author="Georgios KATSAROS" w:date="2016-08-20T15:55:00Z">
-        <w:r>
-          <w:delText>,</w:delText>
-        </w:r>
-        <w:r>
-          <w:delText xml:space="preserve"> </w:delText>
-        </w:r>
-      </w:del>
-      <w:r>
-        <w:t>electrostatically coupled and thus sensitive</w:t>
-      </w:r>
-      <w:r>
-        <w:t xml:space="preserve"> to </w:t>
-      </w:r>
-      <w:ins w:id="20" w:author="Georgios KATSAROS" w:date="2016-08-20T15:55:00Z">
-        <w:r>
-          <w:t xml:space="preserve">the </w:t>
-        </w:r>
-      </w:ins>
-      <w:r>
-        <w:t xml:space="preserve">charge configuration in </w:t>
-      </w:r>
-      <w:ins w:id="21" w:author="Georgios KATSAROS" w:date="2016-08-20T15:55:00Z">
-        <w:r>
-          <w:t xml:space="preserve">the </w:t>
-        </w:r>
-      </w:ins>
-      <w:r>
-        <w:t>DQD</w:t>
-      </w:r>
-      <w:r>
-        <w:t xml:space="preserve">. </w:t>
-      </w:r>
-      <w:ins w:id="22" w:author="Georgios KATSAROS" w:date="2016-08-20T15:55:00Z">
-        <w:r>
-          <w:t xml:space="preserve">The </w:t>
-        </w:r>
-      </w:ins>
-      <w:del w:id="23" w:author="Georgios KATSAROS" w:date="2016-08-20T15:55:00Z">
-        <w:r>
-          <w:delText>C</w:delText>
-        </w:r>
-      </w:del>
-      <w:ins w:id="24" w:author="Georgios KATSAROS" w:date="2016-08-20T15:55:00Z">
-        <w:r>
-          <w:t>c</w:t>
-        </w:r>
-      </w:ins>
-      <w:r>
-        <w:t xml:space="preserve">harge sensor </w:t>
-      </w:r>
-      <w:r>
-        <w:t>itself is</w:t>
-      </w:r>
-      <w:r>
-        <w:t xml:space="preserve"> well coupled to </w:t>
-      </w:r>
-      <w:proofErr w:type="spellStart"/>
-      <w:r>
-        <w:t>ohmic</w:t>
-      </w:r>
-      <w:proofErr w:type="spellEnd"/>
-      <w:r>
-        <w:t xml:space="preserve"> contacts </w:t>
-      </w:r>
-      <w:r>
-        <w:t>thus it is</w:t>
-      </w:r>
-      <w:r>
-        <w:t xml:space="preserve"> suitable for charge transport measurements and </w:t>
-      </w:r>
-      <w:proofErr w:type="spellStart"/>
-      <w:r>
-        <w:t>ohmic</w:t>
-      </w:r>
-      <w:proofErr w:type="spellEnd"/>
-      <w:r>
-        <w:t xml:space="preserve"> reflectometry.</w:t>
-      </w:r>
-      <w:r>
-        <w:t xml:space="preserve"> </w:t>
-      </w:r>
-    </w:p>
-    <w:p>
-      <w:ins w:id="25" w:author="Georgios KATSAROS" w:date="2016-08-20T15:56:00Z">
-        <w:r>
-          <w:rPr>
-            <w:b/>
-          </w:rPr>
-          <w:lastRenderedPageBreak/>
-          <w:t xml:space="preserve">However, </w:t>
-        </w:r>
-      </w:ins>
-      <w:del w:id="26" w:author="Georgios KATSAROS" w:date="2016-08-20T15:56:00Z">
-        <w:r>
-          <w:rPr>
-            <w:b/>
-          </w:rPr>
-          <w:delText>C</w:delText>
-        </w:r>
-      </w:del>
-      <w:ins w:id="27" w:author="Georgios KATSAROS" w:date="2016-08-20T15:56:00Z">
-        <w:r>
-          <w:rPr>
-            <w:b/>
-          </w:rPr>
-          <w:t>c</w:t>
-        </w:r>
-      </w:ins>
-      <w:r>
-        <w:rPr>
-          <w:b/>
-        </w:rPr>
-        <w:t>harge</w:t>
-      </w:r>
-      <w:r>
-        <w:rPr>
-          <w:b/>
-        </w:rPr>
-        <w:t xml:space="preserve"> sensors</w:t>
-      </w:r>
-      <w:r>
-        <w:rPr>
-          <w:b/>
-        </w:rPr>
-        <w:t xml:space="preserve"> suffer from conductance profile thermal broadening what lowers the sensitiv</w:t>
-      </w:r>
-      <w:r>
-        <w:rPr>
-          <w:b/>
-        </w:rPr>
-        <w:t>ity thus speed of readout</w:t>
-      </w:r>
-      <w:r>
-        <w:rPr>
-          <w:b/>
-        </w:rPr>
-        <w:t>.</w:t>
-      </w:r>
-      <w:r>
-        <w:rPr>
-          <w:b/>
-        </w:rPr>
-        <w:t xml:space="preserve"> They</w:t>
-      </w:r>
-      <w:r>
-        <w:rPr>
-          <w:b/>
-        </w:rPr>
-        <w:t xml:space="preserve"> also need additional compensation gates to</w:t>
-      </w:r>
-      <w:r>
-        <w:rPr>
-          <w:b/>
-        </w:rPr>
-        <w:t xml:space="preserve"> </w:t>
-      </w:r>
-      <w:proofErr w:type="spellStart"/>
-      <w:r>
-        <w:rPr>
-          <w:b/>
-        </w:rPr>
-        <w:t>substract</w:t>
-      </w:r>
-      <w:proofErr w:type="spellEnd"/>
-      <w:r>
-        <w:rPr>
-          <w:b/>
-        </w:rPr>
-        <w:t xml:space="preserve"> the influence of the qubit gates</w:t>
-      </w:r>
-      <w:r>
-        <w:rPr>
-          <w:b/>
-        </w:rPr>
-        <w:t xml:space="preserve"> on their conductance. </w:t>
-      </w:r>
-      <w:r>
-        <w:rPr>
-          <w:b/>
-        </w:rPr>
-        <w:t>Also, by looking into the future,</w:t>
-      </w:r>
-      <w:r>
-        <w:rPr>
-          <w:b/>
-        </w:rPr>
-        <w:t xml:space="preserve"> </w:t>
-      </w:r>
-      <w:r>
-        <w:rPr>
-          <w:b/>
-        </w:rPr>
-        <w:t xml:space="preserve">for </w:t>
-      </w:r>
-      <w:ins w:id="28" w:author="Georgios KATSAROS" w:date="2016-08-20T15:56:00Z">
-        <w:r>
-          <w:rPr>
-            <w:b/>
-          </w:rPr>
-          <w:t xml:space="preserve">the </w:t>
-        </w:r>
-        <w:proofErr w:type="spellStart"/>
-        <w:r>
-          <w:rPr>
-            <w:b/>
-          </w:rPr>
-          <w:t>realizatioin</w:t>
-        </w:r>
-        <w:proofErr w:type="spellEnd"/>
-        <w:r>
-          <w:rPr>
-            <w:b/>
-          </w:rPr>
-          <w:t xml:space="preserve"> of a </w:t>
-        </w:r>
-      </w:ins>
-      <w:r>
-        <w:rPr>
-          <w:b/>
-        </w:rPr>
-        <w:t xml:space="preserve">usable quantum </w:t>
-      </w:r>
-      <w:r>
-        <w:rPr>
-          <w:b/>
-        </w:rPr>
-        <w:t>processor</w:t>
-      </w:r>
-      <w:r>
-        <w:rPr>
-          <w:b/>
-        </w:rPr>
-        <w:t>,</w:t>
-      </w:r>
-      <w:r>
-        <w:rPr>
-          <w:b/>
-        </w:rPr>
-        <w:t xml:space="preserve"> </w:t>
-      </w:r>
-      <w:ins w:id="29" w:author="Georgios KATSAROS" w:date="2016-08-20T15:56:00Z">
-        <w:r>
-          <w:rPr>
-            <w:b/>
-          </w:rPr>
-          <w:t xml:space="preserve">the </w:t>
-        </w:r>
-      </w:ins>
-      <w:r>
-        <w:rPr>
-          <w:b/>
-        </w:rPr>
-        <w:t xml:space="preserve">qubit number needs to be </w:t>
-      </w:r>
-      <w:ins w:id="30" w:author="Georgios KATSAROS" w:date="2016-08-20T15:56:00Z">
-        <w:r>
-          <w:rPr>
-            <w:b/>
-          </w:rPr>
-          <w:t xml:space="preserve">drastically </w:t>
-        </w:r>
-      </w:ins>
-      <w:r>
-        <w:rPr>
-          <w:b/>
-        </w:rPr>
-        <w:t xml:space="preserve">scaled up to achieve </w:t>
-      </w:r>
-      <w:ins w:id="31" w:author="Georgios KATSAROS" w:date="2016-08-20T15:57:00Z">
-        <w:r>
-          <w:rPr>
-            <w:b/>
-          </w:rPr>
-          <w:t xml:space="preserve">a large </w:t>
-        </w:r>
-      </w:ins>
-      <w:del w:id="32" w:author="Georgios KATSAROS" w:date="2016-08-20T15:57:00Z">
-        <w:r>
-          <w:rPr>
-            <w:b/>
-          </w:rPr>
-          <w:delText xml:space="preserve">big </w:delText>
-        </w:r>
-      </w:del>
-      <w:r>
-        <w:rPr>
-          <w:b/>
-        </w:rPr>
-        <w:t xml:space="preserve">enough number </w:t>
-      </w:r>
-      <w:ins w:id="33" w:author="Georgios KATSAROS" w:date="2016-08-20T15:57:00Z">
-        <w:r>
-          <w:rPr>
-            <w:b/>
-          </w:rPr>
-          <w:t xml:space="preserve">as </w:t>
-        </w:r>
-      </w:ins>
-      <w:r>
-        <w:rPr>
-          <w:b/>
-        </w:rPr>
-        <w:t>required by quantum algorithms.</w:t>
-      </w:r>
-      <w:r>
-        <w:t xml:space="preserve"> </w:t>
-      </w:r>
-      <w:r>
-        <w:rPr>
-          <w:b/>
-        </w:rPr>
-        <w:t>Gate reflectometry</w:t>
-      </w:r>
-      <w:r>
-        <w:rPr>
-          <w:b/>
-        </w:rPr>
-        <w:t xml:space="preserve"> does not suffer from previously listed problems and since it is using already defined </w:t>
-      </w:r>
-      <w:r>
-        <w:rPr>
-          <w:b/>
-        </w:rPr>
-        <w:t xml:space="preserve">electrostatic </w:t>
-      </w:r>
-      <w:r>
-        <w:rPr>
-          <w:b/>
-        </w:rPr>
-        <w:t>gates it</w:t>
-      </w:r>
-      <w:r>
-        <w:rPr>
-          <w:b/>
-        </w:rPr>
-        <w:t xml:space="preserve"> does not need </w:t>
-      </w:r>
-      <w:ins w:id="34" w:author="Georgios KATSAROS" w:date="2016-08-20T15:57:00Z">
-        <w:r>
-          <w:rPr>
-            <w:b/>
-          </w:rPr>
-          <w:t xml:space="preserve">a </w:t>
-        </w:r>
-      </w:ins>
-      <w:r>
-        <w:rPr>
-          <w:b/>
-        </w:rPr>
-        <w:t>charge sensor, thus</w:t>
-      </w:r>
-      <w:r>
-        <w:rPr>
-          <w:b/>
-        </w:rPr>
-        <w:t xml:space="preserve"> has a big potential to address </w:t>
-      </w:r>
-      <w:ins w:id="35" w:author="Georgios KATSAROS" w:date="2016-08-20T15:57:00Z">
-        <w:r>
-          <w:rPr>
-            <w:b/>
-          </w:rPr>
-          <w:t xml:space="preserve">the </w:t>
-        </w:r>
-      </w:ins>
-      <w:r>
-        <w:rPr>
-          <w:b/>
-        </w:rPr>
-        <w:t xml:space="preserve">scalability problem. </w:t>
-      </w:r>
-      <w:ins w:id="36" w:author="Georgios KATSAROS" w:date="2016-08-20T15:57:00Z">
-        <w:r>
-          <w:rPr>
-            <w:b/>
-          </w:rPr>
-          <w:t xml:space="preserve">Furthermore, </w:t>
-        </w:r>
-      </w:ins>
-      <w:del w:id="37" w:author="Georgios KATSAROS" w:date="2016-08-20T15:57:00Z">
-        <w:r>
-          <w:delText>B</w:delText>
-        </w:r>
-      </w:del>
-      <w:ins w:id="38" w:author="Georgios KATSAROS" w:date="2016-08-20T15:57:00Z">
-        <w:r>
-          <w:t>b</w:t>
-        </w:r>
-      </w:ins>
-      <w:r>
-        <w:t>y</w:t>
-      </w:r>
-      <w:r>
-        <w:t xml:space="preserve"> us</w:t>
-      </w:r>
-      <w:ins w:id="39" w:author="Georgios KATSAROS" w:date="2016-08-20T15:57:00Z">
-        <w:r>
-          <w:t>ing</w:t>
-        </w:r>
-      </w:ins>
-      <w:del w:id="40" w:author="Georgios KATSAROS" w:date="2016-08-20T15:57:00Z">
-        <w:r>
-          <w:delText>age</w:delText>
-        </w:r>
-        <w:r>
-          <w:delText xml:space="preserve"> of</w:delText>
-        </w:r>
-      </w:del>
-      <w:r>
-        <w:t xml:space="preserve"> frequency division multiplexing</w:t>
-      </w:r>
-      <w:ins w:id="41" w:author="Georgios KATSAROS" w:date="2016-08-20T15:57:00Z">
-        <w:r>
-          <w:t>,</w:t>
-        </w:r>
-      </w:ins>
-      <w:r>
-        <w:t xml:space="preserve"> all qubits in a quantum processor could be read out through </w:t>
-      </w:r>
-      <w:r>
-        <w:t>a</w:t>
-      </w:r>
-      <w:r>
-        <w:t xml:space="preserve"> one (or several) wires. </w:t>
-      </w:r>
-      <w:ins w:id="42" w:author="Georgios KATSAROS" w:date="2016-08-20T15:58:00Z">
-        <w:r>
-          <w:t>(Should you discuss here frequency crowding? What does the difference in resonant frequencies need to be?)</w:t>
-        </w:r>
-      </w:ins>
-    </w:p>
-    <w:p>
-      <w:ins w:id="43" w:author="Georgios KATSAROS" w:date="2016-08-20T15:58:00Z">
-        <w:r>
-          <w:t xml:space="preserve">I think you should start with the work of Reilly and some other groups and then say what </w:t>
-        </w:r>
-        <w:proofErr w:type="gramStart"/>
-        <w:r>
-          <w:t xml:space="preserve">is the work with the highest achieved sensitivity </w:t>
-        </w:r>
-        <w:proofErr w:type="spellStart"/>
-        <w:r>
-          <w:t>sofar</w:t>
-        </w:r>
-        <w:proofErr w:type="spellEnd"/>
-        <w:proofErr w:type="gramEnd"/>
-        <w:r>
-          <w:t xml:space="preserve">. </w:t>
-        </w:r>
-      </w:ins>
-      <w:ins w:id="44" w:author="Georgios KATSAROS" w:date="2016-08-20T16:04:00Z">
-        <w:r>
-          <w:t xml:space="preserve">Last year, </w:t>
-        </w:r>
-      </w:ins>
-      <w:del w:id="45" w:author="Georgios KATSAROS" w:date="2016-08-20T16:04:00Z">
-        <w:r>
-          <w:delText xml:space="preserve">Regarding current achievement in the gate reflectometry, </w:delText>
-        </w:r>
-      </w:del>
-      <w:r>
-        <w:t xml:space="preserve">M.F. Gonzalez – </w:t>
-      </w:r>
-      <w:proofErr w:type="spellStart"/>
-      <w:r>
-        <w:t>Zalba</w:t>
-      </w:r>
-      <w:proofErr w:type="spellEnd"/>
-      <w:r>
-        <w:t xml:space="preserve"> et al. reported </w:t>
-      </w:r>
-      <w:ins w:id="46" w:author="Georgios KATSAROS" w:date="2016-08-20T16:04:00Z">
-        <w:r>
-          <w:t xml:space="preserve">a </w:t>
-        </w:r>
-      </w:ins>
-      <w:r>
-        <w:t xml:space="preserve">charge </w:t>
-      </w:r>
-      <w:r>
-        <w:t xml:space="preserve">sensitivity </w:t>
-      </w:r>
-      <w:r>
-        <w:t xml:space="preserve">of </w:t>
-      </w:r>
-      <w:r>
-        <w:t xml:space="preserve">37 </w:t>
-      </w:r>
-      <w:r>
-        <w:t>μ</w:t>
-      </w:r>
-      <w:r>
-        <w:t>eHz</w:t>
-      </w:r>
-      <w:r>
-        <w:rPr>
-          <w:vertAlign w:val="superscript"/>
-        </w:rPr>
-        <w:t>-1/2</w:t>
-      </w:r>
-      <w:r>
-        <w:t xml:space="preserve"> </w:t>
-      </w:r>
-      <w:ins w:id="47" w:author="Georgios KATSAROS" w:date="2016-08-20T16:04:00Z">
-        <w:r>
-          <w:t xml:space="preserve">by </w:t>
-        </w:r>
-      </w:ins>
-      <w:r>
-        <w:t xml:space="preserve">using gate reflectometry </w:t>
-      </w:r>
-      <w:ins w:id="48" w:author="Georgios KATSAROS" w:date="2016-08-20T16:04:00Z">
-        <w:r>
-          <w:t xml:space="preserve">for </w:t>
-        </w:r>
-      </w:ins>
-      <w:del w:id="49" w:author="Georgios KATSAROS" w:date="2016-08-20T16:05:00Z">
-        <w:r>
-          <w:delText xml:space="preserve">on the gate strongly coupled to the </w:delText>
-        </w:r>
-      </w:del>
-      <w:r>
-        <w:t xml:space="preserve">silicon nanowire based DQD </w:t>
-      </w:r>
-      <w:ins w:id="50" w:author="Georgios KATSAROS" w:date="2016-08-20T16:05:00Z">
-        <w:r>
-          <w:t xml:space="preserve">device </w:t>
-        </w:r>
-      </w:ins>
-      <w:r>
-        <w:t>[12].</w:t>
-      </w:r>
-      <w:r>
-        <w:t xml:space="preserve"> </w:t>
-      </w:r>
-      <w:ins w:id="51" w:author="Georgios KATSAROS" w:date="2016-08-20T16:05:00Z">
-        <w:r>
-          <w:t xml:space="preserve">The </w:t>
-        </w:r>
-      </w:ins>
-      <w:del w:id="52" w:author="Georgios KATSAROS" w:date="2016-08-20T16:05:00Z">
-        <w:r>
-          <w:delText>R</w:delText>
-        </w:r>
-      </w:del>
-      <w:ins w:id="53" w:author="Georgios KATSAROS" w:date="2016-08-20T16:05:00Z">
-        <w:r>
-          <w:t>r</w:t>
-        </w:r>
-      </w:ins>
-      <w:r>
-        <w:t xml:space="preserve">eported </w:t>
-      </w:r>
-      <w:del w:id="54" w:author="Georgios KATSAROS" w:date="2016-08-20T16:05:00Z">
-        <w:r>
-          <w:delText xml:space="preserve">result shows </w:delText>
-        </w:r>
-      </w:del>
-      <w:r>
-        <w:t xml:space="preserve">sensitivity </w:t>
-      </w:r>
-      <w:ins w:id="55" w:author="Georgios KATSAROS" w:date="2016-08-20T16:05:00Z">
-        <w:r>
-          <w:t xml:space="preserve">is </w:t>
-        </w:r>
-      </w:ins>
-      <w:r>
-        <w:t xml:space="preserve">similar to </w:t>
-      </w:r>
-      <w:ins w:id="56" w:author="Georgios KATSAROS" w:date="2016-08-20T16:05:00Z">
-        <w:r>
-          <w:t xml:space="preserve">that </w:t>
-        </w:r>
-      </w:ins>
-      <w:r>
-        <w:t>achieved with</w:t>
-      </w:r>
-      <w:r>
-        <w:t xml:space="preserve"> </w:t>
-      </w:r>
-      <w:proofErr w:type="spellStart"/>
-      <w:ins w:id="57" w:author="Georgios KATSAROS" w:date="2016-08-20T16:05:00Z">
-        <w:r>
-          <w:t>ohmic</w:t>
-        </w:r>
-        <w:proofErr w:type="spellEnd"/>
-        <w:r>
-          <w:t xml:space="preserve"> reflectometry in </w:t>
-        </w:r>
-      </w:ins>
-      <w:r>
-        <w:t xml:space="preserve">charge sensors (RF quantum point contact and RF single electron transistor) which is in </w:t>
-      </w:r>
-      <w:r>
-        <w:t>μ</w:t>
-      </w:r>
-      <w:r>
-        <w:t>eHz</w:t>
-      </w:r>
-      <w:r>
-        <w:rPr>
-          <w:vertAlign w:val="superscript"/>
-        </w:rPr>
-        <w:t>-1/2</w:t>
-      </w:r>
-      <w:r>
-        <w:t xml:space="preserve"> regime</w:t>
-      </w:r>
-      <w:r>
-        <w:t xml:space="preserve"> [12]</w:t>
-      </w:r>
-      <w:r>
-        <w:t>, but suffers from all the issues stated above.</w:t>
-      </w:r>
-    </w:p>
-    <w:p/>
-    <w:p>
-      <w:pPr>
-        <w:pStyle w:val="Heading3"/>
-        <w:rPr>
-          <w:del w:id="58" w:author="Georgios KATSAROS" w:date="2016-08-20T15:59:00Z"/>
-          <w:rFonts w:asciiTheme="minorHAnsi" w:eastAsiaTheme="minorHAnsi" w:hAnsiTheme="minorHAnsi" w:cstheme="minorBidi"/>
-          <w:color w:val="auto"/>
-          <w:sz w:val="22"/>
-          <w:szCs w:val="22"/>
-        </w:rPr>
-      </w:pPr>
-    </w:p>
-    <w:p>
-      <w:pPr>
-        <w:rPr>
-          <w:del w:id="59" w:author="Georgios KATSAROS" w:date="2016-08-20T15:59:00Z"/>
-        </w:rPr>
-      </w:pPr>
-    </w:p>
-    <w:p>
-      <w:pPr>
-        <w:rPr>
-          <w:del w:id="60" w:author="Georgios KATSAROS" w:date="2016-08-20T15:59:00Z"/>
-        </w:rPr>
-      </w:pPr>
-    </w:p>
-    <w:p>
-      <w:pPr>
-        <w:pStyle w:val="Heading3"/>
-      </w:pPr>
-      <w:r>
-        <w:t>Proposal objectives</w:t>
-      </w:r>
-      <w:r>
-        <w:t>:</w:t>
-      </w:r>
-    </w:p>
-    <w:p>
-      <w:ins w:id="61" w:author="Georgios KATSAROS" w:date="2016-08-20T16:06:00Z">
-        <w:r>
-          <w:t xml:space="preserve">The </w:t>
-        </w:r>
-      </w:ins>
-      <w:del w:id="62" w:author="Georgios KATSAROS" w:date="2016-08-20T16:06:00Z">
-        <w:r>
-          <w:delText>O</w:delText>
-        </w:r>
-      </w:del>
-      <w:ins w:id="63" w:author="Georgios KATSAROS" w:date="2016-08-20T16:06:00Z">
-        <w:r>
-          <w:t>o</w:t>
-        </w:r>
-      </w:ins>
-      <w:r>
-        <w:t xml:space="preserve">bjectives of this proposal are to design </w:t>
-      </w:r>
-      <w:ins w:id="64" w:author="Georgios KATSAROS" w:date="2016-08-20T16:06:00Z">
-        <w:r>
-          <w:t xml:space="preserve">a </w:t>
-        </w:r>
-      </w:ins>
-      <w:r>
         <w:rPr>
           <w:b/>
         </w:rPr>
@@ -4221,12 +3965,12 @@
       <w:r>
         <w:t xml:space="preserve"> </w:t>
       </w:r>
-      <w:ins w:id="65" w:author="Georgios KATSAROS" w:date="2016-08-20T16:06:00Z">
+      <w:ins w:id="12" w:author="Georgios KATSAROS" w:date="2016-08-20T16:06:00Z">
         <w:r>
           <w:t xml:space="preserve">system which will </w:t>
         </w:r>
       </w:ins>
-      <w:ins w:id="66" w:author="Georgios KATSAROS" w:date="2016-08-20T16:08:00Z">
+      <w:ins w:id="13" w:author="Georgios KATSAROS" w:date="2016-08-20T16:08:00Z">
         <w:r>
           <w:t xml:space="preserve">be used in order to study the LD qubit created in </w:t>
         </w:r>
@@ -4239,7 +3983,7 @@
           <w:t xml:space="preserve"> </w:t>
         </w:r>
       </w:ins>
-      <w:del w:id="67" w:author="Georgios KATSAROS" w:date="2016-08-20T16:08:00Z">
+      <w:del w:id="14" w:author="Georgios KATSAROS" w:date="2016-08-20T16:08:00Z">
         <w:r>
           <w:delText xml:space="preserve">and perform </w:delText>
         </w:r>
@@ -4261,7 +4005,7 @@
       <w:r>
         <w:t xml:space="preserve"> germanium based, </w:t>
       </w:r>
-      <w:del w:id="68" w:author="Georgios KATSAROS" w:date="2016-08-20T16:08:00Z">
+      <w:del w:id="15" w:author="Georgios KATSAROS" w:date="2016-08-20T16:08:00Z">
         <w:r>
           <w:delText xml:space="preserve">hole spin </w:delText>
         </w:r>
@@ -4273,13 +4017,13 @@
     <w:p>
       <w:pPr>
         <w:rPr>
-          <w:del w:id="69" w:author="Georgios KATSAROS" w:date="2016-08-20T16:11:00Z"/>
+          <w:del w:id="16" w:author="Georgios KATSAROS" w:date="2016-08-20T16:11:00Z"/>
         </w:rPr>
       </w:pPr>
       <w:r>
         <w:t xml:space="preserve">For </w:t>
       </w:r>
-      <w:ins w:id="70" w:author="Georgios KATSAROS" w:date="2016-08-20T16:08:00Z">
+      <w:ins w:id="17" w:author="Georgios KATSAROS" w:date="2016-08-20T16:08:00Z">
         <w:r>
           <w:t xml:space="preserve">the </w:t>
         </w:r>
@@ -4287,7 +4031,7 @@
       <w:r>
         <w:t xml:space="preserve">gate reflectometry, </w:t>
       </w:r>
-      <w:ins w:id="71" w:author="Georgios KATSAROS" w:date="2016-08-20T16:08:00Z">
+      <w:ins w:id="18" w:author="Georgios KATSAROS" w:date="2016-08-20T16:08:00Z">
         <w:r>
           <w:t xml:space="preserve">the </w:t>
         </w:r>
@@ -4295,12 +4039,12 @@
       <w:r>
         <w:t xml:space="preserve">goal </w:t>
       </w:r>
-      <w:del w:id="72" w:author="Georgios KATSAROS" w:date="2016-08-20T16:08:00Z">
+      <w:del w:id="19" w:author="Georgios KATSAROS" w:date="2016-08-20T16:08:00Z">
         <w:r>
           <w:delText>would</w:delText>
         </w:r>
       </w:del>
-      <w:ins w:id="73" w:author="Georgios KATSAROS" w:date="2016-08-20T16:08:00Z">
+      <w:ins w:id="20" w:author="Georgios KATSAROS" w:date="2016-08-20T16:08:00Z">
         <w:r>
           <w:t>is</w:t>
         </w:r>
@@ -4308,7 +4052,7 @@
       <w:r>
         <w:t xml:space="preserve"> </w:t>
       </w:r>
-      <w:del w:id="74" w:author="Georgios KATSAROS" w:date="2016-08-20T16:09:00Z">
+      <w:del w:id="21" w:author="Georgios KATSAROS" w:date="2016-08-20T16:09:00Z">
         <w:r>
           <w:delText xml:space="preserve">be </w:delText>
         </w:r>
@@ -4316,7 +4060,7 @@
       <w:r>
         <w:t xml:space="preserve">to achieve </w:t>
       </w:r>
-      <w:ins w:id="75" w:author="Georgios KATSAROS" w:date="2016-08-20T16:09:00Z">
+      <w:ins w:id="22" w:author="Georgios KATSAROS" w:date="2016-08-20T16:09:00Z">
         <w:r>
           <w:t xml:space="preserve">a </w:t>
         </w:r>
@@ -4324,7 +4068,7 @@
       <w:r>
         <w:t xml:space="preserve">charge sensitivity comparable or even faster than </w:t>
       </w:r>
-      <w:ins w:id="76" w:author="Georgios KATSAROS" w:date="2016-08-20T16:09:00Z">
+      <w:ins w:id="23" w:author="Georgios KATSAROS" w:date="2016-08-20T16:09:00Z">
         <w:r>
           <w:t xml:space="preserve">that </w:t>
         </w:r>
@@ -4332,12 +4076,12 @@
       <w:r>
         <w:t>reported in [12]</w:t>
       </w:r>
-      <w:ins w:id="77" w:author="Georgios KATSAROS" w:date="2016-08-20T16:09:00Z">
+      <w:ins w:id="24" w:author="Georgios KATSAROS" w:date="2016-08-20T16:09:00Z">
         <w:r>
           <w:t xml:space="preserve">. Such </w:t>
         </w:r>
       </w:ins>
-      <w:del w:id="78" w:author="Georgios KATSAROS" w:date="2016-08-20T16:09:00Z">
+      <w:del w:id="25" w:author="Georgios KATSAROS" w:date="2016-08-20T16:09:00Z">
         <w:r>
           <w:delText xml:space="preserve">, which </w:delText>
         </w:r>
@@ -4345,22 +4089,22 @@
       <w:r>
         <w:t xml:space="preserve">would </w:t>
       </w:r>
-      <w:ins w:id="79" w:author="Georgios KATSAROS" w:date="2016-08-20T16:10:00Z">
+      <w:ins w:id="26" w:author="Georgios KATSAROS" w:date="2016-08-20T16:10:00Z">
         <w:r>
           <w:t xml:space="preserve">allow us to have a high bandwidth system </w:t>
         </w:r>
       </w:ins>
-      <w:ins w:id="80" w:author="Georgios KATSAROS" w:date="2016-08-20T16:11:00Z">
+      <w:ins w:id="27" w:author="Georgios KATSAROS" w:date="2016-08-20T16:11:00Z">
         <w:r>
           <w:t>necessary</w:t>
         </w:r>
       </w:ins>
-      <w:ins w:id="81" w:author="Georgios KATSAROS" w:date="2016-08-20T16:10:00Z">
+      <w:ins w:id="28" w:author="Georgios KATSAROS" w:date="2016-08-20T16:10:00Z">
         <w:r>
           <w:t xml:space="preserve"> </w:t>
         </w:r>
       </w:ins>
-      <w:ins w:id="82" w:author="Georgios KATSAROS" w:date="2016-08-20T16:11:00Z">
+      <w:ins w:id="29" w:author="Georgios KATSAROS" w:date="2016-08-20T16:11:00Z">
         <w:r>
           <w:t xml:space="preserve">for the qubit read out (do you wanted to say </w:t>
         </w:r>
@@ -4373,27 +4117,27 @@
           <w:t xml:space="preserve"> different?) </w:t>
         </w:r>
       </w:ins>
-      <w:del w:id="83" w:author="Georgios KATSAROS" w:date="2016-08-20T16:11:00Z">
+      <w:del w:id="30" w:author="Georgios KATSAROS" w:date="2016-08-20T16:11:00Z">
         <w:r>
           <w:delText>enable</w:delText>
         </w:r>
       </w:del>
-      <w:del w:id="84" w:author="Georgios KATSAROS" w:date="2016-08-20T16:09:00Z">
+      <w:del w:id="31" w:author="Georgios KATSAROS" w:date="2016-08-20T16:09:00Z">
         <w:r>
           <w:delText xml:space="preserve"> </w:delText>
         </w:r>
       </w:del>
-      <w:del w:id="85" w:author="Georgios KATSAROS" w:date="2016-08-20T16:11:00Z">
+      <w:del w:id="32" w:author="Georgios KATSAROS" w:date="2016-08-20T16:11:00Z">
         <w:r>
           <w:delText>obtain</w:delText>
         </w:r>
       </w:del>
-      <w:del w:id="86" w:author="Georgios KATSAROS" w:date="2016-08-20T16:10:00Z">
+      <w:del w:id="33" w:author="Georgios KATSAROS" w:date="2016-08-20T16:10:00Z">
         <w:r>
           <w:delText>ing</w:delText>
         </w:r>
       </w:del>
-      <w:del w:id="87" w:author="Georgios KATSAROS" w:date="2016-08-20T16:11:00Z">
+      <w:del w:id="34" w:author="Georgios KATSAROS" w:date="2016-08-20T16:11:00Z">
         <w:r>
           <w:delText xml:space="preserve"> quality measurement data (good SNR) fast enough and consequently allow to progress faster in creating spin qubit in this type of material.</w:delText>
         </w:r>
@@ -4403,7 +4147,7 @@
       <w:r>
         <w:t xml:space="preserve">After </w:t>
       </w:r>
-      <w:ins w:id="88" w:author="Georgios KATSAROS" w:date="2016-08-20T16:11:00Z">
+      <w:ins w:id="35" w:author="Georgios KATSAROS" w:date="2016-08-20T16:11:00Z">
         <w:r>
           <w:t xml:space="preserve">the gate reflectometry set up will have been set up the focus will go to the realization of the LD </w:t>
         </w:r>
@@ -4416,18 +4160,14 @@
           <w:t xml:space="preserve"> qubit in a DQD structure. </w:t>
         </w:r>
       </w:ins>
-      <w:ins w:id="89" w:author="Georgios KATSAROS" w:date="2016-08-20T16:12:00Z">
+      <w:ins w:id="36" w:author="Georgios KATSAROS" w:date="2016-08-20T16:12:00Z">
         <w:r>
           <w:t xml:space="preserve">The first measurements to be performed are the ones for determining </w:t>
         </w:r>
       </w:ins>
-      <w:del w:id="90" w:author="Georgios KATSAROS" w:date="2016-08-20T16:13:00Z">
+      <w:del w:id="37" w:author="Georgios KATSAROS" w:date="2016-08-20T16:13:00Z">
         <w:r>
-          <w:delText xml:space="preserve">good </w:delText>
-        </w:r>
-        <w:r>
-          <w:lastRenderedPageBreak/>
-          <w:delText>readout technique is set up there is a series of experiment to be done to approach</w:delText>
+          <w:delText>good readout technique is set up there is a series of experiment to be done to approach</w:delText>
         </w:r>
         <w:r>
           <w:delText xml:space="preserve"> to the qubit realization. One of these is</w:delText>
@@ -4436,7 +4176,7 @@
           <w:delText xml:space="preserve"> </w:delText>
         </w:r>
       </w:del>
-      <w:ins w:id="91" w:author="Georgios KATSAROS" w:date="2016-08-20T16:13:00Z">
+      <w:ins w:id="38" w:author="Georgios KATSAROS" w:date="2016-08-20T16:13:00Z">
         <w:r>
           <w:t xml:space="preserve">the spin </w:t>
         </w:r>
@@ -4444,7 +4184,7 @@
       <w:r>
         <w:t xml:space="preserve">relaxation time </w:t>
       </w:r>
-      <w:del w:id="92" w:author="Georgios KATSAROS" w:date="2016-08-20T16:13:00Z">
+      <w:del w:id="39" w:author="Georgios KATSAROS" w:date="2016-08-20T16:13:00Z">
         <w:r>
           <w:delText xml:space="preserve">measurement </w:delText>
         </w:r>
@@ -4461,7 +4201,7 @@
       <w:r>
         <w:t xml:space="preserve">. </w:t>
       </w:r>
-      <w:del w:id="93" w:author="Georgios KATSAROS" w:date="2016-08-20T16:13:00Z">
+      <w:del w:id="40" w:author="Georgios KATSAROS" w:date="2016-08-20T16:13:00Z">
         <w:r>
           <w:delText>Relaxation time T</w:delText>
         </w:r>
@@ -4483,12 +4223,12 @@
       <w:r>
         <w:t xml:space="preserve"> time during which </w:t>
       </w:r>
-      <w:del w:id="94" w:author="Georgios KATSAROS" w:date="2016-08-20T16:13:00Z">
+      <w:del w:id="41" w:author="Georgios KATSAROS" w:date="2016-08-20T16:13:00Z">
         <w:r>
           <w:delText xml:space="preserve">charge particle </w:delText>
         </w:r>
       </w:del>
-      <w:ins w:id="95" w:author="Georgios KATSAROS" w:date="2016-08-20T16:13:00Z">
+      <w:ins w:id="42" w:author="Georgios KATSAROS" w:date="2016-08-20T16:13:00Z">
         <w:r>
           <w:t xml:space="preserve">the </w:t>
         </w:r>
@@ -4496,12 +4236,12 @@
       <w:r>
         <w:t xml:space="preserve">spin stays in </w:t>
       </w:r>
-      <w:ins w:id="96" w:author="Georgios KATSAROS" w:date="2016-08-20T16:13:00Z">
+      <w:ins w:id="43" w:author="Georgios KATSAROS" w:date="2016-08-20T16:13:00Z">
         <w:r>
           <w:t>the excited state before relaxing to the ground state.</w:t>
         </w:r>
       </w:ins>
-      <w:del w:id="97" w:author="Georgios KATSAROS" w:date="2016-08-20T16:14:00Z">
+      <w:del w:id="44" w:author="Georgios KATSAROS" w:date="2016-08-20T16:14:00Z">
         <w:r>
           <w:delText>the prepared state.</w:delText>
         </w:r>
@@ -4512,17 +4252,17 @@
       <w:r>
         <w:t xml:space="preserve"> </w:t>
       </w:r>
-      <w:ins w:id="98" w:author="Georgios KATSAROS" w:date="2016-08-20T16:14:00Z">
+      <w:ins w:id="45" w:author="Georgios KATSAROS" w:date="2016-08-20T16:14:00Z">
         <w:r>
           <w:t xml:space="preserve">Subsequently experiments in order to investigate the coherence time of the qubit are going to be performed. More concretely, </w:t>
         </w:r>
       </w:ins>
-      <w:del w:id="99" w:author="Georgios KATSAROS" w:date="2016-08-20T16:14:00Z">
+      <w:del w:id="46" w:author="Georgios KATSAROS" w:date="2016-08-20T16:14:00Z">
         <w:r>
           <w:delText>S</w:delText>
         </w:r>
       </w:del>
-      <w:ins w:id="100" w:author="Georgios KATSAROS" w:date="2016-08-20T16:14:00Z">
+      <w:ins w:id="47" w:author="Georgios KATSAROS" w:date="2016-08-20T16:14:00Z">
         <w:r>
           <w:t>s</w:t>
         </w:r>
@@ -4530,12 +4270,12 @@
       <w:r>
         <w:t xml:space="preserve">pin manipulation experiments </w:t>
       </w:r>
-      <w:del w:id="101" w:author="Georgios KATSAROS" w:date="2016-08-20T16:14:00Z">
+      <w:del w:id="48" w:author="Georgios KATSAROS" w:date="2016-08-20T16:14:00Z">
         <w:r>
           <w:delText xml:space="preserve">like </w:delText>
         </w:r>
       </w:del>
-      <w:ins w:id="102" w:author="Georgios KATSAROS" w:date="2016-08-20T16:14:00Z">
+      <w:ins w:id="49" w:author="Georgios KATSAROS" w:date="2016-08-20T16:14:00Z">
         <w:r>
           <w:t xml:space="preserve">for </w:t>
         </w:r>
@@ -4543,7 +4283,7 @@
       <w:r>
         <w:t xml:space="preserve">measuring </w:t>
       </w:r>
-      <w:ins w:id="103" w:author="Georgios KATSAROS" w:date="2016-08-20T16:14:00Z">
+      <w:ins w:id="50" w:author="Georgios KATSAROS" w:date="2016-08-20T16:14:00Z">
         <w:r>
           <w:t xml:space="preserve">the </w:t>
         </w:r>
@@ -4560,7 +4300,7 @@
       <w:r>
         <w:t xml:space="preserve">*, </w:t>
       </w:r>
-      <w:ins w:id="104" w:author="Georgios KATSAROS" w:date="2016-08-20T16:15:00Z">
+      <w:ins w:id="51" w:author="Georgios KATSAROS" w:date="2016-08-20T16:15:00Z">
         <w:r>
           <w:t xml:space="preserve">the </w:t>
         </w:r>
@@ -4577,7 +4317,7 @@
       <w:r>
         <w:t xml:space="preserve">, </w:t>
       </w:r>
-      <w:ins w:id="105" w:author="Georgios KATSAROS" w:date="2016-08-20T16:15:00Z">
+      <w:ins w:id="52" w:author="Georgios KATSAROS" w:date="2016-08-20T16:15:00Z">
         <w:r>
           <w:t xml:space="preserve">and the </w:t>
         </w:r>
@@ -4585,7 +4325,7 @@
       <w:r>
         <w:t xml:space="preserve">spin coherence time using </w:t>
       </w:r>
-      <w:ins w:id="106" w:author="Georgios KATSAROS" w:date="2016-08-20T16:15:00Z">
+      <w:ins w:id="53" w:author="Georgios KATSAROS" w:date="2016-08-20T16:15:00Z">
         <w:r>
           <w:t xml:space="preserve">the </w:t>
         </w:r>
@@ -4628,6 +4368,7 @@
         <w:pStyle w:val="Heading3"/>
       </w:pPr>
       <w:r>
+        <w:lastRenderedPageBreak/>
         <w:t>Working schedule:</w:t>
       </w:r>
     </w:p>
@@ -4661,18 +4402,18 @@
     <w:p>
       <w:pPr>
         <w:rPr>
-          <w:ins w:id="107" w:author="Georgios KATSAROS" w:date="2016-08-20T16:21:00Z"/>
+          <w:ins w:id="54" w:author="Georgios KATSAROS" w:date="2016-08-20T16:21:00Z"/>
         </w:rPr>
       </w:pPr>
       <w:r>
         <w:t xml:space="preserve">One of the key measurement requirements is to lower </w:t>
       </w:r>
-      <w:del w:id="108" w:author="Georgios KATSAROS" w:date="2016-08-20T16:20:00Z">
+      <w:del w:id="55" w:author="Georgios KATSAROS" w:date="2016-08-20T16:20:00Z">
         <w:r>
           <w:delText>charge particles</w:delText>
         </w:r>
       </w:del>
-      <w:ins w:id="109" w:author="Georgios KATSAROS" w:date="2016-08-20T16:20:00Z">
+      <w:ins w:id="56" w:author="Georgios KATSAROS" w:date="2016-08-20T16:20:00Z">
         <w:r>
           <w:t>the electron</w:t>
         </w:r>
@@ -4686,7 +4427,7 @@
       <w:r>
         <w:t>particle spin</w:t>
       </w:r>
-      <w:ins w:id="110" w:author="Georgios KATSAROS" w:date="2016-08-20T16:20:00Z">
+      <w:ins w:id="57" w:author="Georgios KATSAROS" w:date="2016-08-20T16:20:00Z">
         <w:r>
           <w:t xml:space="preserve"> (what do you mean by this?)</w:t>
         </w:r>
@@ -4724,7 +4465,7 @@
       </w:r>
     </w:p>
     <w:p>
-      <w:ins w:id="111" w:author="Georgios KATSAROS" w:date="2016-08-20T16:21:00Z">
+      <w:ins w:id="58" w:author="Georgios KATSAROS" w:date="2016-08-20T16:21:00Z">
         <w:r>
           <w:t xml:space="preserve">Why don’t you start with </w:t>
         </w:r>
@@ -4745,11 +4486,11 @@
           <w:t xml:space="preserve"> In order to tune the gate reflectometry system measurements will be initially performed at 4k.</w:t>
         </w:r>
       </w:ins>
-      <w:ins w:id="112" w:author="Georgios KATSAROS" w:date="2016-08-20T16:22:00Z">
+      <w:ins w:id="59" w:author="Georgios KATSAROS" w:date="2016-08-20T16:22:00Z">
         <w:r>
           <w:t xml:space="preserve"> Such temperatures are needed for…. During the first year of my PhD I have already prepared a 4K dip stick for such </w:t>
         </w:r>
-        <w:del w:id="113" w:author="Josip KUKUCKA" w:date="2016-08-20T22:28:00Z">
+        <w:del w:id="60" w:author="Josip KUKUCKA" w:date="2016-08-20T22:28:00Z">
           <w:r>
             <w:delText xml:space="preserve">gate </w:delText>
           </w:r>
@@ -4758,12 +4499,12 @@
           <w:t>reflectometry measurements (then you can describe the stick).</w:t>
         </w:r>
       </w:ins>
-      <w:ins w:id="114" w:author="Georgios KATSAROS" w:date="2016-08-20T16:23:00Z">
+      <w:ins w:id="61" w:author="Georgios KATSAROS" w:date="2016-08-20T16:23:00Z">
         <w:r>
           <w:t xml:space="preserve"> I would not now go into double quantum dots. When you will characterized the gate reflectometry initially you will start with single quantum dots and then you move towards double quantum dots.</w:t>
         </w:r>
       </w:ins>
-      <w:ins w:id="115" w:author="Georgios KATSAROS" w:date="2016-08-20T16:24:00Z">
+      <w:ins w:id="62" w:author="Georgios KATSAROS" w:date="2016-08-20T16:24:00Z">
         <w:r>
           <w:t xml:space="preserve"> </w:t>
         </w:r>
@@ -4803,17 +4544,17 @@
       <w:r>
         <w:t xml:space="preserve">, were used. </w:t>
       </w:r>
-      <w:ins w:id="116" w:author="Georgios KATSAROS" w:date="2016-08-20T16:24:00Z">
+      <w:ins w:id="63" w:author="Georgios KATSAROS" w:date="2016-08-20T16:24:00Z">
         <w:r>
           <w:t xml:space="preserve">The </w:t>
         </w:r>
       </w:ins>
-      <w:del w:id="117" w:author="Georgios KATSAROS" w:date="2016-08-20T16:24:00Z">
+      <w:del w:id="64" w:author="Georgios KATSAROS" w:date="2016-08-20T16:24:00Z">
         <w:r>
           <w:delText>S</w:delText>
         </w:r>
       </w:del>
-      <w:ins w:id="118" w:author="Georgios KATSAROS" w:date="2016-08-20T16:24:00Z">
+      <w:ins w:id="65" w:author="Georgios KATSAROS" w:date="2016-08-20T16:24:00Z">
         <w:r>
           <w:t>s</w:t>
         </w:r>
@@ -4821,12 +4562,12 @@
       <w:r>
         <w:t xml:space="preserve">ample </w:t>
       </w:r>
-      <w:ins w:id="119" w:author="Georgios KATSAROS" w:date="2016-08-20T16:24:00Z">
+      <w:ins w:id="66" w:author="Georgios KATSAROS" w:date="2016-08-20T16:24:00Z">
         <w:r>
           <w:t xml:space="preserve">can be </w:t>
         </w:r>
       </w:ins>
-      <w:del w:id="120" w:author="Georgios KATSAROS" w:date="2016-08-20T16:24:00Z">
+      <w:del w:id="67" w:author="Georgios KATSAROS" w:date="2016-08-20T16:24:00Z">
         <w:r>
           <w:delText xml:space="preserve">was </w:delText>
         </w:r>
@@ -4840,7 +4581,7 @@
       <w:r>
         <w:t xml:space="preserve"> of the stick on the so called sample holder. Since, electrical signals needs to be delivered and afterwards measured from the sample, </w:t>
       </w:r>
-      <w:ins w:id="121" w:author="Georgios KATSAROS" w:date="2016-08-20T16:24:00Z">
+      <w:ins w:id="68" w:author="Georgios KATSAROS" w:date="2016-08-20T16:24:00Z">
         <w:r>
           <w:t xml:space="preserve">the </w:t>
         </w:r>
@@ -4857,7 +4598,7 @@
       <w:r>
         <w:t xml:space="preserve"> DC electrical signals are sent through the low thermal conductive twisted pair wires finishing in </w:t>
       </w:r>
-      <w:ins w:id="122" w:author="Georgios KATSAROS" w:date="2016-08-20T16:25:00Z">
+      <w:ins w:id="69" w:author="Georgios KATSAROS" w:date="2016-08-20T16:25:00Z">
         <w:r>
           <w:t xml:space="preserve">a </w:t>
         </w:r>
@@ -4892,13 +4633,13 @@
       <w:r>
         <w:t xml:space="preserve">are low pass filtered with </w:t>
       </w:r>
-      <w:del w:id="123" w:author="Georgios KATSAROS" w:date="2016-08-20T16:25:00Z">
+      <w:del w:id="70" w:author="Georgios KATSAROS" w:date="2016-08-20T16:25:00Z">
         <w:r>
           <w:delText>on PCB</w:delText>
         </w:r>
       </w:del>
       <w:proofErr w:type="spellStart"/>
-      <w:ins w:id="124" w:author="Georgios KATSAROS" w:date="2016-08-20T16:25:00Z">
+      <w:ins w:id="71" w:author="Georgios KATSAROS" w:date="2016-08-20T16:25:00Z">
         <w:r>
           <w:t>sourface</w:t>
         </w:r>
@@ -4922,7 +4663,7 @@
       <w:r>
         <w:t xml:space="preserve"> DC signals are routed to the gold plated bonding pads around area in the middle of the PCB (sample area) on which </w:t>
       </w:r>
-      <w:ins w:id="125" w:author="Georgios KATSAROS" w:date="2016-08-20T16:25:00Z">
+      <w:ins w:id="72" w:author="Georgios KATSAROS" w:date="2016-08-20T16:25:00Z">
         <w:r>
           <w:t xml:space="preserve">a typically </w:t>
         </w:r>
@@ -4930,7 +4671,7 @@
       <w:r>
         <w:t>5x5 mm</w:t>
       </w:r>
-      <w:del w:id="126" w:author="Georgios KATSAROS" w:date="2016-08-20T16:25:00Z">
+      <w:del w:id="73" w:author="Georgios KATSAROS" w:date="2016-08-20T16:25:00Z">
         <w:r>
           <w:delText xml:space="preserve"> DQD</w:delText>
         </w:r>
@@ -4951,55 +4692,52 @@
         <w:t>s</w:t>
       </w:r>
       <w:r>
-        <w:t xml:space="preserve"> from PCB bonding pads to on the </w:t>
-      </w:r>
-      <w:r>
+        <w:t xml:space="preserve"> from PCB bonding pads to on the sample bonding pads electrically connected to the DQD gates</w:t>
+      </w:r>
+      <w:r>
+        <w:t xml:space="preserve"> </w:t>
+      </w:r>
+      <w:r>
+        <w:t>are</w:t>
+      </w:r>
+      <w:r>
+        <w:t xml:space="preserve"> achieved by wedge wire bonding</w:t>
+      </w:r>
+      <w:r>
+        <w:t xml:space="preserve"> technique</w:t>
+      </w:r>
+      <w:r>
+        <w:t>. RF coaxial lines are finishing on the PCB mounted SMP connectors.</w:t>
+      </w:r>
+      <w:r>
+        <w:t xml:space="preserve"> After SMP connector, using bias tee, DC signal is added to the RF signal.  From there signal is</w:t>
+      </w:r>
+      <w:r>
+        <w:t xml:space="preserve"> routed to the </w:t>
+      </w:r>
+      <w:r>
+        <w:t xml:space="preserve">PCB </w:t>
+      </w:r>
+      <w:r>
+        <w:t>bonding pads.</w:t>
+      </w:r>
+      <w:r>
+        <w:t xml:space="preserve"> SMP connectors and bias tees can be seen on Figure 4.</w:t>
+      </w:r>
+      <w:r>
+        <w:t xml:space="preserve"> </w:t>
+      </w:r>
+      <w:r>
+        <w:t>Further these signals are connected to DQD gates with the same wedge wire bonding technique.</w:t>
+      </w:r>
+    </w:p>
+    <w:p>
+      <w:r>
+        <w:rPr>
+          <w:b/>
+          <w:noProof/>
+        </w:rPr>
         <w:lastRenderedPageBreak/>
-        <w:t>sample bonding pads electrically connected to the DQD gates</w:t>
-      </w:r>
-      <w:r>
-        <w:t xml:space="preserve"> </w:t>
-      </w:r>
-      <w:r>
-        <w:t>are</w:t>
-      </w:r>
-      <w:r>
-        <w:t xml:space="preserve"> achieved by wedge wire bonding</w:t>
-      </w:r>
-      <w:r>
-        <w:t xml:space="preserve"> technique</w:t>
-      </w:r>
-      <w:r>
-        <w:t>. RF coaxial lines are finishing on the PCB mounted SMP connectors.</w:t>
-      </w:r>
-      <w:r>
-        <w:t xml:space="preserve"> After SMP connector, using bias tee, DC signal is added to the RF signal.  From there signal is</w:t>
-      </w:r>
-      <w:r>
-        <w:t xml:space="preserve"> routed to the </w:t>
-      </w:r>
-      <w:r>
-        <w:t xml:space="preserve">PCB </w:t>
-      </w:r>
-      <w:r>
-        <w:t>bonding pads.</w:t>
-      </w:r>
-      <w:r>
-        <w:t xml:space="preserve"> SMP connectors and bias tees can be seen on Figure 4.</w:t>
-      </w:r>
-      <w:r>
-        <w:t xml:space="preserve"> </w:t>
-      </w:r>
-      <w:r>
-        <w:t>Further these signals are connected to DQD gates with the same wedge wire bonding technique.</w:t>
-      </w:r>
-    </w:p>
-    <w:p>
-      <w:r>
-        <w:rPr>
-          <w:b/>
-          <w:noProof/>
-        </w:rPr>
         <w:drawing>
           <wp:anchor distT="0" distB="0" distL="114300" distR="114300" simplePos="0" relativeHeight="251664384" behindDoc="0" locked="0" layoutInCell="1" allowOverlap="1" wp14:anchorId="22582FD4" wp14:editId="2C2FAF02">
             <wp:simplePos x="0" y="0"/>
@@ -5226,12 +4964,12 @@
       <w:r>
         <w:t xml:space="preserve">Figure 4: Initial version of the PCB sample holder. </w:t>
       </w:r>
-      <w:ins w:id="127" w:author="Georgios KATSAROS" w:date="2016-08-20T16:26:00Z">
+      <w:ins w:id="74" w:author="Georgios KATSAROS" w:date="2016-08-20T16:26:00Z">
         <w:r>
           <w:t xml:space="preserve">The top figure show the upper view of the PCB board while the lower figure focuses on the back side. </w:t>
         </w:r>
       </w:ins>
-      <w:del w:id="128" w:author="Georgios KATSAROS" w:date="2016-08-20T16:26:00Z">
+      <w:del w:id="75" w:author="Georgios KATSAROS" w:date="2016-08-20T16:26:00Z">
         <w:r>
           <w:delText xml:space="preserve">Up is top and down is </w:delText>
         </w:r>
@@ -5293,7 +5031,7 @@
       <w:r>
         <w:t xml:space="preserve"> reflectometry technique was applied. For that purpose </w:t>
       </w:r>
-      <w:ins w:id="129" w:author="Georgios KATSAROS" w:date="2016-08-20T16:27:00Z">
+      <w:ins w:id="76" w:author="Georgios KATSAROS" w:date="2016-08-20T16:27:00Z">
         <w:r>
           <w:t xml:space="preserve">the </w:t>
         </w:r>
@@ -5313,17 +5051,17 @@
       <w:r>
         <w:t xml:space="preserve"> </w:t>
       </w:r>
-      <w:ins w:id="130" w:author="Georgios KATSAROS" w:date="2016-08-20T16:27:00Z">
+      <w:ins w:id="77" w:author="Georgios KATSAROS" w:date="2016-08-20T16:27:00Z">
         <w:r>
           <w:t xml:space="preserve">The </w:t>
         </w:r>
       </w:ins>
-      <w:del w:id="131" w:author="Georgios KATSAROS" w:date="2016-08-20T16:27:00Z">
+      <w:del w:id="78" w:author="Georgios KATSAROS" w:date="2016-08-20T16:27:00Z">
         <w:r>
           <w:delText>R</w:delText>
         </w:r>
       </w:del>
-      <w:ins w:id="132" w:author="Georgios KATSAROS" w:date="2016-08-20T16:27:00Z">
+      <w:ins w:id="79" w:author="Georgios KATSAROS" w:date="2016-08-20T16:27:00Z">
         <w:r>
           <w:t>r</w:t>
         </w:r>
@@ -5364,7 +5102,7 @@
       <w:r>
         <w:t xml:space="preserve"> (Figure 5, right) to make </w:t>
       </w:r>
-      <w:ins w:id="133" w:author="Georgios KATSAROS" w:date="2016-08-20T16:27:00Z">
+      <w:ins w:id="80" w:author="Georgios KATSAROS" w:date="2016-08-20T16:27:00Z">
         <w:r>
           <w:t xml:space="preserve">the </w:t>
         </w:r>
@@ -5372,22 +5110,22 @@
       <w:r>
         <w:t>SNR immune to the next room temperature stages</w:t>
       </w:r>
-      <w:ins w:id="134" w:author="Georgios KATSAROS" w:date="2016-08-20T16:28:00Z">
+      <w:ins w:id="81" w:author="Georgios KATSAROS" w:date="2016-08-20T16:28:00Z">
         <w:r>
           <w:t xml:space="preserve"> (</w:t>
         </w:r>
-        <w:del w:id="135" w:author="Josip KUKUCKA" w:date="2016-08-20T22:36:00Z">
+        <w:del w:id="82" w:author="Josip KUKUCKA" w:date="2016-08-20T22:36:00Z">
           <w:r>
             <w:delText>what exactly do you want to say?</w:delText>
           </w:r>
         </w:del>
       </w:ins>
-      <w:ins w:id="136" w:author="Josip KUKUCKA" w:date="2016-08-20T22:36:00Z">
+      <w:ins w:id="83" w:author="Josip KUKUCKA" w:date="2016-08-20T22:36:00Z">
         <w:r>
           <w:t>explain a bit more</w:t>
         </w:r>
       </w:ins>
-      <w:ins w:id="137" w:author="Georgios KATSAROS" w:date="2016-08-20T16:28:00Z">
+      <w:ins w:id="84" w:author="Georgios KATSAROS" w:date="2016-08-20T16:28:00Z">
         <w:r>
           <w:t>)</w:t>
         </w:r>
@@ -5398,17 +5136,17 @@
       <w:r>
         <w:t xml:space="preserve"> </w:t>
       </w:r>
-      <w:ins w:id="138" w:author="Georgios KATSAROS" w:date="2016-08-20T16:28:00Z">
+      <w:ins w:id="85" w:author="Georgios KATSAROS" w:date="2016-08-20T16:28:00Z">
         <w:r>
           <w:t xml:space="preserve">The </w:t>
         </w:r>
       </w:ins>
-      <w:del w:id="139" w:author="Georgios KATSAROS" w:date="2016-08-20T16:28:00Z">
+      <w:del w:id="86" w:author="Georgios KATSAROS" w:date="2016-08-20T16:28:00Z">
         <w:r>
           <w:delText>A</w:delText>
         </w:r>
       </w:del>
-      <w:ins w:id="140" w:author="Georgios KATSAROS" w:date="2016-08-20T16:28:00Z">
+      <w:ins w:id="87" w:author="Georgios KATSAROS" w:date="2016-08-20T16:28:00Z">
         <w:r>
           <w:t>a</w:t>
         </w:r>
@@ -5434,17 +5172,17 @@
       <w:r>
         <w:t xml:space="preserve"> </w:t>
       </w:r>
-      <w:ins w:id="141" w:author="Georgios KATSAROS" w:date="2016-08-20T16:28:00Z">
+      <w:ins w:id="88" w:author="Georgios KATSAROS" w:date="2016-08-20T16:28:00Z">
         <w:r>
           <w:t xml:space="preserve">The </w:t>
         </w:r>
       </w:ins>
-      <w:del w:id="142" w:author="Georgios KATSAROS" w:date="2016-08-20T16:28:00Z">
+      <w:del w:id="89" w:author="Georgios KATSAROS" w:date="2016-08-20T16:28:00Z">
         <w:r>
           <w:delText>E</w:delText>
         </w:r>
       </w:del>
-      <w:ins w:id="143" w:author="Georgios KATSAROS" w:date="2016-08-20T16:28:00Z">
+      <w:ins w:id="90" w:author="Georgios KATSAROS" w:date="2016-08-20T16:28:00Z">
         <w:r>
           <w:t>e</w:t>
         </w:r>
@@ -5466,17 +5204,17 @@
       <w:r>
         <w:t xml:space="preserve"> </w:t>
       </w:r>
-      <w:ins w:id="144" w:author="Georgios KATSAROS" w:date="2016-08-20T16:28:00Z">
+      <w:ins w:id="91" w:author="Georgios KATSAROS" w:date="2016-08-20T16:28:00Z">
         <w:r>
           <w:t xml:space="preserve">The used </w:t>
         </w:r>
       </w:ins>
-      <w:del w:id="145" w:author="Georgios KATSAROS" w:date="2016-08-20T16:28:00Z">
+      <w:del w:id="92" w:author="Georgios KATSAROS" w:date="2016-08-20T16:28:00Z">
         <w:r>
           <w:delText>R</w:delText>
         </w:r>
       </w:del>
-      <w:ins w:id="146" w:author="Georgios KATSAROS" w:date="2016-08-20T16:28:00Z">
+      <w:ins w:id="93" w:author="Georgios KATSAROS" w:date="2016-08-20T16:28:00Z">
         <w:r>
           <w:t>r</w:t>
         </w:r>
@@ -5484,7 +5222,7 @@
       <w:r>
         <w:t xml:space="preserve">esonator circuit </w:t>
       </w:r>
-      <w:del w:id="147" w:author="Georgios KATSAROS" w:date="2016-08-20T16:28:00Z">
+      <w:del w:id="94" w:author="Georgios KATSAROS" w:date="2016-08-20T16:28:00Z">
         <w:r>
           <w:delText>was</w:delText>
         </w:r>
@@ -5495,7 +5233,7 @@
       <w:r>
         <w:t xml:space="preserve">consisted of </w:t>
       </w:r>
-      <w:ins w:id="148" w:author="Georgios KATSAROS" w:date="2016-08-20T16:28:00Z">
+      <w:ins w:id="95" w:author="Georgios KATSAROS" w:date="2016-08-20T16:28:00Z">
         <w:r>
           <w:t xml:space="preserve">a </w:t>
         </w:r>
@@ -5509,7 +5247,7 @@
       <w:r>
         <w:t xml:space="preserve"> and </w:t>
       </w:r>
-      <w:ins w:id="149" w:author="Georgios KATSAROS" w:date="2016-08-20T16:29:00Z">
+      <w:ins w:id="96" w:author="Georgios KATSAROS" w:date="2016-08-20T16:29:00Z">
         <w:r>
           <w:t xml:space="preserve">the </w:t>
         </w:r>
@@ -5529,7 +5267,7 @@
       <w:r>
         <w:t xml:space="preserve"> in parallel to </w:t>
       </w:r>
-      <w:ins w:id="150" w:author="Georgios KATSAROS" w:date="2016-08-20T16:29:00Z">
+      <w:ins w:id="97" w:author="Georgios KATSAROS" w:date="2016-08-20T16:29:00Z">
         <w:r>
           <w:t xml:space="preserve">the </w:t>
         </w:r>
@@ -5552,17 +5290,17 @@
       <w:r>
         <w:t xml:space="preserve">simple circuit model in Figure 3. </w:t>
       </w:r>
-      <w:ins w:id="151" w:author="Georgios KATSAROS" w:date="2016-08-20T16:29:00Z">
+      <w:ins w:id="98" w:author="Georgios KATSAROS" w:date="2016-08-20T16:29:00Z">
         <w:r>
           <w:t xml:space="preserve">Finally there exists always a </w:t>
         </w:r>
       </w:ins>
-      <w:del w:id="152" w:author="Georgios KATSAROS" w:date="2016-08-20T16:29:00Z">
+      <w:del w:id="99" w:author="Georgios KATSAROS" w:date="2016-08-20T16:29:00Z">
         <w:r>
           <w:delText>P</w:delText>
         </w:r>
       </w:del>
-      <w:ins w:id="153" w:author="Georgios KATSAROS" w:date="2016-08-20T16:29:00Z">
+      <w:ins w:id="100" w:author="Georgios KATSAROS" w:date="2016-08-20T16:29:00Z">
         <w:r>
           <w:t>p</w:t>
         </w:r>
@@ -5570,7 +5308,7 @@
       <w:r>
         <w:t>arasitic capacitance</w:t>
       </w:r>
-      <w:ins w:id="154" w:author="Georgios KATSAROS" w:date="2016-08-20T16:29:00Z">
+      <w:ins w:id="101" w:author="Georgios KATSAROS" w:date="2016-08-20T16:29:00Z">
         <w:r>
           <w:t>, which</w:t>
         </w:r>
@@ -5578,7 +5316,7 @@
       <w:r>
         <w:t xml:space="preserve"> is </w:t>
       </w:r>
-      <w:ins w:id="155" w:author="Georgios KATSAROS" w:date="2016-08-20T16:29:00Z">
+      <w:ins w:id="102" w:author="Georgios KATSAROS" w:date="2016-08-20T16:29:00Z">
         <w:r>
           <w:t xml:space="preserve">a </w:t>
         </w:r>
@@ -5586,7 +5324,7 @@
       <w:r>
         <w:t xml:space="preserve">capacitance to the ground that comes from bonding wires, </w:t>
       </w:r>
-      <w:ins w:id="156" w:author="Georgios KATSAROS" w:date="2016-08-20T16:29:00Z">
+      <w:ins w:id="103" w:author="Georgios KATSAROS" w:date="2016-08-20T16:29:00Z">
         <w:r>
           <w:t xml:space="preserve">the </w:t>
         </w:r>
@@ -5594,7 +5332,7 @@
       <w:r>
         <w:t xml:space="preserve">sample itself, </w:t>
       </w:r>
-      <w:ins w:id="157" w:author="Georgios KATSAROS" w:date="2016-08-20T16:29:00Z">
+      <w:ins w:id="104" w:author="Georgios KATSAROS" w:date="2016-08-20T16:29:00Z">
         <w:r>
           <w:t xml:space="preserve">the </w:t>
         </w:r>
@@ -5602,7 +5340,7 @@
       <w:r>
         <w:t xml:space="preserve">RF line and </w:t>
       </w:r>
-      <w:ins w:id="158" w:author="Georgios KATSAROS" w:date="2016-08-20T16:29:00Z">
+      <w:ins w:id="105" w:author="Georgios KATSAROS" w:date="2016-08-20T16:29:00Z">
         <w:r>
           <w:t xml:space="preserve">the used </w:t>
         </w:r>
@@ -5672,7 +5410,7 @@
         </w:rPr>
         <w:t xml:space="preserve"> increases. For the purpose of justifying lowering parasitic capacitance by removing grounds in the PCB</w:t>
       </w:r>
-      <w:ins w:id="159" w:author="Georgios KATSAROS" w:date="2016-08-20T16:30:00Z">
+      <w:ins w:id="106" w:author="Georgios KATSAROS" w:date="2016-08-20T16:30:00Z">
         <w:r>
           <w:rPr>
             <w:i/>
@@ -5688,7 +5426,7 @@
       <w:r>
         <w:t xml:space="preserve">For the purpose of minimization of this parasitic capacitance and thus increase sensitivity of the reflectometry, </w:t>
       </w:r>
-      <w:ins w:id="160" w:author="Georgios KATSAROS" w:date="2016-08-20T16:30:00Z">
+      <w:ins w:id="107" w:author="Georgios KATSAROS" w:date="2016-08-20T16:30:00Z">
         <w:r>
           <w:t xml:space="preserve">the </w:t>
         </w:r>
@@ -5696,7 +5434,7 @@
       <w:r>
         <w:t xml:space="preserve">PCB ground plane is removed below </w:t>
       </w:r>
-      <w:ins w:id="161" w:author="Georgios KATSAROS" w:date="2016-08-20T16:30:00Z">
+      <w:ins w:id="108" w:author="Georgios KATSAROS" w:date="2016-08-20T16:30:00Z">
         <w:r>
           <w:t xml:space="preserve">the </w:t>
         </w:r>
@@ -5704,7 +5442,7 @@
       <w:r>
         <w:t xml:space="preserve">RF lines, </w:t>
       </w:r>
-      <w:ins w:id="162" w:author="Georgios KATSAROS" w:date="2016-08-20T16:30:00Z">
+      <w:ins w:id="109" w:author="Georgios KATSAROS" w:date="2016-08-20T16:30:00Z">
         <w:r>
           <w:t xml:space="preserve">the </w:t>
         </w:r>
@@ -5712,12 +5450,12 @@
       <w:r>
         <w:t xml:space="preserve">corresponding PCB bonding pads and </w:t>
       </w:r>
-      <w:del w:id="163" w:author="Georgios KATSAROS" w:date="2016-08-20T16:30:00Z">
+      <w:del w:id="110" w:author="Georgios KATSAROS" w:date="2016-08-20T16:30:00Z">
         <w:r>
           <w:delText xml:space="preserve">a </w:delText>
         </w:r>
       </w:del>
-      <w:ins w:id="164" w:author="Georgios KATSAROS" w:date="2016-08-20T16:30:00Z">
+      <w:ins w:id="111" w:author="Georgios KATSAROS" w:date="2016-08-20T16:30:00Z">
         <w:r>
           <w:t xml:space="preserve">the </w:t>
         </w:r>
@@ -5765,7 +5503,7 @@
       <w:r>
         <w:t xml:space="preserve">. </w:t>
       </w:r>
-      <w:ins w:id="165" w:author="Georgios KATSAROS" w:date="2016-08-20T16:31:00Z">
+      <w:ins w:id="112" w:author="Georgios KATSAROS" w:date="2016-08-20T16:31:00Z">
         <w:r>
           <w:t xml:space="preserve">A </w:t>
         </w:r>
@@ -5775,7 +5513,7 @@
         <w:t>Varactor</w:t>
       </w:r>
       <w:proofErr w:type="spellEnd"/>
-      <w:ins w:id="166" w:author="Georgios KATSAROS" w:date="2016-08-20T16:31:00Z">
+      <w:ins w:id="113" w:author="Georgios KATSAROS" w:date="2016-08-20T16:31:00Z">
         <w:r>
           <w:t xml:space="preserve"> – a voltage tunable capacitor -</w:t>
         </w:r>
@@ -5795,7 +5533,7 @@
       <w:r>
         <w:t xml:space="preserve"> matching condition despite </w:t>
       </w:r>
-      <w:ins w:id="167" w:author="Georgios KATSAROS" w:date="2016-08-20T16:30:00Z">
+      <w:ins w:id="114" w:author="Georgios KATSAROS" w:date="2016-08-20T16:30:00Z">
         <w:r>
           <w:t xml:space="preserve">the </w:t>
         </w:r>
@@ -5803,12 +5541,12 @@
       <w:r>
         <w:t>chang</w:t>
       </w:r>
-      <w:ins w:id="168" w:author="Georgios KATSAROS" w:date="2016-08-20T16:31:00Z">
+      <w:ins w:id="115" w:author="Georgios KATSAROS" w:date="2016-08-20T16:31:00Z">
         <w:r>
           <w:t>e</w:t>
         </w:r>
       </w:ins>
-      <w:del w:id="169" w:author="Georgios KATSAROS" w:date="2016-08-20T16:31:00Z">
+      <w:del w:id="116" w:author="Georgios KATSAROS" w:date="2016-08-20T16:31:00Z">
         <w:r>
           <w:delText>ing</w:delText>
         </w:r>
@@ -5819,7 +5557,7 @@
       <w:r>
         <w:t xml:space="preserve">of </w:t>
       </w:r>
-      <w:ins w:id="170" w:author="Georgios KATSAROS" w:date="2016-08-20T16:31:00Z">
+      <w:ins w:id="117" w:author="Georgios KATSAROS" w:date="2016-08-20T16:31:00Z">
         <w:r>
           <w:t xml:space="preserve">the </w:t>
         </w:r>
@@ -5850,12 +5588,12 @@
       <w:r>
         <w:t xml:space="preserve"> </w:t>
       </w:r>
-      <w:del w:id="171" w:author="Georgios KATSAROS" w:date="2016-08-20T16:31:00Z">
+      <w:del w:id="118" w:author="Georgios KATSAROS" w:date="2016-08-20T16:31:00Z">
         <w:r>
           <w:delText xml:space="preserve">Varactor is voltage tunable capacitor. </w:delText>
         </w:r>
       </w:del>
-      <w:ins w:id="172" w:author="Josip KUKUCKA" w:date="2016-08-20T22:38:00Z">
+      <w:ins w:id="119" w:author="Josip KUKUCKA" w:date="2016-08-20T22:38:00Z">
         <w:r>
           <w:t>(Put this in reflectometry explanation and here just refer to it)</w:t>
         </w:r>
@@ -5881,7 +5619,7 @@
       <w:r>
         <w:t xml:space="preserve"> the end of the “State of the art” chapter)</w:t>
       </w:r>
-      <w:ins w:id="173" w:author="Georgios KATSAROS" w:date="2016-08-20T16:34:00Z">
+      <w:ins w:id="120" w:author="Georgios KATSAROS" w:date="2016-08-20T16:34:00Z">
         <w:r>
           <w:t xml:space="preserve"> (do we need to say it again?)</w:t>
         </w:r>
@@ -6170,7 +5908,7 @@
       <w:r>
         <w:t xml:space="preserve">Figure 5: Plexiglas </w:t>
       </w:r>
-      <w:ins w:id="174" w:author="Georgios KATSAROS" w:date="2016-08-20T16:34:00Z">
+      <w:ins w:id="121" w:author="Georgios KATSAROS" w:date="2016-08-20T16:34:00Z">
         <w:r>
           <w:t>dip-</w:t>
         </w:r>
@@ -6178,7 +5916,7 @@
       <w:r>
         <w:t xml:space="preserve">stick </w:t>
       </w:r>
-      <w:del w:id="175" w:author="Georgios KATSAROS" w:date="2016-08-20T16:35:00Z">
+      <w:del w:id="122" w:author="Georgios KATSAROS" w:date="2016-08-20T16:35:00Z">
         <w:r>
           <w:delText xml:space="preserve">initially </w:delText>
         </w:r>
@@ -6186,12 +5924,12 @@
       <w:r>
         <w:t xml:space="preserve">used for </w:t>
       </w:r>
-      <w:ins w:id="176" w:author="Georgios KATSAROS" w:date="2016-08-20T16:35:00Z">
+      <w:ins w:id="123" w:author="Georgios KATSAROS" w:date="2016-08-20T16:35:00Z">
         <w:r>
           <w:t xml:space="preserve">cooling down </w:t>
         </w:r>
       </w:ins>
-      <w:del w:id="177" w:author="Georgios KATSAROS" w:date="2016-08-20T16:35:00Z">
+      <w:del w:id="124" w:author="Georgios KATSAROS" w:date="2016-08-20T16:35:00Z">
         <w:r>
           <w:delText xml:space="preserve">dipping </w:delText>
         </w:r>
@@ -6199,7 +5937,7 @@
       <w:r>
         <w:t>sample</w:t>
       </w:r>
-      <w:ins w:id="178" w:author="Georgios KATSAROS" w:date="2016-08-20T16:35:00Z">
+      <w:ins w:id="125" w:author="Georgios KATSAROS" w:date="2016-08-20T16:35:00Z">
         <w:r>
           <w:t>s</w:t>
         </w:r>
@@ -6207,12 +5945,12 @@
       <w:r>
         <w:t xml:space="preserve"> mounted on the PCB </w:t>
       </w:r>
-      <w:del w:id="179" w:author="Georgios KATSAROS" w:date="2016-08-20T16:35:00Z">
+      <w:del w:id="126" w:author="Georgios KATSAROS" w:date="2016-08-20T16:35:00Z">
         <w:r>
           <w:delText>into the liquid helium</w:delText>
         </w:r>
       </w:del>
-      <w:ins w:id="180" w:author="Georgios KATSAROS" w:date="2016-08-20T16:35:00Z">
+      <w:ins w:id="127" w:author="Georgios KATSAROS" w:date="2016-08-20T16:35:00Z">
         <w:r>
           <w:t>to 4K</w:t>
         </w:r>
@@ -6220,17 +5958,17 @@
       <w:r>
         <w:t xml:space="preserve">. </w:t>
       </w:r>
-      <w:ins w:id="181" w:author="Georgios KATSAROS" w:date="2016-08-20T16:35:00Z">
+      <w:ins w:id="128" w:author="Georgios KATSAROS" w:date="2016-08-20T16:35:00Z">
         <w:r>
           <w:t xml:space="preserve">The left picture shows the </w:t>
         </w:r>
       </w:ins>
-      <w:del w:id="182" w:author="Georgios KATSAROS" w:date="2016-08-20T16:35:00Z">
+      <w:del w:id="129" w:author="Georgios KATSAROS" w:date="2016-08-20T16:35:00Z">
         <w:r>
           <w:delText>W</w:delText>
         </w:r>
       </w:del>
-      <w:ins w:id="183" w:author="Georgios KATSAROS" w:date="2016-08-20T16:35:00Z">
+      <w:ins w:id="130" w:author="Georgios KATSAROS" w:date="2016-08-20T16:35:00Z">
         <w:r>
           <w:t>w</w:t>
         </w:r>
@@ -6239,13 +5977,13 @@
         <w:t>hole</w:t>
       </w:r>
       <w:proofErr w:type="gramStart"/>
-      <w:ins w:id="184" w:author="Georgios KATSAROS" w:date="2016-08-20T16:35:00Z">
+      <w:ins w:id="131" w:author="Georgios KATSAROS" w:date="2016-08-20T16:35:00Z">
         <w:r>
           <w:t xml:space="preserve">, </w:t>
         </w:r>
       </w:ins>
       <w:proofErr w:type="gramEnd"/>
-      <w:del w:id="185" w:author="Georgios KATSAROS" w:date="2016-08-20T16:35:00Z">
+      <w:del w:id="132" w:author="Georgios KATSAROS" w:date="2016-08-20T16:35:00Z">
         <w:r>
           <w:delText xml:space="preserve"> stick is show left</w:delText>
         </w:r>
@@ -6259,12 +5997,12 @@
       <w:r>
         <w:t xml:space="preserve"> i</w:t>
       </w:r>
-      <w:ins w:id="186" w:author="Georgios KATSAROS" w:date="2016-08-20T16:36:00Z">
+      <w:ins w:id="133" w:author="Georgios KATSAROS" w:date="2016-08-20T16:36:00Z">
         <w:r>
           <w:t xml:space="preserve">n, highlighting the </w:t>
         </w:r>
       </w:ins>
-      <w:del w:id="187" w:author="Georgios KATSAROS" w:date="2016-08-20T16:36:00Z">
+      <w:del w:id="134" w:author="Georgios KATSAROS" w:date="2016-08-20T16:36:00Z">
         <w:r>
           <w:delText>n</w:delText>
         </w:r>
@@ -6295,17 +6033,17 @@
       <w:r>
         <w:t xml:space="preserve">RF amplifier (down). </w:t>
       </w:r>
-      <w:del w:id="188" w:author="Georgios KATSAROS" w:date="2016-08-20T16:36:00Z">
+      <w:del w:id="135" w:author="Georgios KATSAROS" w:date="2016-08-20T16:36:00Z">
         <w:r>
           <w:delText>This picture was taken afterwards.</w:delText>
         </w:r>
       </w:del>
-      <w:ins w:id="189" w:author="Georgios KATSAROS" w:date="2016-08-20T16:36:00Z">
+      <w:ins w:id="136" w:author="Georgios KATSAROS" w:date="2016-08-20T16:36:00Z">
         <w:r>
           <w:t xml:space="preserve">An additional </w:t>
         </w:r>
       </w:ins>
-      <w:del w:id="190" w:author="Georgios KATSAROS" w:date="2016-08-20T16:36:00Z">
+      <w:del w:id="137" w:author="Georgios KATSAROS" w:date="2016-08-20T16:36:00Z">
         <w:r>
           <w:delText xml:space="preserve"> O</w:delText>
         </w:r>
@@ -6339,7 +6077,7 @@
         </w:rPr>
         <w:t>Caltech Microwave Research Group</w:t>
       </w:r>
-      <w:ins w:id="191" w:author="Georgios KATSAROS" w:date="2016-08-20T16:36:00Z">
+      <w:ins w:id="138" w:author="Georgios KATSAROS" w:date="2016-08-20T16:36:00Z">
         <w:r>
           <w:rPr>
             <w:color w:val="575757"/>
@@ -6383,7 +6121,7 @@
           <w:i/>
         </w:rPr>
       </w:pPr>
-      <w:ins w:id="192" w:author="Georgios KATSAROS" w:date="2016-08-20T16:37:00Z">
+      <w:ins w:id="139" w:author="Georgios KATSAROS" w:date="2016-08-20T16:37:00Z">
         <w:r>
           <w:rPr>
             <w:i/>
@@ -6412,7 +6150,7 @@
           <w:i/>
         </w:rPr>
       </w:pPr>
-      <w:ins w:id="193" w:author="Georgios KATSAROS" w:date="2016-08-20T16:39:00Z">
+      <w:ins w:id="140" w:author="Georgios KATSAROS" w:date="2016-08-20T16:39:00Z">
         <w:r>
           <w:rPr>
             <w:i/>
@@ -11375,7 +11113,7 @@
         </w:rPr>
         <w:t xml:space="preserve"> in a short time. Signal to noise ratio is the ratio of signal and noise amplitude in a given bandwidth. Measurement sensitivity is a measure of the change in an amplitude of current or amplitude (phase) of reflected wave when charge configuration is changed. Noise comes from 1/f noise on lower frequencies, intrinsic shot noise, thermal noise, noise in in measurement equipment… Lowering the measurement bandwidth (integration or filtering) noise is lowered and SNR raised but measurement become slower. Thus for achieving good SNR in short time signal need to be high. In our case fast measurement is required to obtain good quality measurement fast enough. </w:t>
       </w:r>
-      <w:ins w:id="194" w:author="Georgios KATSAROS" w:date="2016-08-20T15:48:00Z">
+      <w:ins w:id="141" w:author="Georgios KATSAROS" w:date="2016-08-20T15:48:00Z">
         <w:r>
           <w:rPr>
             <w:i/>
@@ -11424,7 +11162,7 @@
         </w:rPr>
         <w:t>)</w:t>
       </w:r>
-      <w:ins w:id="195" w:author="Georgios KATSAROS" w:date="2016-08-20T14:38:00Z">
+      <w:ins w:id="142" w:author="Georgios KATSAROS" w:date="2016-08-20T14:38:00Z">
         <w:r>
           <w:rPr>
             <w:b/>
@@ -11540,7 +11278,7 @@
       <w:r>
         <w:t xml:space="preserve">Figure 1 describes how spin blockade can be used to extract information about the electron spin in the left QD in the DQD system. If the spin configuration is like in Figure 1a) then after electrostatic pushing, by applying voltage pulses on gates L and R, electron is allowed to tunnel to the right dot, which, for example, can be detected as the DC current signal. In the other case, Figure 1c), electrons on both dots have same spin and due to Pauli exclusion principle they stay in that configuration after electrostatic pushing. Consequently, current DC current signal does not flow. </w:t>
       </w:r>
-      <w:ins w:id="196" w:author="Georgios KATSAROS" w:date="2016-08-20T14:48:00Z">
+      <w:ins w:id="143" w:author="Georgios KATSAROS" w:date="2016-08-20T14:48:00Z">
         <w:r>
           <w:t>(You need to speak about singlet triplet else it is not clear)</w:t>
         </w:r>
@@ -14735,7 +14473,7 @@
         <w:rPr>
           <w:i/>
           <w:lang w:val="de-AT"/>
-          <w:rPrChange w:id="197" w:author="Georgios KATSAROS" w:date="2016-08-20T13:33:00Z">
+          <w:rPrChange w:id="144" w:author="Georgios KATSAROS" w:date="2016-08-20T13:33:00Z">
             <w:rPr>
               <w:i/>
             </w:rPr>
@@ -14746,7 +14484,7 @@
       <w:r>
         <w:rPr>
           <w:lang w:val="de-AT"/>
-          <w:rPrChange w:id="198" w:author="Georgios KATSAROS" w:date="2016-08-20T13:33:00Z">
+          <w:rPrChange w:id="145" w:author="Georgios KATSAROS" w:date="2016-08-20T13:33:00Z">
             <w:rPr/>
           </w:rPrChange>
         </w:rPr>
@@ -14756,7 +14494,7 @@
       <w:r>
         <w:rPr>
           <w:lang w:val="de-AT"/>
-          <w:rPrChange w:id="199" w:author="Georgios KATSAROS" w:date="2016-08-20T13:33:00Z">
+          <w:rPrChange w:id="146" w:author="Georgios KATSAROS" w:date="2016-08-20T13:33:00Z">
             <w:rPr/>
           </w:rPrChange>
         </w:rPr>
@@ -14766,7 +14504,7 @@
       <w:r>
         <w:rPr>
           <w:lang w:val="de-AT"/>
-          <w:rPrChange w:id="200" w:author="Georgios KATSAROS" w:date="2016-08-20T13:33:00Z">
+          <w:rPrChange w:id="147" w:author="Georgios KATSAROS" w:date="2016-08-20T13:33:00Z">
             <w:rPr/>
           </w:rPrChange>
         </w:rPr>
@@ -14776,7 +14514,7 @@
       <w:r>
         <w:rPr>
           <w:lang w:val="de-AT"/>
-          <w:rPrChange w:id="201" w:author="Georgios KATSAROS" w:date="2016-08-20T13:33:00Z">
+          <w:rPrChange w:id="148" w:author="Georgios KATSAROS" w:date="2016-08-20T13:33:00Z">
             <w:rPr/>
           </w:rPrChange>
         </w:rPr>
@@ -14786,7 +14524,7 @@
         <w:rPr>
           <w:i/>
           <w:lang w:val="de-AT"/>
-          <w:rPrChange w:id="202" w:author="Georgios KATSAROS" w:date="2016-08-20T13:33:00Z">
+          <w:rPrChange w:id="149" w:author="Georgios KATSAROS" w:date="2016-08-20T13:33:00Z">
             <w:rPr>
               <w:i/>
             </w:rPr>
@@ -14797,7 +14535,7 @@
       <w:r>
         <w:rPr>
           <w:lang w:val="de-AT"/>
-          <w:rPrChange w:id="203" w:author="Georgios KATSAROS" w:date="2016-08-20T13:33:00Z">
+          <w:rPrChange w:id="150" w:author="Georgios KATSAROS" w:date="2016-08-20T13:33:00Z">
             <w:rPr/>
           </w:rPrChange>
         </w:rPr>
@@ -14807,7 +14545,7 @@
         <w:rPr>
           <w:b/>
           <w:lang w:val="de-AT"/>
-          <w:rPrChange w:id="204" w:author="Georgios KATSAROS" w:date="2016-08-20T13:33:00Z">
+          <w:rPrChange w:id="151" w:author="Georgios KATSAROS" w:date="2016-08-20T13:33:00Z">
             <w:rPr>
               <w:b/>
             </w:rPr>
@@ -14821,7 +14559,7 @@
           <w:color w:val="333333"/>
           <w:shd w:val="clear" w:color="auto" w:fill="FFFFFF"/>
           <w:lang w:val="de-AT"/>
-          <w:rPrChange w:id="205" w:author="Georgios KATSAROS" w:date="2016-08-20T13:33:00Z">
+          <w:rPrChange w:id="152" w:author="Georgios KATSAROS" w:date="2016-08-20T13:33:00Z">
             <w:rPr>
               <w:rFonts w:ascii="Arial" w:hAnsi="Arial" w:cs="Arial"/>
               <w:color w:val="333333"/>
@@ -14834,7 +14572,7 @@
       <w:r>
         <w:rPr>
           <w:lang w:val="de-AT"/>
-          <w:rPrChange w:id="206" w:author="Georgios KATSAROS" w:date="2016-08-20T13:33:00Z">
+          <w:rPrChange w:id="153" w:author="Georgios KATSAROS" w:date="2016-08-20T13:33:00Z">
             <w:rPr/>
           </w:rPrChange>
         </w:rPr>
@@ -15412,7 +15150,7 @@
         <w:rPr>
           <w:i/>
           <w:lang w:val="de-AT"/>
-          <w:rPrChange w:id="207" w:author="Georgios KATSAROS" w:date="2016-08-20T13:33:00Z">
+          <w:rPrChange w:id="154" w:author="Georgios KATSAROS" w:date="2016-08-20T13:33:00Z">
             <w:rPr>
               <w:i/>
             </w:rPr>
@@ -15429,7 +15167,7 @@
         <w:rPr>
           <w:shd w:val="clear" w:color="auto" w:fill="FFFFFF"/>
           <w:lang w:val="de-AT"/>
-          <w:rPrChange w:id="208" w:author="Georgios KATSAROS" w:date="2016-08-20T13:33:00Z">
+          <w:rPrChange w:id="155" w:author="Georgios KATSAROS" w:date="2016-08-20T13:33:00Z">
             <w:rPr>
               <w:shd w:val="clear" w:color="auto" w:fill="FFFFFF"/>
             </w:rPr>
@@ -15440,7 +15178,7 @@
       <w:r>
         <w:rPr>
           <w:lang w:val="de-AT"/>
-          <w:rPrChange w:id="209" w:author="Georgios KATSAROS" w:date="2016-08-20T13:33:00Z">
+          <w:rPrChange w:id="156" w:author="Georgios KATSAROS" w:date="2016-08-20T13:33:00Z">
             <w:rPr/>
           </w:rPrChange>
         </w:rPr>
@@ -15452,7 +15190,7 @@
       <w:r>
         <w:rPr>
           <w:lang w:val="de-AT"/>
-          <w:rPrChange w:id="210" w:author="Georgios KATSAROS" w:date="2016-08-20T13:33:00Z">
+          <w:rPrChange w:id="157" w:author="Georgios KATSAROS" w:date="2016-08-20T13:33:00Z">
             <w:rPr/>
           </w:rPrChange>
         </w:rPr>
@@ -15465,7 +15203,7 @@
         <w:rPr>
           <w:i/>
           <w:lang w:val="de-AT"/>
-          <w:rPrChange w:id="211" w:author="Georgios KATSAROS" w:date="2016-08-20T13:33:00Z">
+          <w:rPrChange w:id="158" w:author="Georgios KATSAROS" w:date="2016-08-20T13:33:00Z">
             <w:rPr>
               <w:i/>
             </w:rPr>
@@ -15483,7 +15221,7 @@
         <w:rPr>
           <w:i/>
           <w:lang w:val="de-AT"/>
-          <w:rPrChange w:id="212" w:author="Georgios KATSAROS" w:date="2016-08-20T13:33:00Z">
+          <w:rPrChange w:id="159" w:author="Georgios KATSAROS" w:date="2016-08-20T13:33:00Z">
             <w:rPr>
               <w:i/>
             </w:rPr>
@@ -15507,7 +15245,7 @@
         <w:rPr>
           <w:shd w:val="clear" w:color="auto" w:fill="FFFFFF"/>
           <w:lang w:val="de-AT"/>
-          <w:rPrChange w:id="213" w:author="Georgios KATSAROS" w:date="2016-08-20T13:33:00Z">
+          <w:rPrChange w:id="160" w:author="Georgios KATSAROS" w:date="2016-08-20T13:33:00Z">
             <w:rPr>
               <w:shd w:val="clear" w:color="auto" w:fill="FFFFFF"/>
             </w:rPr>
@@ -15559,7 +15297,7 @@
         <w:rPr>
           <w:shd w:val="clear" w:color="auto" w:fill="FFFFFF"/>
           <w:lang w:val="de-AT"/>
-          <w:rPrChange w:id="214" w:author="Georgios KATSAROS" w:date="2016-08-20T13:33:00Z">
+          <w:rPrChange w:id="161" w:author="Georgios KATSAROS" w:date="2016-08-20T13:33:00Z">
             <w:rPr>
               <w:shd w:val="clear" w:color="auto" w:fill="FFFFFF"/>
             </w:rPr>
@@ -15570,7 +15308,7 @@
       <w:r>
         <w:rPr>
           <w:lang w:val="de-AT"/>
-          <w:rPrChange w:id="215" w:author="Georgios KATSAROS" w:date="2016-08-20T13:33:00Z">
+          <w:rPrChange w:id="162" w:author="Georgios KATSAROS" w:date="2016-08-20T13:33:00Z">
             <w:rPr/>
           </w:rPrChange>
         </w:rPr>
@@ -15580,7 +15318,7 @@
       <w:r>
         <w:rPr>
           <w:lang w:val="de-AT"/>
-          <w:rPrChange w:id="216" w:author="Georgios KATSAROS" w:date="2016-08-20T13:33:00Z">
+          <w:rPrChange w:id="163" w:author="Georgios KATSAROS" w:date="2016-08-20T13:33:00Z">
             <w:rPr/>
           </w:rPrChange>
         </w:rPr>
@@ -15590,7 +15328,7 @@
       <w:r>
         <w:rPr>
           <w:lang w:val="de-AT"/>
-          <w:rPrChange w:id="217" w:author="Georgios KATSAROS" w:date="2016-08-20T13:33:00Z">
+          <w:rPrChange w:id="164" w:author="Georgios KATSAROS" w:date="2016-08-20T13:33:00Z">
             <w:rPr/>
           </w:rPrChange>
         </w:rPr>
@@ -15600,7 +15338,7 @@
         <w:rPr>
           <w:i/>
           <w:lang w:val="de-AT"/>
-          <w:rPrChange w:id="218" w:author="Georgios KATSAROS" w:date="2016-08-20T13:33:00Z">
+          <w:rPrChange w:id="165" w:author="Georgios KATSAROS" w:date="2016-08-20T13:33:00Z">
             <w:rPr>
               <w:i/>
             </w:rPr>
@@ -19689,7 +19427,7 @@
 </file>
 
 <file path=customXml/itemProps1.xml><?xml version="1.0" encoding="utf-8"?>
-<ds:datastoreItem xmlns:ds="http://schemas.openxmlformats.org/officeDocument/2006/customXml" ds:itemID="{539D0E92-12DE-45F4-98A6-3A08686E663F}">
+<ds:datastoreItem xmlns:ds="http://schemas.openxmlformats.org/officeDocument/2006/customXml" ds:itemID="{FDA4EA33-9E75-47BB-AD7F-46B4BE176852}">
   <ds:schemaRefs>
     <ds:schemaRef ds:uri="http://schemas.openxmlformats.org/officeDocument/2006/bibliography"/>
   </ds:schemaRefs>

</xml_diff>

<commit_message>
"Proposal objectives" - modified
</commit_message>
<xml_diff>
--- a/Project description_modGiorgos.docx
+++ b/Project description_modGiorgos.docx
@@ -3806,12 +3806,7 @@
         <w:t>using</w:t>
       </w:r>
       <w:r>
-        <w:t xml:space="preserve"> the si</w:t>
-      </w:r>
-      <w:bookmarkStart w:id="4" w:name="_GoBack"/>
-      <w:bookmarkEnd w:id="4"/>
-      <w:r>
-        <w:t>milar</w:t>
+        <w:t xml:space="preserve"> the similar</w:t>
       </w:r>
       <w:r>
         <w:t xml:space="preserve"> gate reflectometry</w:t>
@@ -3829,6 +3824,9 @@
         <w:t>silicon nanowire based double quantum dot</w:t>
       </w:r>
       <w:r>
+        <w:t xml:space="preserve"> (DQD)</w:t>
+      </w:r>
+      <w:r>
         <w:t xml:space="preserve"> </w:t>
       </w:r>
       <w:r>
@@ -3899,7 +3897,7 @@
       <w:pPr>
         <w:pStyle w:val="Heading3"/>
         <w:rPr>
-          <w:del w:id="5" w:author="Georgios KATSAROS" w:date="2016-08-20T15:59:00Z"/>
+          <w:del w:id="4" w:author="Georgios KATSAROS" w:date="2016-08-20T15:59:00Z"/>
           <w:rFonts w:asciiTheme="minorHAnsi" w:eastAsiaTheme="minorHAnsi" w:hAnsiTheme="minorHAnsi" w:cstheme="minorBidi"/>
           <w:color w:val="auto"/>
           <w:sz w:val="22"/>
@@ -3910,19 +3908,19 @@
     <w:p>
       <w:pPr>
         <w:rPr>
+          <w:del w:id="5" w:author="Georgios KATSAROS" w:date="2016-08-20T15:59:00Z"/>
+        </w:rPr>
+      </w:pPr>
+    </w:p>
+    <w:p>
+      <w:pPr>
+        <w:rPr>
           <w:del w:id="6" w:author="Georgios KATSAROS" w:date="2016-08-20T15:59:00Z"/>
         </w:rPr>
       </w:pPr>
     </w:p>
     <w:p>
       <w:pPr>
-        <w:rPr>
-          <w:del w:id="7" w:author="Georgios KATSAROS" w:date="2016-08-20T15:59:00Z"/>
-        </w:rPr>
-      </w:pPr>
-    </w:p>
-    <w:p>
-      <w:pPr>
         <w:pStyle w:val="Heading3"/>
       </w:pPr>
       <w:r>
@@ -3933,29 +3931,27 @@
       </w:r>
     </w:p>
     <w:p>
-      <w:ins w:id="8" w:author="Georgios KATSAROS" w:date="2016-08-20T16:06:00Z">
-        <w:r>
-          <w:t xml:space="preserve">The </w:t>
-        </w:r>
-      </w:ins>
-      <w:del w:id="9" w:author="Georgios KATSAROS" w:date="2016-08-20T16:06:00Z">
-        <w:r>
-          <w:delText>O</w:delText>
-        </w:r>
-      </w:del>
-      <w:ins w:id="10" w:author="Georgios KATSAROS" w:date="2016-08-20T16:06:00Z">
-        <w:r>
-          <w:t>o</w:t>
-        </w:r>
-      </w:ins>
-      <w:r>
-        <w:t xml:space="preserve">bjectives of this proposal are to design </w:t>
-      </w:r>
-      <w:ins w:id="11" w:author="Georgios KATSAROS" w:date="2016-08-20T16:06:00Z">
-        <w:r>
-          <w:t xml:space="preserve">a </w:t>
-        </w:r>
-      </w:ins>
+      <w:r>
+        <w:t>The o</w:t>
+      </w:r>
+      <w:r>
+        <w:t xml:space="preserve">bjectives of this proposal are to </w:t>
+      </w:r>
+      <w:r>
+        <w:rPr>
+          <w:b/>
+        </w:rPr>
+        <w:t xml:space="preserve">design </w:t>
+      </w:r>
+      <w:r>
+        <w:rPr>
+          <w:b/>
+        </w:rPr>
+        <w:t>a</w:t>
+      </w:r>
+      <w:r>
+        <w:t xml:space="preserve"> </w:t>
+      </w:r>
       <w:r>
         <w:rPr>
           <w:b/>
@@ -3965,232 +3961,121 @@
       <w:r>
         <w:t xml:space="preserve"> </w:t>
       </w:r>
-      <w:ins w:id="12" w:author="Georgios KATSAROS" w:date="2016-08-20T16:06:00Z">
-        <w:r>
-          <w:t xml:space="preserve">system which will </w:t>
-        </w:r>
-      </w:ins>
-      <w:ins w:id="13" w:author="Georgios KATSAROS" w:date="2016-08-20T16:08:00Z">
-        <w:r>
-          <w:t xml:space="preserve">be used in order to study the LD qubit created in </w:t>
-        </w:r>
-        <w:proofErr w:type="gramStart"/>
-        <w:r>
-          <w:t>a</w:t>
-        </w:r>
-        <w:proofErr w:type="gramEnd"/>
-        <w:r>
-          <w:t xml:space="preserve"> </w:t>
-        </w:r>
-      </w:ins>
-      <w:del w:id="14" w:author="Georgios KATSAROS" w:date="2016-08-20T16:08:00Z">
-        <w:r>
-          <w:delText xml:space="preserve">and perform </w:delText>
-        </w:r>
-        <w:r>
-          <w:rPr>
-            <w:b/>
-          </w:rPr>
-          <w:delText>spin manipulation experiments</w:delText>
-        </w:r>
-        <w:r>
-          <w:delText xml:space="preserve"> on </w:delText>
-        </w:r>
-      </w:del>
+      <w:r>
+        <w:t xml:space="preserve">system which will </w:t>
+      </w:r>
+      <w:r>
+        <w:t xml:space="preserve">be used in order to study the </w:t>
+      </w:r>
+      <w:r>
+        <w:t>Loss-</w:t>
+      </w:r>
       <w:proofErr w:type="spellStart"/>
       <w:r>
+        <w:t>DiVincenzo</w:t>
+      </w:r>
+      <w:proofErr w:type="spellEnd"/>
+      <w:r>
+        <w:t xml:space="preserve"> qubit created in</w:t>
+      </w:r>
+      <w:r>
+        <w:t xml:space="preserve"> </w:t>
+      </w:r>
+      <w:proofErr w:type="spellStart"/>
+      <w:r>
         <w:t>a</w:t>
       </w:r>
       <w:proofErr w:type="spellEnd"/>
       <w:r>
-        <w:t xml:space="preserve"> germanium based, </w:t>
-      </w:r>
-      <w:del w:id="15" w:author="Georgios KATSAROS" w:date="2016-08-20T16:08:00Z">
-        <w:r>
-          <w:delText xml:space="preserve">hole spin </w:delText>
-        </w:r>
-      </w:del>
-      <w:r>
-        <w:t xml:space="preserve">double quantum dot. </w:t>
-      </w:r>
-    </w:p>
-    <w:p>
-      <w:pPr>
-        <w:rPr>
-          <w:del w:id="16" w:author="Georgios KATSAROS" w:date="2016-08-20T16:11:00Z"/>
-        </w:rPr>
-      </w:pPr>
+        <w:t xml:space="preserve"> germanium based, double quantum dot. </w:t>
+      </w:r>
+    </w:p>
+    <w:p>
       <w:r>
         <w:t xml:space="preserve">For </w:t>
       </w:r>
-      <w:ins w:id="17" w:author="Georgios KATSAROS" w:date="2016-08-20T16:08:00Z">
-        <w:r>
-          <w:t xml:space="preserve">the </w:t>
-        </w:r>
-      </w:ins>
+      <w:r>
+        <w:t xml:space="preserve">the </w:t>
+      </w:r>
       <w:r>
         <w:t xml:space="preserve">gate reflectometry, </w:t>
       </w:r>
-      <w:ins w:id="18" w:author="Georgios KATSAROS" w:date="2016-08-20T16:08:00Z">
-        <w:r>
-          <w:t xml:space="preserve">the </w:t>
-        </w:r>
-      </w:ins>
+      <w:r>
+        <w:t xml:space="preserve">the </w:t>
+      </w:r>
       <w:r>
         <w:t xml:space="preserve">goal </w:t>
       </w:r>
-      <w:del w:id="19" w:author="Georgios KATSAROS" w:date="2016-08-20T16:08:00Z">
-        <w:r>
-          <w:delText>would</w:delText>
-        </w:r>
-      </w:del>
-      <w:ins w:id="20" w:author="Georgios KATSAROS" w:date="2016-08-20T16:08:00Z">
-        <w:r>
-          <w:t>is</w:t>
-        </w:r>
-      </w:ins>
-      <w:r>
-        <w:t xml:space="preserve"> </w:t>
-      </w:r>
-      <w:del w:id="21" w:author="Georgios KATSAROS" w:date="2016-08-20T16:09:00Z">
-        <w:r>
-          <w:delText xml:space="preserve">be </w:delText>
-        </w:r>
-      </w:del>
-      <w:r>
-        <w:t xml:space="preserve">to achieve </w:t>
-      </w:r>
-      <w:ins w:id="22" w:author="Georgios KATSAROS" w:date="2016-08-20T16:09:00Z">
-        <w:r>
-          <w:t xml:space="preserve">a </w:t>
-        </w:r>
-      </w:ins>
-      <w:r>
-        <w:t xml:space="preserve">charge sensitivity comparable or even faster than </w:t>
-      </w:r>
-      <w:ins w:id="23" w:author="Georgios KATSAROS" w:date="2016-08-20T16:09:00Z">
-        <w:r>
-          <w:t xml:space="preserve">that </w:t>
-        </w:r>
-      </w:ins>
+      <w:r>
+        <w:t>is</w:t>
+      </w:r>
+      <w:r>
+        <w:t xml:space="preserve"> to achieve </w:t>
+      </w:r>
+      <w:r>
+        <w:t xml:space="preserve">a </w:t>
+      </w:r>
+      <w:r>
+        <w:t>charge sensitivity</w:t>
+      </w:r>
+      <w:r>
+        <w:t xml:space="preserve"> comparable or even faster than the one </w:t>
+      </w:r>
       <w:r>
         <w:t>reported in [12]</w:t>
       </w:r>
-      <w:ins w:id="24" w:author="Georgios KATSAROS" w:date="2016-08-20T16:09:00Z">
-        <w:r>
-          <w:t xml:space="preserve">. Such </w:t>
-        </w:r>
-      </w:ins>
-      <w:del w:id="25" w:author="Georgios KATSAROS" w:date="2016-08-20T16:09:00Z">
-        <w:r>
-          <w:delText xml:space="preserve">, which </w:delText>
-        </w:r>
-      </w:del>
+      <w:r>
+        <w:t>. That</w:t>
+      </w:r>
+      <w:r>
+        <w:t xml:space="preserve"> </w:t>
+      </w:r>
       <w:r>
         <w:t xml:space="preserve">would </w:t>
       </w:r>
-      <w:ins w:id="26" w:author="Georgios KATSAROS" w:date="2016-08-20T16:10:00Z">
-        <w:r>
-          <w:t xml:space="preserve">allow us to have a high bandwidth system </w:t>
-        </w:r>
-      </w:ins>
-      <w:ins w:id="27" w:author="Georgios KATSAROS" w:date="2016-08-20T16:11:00Z">
-        <w:r>
-          <w:t>necessary</w:t>
-        </w:r>
-      </w:ins>
-      <w:ins w:id="28" w:author="Georgios KATSAROS" w:date="2016-08-20T16:10:00Z">
-        <w:r>
-          <w:t xml:space="preserve"> </w:t>
-        </w:r>
-      </w:ins>
-      <w:ins w:id="29" w:author="Georgios KATSAROS" w:date="2016-08-20T16:11:00Z">
-        <w:r>
-          <w:t xml:space="preserve">for the qubit read out (do you wanted to say </w:t>
-        </w:r>
-        <w:proofErr w:type="spellStart"/>
-        <w:r>
-          <w:t>sth</w:t>
-        </w:r>
-        <w:proofErr w:type="spellEnd"/>
-        <w:r>
-          <w:t xml:space="preserve"> different?) </w:t>
-        </w:r>
-      </w:ins>
-      <w:del w:id="30" w:author="Georgios KATSAROS" w:date="2016-08-20T16:11:00Z">
-        <w:r>
-          <w:delText>enable</w:delText>
-        </w:r>
-      </w:del>
-      <w:del w:id="31" w:author="Georgios KATSAROS" w:date="2016-08-20T16:09:00Z">
-        <w:r>
-          <w:delText xml:space="preserve"> </w:delText>
-        </w:r>
-      </w:del>
-      <w:del w:id="32" w:author="Georgios KATSAROS" w:date="2016-08-20T16:11:00Z">
-        <w:r>
-          <w:delText>obtain</w:delText>
-        </w:r>
-      </w:del>
-      <w:del w:id="33" w:author="Georgios KATSAROS" w:date="2016-08-20T16:10:00Z">
-        <w:r>
-          <w:delText>ing</w:delText>
-        </w:r>
-      </w:del>
-      <w:del w:id="34" w:author="Georgios KATSAROS" w:date="2016-08-20T16:11:00Z">
-        <w:r>
-          <w:delText xml:space="preserve"> quality measurement data (good SNR) fast enough and consequently allow to progress faster in creating spin qubit in this type of material.</w:delText>
-        </w:r>
-      </w:del>
-    </w:p>
-    <w:p>
+      <w:r>
+        <w:t>allow us to have a high bandwidth system necessary for the qubit read out</w:t>
+      </w:r>
+      <w:r>
+        <w:t>.</w:t>
+      </w:r>
+      <w:r>
+        <w:t xml:space="preserve"> </w:t>
+      </w:r>
       <w:r>
         <w:t xml:space="preserve">After </w:t>
       </w:r>
-      <w:ins w:id="35" w:author="Georgios KATSAROS" w:date="2016-08-20T16:11:00Z">
-        <w:r>
-          <w:t xml:space="preserve">the gate reflectometry set up will have been set up the focus will go to the realization of the LD </w:t>
-        </w:r>
-        <w:proofErr w:type="gramStart"/>
-        <w:r>
-          <w:t>hole</w:t>
-        </w:r>
-        <w:proofErr w:type="gramEnd"/>
-        <w:r>
-          <w:t xml:space="preserve"> qubit in a DQD structure. </w:t>
-        </w:r>
-      </w:ins>
-      <w:ins w:id="36" w:author="Georgios KATSAROS" w:date="2016-08-20T16:12:00Z">
-        <w:r>
-          <w:t xml:space="preserve">The first measurements to be performed are the ones for determining </w:t>
-        </w:r>
-      </w:ins>
-      <w:del w:id="37" w:author="Georgios KATSAROS" w:date="2016-08-20T16:13:00Z">
-        <w:r>
-          <w:delText>good readout technique is set up there is a series of experiment to be done to approach</w:delText>
-        </w:r>
-        <w:r>
-          <w:delText xml:space="preserve"> to the qubit realization. One of these is</w:delText>
-        </w:r>
-        <w:r>
-          <w:delText xml:space="preserve"> </w:delText>
-        </w:r>
-      </w:del>
-      <w:ins w:id="38" w:author="Georgios KATSAROS" w:date="2016-08-20T16:13:00Z">
-        <w:r>
-          <w:t xml:space="preserve">the spin </w:t>
-        </w:r>
-      </w:ins>
-      <w:r>
-        <w:t xml:space="preserve">relaxation time </w:t>
-      </w:r>
-      <w:del w:id="39" w:author="Georgios KATSAROS" w:date="2016-08-20T16:13:00Z">
-        <w:r>
-          <w:delText xml:space="preserve">measurement </w:delText>
-        </w:r>
-      </w:del>
-      <w:r>
-        <w:t>T</w:t>
+      <w:r>
+        <w:t xml:space="preserve">the gate reflectometry </w:t>
+      </w:r>
+      <w:r>
+        <w:t>would</w:t>
+      </w:r>
+      <w:r>
+        <w:t xml:space="preserve"> have been set up the focus will go to the realization of the </w:t>
+      </w:r>
+      <w:r>
+        <w:t>Loss-</w:t>
+      </w:r>
+      <w:proofErr w:type="spellStart"/>
+      <w:r>
+        <w:t>DiVincenzo</w:t>
+      </w:r>
+      <w:proofErr w:type="spellEnd"/>
+      <w:r>
+        <w:t xml:space="preserve"> hole qubit in a</w:t>
+      </w:r>
+      <w:r>
+        <w:t xml:space="preserve"> </w:t>
+      </w:r>
+      <w:r>
+        <w:t>DQD</w:t>
+      </w:r>
+      <w:r>
+        <w:t xml:space="preserve"> structure. The first measurements to be performed are the ones for determining the spin </w:t>
+      </w:r>
+      <w:r>
+        <w:t>relaxation time T</w:t>
       </w:r>
       <w:r>
         <w:rPr>
@@ -4199,95 +4084,38 @@
         <w:t>1</w:t>
       </w:r>
       <w:r>
-        <w:t xml:space="preserve">. </w:t>
-      </w:r>
-      <w:del w:id="40" w:author="Georgios KATSAROS" w:date="2016-08-20T16:13:00Z">
-        <w:r>
-          <w:delText>Relaxation time T</w:delText>
-        </w:r>
-        <w:r>
-          <w:rPr>
-            <w:vertAlign w:val="subscript"/>
-          </w:rPr>
-          <w:delText>1</w:delText>
-        </w:r>
-        <w:r>
-          <w:delText xml:space="preserve"> is </w:delText>
-        </w:r>
-      </w:del>
-      <w:proofErr w:type="gramStart"/>
-      <w:r>
-        <w:t>the</w:t>
-      </w:r>
-      <w:proofErr w:type="gramEnd"/>
-      <w:r>
-        <w:t xml:space="preserve"> time during which </w:t>
-      </w:r>
-      <w:del w:id="41" w:author="Georgios KATSAROS" w:date="2016-08-20T16:13:00Z">
-        <w:r>
-          <w:delText xml:space="preserve">charge particle </w:delText>
-        </w:r>
-      </w:del>
-      <w:ins w:id="42" w:author="Georgios KATSAROS" w:date="2016-08-20T16:13:00Z">
-        <w:r>
-          <w:t xml:space="preserve">the </w:t>
-        </w:r>
-      </w:ins>
+        <w:t xml:space="preserve"> during which </w:t>
+      </w:r>
+      <w:r>
+        <w:t xml:space="preserve">the </w:t>
+      </w:r>
       <w:r>
         <w:t xml:space="preserve">spin stays in </w:t>
       </w:r>
-      <w:ins w:id="43" w:author="Georgios KATSAROS" w:date="2016-08-20T16:13:00Z">
-        <w:r>
-          <w:t>the excited state before relaxing to the ground state.</w:t>
-        </w:r>
-      </w:ins>
-      <w:del w:id="44" w:author="Georgios KATSAROS" w:date="2016-08-20T16:14:00Z">
-        <w:r>
-          <w:delText>the prepared state.</w:delText>
-        </w:r>
-      </w:del>
-      <w:r>
-        <w:t xml:space="preserve"> </w:t>
-      </w:r>
-      <w:r>
-        <w:t xml:space="preserve"> </w:t>
-      </w:r>
-      <w:ins w:id="45" w:author="Georgios KATSAROS" w:date="2016-08-20T16:14:00Z">
-        <w:r>
-          <w:t xml:space="preserve">Subsequently experiments in order to investigate the coherence time of the qubit are going to be performed. More concretely, </w:t>
-        </w:r>
-      </w:ins>
-      <w:del w:id="46" w:author="Georgios KATSAROS" w:date="2016-08-20T16:14:00Z">
-        <w:r>
-          <w:delText>S</w:delText>
-        </w:r>
-      </w:del>
-      <w:ins w:id="47" w:author="Georgios KATSAROS" w:date="2016-08-20T16:14:00Z">
-        <w:r>
-          <w:t>s</w:t>
-        </w:r>
-      </w:ins>
+      <w:r>
+        <w:t>the excited state before relaxing to the ground state.</w:t>
+      </w:r>
+      <w:r>
+        <w:t xml:space="preserve"> </w:t>
+      </w:r>
+      <w:r>
+        <w:t xml:space="preserve"> </w:t>
+      </w:r>
+      <w:r>
+        <w:t>Subsequently experiments in order to investigate the coherence time of the qubit are going to be performed. More concretely, s</w:t>
+      </w:r>
       <w:r>
         <w:t xml:space="preserve">pin manipulation experiments </w:t>
       </w:r>
-      <w:del w:id="48" w:author="Georgios KATSAROS" w:date="2016-08-20T16:14:00Z">
-        <w:r>
-          <w:delText xml:space="preserve">like </w:delText>
-        </w:r>
-      </w:del>
-      <w:ins w:id="49" w:author="Georgios KATSAROS" w:date="2016-08-20T16:14:00Z">
-        <w:r>
-          <w:t xml:space="preserve">for </w:t>
-        </w:r>
-      </w:ins>
+      <w:r>
+        <w:t xml:space="preserve">for </w:t>
+      </w:r>
       <w:r>
         <w:t xml:space="preserve">measuring </w:t>
       </w:r>
-      <w:ins w:id="50" w:author="Georgios KATSAROS" w:date="2016-08-20T16:14:00Z">
-        <w:r>
-          <w:t xml:space="preserve">the </w:t>
-        </w:r>
-      </w:ins>
+      <w:r>
+        <w:t xml:space="preserve">the </w:t>
+      </w:r>
       <w:r>
         <w:t>spin dephasing time T</w:t>
       </w:r>
@@ -4300,11 +4128,9 @@
       <w:r>
         <w:t xml:space="preserve">*, </w:t>
       </w:r>
-      <w:ins w:id="51" w:author="Georgios KATSAROS" w:date="2016-08-20T16:15:00Z">
-        <w:r>
-          <w:t xml:space="preserve">the </w:t>
-        </w:r>
-      </w:ins>
+      <w:r>
+        <w:t xml:space="preserve">the </w:t>
+      </w:r>
       <w:r>
         <w:t>spin coherence time using Hahn echo technique T</w:t>
       </w:r>
@@ -4317,19 +4143,15 @@
       <w:r>
         <w:t xml:space="preserve">, </w:t>
       </w:r>
-      <w:ins w:id="52" w:author="Georgios KATSAROS" w:date="2016-08-20T16:15:00Z">
-        <w:r>
-          <w:t xml:space="preserve">and the </w:t>
-        </w:r>
-      </w:ins>
+      <w:r>
+        <w:t xml:space="preserve">and the </w:t>
+      </w:r>
       <w:r>
         <w:t xml:space="preserve">spin coherence time using </w:t>
       </w:r>
-      <w:ins w:id="53" w:author="Georgios KATSAROS" w:date="2016-08-20T16:15:00Z">
-        <w:r>
-          <w:t xml:space="preserve">the </w:t>
-        </w:r>
-      </w:ins>
+      <w:r>
+        <w:t xml:space="preserve">the </w:t>
+      </w:r>
       <w:r>
         <w:t>CPMG pulse sequence technique T</w:t>
       </w:r>
@@ -4341,14 +4163,8 @@
       </w:r>
       <w:r>
         <w:rPr>
-          <w:vertAlign w:val="subscript"/>
-        </w:rPr>
-        <w:t xml:space="preserve"> </w:t>
-      </w:r>
-      <w:r>
-        <w:rPr>
           <w:sz w:val="20"/>
-          <w:vertAlign w:val="subscript"/>
+          <w:vertAlign w:val="superscript"/>
         </w:rPr>
         <w:t>CPMG</w:t>
       </w:r>
@@ -4361,6 +4177,8 @@
       <w:r>
         <w:t xml:space="preserve"> </w:t>
       </w:r>
+      <w:bookmarkStart w:id="7" w:name="_GoBack"/>
+      <w:bookmarkEnd w:id="7"/>
     </w:p>
     <w:p/>
     <w:p>
@@ -4368,7 +4186,6 @@
         <w:pStyle w:val="Heading3"/>
       </w:pPr>
       <w:r>
-        <w:lastRenderedPageBreak/>
         <w:t>Working schedule:</w:t>
       </w:r>
     </w:p>
@@ -4402,18 +4219,18 @@
     <w:p>
       <w:pPr>
         <w:rPr>
-          <w:ins w:id="54" w:author="Georgios KATSAROS" w:date="2016-08-20T16:21:00Z"/>
+          <w:ins w:id="8" w:author="Georgios KATSAROS" w:date="2016-08-20T16:21:00Z"/>
         </w:rPr>
       </w:pPr>
       <w:r>
         <w:t xml:space="preserve">One of the key measurement requirements is to lower </w:t>
       </w:r>
-      <w:del w:id="55" w:author="Georgios KATSAROS" w:date="2016-08-20T16:20:00Z">
+      <w:del w:id="9" w:author="Georgios KATSAROS" w:date="2016-08-20T16:20:00Z">
         <w:r>
           <w:delText>charge particles</w:delText>
         </w:r>
       </w:del>
-      <w:ins w:id="56" w:author="Georgios KATSAROS" w:date="2016-08-20T16:20:00Z">
+      <w:ins w:id="10" w:author="Georgios KATSAROS" w:date="2016-08-20T16:20:00Z">
         <w:r>
           <w:t>the electron</w:t>
         </w:r>
@@ -4427,9 +4244,13 @@
       <w:r>
         <w:t>particle spin</w:t>
       </w:r>
-      <w:ins w:id="57" w:author="Georgios KATSAROS" w:date="2016-08-20T16:20:00Z">
+      <w:ins w:id="11" w:author="Georgios KATSAROS" w:date="2016-08-20T16:20:00Z">
         <w:r>
-          <w:t xml:space="preserve"> (what do you mean by this?)</w:t>
+          <w:t xml:space="preserve"> (what do you mean by </w:t>
+        </w:r>
+        <w:r>
+          <w:lastRenderedPageBreak/>
+          <w:t>this?)</w:t>
         </w:r>
       </w:ins>
       <w:r>
@@ -4465,7 +4286,7 @@
       </w:r>
     </w:p>
     <w:p>
-      <w:ins w:id="58" w:author="Georgios KATSAROS" w:date="2016-08-20T16:21:00Z">
+      <w:ins w:id="12" w:author="Georgios KATSAROS" w:date="2016-08-20T16:21:00Z">
         <w:r>
           <w:t xml:space="preserve">Why don’t you start with </w:t>
         </w:r>
@@ -4486,11 +4307,11 @@
           <w:t xml:space="preserve"> In order to tune the gate reflectometry system measurements will be initially performed at 4k.</w:t>
         </w:r>
       </w:ins>
-      <w:ins w:id="59" w:author="Georgios KATSAROS" w:date="2016-08-20T16:22:00Z">
+      <w:ins w:id="13" w:author="Georgios KATSAROS" w:date="2016-08-20T16:22:00Z">
         <w:r>
           <w:t xml:space="preserve"> Such temperatures are needed for…. During the first year of my PhD I have already prepared a 4K dip stick for such </w:t>
         </w:r>
-        <w:del w:id="60" w:author="Josip KUKUCKA" w:date="2016-08-20T22:28:00Z">
+        <w:del w:id="14" w:author="Josip KUKUCKA" w:date="2016-08-20T22:28:00Z">
           <w:r>
             <w:delText xml:space="preserve">gate </w:delText>
           </w:r>
@@ -4499,12 +4320,12 @@
           <w:t>reflectometry measurements (then you can describe the stick).</w:t>
         </w:r>
       </w:ins>
-      <w:ins w:id="61" w:author="Georgios KATSAROS" w:date="2016-08-20T16:23:00Z">
+      <w:ins w:id="15" w:author="Georgios KATSAROS" w:date="2016-08-20T16:23:00Z">
         <w:r>
           <w:t xml:space="preserve"> I would not now go into double quantum dots. When you will characterized the gate reflectometry initially you will start with single quantum dots and then you move towards double quantum dots.</w:t>
         </w:r>
       </w:ins>
-      <w:ins w:id="62" w:author="Georgios KATSAROS" w:date="2016-08-20T16:24:00Z">
+      <w:ins w:id="16" w:author="Georgios KATSAROS" w:date="2016-08-20T16:24:00Z">
         <w:r>
           <w:t xml:space="preserve"> </w:t>
         </w:r>
@@ -4544,17 +4365,17 @@
       <w:r>
         <w:t xml:space="preserve">, were used. </w:t>
       </w:r>
-      <w:ins w:id="63" w:author="Georgios KATSAROS" w:date="2016-08-20T16:24:00Z">
+      <w:ins w:id="17" w:author="Georgios KATSAROS" w:date="2016-08-20T16:24:00Z">
         <w:r>
           <w:t xml:space="preserve">The </w:t>
         </w:r>
       </w:ins>
-      <w:del w:id="64" w:author="Georgios KATSAROS" w:date="2016-08-20T16:24:00Z">
+      <w:del w:id="18" w:author="Georgios KATSAROS" w:date="2016-08-20T16:24:00Z">
         <w:r>
           <w:delText>S</w:delText>
         </w:r>
       </w:del>
-      <w:ins w:id="65" w:author="Georgios KATSAROS" w:date="2016-08-20T16:24:00Z">
+      <w:ins w:id="19" w:author="Georgios KATSAROS" w:date="2016-08-20T16:24:00Z">
         <w:r>
           <w:t>s</w:t>
         </w:r>
@@ -4562,12 +4383,12 @@
       <w:r>
         <w:t xml:space="preserve">ample </w:t>
       </w:r>
-      <w:ins w:id="66" w:author="Georgios KATSAROS" w:date="2016-08-20T16:24:00Z">
+      <w:ins w:id="20" w:author="Georgios KATSAROS" w:date="2016-08-20T16:24:00Z">
         <w:r>
           <w:t xml:space="preserve">can be </w:t>
         </w:r>
       </w:ins>
-      <w:del w:id="67" w:author="Georgios KATSAROS" w:date="2016-08-20T16:24:00Z">
+      <w:del w:id="21" w:author="Georgios KATSAROS" w:date="2016-08-20T16:24:00Z">
         <w:r>
           <w:delText xml:space="preserve">was </w:delText>
         </w:r>
@@ -4581,7 +4402,7 @@
       <w:r>
         <w:t xml:space="preserve"> of the stick on the so called sample holder. Since, electrical signals needs to be delivered and afterwards measured from the sample, </w:t>
       </w:r>
-      <w:ins w:id="68" w:author="Georgios KATSAROS" w:date="2016-08-20T16:24:00Z">
+      <w:ins w:id="22" w:author="Georgios KATSAROS" w:date="2016-08-20T16:24:00Z">
         <w:r>
           <w:t xml:space="preserve">the </w:t>
         </w:r>
@@ -4598,7 +4419,7 @@
       <w:r>
         <w:t xml:space="preserve"> DC electrical signals are sent through the low thermal conductive twisted pair wires finishing in </w:t>
       </w:r>
-      <w:ins w:id="69" w:author="Georgios KATSAROS" w:date="2016-08-20T16:25:00Z">
+      <w:ins w:id="23" w:author="Georgios KATSAROS" w:date="2016-08-20T16:25:00Z">
         <w:r>
           <w:t xml:space="preserve">a </w:t>
         </w:r>
@@ -4633,13 +4454,13 @@
       <w:r>
         <w:t xml:space="preserve">are low pass filtered with </w:t>
       </w:r>
-      <w:del w:id="70" w:author="Georgios KATSAROS" w:date="2016-08-20T16:25:00Z">
+      <w:del w:id="24" w:author="Georgios KATSAROS" w:date="2016-08-20T16:25:00Z">
         <w:r>
           <w:delText>on PCB</w:delText>
         </w:r>
       </w:del>
       <w:proofErr w:type="spellStart"/>
-      <w:ins w:id="71" w:author="Georgios KATSAROS" w:date="2016-08-20T16:25:00Z">
+      <w:ins w:id="25" w:author="Georgios KATSAROS" w:date="2016-08-20T16:25:00Z">
         <w:r>
           <w:t>sourface</w:t>
         </w:r>
@@ -4663,7 +4484,7 @@
       <w:r>
         <w:t xml:space="preserve"> DC signals are routed to the gold plated bonding pads around area in the middle of the PCB (sample area) on which </w:t>
       </w:r>
-      <w:ins w:id="72" w:author="Georgios KATSAROS" w:date="2016-08-20T16:25:00Z">
+      <w:ins w:id="26" w:author="Georgios KATSAROS" w:date="2016-08-20T16:25:00Z">
         <w:r>
           <w:t xml:space="preserve">a typically </w:t>
         </w:r>
@@ -4671,7 +4492,7 @@
       <w:r>
         <w:t>5x5 mm</w:t>
       </w:r>
-      <w:del w:id="73" w:author="Georgios KATSAROS" w:date="2016-08-20T16:25:00Z">
+      <w:del w:id="27" w:author="Georgios KATSAROS" w:date="2016-08-20T16:25:00Z">
         <w:r>
           <w:delText xml:space="preserve"> DQD</w:delText>
         </w:r>
@@ -4737,7 +4558,6 @@
           <w:b/>
           <w:noProof/>
         </w:rPr>
-        <w:lastRenderedPageBreak/>
         <w:drawing>
           <wp:anchor distT="0" distB="0" distL="114300" distR="114300" simplePos="0" relativeHeight="251664384" behindDoc="0" locked="0" layoutInCell="1" allowOverlap="1" wp14:anchorId="22582FD4" wp14:editId="2C2FAF02">
             <wp:simplePos x="0" y="0"/>
@@ -4964,12 +4784,12 @@
       <w:r>
         <w:t xml:space="preserve">Figure 4: Initial version of the PCB sample holder. </w:t>
       </w:r>
-      <w:ins w:id="74" w:author="Georgios KATSAROS" w:date="2016-08-20T16:26:00Z">
+      <w:ins w:id="28" w:author="Georgios KATSAROS" w:date="2016-08-20T16:26:00Z">
         <w:r>
           <w:t xml:space="preserve">The top figure show the upper view of the PCB board while the lower figure focuses on the back side. </w:t>
         </w:r>
       </w:ins>
-      <w:del w:id="75" w:author="Georgios KATSAROS" w:date="2016-08-20T16:26:00Z">
+      <w:del w:id="29" w:author="Georgios KATSAROS" w:date="2016-08-20T16:26:00Z">
         <w:r>
           <w:delText xml:space="preserve">Up is top and down is </w:delText>
         </w:r>
@@ -5003,7 +4823,6 @@
     </w:p>
     <w:p>
       <w:r>
-        <w:lastRenderedPageBreak/>
         <w:t xml:space="preserve">To measure the charge </w:t>
       </w:r>
       <w:r>
@@ -5031,7 +4850,7 @@
       <w:r>
         <w:t xml:space="preserve"> reflectometry technique was applied. For that purpose </w:t>
       </w:r>
-      <w:ins w:id="76" w:author="Georgios KATSAROS" w:date="2016-08-20T16:27:00Z">
+      <w:ins w:id="30" w:author="Georgios KATSAROS" w:date="2016-08-20T16:27:00Z">
         <w:r>
           <w:t xml:space="preserve">the </w:t>
         </w:r>
@@ -5051,17 +4870,17 @@
       <w:r>
         <w:t xml:space="preserve"> </w:t>
       </w:r>
-      <w:ins w:id="77" w:author="Georgios KATSAROS" w:date="2016-08-20T16:27:00Z">
+      <w:ins w:id="31" w:author="Georgios KATSAROS" w:date="2016-08-20T16:27:00Z">
         <w:r>
           <w:t xml:space="preserve">The </w:t>
         </w:r>
       </w:ins>
-      <w:del w:id="78" w:author="Georgios KATSAROS" w:date="2016-08-20T16:27:00Z">
+      <w:del w:id="32" w:author="Georgios KATSAROS" w:date="2016-08-20T16:27:00Z">
         <w:r>
           <w:delText>R</w:delText>
         </w:r>
       </w:del>
-      <w:ins w:id="79" w:author="Georgios KATSAROS" w:date="2016-08-20T16:27:00Z">
+      <w:ins w:id="33" w:author="Georgios KATSAROS" w:date="2016-08-20T16:27:00Z">
         <w:r>
           <w:t>r</w:t>
         </w:r>
@@ -5102,7 +4921,7 @@
       <w:r>
         <w:t xml:space="preserve"> (Figure 5, right) to make </w:t>
       </w:r>
-      <w:ins w:id="80" w:author="Georgios KATSAROS" w:date="2016-08-20T16:27:00Z">
+      <w:ins w:id="34" w:author="Georgios KATSAROS" w:date="2016-08-20T16:27:00Z">
         <w:r>
           <w:t xml:space="preserve">the </w:t>
         </w:r>
@@ -5110,22 +4929,22 @@
       <w:r>
         <w:t>SNR immune to the next room temperature stages</w:t>
       </w:r>
-      <w:ins w:id="81" w:author="Georgios KATSAROS" w:date="2016-08-20T16:28:00Z">
+      <w:ins w:id="35" w:author="Georgios KATSAROS" w:date="2016-08-20T16:28:00Z">
         <w:r>
           <w:t xml:space="preserve"> (</w:t>
         </w:r>
-        <w:del w:id="82" w:author="Josip KUKUCKA" w:date="2016-08-20T22:36:00Z">
+        <w:del w:id="36" w:author="Josip KUKUCKA" w:date="2016-08-20T22:36:00Z">
           <w:r>
             <w:delText>what exactly do you want to say?</w:delText>
           </w:r>
         </w:del>
       </w:ins>
-      <w:ins w:id="83" w:author="Josip KUKUCKA" w:date="2016-08-20T22:36:00Z">
+      <w:ins w:id="37" w:author="Josip KUKUCKA" w:date="2016-08-20T22:36:00Z">
         <w:r>
           <w:t>explain a bit more</w:t>
         </w:r>
       </w:ins>
-      <w:ins w:id="84" w:author="Georgios KATSAROS" w:date="2016-08-20T16:28:00Z">
+      <w:ins w:id="38" w:author="Georgios KATSAROS" w:date="2016-08-20T16:28:00Z">
         <w:r>
           <w:t>)</w:t>
         </w:r>
@@ -5136,17 +4955,17 @@
       <w:r>
         <w:t xml:space="preserve"> </w:t>
       </w:r>
-      <w:ins w:id="85" w:author="Georgios KATSAROS" w:date="2016-08-20T16:28:00Z">
+      <w:ins w:id="39" w:author="Georgios KATSAROS" w:date="2016-08-20T16:28:00Z">
         <w:r>
           <w:t xml:space="preserve">The </w:t>
         </w:r>
       </w:ins>
-      <w:del w:id="86" w:author="Georgios KATSAROS" w:date="2016-08-20T16:28:00Z">
+      <w:del w:id="40" w:author="Georgios KATSAROS" w:date="2016-08-20T16:28:00Z">
         <w:r>
           <w:delText>A</w:delText>
         </w:r>
       </w:del>
-      <w:ins w:id="87" w:author="Georgios KATSAROS" w:date="2016-08-20T16:28:00Z">
+      <w:ins w:id="41" w:author="Georgios KATSAROS" w:date="2016-08-20T16:28:00Z">
         <w:r>
           <w:t>a</w:t>
         </w:r>
@@ -5172,17 +4991,17 @@
       <w:r>
         <w:t xml:space="preserve"> </w:t>
       </w:r>
-      <w:ins w:id="88" w:author="Georgios KATSAROS" w:date="2016-08-20T16:28:00Z">
+      <w:ins w:id="42" w:author="Georgios KATSAROS" w:date="2016-08-20T16:28:00Z">
         <w:r>
           <w:t xml:space="preserve">The </w:t>
         </w:r>
       </w:ins>
-      <w:del w:id="89" w:author="Georgios KATSAROS" w:date="2016-08-20T16:28:00Z">
+      <w:del w:id="43" w:author="Georgios KATSAROS" w:date="2016-08-20T16:28:00Z">
         <w:r>
           <w:delText>E</w:delText>
         </w:r>
       </w:del>
-      <w:ins w:id="90" w:author="Georgios KATSAROS" w:date="2016-08-20T16:28:00Z">
+      <w:ins w:id="44" w:author="Georgios KATSAROS" w:date="2016-08-20T16:28:00Z">
         <w:r>
           <w:t>e</w:t>
         </w:r>
@@ -5204,17 +5023,17 @@
       <w:r>
         <w:t xml:space="preserve"> </w:t>
       </w:r>
-      <w:ins w:id="91" w:author="Georgios KATSAROS" w:date="2016-08-20T16:28:00Z">
+      <w:ins w:id="45" w:author="Georgios KATSAROS" w:date="2016-08-20T16:28:00Z">
         <w:r>
           <w:t xml:space="preserve">The used </w:t>
         </w:r>
       </w:ins>
-      <w:del w:id="92" w:author="Georgios KATSAROS" w:date="2016-08-20T16:28:00Z">
+      <w:del w:id="46" w:author="Georgios KATSAROS" w:date="2016-08-20T16:28:00Z">
         <w:r>
           <w:delText>R</w:delText>
         </w:r>
       </w:del>
-      <w:ins w:id="93" w:author="Georgios KATSAROS" w:date="2016-08-20T16:28:00Z">
+      <w:ins w:id="47" w:author="Georgios KATSAROS" w:date="2016-08-20T16:28:00Z">
         <w:r>
           <w:t>r</w:t>
         </w:r>
@@ -5222,7 +5041,7 @@
       <w:r>
         <w:t xml:space="preserve">esonator circuit </w:t>
       </w:r>
-      <w:del w:id="94" w:author="Georgios KATSAROS" w:date="2016-08-20T16:28:00Z">
+      <w:del w:id="48" w:author="Georgios KATSAROS" w:date="2016-08-20T16:28:00Z">
         <w:r>
           <w:delText>was</w:delText>
         </w:r>
@@ -5233,7 +5052,7 @@
       <w:r>
         <w:t xml:space="preserve">consisted of </w:t>
       </w:r>
-      <w:ins w:id="95" w:author="Georgios KATSAROS" w:date="2016-08-20T16:28:00Z">
+      <w:ins w:id="49" w:author="Georgios KATSAROS" w:date="2016-08-20T16:28:00Z">
         <w:r>
           <w:t xml:space="preserve">a </w:t>
         </w:r>
@@ -5247,7 +5066,7 @@
       <w:r>
         <w:t xml:space="preserve"> and </w:t>
       </w:r>
-      <w:ins w:id="96" w:author="Georgios KATSAROS" w:date="2016-08-20T16:29:00Z">
+      <w:ins w:id="50" w:author="Georgios KATSAROS" w:date="2016-08-20T16:29:00Z">
         <w:r>
           <w:t xml:space="preserve">the </w:t>
         </w:r>
@@ -5267,7 +5086,7 @@
       <w:r>
         <w:t xml:space="preserve"> in parallel to </w:t>
       </w:r>
-      <w:ins w:id="97" w:author="Georgios KATSAROS" w:date="2016-08-20T16:29:00Z">
+      <w:ins w:id="51" w:author="Georgios KATSAROS" w:date="2016-08-20T16:29:00Z">
         <w:r>
           <w:t xml:space="preserve">the </w:t>
         </w:r>
@@ -5290,17 +5109,17 @@
       <w:r>
         <w:t xml:space="preserve">simple circuit model in Figure 3. </w:t>
       </w:r>
-      <w:ins w:id="98" w:author="Georgios KATSAROS" w:date="2016-08-20T16:29:00Z">
+      <w:ins w:id="52" w:author="Georgios KATSAROS" w:date="2016-08-20T16:29:00Z">
         <w:r>
           <w:t xml:space="preserve">Finally there exists always a </w:t>
         </w:r>
       </w:ins>
-      <w:del w:id="99" w:author="Georgios KATSAROS" w:date="2016-08-20T16:29:00Z">
+      <w:del w:id="53" w:author="Georgios KATSAROS" w:date="2016-08-20T16:29:00Z">
         <w:r>
           <w:delText>P</w:delText>
         </w:r>
       </w:del>
-      <w:ins w:id="100" w:author="Georgios KATSAROS" w:date="2016-08-20T16:29:00Z">
+      <w:ins w:id="54" w:author="Georgios KATSAROS" w:date="2016-08-20T16:29:00Z">
         <w:r>
           <w:t>p</w:t>
         </w:r>
@@ -5308,7 +5127,7 @@
       <w:r>
         <w:t>arasitic capacitance</w:t>
       </w:r>
-      <w:ins w:id="101" w:author="Georgios KATSAROS" w:date="2016-08-20T16:29:00Z">
+      <w:ins w:id="55" w:author="Georgios KATSAROS" w:date="2016-08-20T16:29:00Z">
         <w:r>
           <w:t>, which</w:t>
         </w:r>
@@ -5316,7 +5135,7 @@
       <w:r>
         <w:t xml:space="preserve"> is </w:t>
       </w:r>
-      <w:ins w:id="102" w:author="Georgios KATSAROS" w:date="2016-08-20T16:29:00Z">
+      <w:ins w:id="56" w:author="Georgios KATSAROS" w:date="2016-08-20T16:29:00Z">
         <w:r>
           <w:t xml:space="preserve">a </w:t>
         </w:r>
@@ -5324,7 +5143,7 @@
       <w:r>
         <w:t xml:space="preserve">capacitance to the ground that comes from bonding wires, </w:t>
       </w:r>
-      <w:ins w:id="103" w:author="Georgios KATSAROS" w:date="2016-08-20T16:29:00Z">
+      <w:ins w:id="57" w:author="Georgios KATSAROS" w:date="2016-08-20T16:29:00Z">
         <w:r>
           <w:t xml:space="preserve">the </w:t>
         </w:r>
@@ -5332,7 +5151,7 @@
       <w:r>
         <w:t xml:space="preserve">sample itself, </w:t>
       </w:r>
-      <w:ins w:id="104" w:author="Georgios KATSAROS" w:date="2016-08-20T16:29:00Z">
+      <w:ins w:id="58" w:author="Georgios KATSAROS" w:date="2016-08-20T16:29:00Z">
         <w:r>
           <w:t xml:space="preserve">the </w:t>
         </w:r>
@@ -5340,7 +5159,7 @@
       <w:r>
         <w:t xml:space="preserve">RF line and </w:t>
       </w:r>
-      <w:ins w:id="105" w:author="Georgios KATSAROS" w:date="2016-08-20T16:29:00Z">
+      <w:ins w:id="59" w:author="Georgios KATSAROS" w:date="2016-08-20T16:29:00Z">
         <w:r>
           <w:t xml:space="preserve">the used </w:t>
         </w:r>
@@ -5354,6 +5173,7 @@
     </w:p>
     <w:p>
       <w:r>
+        <w:lastRenderedPageBreak/>
         <w:t>(</w:t>
       </w:r>
       <w:r>
@@ -5410,7 +5230,7 @@
         </w:rPr>
         <w:t xml:space="preserve"> increases. For the purpose of justifying lowering parasitic capacitance by removing grounds in the PCB</w:t>
       </w:r>
-      <w:ins w:id="106" w:author="Georgios KATSAROS" w:date="2016-08-20T16:30:00Z">
+      <w:ins w:id="60" w:author="Georgios KATSAROS" w:date="2016-08-20T16:30:00Z">
         <w:r>
           <w:rPr>
             <w:i/>
@@ -5426,7 +5246,7 @@
       <w:r>
         <w:t xml:space="preserve">For the purpose of minimization of this parasitic capacitance and thus increase sensitivity of the reflectometry, </w:t>
       </w:r>
-      <w:ins w:id="107" w:author="Georgios KATSAROS" w:date="2016-08-20T16:30:00Z">
+      <w:ins w:id="61" w:author="Georgios KATSAROS" w:date="2016-08-20T16:30:00Z">
         <w:r>
           <w:t xml:space="preserve">the </w:t>
         </w:r>
@@ -5434,7 +5254,7 @@
       <w:r>
         <w:t xml:space="preserve">PCB ground plane is removed below </w:t>
       </w:r>
-      <w:ins w:id="108" w:author="Georgios KATSAROS" w:date="2016-08-20T16:30:00Z">
+      <w:ins w:id="62" w:author="Georgios KATSAROS" w:date="2016-08-20T16:30:00Z">
         <w:r>
           <w:t xml:space="preserve">the </w:t>
         </w:r>
@@ -5442,7 +5262,7 @@
       <w:r>
         <w:t xml:space="preserve">RF lines, </w:t>
       </w:r>
-      <w:ins w:id="109" w:author="Georgios KATSAROS" w:date="2016-08-20T16:30:00Z">
+      <w:ins w:id="63" w:author="Georgios KATSAROS" w:date="2016-08-20T16:30:00Z">
         <w:r>
           <w:t xml:space="preserve">the </w:t>
         </w:r>
@@ -5450,12 +5270,12 @@
       <w:r>
         <w:t xml:space="preserve">corresponding PCB bonding pads and </w:t>
       </w:r>
-      <w:del w:id="110" w:author="Georgios KATSAROS" w:date="2016-08-20T16:30:00Z">
+      <w:del w:id="64" w:author="Georgios KATSAROS" w:date="2016-08-20T16:30:00Z">
         <w:r>
           <w:delText xml:space="preserve">a </w:delText>
         </w:r>
       </w:del>
-      <w:ins w:id="111" w:author="Georgios KATSAROS" w:date="2016-08-20T16:30:00Z">
+      <w:ins w:id="65" w:author="Georgios KATSAROS" w:date="2016-08-20T16:30:00Z">
         <w:r>
           <w:t xml:space="preserve">the </w:t>
         </w:r>
@@ -5503,7 +5323,7 @@
       <w:r>
         <w:t xml:space="preserve">. </w:t>
       </w:r>
-      <w:ins w:id="112" w:author="Georgios KATSAROS" w:date="2016-08-20T16:31:00Z">
+      <w:ins w:id="66" w:author="Georgios KATSAROS" w:date="2016-08-20T16:31:00Z">
         <w:r>
           <w:t xml:space="preserve">A </w:t>
         </w:r>
@@ -5513,7 +5333,7 @@
         <w:t>Varactor</w:t>
       </w:r>
       <w:proofErr w:type="spellEnd"/>
-      <w:ins w:id="113" w:author="Georgios KATSAROS" w:date="2016-08-20T16:31:00Z">
+      <w:ins w:id="67" w:author="Georgios KATSAROS" w:date="2016-08-20T16:31:00Z">
         <w:r>
           <w:t xml:space="preserve"> – a voltage tunable capacitor -</w:t>
         </w:r>
@@ -5533,7 +5353,7 @@
       <w:r>
         <w:t xml:space="preserve"> matching condition despite </w:t>
       </w:r>
-      <w:ins w:id="114" w:author="Georgios KATSAROS" w:date="2016-08-20T16:30:00Z">
+      <w:ins w:id="68" w:author="Georgios KATSAROS" w:date="2016-08-20T16:30:00Z">
         <w:r>
           <w:t xml:space="preserve">the </w:t>
         </w:r>
@@ -5541,12 +5361,12 @@
       <w:r>
         <w:t>chang</w:t>
       </w:r>
-      <w:ins w:id="115" w:author="Georgios KATSAROS" w:date="2016-08-20T16:31:00Z">
+      <w:ins w:id="69" w:author="Georgios KATSAROS" w:date="2016-08-20T16:31:00Z">
         <w:r>
           <w:t>e</w:t>
         </w:r>
       </w:ins>
-      <w:del w:id="116" w:author="Georgios KATSAROS" w:date="2016-08-20T16:31:00Z">
+      <w:del w:id="70" w:author="Georgios KATSAROS" w:date="2016-08-20T16:31:00Z">
         <w:r>
           <w:delText>ing</w:delText>
         </w:r>
@@ -5557,7 +5377,7 @@
       <w:r>
         <w:t xml:space="preserve">of </w:t>
       </w:r>
-      <w:ins w:id="117" w:author="Georgios KATSAROS" w:date="2016-08-20T16:31:00Z">
+      <w:ins w:id="71" w:author="Georgios KATSAROS" w:date="2016-08-20T16:31:00Z">
         <w:r>
           <w:t xml:space="preserve">the </w:t>
         </w:r>
@@ -5588,12 +5408,12 @@
       <w:r>
         <w:t xml:space="preserve"> </w:t>
       </w:r>
-      <w:del w:id="118" w:author="Georgios KATSAROS" w:date="2016-08-20T16:31:00Z">
+      <w:del w:id="72" w:author="Georgios KATSAROS" w:date="2016-08-20T16:31:00Z">
         <w:r>
           <w:delText xml:space="preserve">Varactor is voltage tunable capacitor. </w:delText>
         </w:r>
       </w:del>
-      <w:ins w:id="119" w:author="Josip KUKUCKA" w:date="2016-08-20T22:38:00Z">
+      <w:ins w:id="73" w:author="Josip KUKUCKA" w:date="2016-08-20T22:38:00Z">
         <w:r>
           <w:t>(Put this in reflectometry explanation and here just refer to it)</w:t>
         </w:r>
@@ -5619,7 +5439,7 @@
       <w:r>
         <w:t xml:space="preserve"> the end of the “State of the art” chapter)</w:t>
       </w:r>
-      <w:ins w:id="120" w:author="Georgios KATSAROS" w:date="2016-08-20T16:34:00Z">
+      <w:ins w:id="74" w:author="Georgios KATSAROS" w:date="2016-08-20T16:34:00Z">
         <w:r>
           <w:t xml:space="preserve"> (do we need to say it again?)</w:t>
         </w:r>
@@ -5908,7 +5728,7 @@
       <w:r>
         <w:t xml:space="preserve">Figure 5: Plexiglas </w:t>
       </w:r>
-      <w:ins w:id="121" w:author="Georgios KATSAROS" w:date="2016-08-20T16:34:00Z">
+      <w:ins w:id="75" w:author="Georgios KATSAROS" w:date="2016-08-20T16:34:00Z">
         <w:r>
           <w:t>dip-</w:t>
         </w:r>
@@ -5916,7 +5736,7 @@
       <w:r>
         <w:t xml:space="preserve">stick </w:t>
       </w:r>
-      <w:del w:id="122" w:author="Georgios KATSAROS" w:date="2016-08-20T16:35:00Z">
+      <w:del w:id="76" w:author="Georgios KATSAROS" w:date="2016-08-20T16:35:00Z">
         <w:r>
           <w:delText xml:space="preserve">initially </w:delText>
         </w:r>
@@ -5924,12 +5744,12 @@
       <w:r>
         <w:t xml:space="preserve">used for </w:t>
       </w:r>
-      <w:ins w:id="123" w:author="Georgios KATSAROS" w:date="2016-08-20T16:35:00Z">
+      <w:ins w:id="77" w:author="Georgios KATSAROS" w:date="2016-08-20T16:35:00Z">
         <w:r>
           <w:t xml:space="preserve">cooling down </w:t>
         </w:r>
       </w:ins>
-      <w:del w:id="124" w:author="Georgios KATSAROS" w:date="2016-08-20T16:35:00Z">
+      <w:del w:id="78" w:author="Georgios KATSAROS" w:date="2016-08-20T16:35:00Z">
         <w:r>
           <w:delText xml:space="preserve">dipping </w:delText>
         </w:r>
@@ -5937,7 +5757,7 @@
       <w:r>
         <w:t>sample</w:t>
       </w:r>
-      <w:ins w:id="125" w:author="Georgios KATSAROS" w:date="2016-08-20T16:35:00Z">
+      <w:ins w:id="79" w:author="Georgios KATSAROS" w:date="2016-08-20T16:35:00Z">
         <w:r>
           <w:t>s</w:t>
         </w:r>
@@ -5945,12 +5765,12 @@
       <w:r>
         <w:t xml:space="preserve"> mounted on the PCB </w:t>
       </w:r>
-      <w:del w:id="126" w:author="Georgios KATSAROS" w:date="2016-08-20T16:35:00Z">
+      <w:del w:id="80" w:author="Georgios KATSAROS" w:date="2016-08-20T16:35:00Z">
         <w:r>
           <w:delText>into the liquid helium</w:delText>
         </w:r>
       </w:del>
-      <w:ins w:id="127" w:author="Georgios KATSAROS" w:date="2016-08-20T16:35:00Z">
+      <w:ins w:id="81" w:author="Georgios KATSAROS" w:date="2016-08-20T16:35:00Z">
         <w:r>
           <w:t>to 4K</w:t>
         </w:r>
@@ -5958,17 +5778,17 @@
       <w:r>
         <w:t xml:space="preserve">. </w:t>
       </w:r>
-      <w:ins w:id="128" w:author="Georgios KATSAROS" w:date="2016-08-20T16:35:00Z">
+      <w:ins w:id="82" w:author="Georgios KATSAROS" w:date="2016-08-20T16:35:00Z">
         <w:r>
           <w:t xml:space="preserve">The left picture shows the </w:t>
         </w:r>
       </w:ins>
-      <w:del w:id="129" w:author="Georgios KATSAROS" w:date="2016-08-20T16:35:00Z">
+      <w:del w:id="83" w:author="Georgios KATSAROS" w:date="2016-08-20T16:35:00Z">
         <w:r>
           <w:delText>W</w:delText>
         </w:r>
       </w:del>
-      <w:ins w:id="130" w:author="Georgios KATSAROS" w:date="2016-08-20T16:35:00Z">
+      <w:ins w:id="84" w:author="Georgios KATSAROS" w:date="2016-08-20T16:35:00Z">
         <w:r>
           <w:t>w</w:t>
         </w:r>
@@ -5977,13 +5797,13 @@
         <w:t>hole</w:t>
       </w:r>
       <w:proofErr w:type="gramStart"/>
-      <w:ins w:id="131" w:author="Georgios KATSAROS" w:date="2016-08-20T16:35:00Z">
+      <w:ins w:id="85" w:author="Georgios KATSAROS" w:date="2016-08-20T16:35:00Z">
         <w:r>
           <w:t xml:space="preserve">, </w:t>
         </w:r>
       </w:ins>
       <w:proofErr w:type="gramEnd"/>
-      <w:del w:id="132" w:author="Georgios KATSAROS" w:date="2016-08-20T16:35:00Z">
+      <w:del w:id="86" w:author="Georgios KATSAROS" w:date="2016-08-20T16:35:00Z">
         <w:r>
           <w:delText xml:space="preserve"> stick is show left</w:delText>
         </w:r>
@@ -5997,12 +5817,12 @@
       <w:r>
         <w:t xml:space="preserve"> i</w:t>
       </w:r>
-      <w:ins w:id="133" w:author="Georgios KATSAROS" w:date="2016-08-20T16:36:00Z">
+      <w:ins w:id="87" w:author="Georgios KATSAROS" w:date="2016-08-20T16:36:00Z">
         <w:r>
           <w:t xml:space="preserve">n, highlighting the </w:t>
         </w:r>
       </w:ins>
-      <w:del w:id="134" w:author="Georgios KATSAROS" w:date="2016-08-20T16:36:00Z">
+      <w:del w:id="88" w:author="Georgios KATSAROS" w:date="2016-08-20T16:36:00Z">
         <w:r>
           <w:delText>n</w:delText>
         </w:r>
@@ -6033,17 +5853,17 @@
       <w:r>
         <w:t xml:space="preserve">RF amplifier (down). </w:t>
       </w:r>
-      <w:del w:id="135" w:author="Georgios KATSAROS" w:date="2016-08-20T16:36:00Z">
+      <w:del w:id="89" w:author="Georgios KATSAROS" w:date="2016-08-20T16:36:00Z">
         <w:r>
           <w:delText>This picture was taken afterwards.</w:delText>
         </w:r>
       </w:del>
-      <w:ins w:id="136" w:author="Georgios KATSAROS" w:date="2016-08-20T16:36:00Z">
+      <w:ins w:id="90" w:author="Georgios KATSAROS" w:date="2016-08-20T16:36:00Z">
         <w:r>
           <w:t xml:space="preserve">An additional </w:t>
         </w:r>
       </w:ins>
-      <w:del w:id="137" w:author="Georgios KATSAROS" w:date="2016-08-20T16:36:00Z">
+      <w:del w:id="91" w:author="Georgios KATSAROS" w:date="2016-08-20T16:36:00Z">
         <w:r>
           <w:delText xml:space="preserve"> O</w:delText>
         </w:r>
@@ -6077,7 +5897,7 @@
         </w:rPr>
         <w:t>Caltech Microwave Research Group</w:t>
       </w:r>
-      <w:ins w:id="138" w:author="Georgios KATSAROS" w:date="2016-08-20T16:36:00Z">
+      <w:ins w:id="92" w:author="Georgios KATSAROS" w:date="2016-08-20T16:36:00Z">
         <w:r>
           <w:rPr>
             <w:color w:val="575757"/>
@@ -6121,7 +5941,7 @@
           <w:i/>
         </w:rPr>
       </w:pPr>
-      <w:ins w:id="139" w:author="Georgios KATSAROS" w:date="2016-08-20T16:37:00Z">
+      <w:ins w:id="93" w:author="Georgios KATSAROS" w:date="2016-08-20T16:37:00Z">
         <w:r>
           <w:rPr>
             <w:i/>
@@ -6150,7 +5970,7 @@
           <w:i/>
         </w:rPr>
       </w:pPr>
-      <w:ins w:id="140" w:author="Georgios KATSAROS" w:date="2016-08-20T16:39:00Z">
+      <w:ins w:id="94" w:author="Georgios KATSAROS" w:date="2016-08-20T16:39:00Z">
         <w:r>
           <w:rPr>
             <w:i/>
@@ -11113,7 +10933,7 @@
         </w:rPr>
         <w:t xml:space="preserve"> in a short time. Signal to noise ratio is the ratio of signal and noise amplitude in a given bandwidth. Measurement sensitivity is a measure of the change in an amplitude of current or amplitude (phase) of reflected wave when charge configuration is changed. Noise comes from 1/f noise on lower frequencies, intrinsic shot noise, thermal noise, noise in in measurement equipment… Lowering the measurement bandwidth (integration or filtering) noise is lowered and SNR raised but measurement become slower. Thus for achieving good SNR in short time signal need to be high. In our case fast measurement is required to obtain good quality measurement fast enough. </w:t>
       </w:r>
-      <w:ins w:id="141" w:author="Georgios KATSAROS" w:date="2016-08-20T15:48:00Z">
+      <w:ins w:id="95" w:author="Georgios KATSAROS" w:date="2016-08-20T15:48:00Z">
         <w:r>
           <w:rPr>
             <w:i/>
@@ -11162,7 +10982,7 @@
         </w:rPr>
         <w:t>)</w:t>
       </w:r>
-      <w:ins w:id="142" w:author="Georgios KATSAROS" w:date="2016-08-20T14:38:00Z">
+      <w:ins w:id="96" w:author="Georgios KATSAROS" w:date="2016-08-20T14:38:00Z">
         <w:r>
           <w:rPr>
             <w:b/>
@@ -11278,7 +11098,7 @@
       <w:r>
         <w:t xml:space="preserve">Figure 1 describes how spin blockade can be used to extract information about the electron spin in the left QD in the DQD system. If the spin configuration is like in Figure 1a) then after electrostatic pushing, by applying voltage pulses on gates L and R, electron is allowed to tunnel to the right dot, which, for example, can be detected as the DC current signal. In the other case, Figure 1c), electrons on both dots have same spin and due to Pauli exclusion principle they stay in that configuration after electrostatic pushing. Consequently, current DC current signal does not flow. </w:t>
       </w:r>
-      <w:ins w:id="143" w:author="Georgios KATSAROS" w:date="2016-08-20T14:48:00Z">
+      <w:ins w:id="97" w:author="Georgios KATSAROS" w:date="2016-08-20T14:48:00Z">
         <w:r>
           <w:t>(You need to speak about singlet triplet else it is not clear)</w:t>
         </w:r>
@@ -14473,7 +14293,7 @@
         <w:rPr>
           <w:i/>
           <w:lang w:val="de-AT"/>
-          <w:rPrChange w:id="144" w:author="Georgios KATSAROS" w:date="2016-08-20T13:33:00Z">
+          <w:rPrChange w:id="98" w:author="Georgios KATSAROS" w:date="2016-08-20T13:33:00Z">
             <w:rPr>
               <w:i/>
             </w:rPr>
@@ -14484,7 +14304,7 @@
       <w:r>
         <w:rPr>
           <w:lang w:val="de-AT"/>
-          <w:rPrChange w:id="145" w:author="Georgios KATSAROS" w:date="2016-08-20T13:33:00Z">
+          <w:rPrChange w:id="99" w:author="Georgios KATSAROS" w:date="2016-08-20T13:33:00Z">
             <w:rPr/>
           </w:rPrChange>
         </w:rPr>
@@ -14494,7 +14314,7 @@
       <w:r>
         <w:rPr>
           <w:lang w:val="de-AT"/>
-          <w:rPrChange w:id="146" w:author="Georgios KATSAROS" w:date="2016-08-20T13:33:00Z">
+          <w:rPrChange w:id="100" w:author="Georgios KATSAROS" w:date="2016-08-20T13:33:00Z">
             <w:rPr/>
           </w:rPrChange>
         </w:rPr>
@@ -14504,7 +14324,7 @@
       <w:r>
         <w:rPr>
           <w:lang w:val="de-AT"/>
-          <w:rPrChange w:id="147" w:author="Georgios KATSAROS" w:date="2016-08-20T13:33:00Z">
+          <w:rPrChange w:id="101" w:author="Georgios KATSAROS" w:date="2016-08-20T13:33:00Z">
             <w:rPr/>
           </w:rPrChange>
         </w:rPr>
@@ -14514,7 +14334,7 @@
       <w:r>
         <w:rPr>
           <w:lang w:val="de-AT"/>
-          <w:rPrChange w:id="148" w:author="Georgios KATSAROS" w:date="2016-08-20T13:33:00Z">
+          <w:rPrChange w:id="102" w:author="Georgios KATSAROS" w:date="2016-08-20T13:33:00Z">
             <w:rPr/>
           </w:rPrChange>
         </w:rPr>
@@ -14524,7 +14344,7 @@
         <w:rPr>
           <w:i/>
           <w:lang w:val="de-AT"/>
-          <w:rPrChange w:id="149" w:author="Georgios KATSAROS" w:date="2016-08-20T13:33:00Z">
+          <w:rPrChange w:id="103" w:author="Georgios KATSAROS" w:date="2016-08-20T13:33:00Z">
             <w:rPr>
               <w:i/>
             </w:rPr>
@@ -14535,7 +14355,7 @@
       <w:r>
         <w:rPr>
           <w:lang w:val="de-AT"/>
-          <w:rPrChange w:id="150" w:author="Georgios KATSAROS" w:date="2016-08-20T13:33:00Z">
+          <w:rPrChange w:id="104" w:author="Georgios KATSAROS" w:date="2016-08-20T13:33:00Z">
             <w:rPr/>
           </w:rPrChange>
         </w:rPr>
@@ -14545,7 +14365,7 @@
         <w:rPr>
           <w:b/>
           <w:lang w:val="de-AT"/>
-          <w:rPrChange w:id="151" w:author="Georgios KATSAROS" w:date="2016-08-20T13:33:00Z">
+          <w:rPrChange w:id="105" w:author="Georgios KATSAROS" w:date="2016-08-20T13:33:00Z">
             <w:rPr>
               <w:b/>
             </w:rPr>
@@ -14559,7 +14379,7 @@
           <w:color w:val="333333"/>
           <w:shd w:val="clear" w:color="auto" w:fill="FFFFFF"/>
           <w:lang w:val="de-AT"/>
-          <w:rPrChange w:id="152" w:author="Georgios KATSAROS" w:date="2016-08-20T13:33:00Z">
+          <w:rPrChange w:id="106" w:author="Georgios KATSAROS" w:date="2016-08-20T13:33:00Z">
             <w:rPr>
               <w:rFonts w:ascii="Arial" w:hAnsi="Arial" w:cs="Arial"/>
               <w:color w:val="333333"/>
@@ -14572,7 +14392,7 @@
       <w:r>
         <w:rPr>
           <w:lang w:val="de-AT"/>
-          <w:rPrChange w:id="153" w:author="Georgios KATSAROS" w:date="2016-08-20T13:33:00Z">
+          <w:rPrChange w:id="107" w:author="Georgios KATSAROS" w:date="2016-08-20T13:33:00Z">
             <w:rPr/>
           </w:rPrChange>
         </w:rPr>
@@ -15150,7 +14970,7 @@
         <w:rPr>
           <w:i/>
           <w:lang w:val="de-AT"/>
-          <w:rPrChange w:id="154" w:author="Georgios KATSAROS" w:date="2016-08-20T13:33:00Z">
+          <w:rPrChange w:id="108" w:author="Georgios KATSAROS" w:date="2016-08-20T13:33:00Z">
             <w:rPr>
               <w:i/>
             </w:rPr>
@@ -15167,7 +14987,7 @@
         <w:rPr>
           <w:shd w:val="clear" w:color="auto" w:fill="FFFFFF"/>
           <w:lang w:val="de-AT"/>
-          <w:rPrChange w:id="155" w:author="Georgios KATSAROS" w:date="2016-08-20T13:33:00Z">
+          <w:rPrChange w:id="109" w:author="Georgios KATSAROS" w:date="2016-08-20T13:33:00Z">
             <w:rPr>
               <w:shd w:val="clear" w:color="auto" w:fill="FFFFFF"/>
             </w:rPr>
@@ -15178,7 +14998,7 @@
       <w:r>
         <w:rPr>
           <w:lang w:val="de-AT"/>
-          <w:rPrChange w:id="156" w:author="Georgios KATSAROS" w:date="2016-08-20T13:33:00Z">
+          <w:rPrChange w:id="110" w:author="Georgios KATSAROS" w:date="2016-08-20T13:33:00Z">
             <w:rPr/>
           </w:rPrChange>
         </w:rPr>
@@ -15190,7 +15010,7 @@
       <w:r>
         <w:rPr>
           <w:lang w:val="de-AT"/>
-          <w:rPrChange w:id="157" w:author="Georgios KATSAROS" w:date="2016-08-20T13:33:00Z">
+          <w:rPrChange w:id="111" w:author="Georgios KATSAROS" w:date="2016-08-20T13:33:00Z">
             <w:rPr/>
           </w:rPrChange>
         </w:rPr>
@@ -15203,7 +15023,7 @@
         <w:rPr>
           <w:i/>
           <w:lang w:val="de-AT"/>
-          <w:rPrChange w:id="158" w:author="Georgios KATSAROS" w:date="2016-08-20T13:33:00Z">
+          <w:rPrChange w:id="112" w:author="Georgios KATSAROS" w:date="2016-08-20T13:33:00Z">
             <w:rPr>
               <w:i/>
             </w:rPr>
@@ -15221,7 +15041,7 @@
         <w:rPr>
           <w:i/>
           <w:lang w:val="de-AT"/>
-          <w:rPrChange w:id="159" w:author="Georgios KATSAROS" w:date="2016-08-20T13:33:00Z">
+          <w:rPrChange w:id="113" w:author="Georgios KATSAROS" w:date="2016-08-20T13:33:00Z">
             <w:rPr>
               <w:i/>
             </w:rPr>
@@ -15245,7 +15065,7 @@
         <w:rPr>
           <w:shd w:val="clear" w:color="auto" w:fill="FFFFFF"/>
           <w:lang w:val="de-AT"/>
-          <w:rPrChange w:id="160" w:author="Georgios KATSAROS" w:date="2016-08-20T13:33:00Z">
+          <w:rPrChange w:id="114" w:author="Georgios KATSAROS" w:date="2016-08-20T13:33:00Z">
             <w:rPr>
               <w:shd w:val="clear" w:color="auto" w:fill="FFFFFF"/>
             </w:rPr>
@@ -15297,7 +15117,7 @@
         <w:rPr>
           <w:shd w:val="clear" w:color="auto" w:fill="FFFFFF"/>
           <w:lang w:val="de-AT"/>
-          <w:rPrChange w:id="161" w:author="Georgios KATSAROS" w:date="2016-08-20T13:33:00Z">
+          <w:rPrChange w:id="115" w:author="Georgios KATSAROS" w:date="2016-08-20T13:33:00Z">
             <w:rPr>
               <w:shd w:val="clear" w:color="auto" w:fill="FFFFFF"/>
             </w:rPr>
@@ -15308,7 +15128,7 @@
       <w:r>
         <w:rPr>
           <w:lang w:val="de-AT"/>
-          <w:rPrChange w:id="162" w:author="Georgios KATSAROS" w:date="2016-08-20T13:33:00Z">
+          <w:rPrChange w:id="116" w:author="Georgios KATSAROS" w:date="2016-08-20T13:33:00Z">
             <w:rPr/>
           </w:rPrChange>
         </w:rPr>
@@ -15318,7 +15138,7 @@
       <w:r>
         <w:rPr>
           <w:lang w:val="de-AT"/>
-          <w:rPrChange w:id="163" w:author="Georgios KATSAROS" w:date="2016-08-20T13:33:00Z">
+          <w:rPrChange w:id="117" w:author="Georgios KATSAROS" w:date="2016-08-20T13:33:00Z">
             <w:rPr/>
           </w:rPrChange>
         </w:rPr>
@@ -15328,7 +15148,7 @@
       <w:r>
         <w:rPr>
           <w:lang w:val="de-AT"/>
-          <w:rPrChange w:id="164" w:author="Georgios KATSAROS" w:date="2016-08-20T13:33:00Z">
+          <w:rPrChange w:id="118" w:author="Georgios KATSAROS" w:date="2016-08-20T13:33:00Z">
             <w:rPr/>
           </w:rPrChange>
         </w:rPr>
@@ -15338,7 +15158,7 @@
         <w:rPr>
           <w:i/>
           <w:lang w:val="de-AT"/>
-          <w:rPrChange w:id="165" w:author="Georgios KATSAROS" w:date="2016-08-20T13:33:00Z">
+          <w:rPrChange w:id="119" w:author="Georgios KATSAROS" w:date="2016-08-20T13:33:00Z">
             <w:rPr>
               <w:i/>
             </w:rPr>
@@ -19427,7 +19247,7 @@
 </file>
 
 <file path=customXml/itemProps1.xml><?xml version="1.0" encoding="utf-8"?>
-<ds:datastoreItem xmlns:ds="http://schemas.openxmlformats.org/officeDocument/2006/customXml" ds:itemID="{FDA4EA33-9E75-47BB-AD7F-46B4BE176852}">
+<ds:datastoreItem xmlns:ds="http://schemas.openxmlformats.org/officeDocument/2006/customXml" ds:itemID="{B2E260D1-BC13-4C30-B048-4F8909989397}">
   <ds:schemaRefs>
     <ds:schemaRef ds:uri="http://schemas.openxmlformats.org/officeDocument/2006/bibliography"/>
   </ds:schemaRefs>

</xml_diff>

<commit_message>
"Sample holder" - modified
</commit_message>
<xml_diff>
--- a/Project description_modGiorgos.docx
+++ b/Project description_modGiorgos.docx
@@ -4177,8 +4177,6 @@
       <w:r>
         <w:t xml:space="preserve"> </w:t>
       </w:r>
-      <w:bookmarkStart w:id="7" w:name="_GoBack"/>
-      <w:bookmarkEnd w:id="7"/>
     </w:p>
     <w:p/>
     <w:p>
@@ -4217,147 +4215,82 @@
       </w:r>
     </w:p>
     <w:p>
-      <w:pPr>
-        <w:rPr>
-          <w:ins w:id="8" w:author="Georgios KATSAROS" w:date="2016-08-20T16:21:00Z"/>
-        </w:rPr>
-      </w:pPr>
-      <w:r>
-        <w:t xml:space="preserve">One of the key measurement requirements is to lower </w:t>
-      </w:r>
-      <w:del w:id="9" w:author="Georgios KATSAROS" w:date="2016-08-20T16:20:00Z">
-        <w:r>
-          <w:delText>charge particles</w:delText>
-        </w:r>
-      </w:del>
-      <w:ins w:id="10" w:author="Georgios KATSAROS" w:date="2016-08-20T16:20:00Z">
-        <w:r>
-          <w:t>the electron</w:t>
-        </w:r>
-      </w:ins>
-      <w:r>
-        <w:t xml:space="preserve"> thermal energy to be able to resolve energy level splitting needed for confining one </w:t>
-      </w:r>
-      <w:r>
-        <w:t xml:space="preserve">charge </w:t>
-      </w:r>
-      <w:r>
-        <w:t>particle spin</w:t>
-      </w:r>
-      <w:ins w:id="11" w:author="Georgios KATSAROS" w:date="2016-08-20T16:20:00Z">
-        <w:r>
-          <w:t xml:space="preserve"> (what do you mean by </w:t>
-        </w:r>
-        <w:r>
-          <w:lastRenderedPageBreak/>
-          <w:t>this?)</w:t>
-        </w:r>
-      </w:ins>
-      <w:r>
-        <w:t>. For that reason it needs to be cooled down to</w:t>
-      </w:r>
-      <w:r>
-        <w:t xml:space="preserve"> low temperatures. In this</w:t>
-      </w:r>
-      <w:r>
-        <w:t xml:space="preserve"> case it is</w:t>
-      </w:r>
-      <w:r>
-        <w:t xml:space="preserve"> 4 Kelvin</w:t>
-      </w:r>
-      <w:r>
-        <w:t xml:space="preserve"> (K)</w:t>
-      </w:r>
-      <w:r>
-        <w:t xml:space="preserve"> or below.  For the initial version of measurement system 4 K </w:t>
-      </w:r>
-      <w:proofErr w:type="spellStart"/>
+      <w:r>
+        <w:t>In order to tune the gate reflectometry system</w:t>
+      </w:r>
+      <w:r>
+        <w:t>,</w:t>
+      </w:r>
+      <w:r>
+        <w:t xml:space="preserve"> measurements will be initially performed at</w:t>
+      </w:r>
+      <w:r>
+        <w:t xml:space="preserve"> the temperature of</w:t>
+      </w:r>
+      <w:r>
+        <w:t xml:space="preserve"> 4</w:t>
+      </w:r>
+      <w:r>
+        <w:t>K</w:t>
+      </w:r>
+      <w:r>
+        <w:t>, in the liquid helium</w:t>
+      </w:r>
+      <w:r>
+        <w:t xml:space="preserve">, on the single </w:t>
+      </w:r>
       <w:proofErr w:type="gramStart"/>
       <w:r>
-        <w:t>dewar</w:t>
-      </w:r>
-      <w:proofErr w:type="spellEnd"/>
+        <w:t>hole</w:t>
+      </w:r>
       <w:proofErr w:type="gramEnd"/>
       <w:r>
-        <w:t xml:space="preserve"> </w:t>
-      </w:r>
-      <w:r>
-        <w:t xml:space="preserve">with liquid helium has been used. </w:t>
-      </w:r>
-    </w:p>
-    <w:p>
-      <w:ins w:id="12" w:author="Georgios KATSAROS" w:date="2016-08-20T16:21:00Z">
-        <w:r>
-          <w:t xml:space="preserve">Why don’t you start with </w:t>
-        </w:r>
-        <w:proofErr w:type="spellStart"/>
-        <w:r>
-          <w:t>sth</w:t>
-        </w:r>
-        <w:proofErr w:type="spellEnd"/>
-        <w:r>
-          <w:t xml:space="preserve"> </w:t>
-        </w:r>
-        <w:proofErr w:type="gramStart"/>
-        <w:r>
-          <w:t>like.</w:t>
-        </w:r>
-        <w:proofErr w:type="gramEnd"/>
-        <w:r>
-          <w:t xml:space="preserve"> In order to tune the gate reflectometry system measurements will be initially performed at 4k.</w:t>
-        </w:r>
-      </w:ins>
-      <w:ins w:id="13" w:author="Georgios KATSAROS" w:date="2016-08-20T16:22:00Z">
-        <w:r>
-          <w:t xml:space="preserve"> Such temperatures are needed for…. During the first year of my PhD I have already prepared a 4K dip stick for such </w:t>
-        </w:r>
-        <w:del w:id="14" w:author="Josip KUKUCKA" w:date="2016-08-20T22:28:00Z">
-          <w:r>
-            <w:delText xml:space="preserve">gate </w:delText>
-          </w:r>
-        </w:del>
-        <w:r>
-          <w:t>reflectometry measurements (then you can describe the stick).</w:t>
-        </w:r>
-      </w:ins>
-      <w:ins w:id="15" w:author="Georgios KATSAROS" w:date="2016-08-20T16:23:00Z">
-        <w:r>
-          <w:t xml:space="preserve"> I would not now go into double quantum dots. When you will characterized the gate reflectometry initially you will start with single quantum dots and then you move towards double quantum dots.</w:t>
-        </w:r>
-      </w:ins>
-      <w:ins w:id="16" w:author="Georgios KATSAROS" w:date="2016-08-20T16:24:00Z">
-        <w:r>
-          <w:t xml:space="preserve"> </w:t>
-        </w:r>
-      </w:ins>
-      <w:r>
-        <w:t xml:space="preserve"> </w:t>
-      </w:r>
-    </w:p>
-    <w:p>
-      <w:r>
-        <w:t xml:space="preserve">Double quantum dots samples are grown on silicon wafers and then </w:t>
-      </w:r>
-      <w:proofErr w:type="spellStart"/>
-      <w:r>
-        <w:t>cutted</w:t>
-      </w:r>
-      <w:proofErr w:type="spellEnd"/>
-      <w:r>
-        <w:t xml:space="preserve"> in 5x5 mm pieces.</w:t>
-      </w:r>
-      <w:r>
-        <w:t xml:space="preserve"> They need to be dipped into the liquid helium </w:t>
-      </w:r>
-      <w:proofErr w:type="spellStart"/>
-      <w:proofErr w:type="gramStart"/>
-      <w:r>
-        <w:t>dewar</w:t>
-      </w:r>
-      <w:proofErr w:type="spellEnd"/>
-      <w:proofErr w:type="gramEnd"/>
-      <w:r>
-        <w:t xml:space="preserve"> for cooling. For this purpose Plexiglas sticks</w:t>
+        <w:t xml:space="preserve"> transistor, quantum dot sample</w:t>
+      </w:r>
+      <w:r>
+        <w:t xml:space="preserve">. </w:t>
+      </w:r>
+      <w:r>
+        <w:t xml:space="preserve">Such </w:t>
+      </w:r>
+      <w:r>
+        <w:lastRenderedPageBreak/>
+        <w:t>temperatures are needed</w:t>
+      </w:r>
+      <w:r>
+        <w:t xml:space="preserve"> to lower the electrons thermal energy to be able to resolve energy level </w:t>
+      </w:r>
+      <w:r>
+        <w:t>splitting in a quantum dot</w:t>
+      </w:r>
+      <w:r>
+        <w:t>.</w:t>
+      </w:r>
+      <w:r>
+        <w:t xml:space="preserve"> </w:t>
+      </w:r>
+      <w:r>
+        <w:t xml:space="preserve">During the first year of my PhD I have already prepared a 4K dip stick for such </w:t>
+      </w:r>
+      <w:r>
+        <w:t xml:space="preserve">a </w:t>
+      </w:r>
+      <w:r>
+        <w:t>reflectometry measurements</w:t>
+      </w:r>
+      <w:r>
+        <w:t>.</w:t>
+      </w:r>
+      <w:r>
+        <w:t xml:space="preserve"> </w:t>
+      </w:r>
+    </w:p>
+    <w:p>
+      <w:r>
+        <w:t>F</w:t>
+      </w:r>
+      <w:r>
+        <w:t>or this purpose Plexiglas stick</w:t>
       </w:r>
       <w:r>
         <w:t xml:space="preserve"> (Figure 5)</w:t>
@@ -4365,34 +4298,21 @@
       <w:r>
         <w:t xml:space="preserve">, were used. </w:t>
       </w:r>
-      <w:ins w:id="17" w:author="Georgios KATSAROS" w:date="2016-08-20T16:24:00Z">
-        <w:r>
-          <w:t xml:space="preserve">The </w:t>
-        </w:r>
-      </w:ins>
-      <w:del w:id="18" w:author="Georgios KATSAROS" w:date="2016-08-20T16:24:00Z">
-        <w:r>
-          <w:delText>S</w:delText>
-        </w:r>
-      </w:del>
-      <w:ins w:id="19" w:author="Georgios KATSAROS" w:date="2016-08-20T16:24:00Z">
-        <w:r>
-          <w:t>s</w:t>
-        </w:r>
-      </w:ins>
+      <w:r>
+        <w:t xml:space="preserve">The </w:t>
+      </w:r>
+      <w:r>
+        <w:t xml:space="preserve">quantum dot </w:t>
+      </w:r>
+      <w:r>
+        <w:t>s</w:t>
+      </w:r>
       <w:r>
         <w:t xml:space="preserve">ample </w:t>
       </w:r>
-      <w:ins w:id="20" w:author="Georgios KATSAROS" w:date="2016-08-20T16:24:00Z">
-        <w:r>
-          <w:t xml:space="preserve">can be </w:t>
-        </w:r>
-      </w:ins>
-      <w:del w:id="21" w:author="Georgios KATSAROS" w:date="2016-08-20T16:24:00Z">
-        <w:r>
-          <w:delText xml:space="preserve">was </w:delText>
-        </w:r>
-      </w:del>
+      <w:r>
+        <w:t xml:space="preserve">can be </w:t>
+      </w:r>
       <w:r>
         <w:t xml:space="preserve">positioned on the </w:t>
       </w:r>
@@ -4402,11 +4322,9 @@
       <w:r>
         <w:t xml:space="preserve"> of the stick on the so called sample holder. Since, electrical signals needs to be delivered and afterwards measured from the sample, </w:t>
       </w:r>
-      <w:ins w:id="22" w:author="Georgios KATSAROS" w:date="2016-08-20T16:24:00Z">
-        <w:r>
-          <w:t xml:space="preserve">the </w:t>
-        </w:r>
-      </w:ins>
+      <w:r>
+        <w:t xml:space="preserve">the </w:t>
+      </w:r>
       <w:r>
         <w:t xml:space="preserve">sample holder is done as printed circuit board (PCB) which routes all the electrical signals to and from the sample. </w:t>
       </w:r>
@@ -4419,16 +4337,20 @@
       <w:r>
         <w:t xml:space="preserve"> DC electrical signals are sent through the low thermal conductive twisted pair wires finishing in </w:t>
       </w:r>
-      <w:ins w:id="23" w:author="Georgios KATSAROS" w:date="2016-08-20T16:25:00Z">
-        <w:r>
-          <w:t xml:space="preserve">a </w:t>
-        </w:r>
-      </w:ins>
+      <w:r>
+        <w:t xml:space="preserve">a </w:t>
+      </w:r>
       <w:r>
         <w:t>PCB connector</w:t>
       </w:r>
       <w:r>
-        <w:t xml:space="preserve"> and radio frequency signals are sent through coaxial cables</w:t>
+        <w:t xml:space="preserve"> and radio frequency signals are sent through</w:t>
+      </w:r>
+      <w:r>
+        <w:t xml:space="preserve"> the</w:t>
+      </w:r>
+      <w:r>
+        <w:t xml:space="preserve"> coaxial cables</w:t>
       </w:r>
       <w:r>
         <w:t>. Going from</w:t>
@@ -4437,6 +4359,9 @@
         <w:t xml:space="preserve"> </w:t>
       </w:r>
       <w:r>
+        <w:t xml:space="preserve">the </w:t>
+      </w:r>
+      <w:r>
         <w:t>PCB</w:t>
       </w:r>
       <w:r>
@@ -4454,21 +4379,12 @@
       <w:r>
         <w:t xml:space="preserve">are low pass filtered with </w:t>
       </w:r>
-      <w:del w:id="24" w:author="Georgios KATSAROS" w:date="2016-08-20T16:25:00Z">
-        <w:r>
-          <w:delText>on PCB</w:delText>
-        </w:r>
-      </w:del>
-      <w:proofErr w:type="spellStart"/>
-      <w:ins w:id="25" w:author="Georgios KATSAROS" w:date="2016-08-20T16:25:00Z">
-        <w:r>
-          <w:t>sourface</w:t>
-        </w:r>
-        <w:proofErr w:type="spellEnd"/>
-        <w:r>
-          <w:t xml:space="preserve"> mounted</w:t>
-        </w:r>
-      </w:ins>
+      <w:r>
+        <w:t>s</w:t>
+      </w:r>
+      <w:r>
+        <w:t>urface mounted</w:t>
+      </w:r>
       <w:r>
         <w:t xml:space="preserve"> RC filters</w:t>
       </w:r>
@@ -4484,21 +4400,17 @@
       <w:r>
         <w:t xml:space="preserve"> DC signals are routed to the gold plated bonding pads around area in the middle of the PCB (sample area) on which </w:t>
       </w:r>
-      <w:ins w:id="26" w:author="Georgios KATSAROS" w:date="2016-08-20T16:25:00Z">
-        <w:r>
-          <w:t xml:space="preserve">a typically </w:t>
-        </w:r>
-      </w:ins>
-      <w:r>
-        <w:t>5x5 mm</w:t>
-      </w:r>
-      <w:del w:id="27" w:author="Georgios KATSAROS" w:date="2016-08-20T16:25:00Z">
-        <w:r>
-          <w:delText xml:space="preserve"> DQD</w:delText>
-        </w:r>
-      </w:del>
-      <w:r>
-        <w:t xml:space="preserve"> sample is glued with silver paste</w:t>
+      <w:r>
+        <w:t xml:space="preserve">a typically </w:t>
+      </w:r>
+      <w:r>
+        <w:t>5x5 mm sample is glued with</w:t>
+      </w:r>
+      <w:r>
+        <w:t xml:space="preserve"> a</w:t>
+      </w:r>
+      <w:r>
+        <w:t xml:space="preserve"> silver paste</w:t>
       </w:r>
       <w:r>
         <w:t xml:space="preserve"> (Figure 4)</w:t>
@@ -4513,7 +4425,13 @@
         <w:t>s</w:t>
       </w:r>
       <w:r>
-        <w:t xml:space="preserve"> from PCB bonding pads to on the sample bonding pads electrically connected to the DQD gates</w:t>
+        <w:t xml:space="preserve"> from PCB bonding pads to on the sample bonding pads electrically connected to the </w:t>
+      </w:r>
+      <w:r>
+        <w:t>quantum dot</w:t>
+      </w:r>
+      <w:r>
+        <w:t xml:space="preserve"> gates</w:t>
       </w:r>
       <w:r>
         <w:t xml:space="preserve"> </w:t>
@@ -4531,7 +4449,13 @@
         <w:t>. RF coaxial lines are finishing on the PCB mounted SMP connectors.</w:t>
       </w:r>
       <w:r>
-        <w:t xml:space="preserve"> After SMP connector, using bias tee, DC signal is added to the RF signal.  From there signal is</w:t>
+        <w:t xml:space="preserve"> After SMP connector, using </w:t>
+      </w:r>
+      <w:r>
+        <w:t xml:space="preserve">the </w:t>
+      </w:r>
+      <w:r>
+        <w:t>bias tee, DC signal is added to the RF signal.  From there signal is</w:t>
       </w:r>
       <w:r>
         <w:t xml:space="preserve"> routed to the </w:t>
@@ -4549,7 +4473,16 @@
         <w:t xml:space="preserve"> </w:t>
       </w:r>
       <w:r>
-        <w:t>Further these signals are connected to DQD gates with the same wedge wire bonding technique.</w:t>
+        <w:t xml:space="preserve">Further these signals are connected to </w:t>
+      </w:r>
+      <w:r>
+        <w:t xml:space="preserve">the </w:t>
+      </w:r>
+      <w:r>
+        <w:t>quantum dot</w:t>
+      </w:r>
+      <w:r>
+        <w:t xml:space="preserve"> gates with the same wedge wire bonding technique.</w:t>
       </w:r>
     </w:p>
     <w:p>
@@ -4675,6 +4608,7 @@
           <w:b/>
           <w:noProof/>
         </w:rPr>
+        <w:lastRenderedPageBreak/>
         <w:drawing>
           <wp:anchor distT="0" distB="0" distL="114300" distR="114300" simplePos="0" relativeHeight="251663360" behindDoc="0" locked="0" layoutInCell="1" allowOverlap="1" wp14:anchorId="38C6C2FC" wp14:editId="3C331716">
             <wp:simplePos x="0" y="0"/>
@@ -4784,22 +4718,9 @@
       <w:r>
         <w:t xml:space="preserve">Figure 4: Initial version of the PCB sample holder. </w:t>
       </w:r>
-      <w:ins w:id="28" w:author="Georgios KATSAROS" w:date="2016-08-20T16:26:00Z">
-        <w:r>
-          <w:t xml:space="preserve">The top figure show the upper view of the PCB board while the lower figure focuses on the back side. </w:t>
-        </w:r>
-      </w:ins>
-      <w:del w:id="29" w:author="Georgios KATSAROS" w:date="2016-08-20T16:26:00Z">
-        <w:r>
-          <w:delText xml:space="preserve">Up is top and down is </w:delText>
-        </w:r>
-        <w:r>
-          <w:delText xml:space="preserve">a </w:delText>
-        </w:r>
-        <w:r>
-          <w:delText>bottom view of the PCB.</w:delText>
-        </w:r>
-      </w:del>
+      <w:r>
+        <w:t xml:space="preserve">The top figure show the upper view of the PCB board while the lower figure focuses on the back side. </w:t>
+      </w:r>
     </w:p>
     <w:p>
       <w:pPr>
@@ -4850,11 +4771,13 @@
       <w:r>
         <w:t xml:space="preserve"> reflectometry technique was applied. For that purpose </w:t>
       </w:r>
-      <w:ins w:id="30" w:author="Georgios KATSAROS" w:date="2016-08-20T16:27:00Z">
+      <w:bookmarkStart w:id="7" w:name="_GoBack"/>
+      <w:ins w:id="8" w:author="Georgios KATSAROS" w:date="2016-08-20T16:27:00Z">
         <w:r>
           <w:t xml:space="preserve">the </w:t>
         </w:r>
       </w:ins>
+      <w:bookmarkEnd w:id="7"/>
       <w:r>
         <w:t>RF signal was</w:t>
       </w:r>
@@ -4870,17 +4793,17 @@
       <w:r>
         <w:t xml:space="preserve"> </w:t>
       </w:r>
-      <w:ins w:id="31" w:author="Georgios KATSAROS" w:date="2016-08-20T16:27:00Z">
+      <w:ins w:id="9" w:author="Georgios KATSAROS" w:date="2016-08-20T16:27:00Z">
         <w:r>
           <w:t xml:space="preserve">The </w:t>
         </w:r>
       </w:ins>
-      <w:del w:id="32" w:author="Georgios KATSAROS" w:date="2016-08-20T16:27:00Z">
+      <w:del w:id="10" w:author="Georgios KATSAROS" w:date="2016-08-20T16:27:00Z">
         <w:r>
           <w:delText>R</w:delText>
         </w:r>
       </w:del>
-      <w:ins w:id="33" w:author="Georgios KATSAROS" w:date="2016-08-20T16:27:00Z">
+      <w:ins w:id="11" w:author="Georgios KATSAROS" w:date="2016-08-20T16:27:00Z">
         <w:r>
           <w:t>r</w:t>
         </w:r>
@@ -4921,7 +4844,7 @@
       <w:r>
         <w:t xml:space="preserve"> (Figure 5, right) to make </w:t>
       </w:r>
-      <w:ins w:id="34" w:author="Georgios KATSAROS" w:date="2016-08-20T16:27:00Z">
+      <w:ins w:id="12" w:author="Georgios KATSAROS" w:date="2016-08-20T16:27:00Z">
         <w:r>
           <w:t xml:space="preserve">the </w:t>
         </w:r>
@@ -4929,22 +4852,22 @@
       <w:r>
         <w:t>SNR immune to the next room temperature stages</w:t>
       </w:r>
-      <w:ins w:id="35" w:author="Georgios KATSAROS" w:date="2016-08-20T16:28:00Z">
+      <w:ins w:id="13" w:author="Georgios KATSAROS" w:date="2016-08-20T16:28:00Z">
         <w:r>
           <w:t xml:space="preserve"> (</w:t>
         </w:r>
-        <w:del w:id="36" w:author="Josip KUKUCKA" w:date="2016-08-20T22:36:00Z">
+        <w:del w:id="14" w:author="Josip KUKUCKA" w:date="2016-08-20T22:36:00Z">
           <w:r>
             <w:delText>what exactly do you want to say?</w:delText>
           </w:r>
         </w:del>
       </w:ins>
-      <w:ins w:id="37" w:author="Josip KUKUCKA" w:date="2016-08-20T22:36:00Z">
+      <w:ins w:id="15" w:author="Josip KUKUCKA" w:date="2016-08-20T22:36:00Z">
         <w:r>
           <w:t>explain a bit more</w:t>
         </w:r>
       </w:ins>
-      <w:ins w:id="38" w:author="Georgios KATSAROS" w:date="2016-08-20T16:28:00Z">
+      <w:ins w:id="16" w:author="Georgios KATSAROS" w:date="2016-08-20T16:28:00Z">
         <w:r>
           <w:t>)</w:t>
         </w:r>
@@ -4955,17 +4878,17 @@
       <w:r>
         <w:t xml:space="preserve"> </w:t>
       </w:r>
-      <w:ins w:id="39" w:author="Georgios KATSAROS" w:date="2016-08-20T16:28:00Z">
+      <w:ins w:id="17" w:author="Georgios KATSAROS" w:date="2016-08-20T16:28:00Z">
         <w:r>
           <w:t xml:space="preserve">The </w:t>
         </w:r>
       </w:ins>
-      <w:del w:id="40" w:author="Georgios KATSAROS" w:date="2016-08-20T16:28:00Z">
+      <w:del w:id="18" w:author="Georgios KATSAROS" w:date="2016-08-20T16:28:00Z">
         <w:r>
           <w:delText>A</w:delText>
         </w:r>
       </w:del>
-      <w:ins w:id="41" w:author="Georgios KATSAROS" w:date="2016-08-20T16:28:00Z">
+      <w:ins w:id="19" w:author="Georgios KATSAROS" w:date="2016-08-20T16:28:00Z">
         <w:r>
           <w:t>a</w:t>
         </w:r>
@@ -4991,17 +4914,17 @@
       <w:r>
         <w:t xml:space="preserve"> </w:t>
       </w:r>
-      <w:ins w:id="42" w:author="Georgios KATSAROS" w:date="2016-08-20T16:28:00Z">
+      <w:ins w:id="20" w:author="Georgios KATSAROS" w:date="2016-08-20T16:28:00Z">
         <w:r>
           <w:t xml:space="preserve">The </w:t>
         </w:r>
       </w:ins>
-      <w:del w:id="43" w:author="Georgios KATSAROS" w:date="2016-08-20T16:28:00Z">
+      <w:del w:id="21" w:author="Georgios KATSAROS" w:date="2016-08-20T16:28:00Z">
         <w:r>
           <w:delText>E</w:delText>
         </w:r>
       </w:del>
-      <w:ins w:id="44" w:author="Georgios KATSAROS" w:date="2016-08-20T16:28:00Z">
+      <w:ins w:id="22" w:author="Georgios KATSAROS" w:date="2016-08-20T16:28:00Z">
         <w:r>
           <w:t>e</w:t>
         </w:r>
@@ -5023,17 +4946,17 @@
       <w:r>
         <w:t xml:space="preserve"> </w:t>
       </w:r>
-      <w:ins w:id="45" w:author="Georgios KATSAROS" w:date="2016-08-20T16:28:00Z">
+      <w:ins w:id="23" w:author="Georgios KATSAROS" w:date="2016-08-20T16:28:00Z">
         <w:r>
           <w:t xml:space="preserve">The used </w:t>
         </w:r>
       </w:ins>
-      <w:del w:id="46" w:author="Georgios KATSAROS" w:date="2016-08-20T16:28:00Z">
+      <w:del w:id="24" w:author="Georgios KATSAROS" w:date="2016-08-20T16:28:00Z">
         <w:r>
           <w:delText>R</w:delText>
         </w:r>
       </w:del>
-      <w:ins w:id="47" w:author="Georgios KATSAROS" w:date="2016-08-20T16:28:00Z">
+      <w:ins w:id="25" w:author="Georgios KATSAROS" w:date="2016-08-20T16:28:00Z">
         <w:r>
           <w:t>r</w:t>
         </w:r>
@@ -5041,7 +4964,7 @@
       <w:r>
         <w:t xml:space="preserve">esonator circuit </w:t>
       </w:r>
-      <w:del w:id="48" w:author="Georgios KATSAROS" w:date="2016-08-20T16:28:00Z">
+      <w:del w:id="26" w:author="Georgios KATSAROS" w:date="2016-08-20T16:28:00Z">
         <w:r>
           <w:delText>was</w:delText>
         </w:r>
@@ -5052,7 +4975,7 @@
       <w:r>
         <w:t xml:space="preserve">consisted of </w:t>
       </w:r>
-      <w:ins w:id="49" w:author="Georgios KATSAROS" w:date="2016-08-20T16:28:00Z">
+      <w:ins w:id="27" w:author="Georgios KATSAROS" w:date="2016-08-20T16:28:00Z">
         <w:r>
           <w:t xml:space="preserve">a </w:t>
         </w:r>
@@ -5066,7 +4989,7 @@
       <w:r>
         <w:t xml:space="preserve"> and </w:t>
       </w:r>
-      <w:ins w:id="50" w:author="Georgios KATSAROS" w:date="2016-08-20T16:29:00Z">
+      <w:ins w:id="28" w:author="Georgios KATSAROS" w:date="2016-08-20T16:29:00Z">
         <w:r>
           <w:t xml:space="preserve">the </w:t>
         </w:r>
@@ -5086,7 +5009,7 @@
       <w:r>
         <w:t xml:space="preserve"> in parallel to </w:t>
       </w:r>
-      <w:ins w:id="51" w:author="Georgios KATSAROS" w:date="2016-08-20T16:29:00Z">
+      <w:ins w:id="29" w:author="Georgios KATSAROS" w:date="2016-08-20T16:29:00Z">
         <w:r>
           <w:t xml:space="preserve">the </w:t>
         </w:r>
@@ -5109,17 +5032,17 @@
       <w:r>
         <w:t xml:space="preserve">simple circuit model in Figure 3. </w:t>
       </w:r>
-      <w:ins w:id="52" w:author="Georgios KATSAROS" w:date="2016-08-20T16:29:00Z">
+      <w:ins w:id="30" w:author="Georgios KATSAROS" w:date="2016-08-20T16:29:00Z">
         <w:r>
           <w:t xml:space="preserve">Finally there exists always a </w:t>
         </w:r>
       </w:ins>
-      <w:del w:id="53" w:author="Georgios KATSAROS" w:date="2016-08-20T16:29:00Z">
+      <w:del w:id="31" w:author="Georgios KATSAROS" w:date="2016-08-20T16:29:00Z">
         <w:r>
           <w:delText>P</w:delText>
         </w:r>
       </w:del>
-      <w:ins w:id="54" w:author="Georgios KATSAROS" w:date="2016-08-20T16:29:00Z">
+      <w:ins w:id="32" w:author="Georgios KATSAROS" w:date="2016-08-20T16:29:00Z">
         <w:r>
           <w:t>p</w:t>
         </w:r>
@@ -5127,7 +5050,7 @@
       <w:r>
         <w:t>arasitic capacitance</w:t>
       </w:r>
-      <w:ins w:id="55" w:author="Georgios KATSAROS" w:date="2016-08-20T16:29:00Z">
+      <w:ins w:id="33" w:author="Georgios KATSAROS" w:date="2016-08-20T16:29:00Z">
         <w:r>
           <w:t>, which</w:t>
         </w:r>
@@ -5135,7 +5058,7 @@
       <w:r>
         <w:t xml:space="preserve"> is </w:t>
       </w:r>
-      <w:ins w:id="56" w:author="Georgios KATSAROS" w:date="2016-08-20T16:29:00Z">
+      <w:ins w:id="34" w:author="Georgios KATSAROS" w:date="2016-08-20T16:29:00Z">
         <w:r>
           <w:t xml:space="preserve">a </w:t>
         </w:r>
@@ -5143,7 +5066,7 @@
       <w:r>
         <w:t xml:space="preserve">capacitance to the ground that comes from bonding wires, </w:t>
       </w:r>
-      <w:ins w:id="57" w:author="Georgios KATSAROS" w:date="2016-08-20T16:29:00Z">
+      <w:ins w:id="35" w:author="Georgios KATSAROS" w:date="2016-08-20T16:29:00Z">
         <w:r>
           <w:t xml:space="preserve">the </w:t>
         </w:r>
@@ -5151,7 +5074,7 @@
       <w:r>
         <w:t xml:space="preserve">sample itself, </w:t>
       </w:r>
-      <w:ins w:id="58" w:author="Georgios KATSAROS" w:date="2016-08-20T16:29:00Z">
+      <w:ins w:id="36" w:author="Georgios KATSAROS" w:date="2016-08-20T16:29:00Z">
         <w:r>
           <w:t xml:space="preserve">the </w:t>
         </w:r>
@@ -5159,7 +5082,7 @@
       <w:r>
         <w:t xml:space="preserve">RF line and </w:t>
       </w:r>
-      <w:ins w:id="59" w:author="Georgios KATSAROS" w:date="2016-08-20T16:29:00Z">
+      <w:ins w:id="37" w:author="Georgios KATSAROS" w:date="2016-08-20T16:29:00Z">
         <w:r>
           <w:t xml:space="preserve">the used </w:t>
         </w:r>
@@ -5173,7 +5096,6 @@
     </w:p>
     <w:p>
       <w:r>
-        <w:lastRenderedPageBreak/>
         <w:t>(</w:t>
       </w:r>
       <w:r>
@@ -5230,7 +5152,7 @@
         </w:rPr>
         <w:t xml:space="preserve"> increases. For the purpose of justifying lowering parasitic capacitance by removing grounds in the PCB</w:t>
       </w:r>
-      <w:ins w:id="60" w:author="Georgios KATSAROS" w:date="2016-08-20T16:30:00Z">
+      <w:ins w:id="38" w:author="Georgios KATSAROS" w:date="2016-08-20T16:30:00Z">
         <w:r>
           <w:rPr>
             <w:i/>
@@ -5246,7 +5168,7 @@
       <w:r>
         <w:t xml:space="preserve">For the purpose of minimization of this parasitic capacitance and thus increase sensitivity of the reflectometry, </w:t>
       </w:r>
-      <w:ins w:id="61" w:author="Georgios KATSAROS" w:date="2016-08-20T16:30:00Z">
+      <w:ins w:id="39" w:author="Georgios KATSAROS" w:date="2016-08-20T16:30:00Z">
         <w:r>
           <w:t xml:space="preserve">the </w:t>
         </w:r>
@@ -5254,7 +5176,7 @@
       <w:r>
         <w:t xml:space="preserve">PCB ground plane is removed below </w:t>
       </w:r>
-      <w:ins w:id="62" w:author="Georgios KATSAROS" w:date="2016-08-20T16:30:00Z">
+      <w:ins w:id="40" w:author="Georgios KATSAROS" w:date="2016-08-20T16:30:00Z">
         <w:r>
           <w:t xml:space="preserve">the </w:t>
         </w:r>
@@ -5262,7 +5184,7 @@
       <w:r>
         <w:t xml:space="preserve">RF lines, </w:t>
       </w:r>
-      <w:ins w:id="63" w:author="Georgios KATSAROS" w:date="2016-08-20T16:30:00Z">
+      <w:ins w:id="41" w:author="Georgios KATSAROS" w:date="2016-08-20T16:30:00Z">
         <w:r>
           <w:t xml:space="preserve">the </w:t>
         </w:r>
@@ -5270,12 +5192,12 @@
       <w:r>
         <w:t xml:space="preserve">corresponding PCB bonding pads and </w:t>
       </w:r>
-      <w:del w:id="64" w:author="Georgios KATSAROS" w:date="2016-08-20T16:30:00Z">
+      <w:del w:id="42" w:author="Georgios KATSAROS" w:date="2016-08-20T16:30:00Z">
         <w:r>
           <w:delText xml:space="preserve">a </w:delText>
         </w:r>
       </w:del>
-      <w:ins w:id="65" w:author="Georgios KATSAROS" w:date="2016-08-20T16:30:00Z">
+      <w:ins w:id="43" w:author="Georgios KATSAROS" w:date="2016-08-20T16:30:00Z">
         <w:r>
           <w:t xml:space="preserve">the </w:t>
         </w:r>
@@ -5288,6 +5210,9 @@
       </w:r>
       <w:r>
         <w:br/>
+      </w:r>
+      <w:r>
+        <w:lastRenderedPageBreak/>
         <w:t>Matching circuit elements used are surface mounted inductor Murata 1</w:t>
       </w:r>
       <w:proofErr w:type="gramStart"/>
@@ -5323,7 +5248,7 @@
       <w:r>
         <w:t xml:space="preserve">. </w:t>
       </w:r>
-      <w:ins w:id="66" w:author="Georgios KATSAROS" w:date="2016-08-20T16:31:00Z">
+      <w:ins w:id="44" w:author="Georgios KATSAROS" w:date="2016-08-20T16:31:00Z">
         <w:r>
           <w:t xml:space="preserve">A </w:t>
         </w:r>
@@ -5333,7 +5258,7 @@
         <w:t>Varactor</w:t>
       </w:r>
       <w:proofErr w:type="spellEnd"/>
-      <w:ins w:id="67" w:author="Georgios KATSAROS" w:date="2016-08-20T16:31:00Z">
+      <w:ins w:id="45" w:author="Georgios KATSAROS" w:date="2016-08-20T16:31:00Z">
         <w:r>
           <w:t xml:space="preserve"> – a voltage tunable capacitor -</w:t>
         </w:r>
@@ -5353,7 +5278,7 @@
       <w:r>
         <w:t xml:space="preserve"> matching condition despite </w:t>
       </w:r>
-      <w:ins w:id="68" w:author="Georgios KATSAROS" w:date="2016-08-20T16:30:00Z">
+      <w:ins w:id="46" w:author="Georgios KATSAROS" w:date="2016-08-20T16:30:00Z">
         <w:r>
           <w:t xml:space="preserve">the </w:t>
         </w:r>
@@ -5361,12 +5286,12 @@
       <w:r>
         <w:t>chang</w:t>
       </w:r>
-      <w:ins w:id="69" w:author="Georgios KATSAROS" w:date="2016-08-20T16:31:00Z">
+      <w:ins w:id="47" w:author="Georgios KATSAROS" w:date="2016-08-20T16:31:00Z">
         <w:r>
           <w:t>e</w:t>
         </w:r>
       </w:ins>
-      <w:del w:id="70" w:author="Georgios KATSAROS" w:date="2016-08-20T16:31:00Z">
+      <w:del w:id="48" w:author="Georgios KATSAROS" w:date="2016-08-20T16:31:00Z">
         <w:r>
           <w:delText>ing</w:delText>
         </w:r>
@@ -5377,7 +5302,7 @@
       <w:r>
         <w:t xml:space="preserve">of </w:t>
       </w:r>
-      <w:ins w:id="71" w:author="Georgios KATSAROS" w:date="2016-08-20T16:31:00Z">
+      <w:ins w:id="49" w:author="Georgios KATSAROS" w:date="2016-08-20T16:31:00Z">
         <w:r>
           <w:t xml:space="preserve">the </w:t>
         </w:r>
@@ -5408,12 +5333,12 @@
       <w:r>
         <w:t xml:space="preserve"> </w:t>
       </w:r>
-      <w:del w:id="72" w:author="Georgios KATSAROS" w:date="2016-08-20T16:31:00Z">
+      <w:del w:id="50" w:author="Georgios KATSAROS" w:date="2016-08-20T16:31:00Z">
         <w:r>
           <w:delText xml:space="preserve">Varactor is voltage tunable capacitor. </w:delText>
         </w:r>
       </w:del>
-      <w:ins w:id="73" w:author="Josip KUKUCKA" w:date="2016-08-20T22:38:00Z">
+      <w:ins w:id="51" w:author="Josip KUKUCKA" w:date="2016-08-20T22:38:00Z">
         <w:r>
           <w:t>(Put this in reflectometry explanation and here just refer to it)</w:t>
         </w:r>
@@ -5439,7 +5364,7 @@
       <w:r>
         <w:t xml:space="preserve"> the end of the “State of the art” chapter)</w:t>
       </w:r>
-      <w:ins w:id="74" w:author="Georgios KATSAROS" w:date="2016-08-20T16:34:00Z">
+      <w:ins w:id="52" w:author="Georgios KATSAROS" w:date="2016-08-20T16:34:00Z">
         <w:r>
           <w:t xml:space="preserve"> (do we need to say it again?)</w:t>
         </w:r>
@@ -5478,7 +5403,6 @@
           <w:i/>
           <w:noProof/>
         </w:rPr>
-        <w:lastRenderedPageBreak/>
         <w:drawing>
           <wp:anchor distT="0" distB="0" distL="114300" distR="114300" simplePos="0" relativeHeight="251667456" behindDoc="0" locked="0" layoutInCell="1" allowOverlap="1" wp14:anchorId="1A25C3E5" wp14:editId="35D8F8AA">
             <wp:simplePos x="0" y="0"/>
@@ -5728,7 +5652,7 @@
       <w:r>
         <w:t xml:space="preserve">Figure 5: Plexiglas </w:t>
       </w:r>
-      <w:ins w:id="75" w:author="Georgios KATSAROS" w:date="2016-08-20T16:34:00Z">
+      <w:ins w:id="53" w:author="Georgios KATSAROS" w:date="2016-08-20T16:34:00Z">
         <w:r>
           <w:t>dip-</w:t>
         </w:r>
@@ -5736,7 +5660,7 @@
       <w:r>
         <w:t xml:space="preserve">stick </w:t>
       </w:r>
-      <w:del w:id="76" w:author="Georgios KATSAROS" w:date="2016-08-20T16:35:00Z">
+      <w:del w:id="54" w:author="Georgios KATSAROS" w:date="2016-08-20T16:35:00Z">
         <w:r>
           <w:delText xml:space="preserve">initially </w:delText>
         </w:r>
@@ -5744,12 +5668,12 @@
       <w:r>
         <w:t xml:space="preserve">used for </w:t>
       </w:r>
-      <w:ins w:id="77" w:author="Georgios KATSAROS" w:date="2016-08-20T16:35:00Z">
+      <w:ins w:id="55" w:author="Georgios KATSAROS" w:date="2016-08-20T16:35:00Z">
         <w:r>
           <w:t xml:space="preserve">cooling down </w:t>
         </w:r>
       </w:ins>
-      <w:del w:id="78" w:author="Georgios KATSAROS" w:date="2016-08-20T16:35:00Z">
+      <w:del w:id="56" w:author="Georgios KATSAROS" w:date="2016-08-20T16:35:00Z">
         <w:r>
           <w:delText xml:space="preserve">dipping </w:delText>
         </w:r>
@@ -5757,7 +5681,7 @@
       <w:r>
         <w:t>sample</w:t>
       </w:r>
-      <w:ins w:id="79" w:author="Georgios KATSAROS" w:date="2016-08-20T16:35:00Z">
+      <w:ins w:id="57" w:author="Georgios KATSAROS" w:date="2016-08-20T16:35:00Z">
         <w:r>
           <w:t>s</w:t>
         </w:r>
@@ -5765,12 +5689,12 @@
       <w:r>
         <w:t xml:space="preserve"> mounted on the PCB </w:t>
       </w:r>
-      <w:del w:id="80" w:author="Georgios KATSAROS" w:date="2016-08-20T16:35:00Z">
+      <w:del w:id="58" w:author="Georgios KATSAROS" w:date="2016-08-20T16:35:00Z">
         <w:r>
           <w:delText>into the liquid helium</w:delText>
         </w:r>
       </w:del>
-      <w:ins w:id="81" w:author="Georgios KATSAROS" w:date="2016-08-20T16:35:00Z">
+      <w:ins w:id="59" w:author="Georgios KATSAROS" w:date="2016-08-20T16:35:00Z">
         <w:r>
           <w:t>to 4K</w:t>
         </w:r>
@@ -5778,17 +5702,17 @@
       <w:r>
         <w:t xml:space="preserve">. </w:t>
       </w:r>
-      <w:ins w:id="82" w:author="Georgios KATSAROS" w:date="2016-08-20T16:35:00Z">
+      <w:ins w:id="60" w:author="Georgios KATSAROS" w:date="2016-08-20T16:35:00Z">
         <w:r>
           <w:t xml:space="preserve">The left picture shows the </w:t>
         </w:r>
       </w:ins>
-      <w:del w:id="83" w:author="Georgios KATSAROS" w:date="2016-08-20T16:35:00Z">
+      <w:del w:id="61" w:author="Georgios KATSAROS" w:date="2016-08-20T16:35:00Z">
         <w:r>
           <w:delText>W</w:delText>
         </w:r>
       </w:del>
-      <w:ins w:id="84" w:author="Georgios KATSAROS" w:date="2016-08-20T16:35:00Z">
+      <w:ins w:id="62" w:author="Georgios KATSAROS" w:date="2016-08-20T16:35:00Z">
         <w:r>
           <w:t>w</w:t>
         </w:r>
@@ -5797,15 +5721,19 @@
         <w:t>hole</w:t>
       </w:r>
       <w:proofErr w:type="gramStart"/>
-      <w:ins w:id="85" w:author="Georgios KATSAROS" w:date="2016-08-20T16:35:00Z">
+      <w:ins w:id="63" w:author="Georgios KATSAROS" w:date="2016-08-20T16:35:00Z">
         <w:r>
           <w:t xml:space="preserve">, </w:t>
         </w:r>
       </w:ins>
       <w:proofErr w:type="gramEnd"/>
-      <w:del w:id="86" w:author="Georgios KATSAROS" w:date="2016-08-20T16:35:00Z">
+      <w:del w:id="64" w:author="Georgios KATSAROS" w:date="2016-08-20T16:35:00Z">
         <w:r>
-          <w:delText xml:space="preserve"> stick is show left</w:delText>
+          <w:delText xml:space="preserve"> stick is show </w:delText>
+        </w:r>
+        <w:r>
+          <w:lastRenderedPageBreak/>
+          <w:delText>left</w:delText>
         </w:r>
       </w:del>
       <w:r>
@@ -5817,12 +5745,12 @@
       <w:r>
         <w:t xml:space="preserve"> i</w:t>
       </w:r>
-      <w:ins w:id="87" w:author="Georgios KATSAROS" w:date="2016-08-20T16:36:00Z">
+      <w:ins w:id="65" w:author="Georgios KATSAROS" w:date="2016-08-20T16:36:00Z">
         <w:r>
           <w:t xml:space="preserve">n, highlighting the </w:t>
         </w:r>
       </w:ins>
-      <w:del w:id="88" w:author="Georgios KATSAROS" w:date="2016-08-20T16:36:00Z">
+      <w:del w:id="66" w:author="Georgios KATSAROS" w:date="2016-08-20T16:36:00Z">
         <w:r>
           <w:delText>n</w:delText>
         </w:r>
@@ -5853,17 +5781,17 @@
       <w:r>
         <w:t xml:space="preserve">RF amplifier (down). </w:t>
       </w:r>
-      <w:del w:id="89" w:author="Georgios KATSAROS" w:date="2016-08-20T16:36:00Z">
+      <w:del w:id="67" w:author="Georgios KATSAROS" w:date="2016-08-20T16:36:00Z">
         <w:r>
           <w:delText>This picture was taken afterwards.</w:delText>
         </w:r>
       </w:del>
-      <w:ins w:id="90" w:author="Georgios KATSAROS" w:date="2016-08-20T16:36:00Z">
+      <w:ins w:id="68" w:author="Georgios KATSAROS" w:date="2016-08-20T16:36:00Z">
         <w:r>
           <w:t xml:space="preserve">An additional </w:t>
         </w:r>
       </w:ins>
-      <w:del w:id="91" w:author="Georgios KATSAROS" w:date="2016-08-20T16:36:00Z">
+      <w:del w:id="69" w:author="Georgios KATSAROS" w:date="2016-08-20T16:36:00Z">
         <w:r>
           <w:delText xml:space="preserve"> O</w:delText>
         </w:r>
@@ -5897,7 +5825,7 @@
         </w:rPr>
         <w:t>Caltech Microwave Research Group</w:t>
       </w:r>
-      <w:ins w:id="92" w:author="Georgios KATSAROS" w:date="2016-08-20T16:36:00Z">
+      <w:ins w:id="70" w:author="Georgios KATSAROS" w:date="2016-08-20T16:36:00Z">
         <w:r>
           <w:rPr>
             <w:color w:val="575757"/>
@@ -5941,7 +5869,7 @@
           <w:i/>
         </w:rPr>
       </w:pPr>
-      <w:ins w:id="93" w:author="Georgios KATSAROS" w:date="2016-08-20T16:37:00Z">
+      <w:ins w:id="71" w:author="Georgios KATSAROS" w:date="2016-08-20T16:37:00Z">
         <w:r>
           <w:rPr>
             <w:i/>
@@ -5970,12 +5898,11 @@
           <w:i/>
         </w:rPr>
       </w:pPr>
-      <w:ins w:id="94" w:author="Georgios KATSAROS" w:date="2016-08-20T16:39:00Z">
+      <w:ins w:id="72" w:author="Georgios KATSAROS" w:date="2016-08-20T16:39:00Z">
         <w:r>
           <w:rPr>
             <w:i/>
           </w:rPr>
-          <w:lastRenderedPageBreak/>
           <w:t>I should read up to here, right?</w:t>
         </w:r>
       </w:ins>
@@ -6143,7 +6070,11 @@
     <w:p/>
     <w:p>
       <w:r>
-        <w:t xml:space="preserve">For conducting the measurements several instruments has been used. For measuring reflectometry signal (reflection coefficient) vector network analyzer (VNA) from Rohde and Schwarz, model ZNB20, has been used. For DC biasing of the single </w:t>
+        <w:t xml:space="preserve">For conducting the measurements several instruments has been used. For measuring reflectometry signal (reflection coefficient) vector network analyzer (VNA) from Rohde and Schwarz, model ZNB20, has been </w:t>
+      </w:r>
+      <w:r>
+        <w:lastRenderedPageBreak/>
+        <w:t xml:space="preserve">used. For DC biasing of the single </w:t>
       </w:r>
       <w:proofErr w:type="gramStart"/>
       <w:r>
@@ -6198,7 +6129,6 @@
         <w:pStyle w:val="Heading4"/>
       </w:pPr>
       <w:r>
-        <w:lastRenderedPageBreak/>
         <w:t>Germanium n</w:t>
       </w:r>
       <w:r>
@@ -6384,6 +6314,7 @@
         <w:rPr>
           <w:noProof/>
         </w:rPr>
+        <w:lastRenderedPageBreak/>
         <w:drawing>
           <wp:anchor distT="0" distB="0" distL="114300" distR="114300" simplePos="0" relativeHeight="251671552" behindDoc="0" locked="0" layoutInCell="1" allowOverlap="1" wp14:anchorId="300A9D25" wp14:editId="223B68F6">
             <wp:simplePos x="0" y="0"/>
@@ -6540,201 +6471,204 @@
         <w:pStyle w:val="Subtitle"/>
       </w:pPr>
       <w:r>
+        <w:t xml:space="preserve">Figure 8: Comparison of the DC current transport (left) and the </w:t>
+      </w:r>
+      <w:proofErr w:type="spellStart"/>
+      <w:r>
+        <w:t>ohmic</w:t>
+      </w:r>
+      <w:proofErr w:type="spellEnd"/>
+      <w:r>
+        <w:t xml:space="preserve"> reflectometry (right) </w:t>
+      </w:r>
+      <w:proofErr w:type="spellStart"/>
+      <w:r>
+        <w:t>mesurements</w:t>
+      </w:r>
+      <w:proofErr w:type="spellEnd"/>
+      <w:r>
+        <w:t xml:space="preserve"> of the SHT charge stability measurement. </w:t>
+      </w:r>
+    </w:p>
+    <w:p>
+      <w:r>
+        <w:t xml:space="preserve">Putting </w:t>
+      </w:r>
+      <w:r>
+        <w:t xml:space="preserve">the </w:t>
+      </w:r>
+      <w:r>
+        <w:t>integration time similar for both measurements, Figure 8</w:t>
+      </w:r>
+      <w:r>
+        <w:t xml:space="preserve"> reveals </w:t>
+      </w:r>
+      <w:r>
+        <w:t xml:space="preserve">that </w:t>
+      </w:r>
+      <w:r>
+        <w:t xml:space="preserve">reflectometry technique </w:t>
+      </w:r>
+      <w:r>
+        <w:t>enable</w:t>
+      </w:r>
+      <w:r>
+        <w:t>s</w:t>
+      </w:r>
+      <w:r>
+        <w:t xml:space="preserve"> us to see</w:t>
+      </w:r>
+      <w:r>
+        <w:t xml:space="preserve"> more features like</w:t>
+      </w:r>
+      <w:r>
+        <w:t xml:space="preserve"> </w:t>
+      </w:r>
+      <w:r>
+        <w:t xml:space="preserve">the </w:t>
+      </w:r>
+      <w:r>
+        <w:t>excited orbital energy states</w:t>
+      </w:r>
+      <w:r>
+        <w:t xml:space="preserve"> of </w:t>
+      </w:r>
+      <w:r>
+        <w:t xml:space="preserve">the </w:t>
+      </w:r>
+      <w:r>
+        <w:t>SHT</w:t>
+      </w:r>
+      <w:r>
+        <w:t xml:space="preserve">. </w:t>
+      </w:r>
+    </w:p>
+    <w:p/>
+    <w:p>
+      <w:pPr>
+        <w:pStyle w:val="Heading4"/>
+      </w:pPr>
+      <w:r>
+        <w:t>Second generati</w:t>
+      </w:r>
+      <w:r>
+        <w:t xml:space="preserve">on of the reflectometry setup </w:t>
+      </w:r>
+    </w:p>
+    <w:p>
+      <w:r>
+        <w:t>The initial measurements have been done in a liquid helium at the 4 K temperature. Going lower in temperature</w:t>
+      </w:r>
+      <w:r>
+        <w:t>,</w:t>
+      </w:r>
+      <w:r>
+        <w:t xml:space="preserve"> </w:t>
+      </w:r>
+      <w:r>
+        <w:t xml:space="preserve">further </w:t>
+      </w:r>
+      <w:r>
+        <w:t>decreases</w:t>
+      </w:r>
+      <w:r>
+        <w:t xml:space="preserve"> an</w:t>
+      </w:r>
+      <w:r>
+        <w:t xml:space="preserve"> electron eff</w:t>
+      </w:r>
+      <w:r>
+        <w:t>ective temperature needed to resolve</w:t>
+      </w:r>
+      <w:r>
+        <w:t xml:space="preserve"> the </w:t>
+      </w:r>
+      <w:r>
+        <w:t xml:space="preserve">physical effects in the next experiments. </w:t>
+      </w:r>
+    </w:p>
+    <w:p>
+      <w:r>
+        <w:t xml:space="preserve">Our group has changed the laboratory environment which is now placed at IST Austria. New lab is equipped with dilution fridges allowing us to achieve temperatures down to 10 </w:t>
+      </w:r>
+      <w:proofErr w:type="spellStart"/>
+      <w:r>
+        <w:t>mK.</w:t>
+      </w:r>
+      <w:proofErr w:type="spellEnd"/>
+      <w:r>
+        <w:t xml:space="preserve"> </w:t>
+      </w:r>
+    </w:p>
+    <w:p>
+      <w:r>
+        <w:t xml:space="preserve">For the purpose of measuring several samples and necessity for the higher number of RF lines dictated by next experiments of spin manipulation, </w:t>
+      </w:r>
+      <w:r>
+        <w:t>the new PCB</w:t>
+      </w:r>
+      <w:r>
+        <w:t xml:space="preserve"> was designed</w:t>
+      </w:r>
+      <w:r>
+        <w:t xml:space="preserve"> (Figure 9)</w:t>
+      </w:r>
+      <w:r>
+        <w:t>.</w:t>
+      </w:r>
+      <w:r>
+        <w:t xml:space="preserve"> </w:t>
+      </w:r>
+      <w:r>
+        <w:t xml:space="preserve">New design </w:t>
+      </w:r>
+      <w:r>
+        <w:t>a</w:t>
+      </w:r>
+      <w:r>
+        <w:t>llows</w:t>
+      </w:r>
+      <w:r>
+        <w:t xml:space="preserve"> frequency multiplexing of four different reflectometry resonant circuits enabling measurement of four samples at once. </w:t>
+      </w:r>
+      <w:r>
+        <w:t xml:space="preserve"> Also, new type of</w:t>
+      </w:r>
+      <w:r>
+        <w:t xml:space="preserve"> the</w:t>
+      </w:r>
+      <w:r>
+        <w:t xml:space="preserve"> PCB holder</w:t>
+      </w:r>
+      <w:r>
+        <w:t xml:space="preserve"> (dilution fridge insert)</w:t>
+      </w:r>
+      <w:r>
+        <w:t xml:space="preserve">, replacement for the previously used Plexiglas stick was manufactured by dilution fridge company and equipped with coax cables, attenuators, </w:t>
+      </w:r>
+      <w:r>
+        <w:t xml:space="preserve">cryogenic amplifier, </w:t>
+      </w:r>
+      <w:r>
+        <w:t xml:space="preserve">directional coupler by our electronic </w:t>
+      </w:r>
+      <w:r>
+        <w:t xml:space="preserve">technician Thomas </w:t>
+      </w:r>
+      <w:proofErr w:type="spellStart"/>
+      <w:r>
+        <w:t>Adletzberger</w:t>
+      </w:r>
+      <w:proofErr w:type="spellEnd"/>
+      <w:r>
+        <w:t xml:space="preserve"> to reproduce the reflectometry system mounted on the Plexiglas stick and upgrade. Upgrade is done is terms of using lower thermal conducting stainless steel and superconducting niobium titanium coaxial cables</w:t>
+      </w:r>
+      <w:r>
+        <w:t xml:space="preserve">, attenuators, additional DC filtering of all DC wires. Niobium titanium cables are used between the input </w:t>
+      </w:r>
+      <w:r>
         <w:lastRenderedPageBreak/>
-        <w:t xml:space="preserve">Figure 8: Comparison of the DC current transport (left) and the </w:t>
-      </w:r>
-      <w:proofErr w:type="spellStart"/>
-      <w:r>
-        <w:t>ohmic</w:t>
-      </w:r>
-      <w:proofErr w:type="spellEnd"/>
-      <w:r>
-        <w:t xml:space="preserve"> reflectometry (right) </w:t>
-      </w:r>
-      <w:proofErr w:type="spellStart"/>
-      <w:r>
-        <w:t>mesurements</w:t>
-      </w:r>
-      <w:proofErr w:type="spellEnd"/>
-      <w:r>
-        <w:t xml:space="preserve"> of the SHT charge stability measurement. </w:t>
-      </w:r>
-    </w:p>
-    <w:p>
-      <w:r>
-        <w:t xml:space="preserve">Putting </w:t>
-      </w:r>
-      <w:r>
-        <w:t xml:space="preserve">the </w:t>
-      </w:r>
-      <w:r>
-        <w:t>integration time similar for both measurements, Figure 8</w:t>
-      </w:r>
-      <w:r>
-        <w:t xml:space="preserve"> reveals </w:t>
-      </w:r>
-      <w:r>
-        <w:t xml:space="preserve">that </w:t>
-      </w:r>
-      <w:r>
-        <w:t xml:space="preserve">reflectometry technique </w:t>
-      </w:r>
-      <w:r>
-        <w:t>enable</w:t>
-      </w:r>
-      <w:r>
-        <w:t>s</w:t>
-      </w:r>
-      <w:r>
-        <w:t xml:space="preserve"> us to see</w:t>
-      </w:r>
-      <w:r>
-        <w:t xml:space="preserve"> more features like</w:t>
-      </w:r>
-      <w:r>
-        <w:t xml:space="preserve"> </w:t>
-      </w:r>
-      <w:r>
-        <w:t xml:space="preserve">the </w:t>
-      </w:r>
-      <w:r>
-        <w:t>excited orbital energy states</w:t>
-      </w:r>
-      <w:r>
-        <w:t xml:space="preserve"> of </w:t>
-      </w:r>
-      <w:r>
-        <w:t xml:space="preserve">the </w:t>
-      </w:r>
-      <w:r>
-        <w:t>SHT</w:t>
-      </w:r>
-      <w:r>
-        <w:t xml:space="preserve">. </w:t>
-      </w:r>
-    </w:p>
-    <w:p/>
-    <w:p>
-      <w:pPr>
-        <w:pStyle w:val="Heading4"/>
-      </w:pPr>
-      <w:r>
-        <w:t>Second generati</w:t>
-      </w:r>
-      <w:r>
-        <w:t xml:space="preserve">on of the reflectometry setup </w:t>
-      </w:r>
-    </w:p>
-    <w:p>
-      <w:r>
-        <w:t>The initial measurements have been done in a liquid helium at the 4 K temperature. Going lower in temperature</w:t>
-      </w:r>
-      <w:r>
-        <w:t>,</w:t>
-      </w:r>
-      <w:r>
-        <w:t xml:space="preserve"> </w:t>
-      </w:r>
-      <w:r>
-        <w:t xml:space="preserve">further </w:t>
-      </w:r>
-      <w:r>
-        <w:t>decreases</w:t>
-      </w:r>
-      <w:r>
-        <w:t xml:space="preserve"> an</w:t>
-      </w:r>
-      <w:r>
-        <w:t xml:space="preserve"> electron eff</w:t>
-      </w:r>
-      <w:r>
-        <w:t>ective temperature needed to resolve</w:t>
-      </w:r>
-      <w:r>
-        <w:t xml:space="preserve"> the </w:t>
-      </w:r>
-      <w:r>
-        <w:t xml:space="preserve">physical effects in the next experiments. </w:t>
-      </w:r>
-    </w:p>
-    <w:p>
-      <w:r>
-        <w:t xml:space="preserve">Our group has changed the laboratory environment which is now placed at IST Austria. New lab is equipped with dilution fridges allowing us to achieve temperatures down to 10 </w:t>
-      </w:r>
-      <w:proofErr w:type="spellStart"/>
-      <w:r>
-        <w:t>mK.</w:t>
-      </w:r>
-      <w:proofErr w:type="spellEnd"/>
-      <w:r>
-        <w:t xml:space="preserve"> </w:t>
-      </w:r>
-    </w:p>
-    <w:p>
-      <w:r>
-        <w:t xml:space="preserve">For the purpose of measuring several samples and necessity for the higher number of RF lines dictated by next experiments of spin manipulation, </w:t>
-      </w:r>
-      <w:r>
-        <w:t>the new PCB</w:t>
-      </w:r>
-      <w:r>
-        <w:t xml:space="preserve"> was designed</w:t>
-      </w:r>
-      <w:r>
-        <w:t xml:space="preserve"> (Figure 9)</w:t>
-      </w:r>
-      <w:r>
-        <w:t>.</w:t>
-      </w:r>
-      <w:r>
-        <w:t xml:space="preserve"> </w:t>
-      </w:r>
-      <w:r>
-        <w:t xml:space="preserve">New design </w:t>
-      </w:r>
-      <w:r>
-        <w:t>a</w:t>
-      </w:r>
-      <w:r>
-        <w:t>llows</w:t>
-      </w:r>
-      <w:r>
-        <w:t xml:space="preserve"> frequency multiplexing of four different reflectometry resonant circuits enabling measurement of four samples at once. </w:t>
-      </w:r>
-      <w:r>
-        <w:t xml:space="preserve"> Also, new type of</w:t>
-      </w:r>
-      <w:r>
-        <w:t xml:space="preserve"> the</w:t>
-      </w:r>
-      <w:r>
-        <w:t xml:space="preserve"> PCB holder</w:t>
-      </w:r>
-      <w:r>
-        <w:t xml:space="preserve"> (dilution fridge insert)</w:t>
-      </w:r>
-      <w:r>
-        <w:t xml:space="preserve">, replacement for the previously used Plexiglas stick was manufactured by dilution fridge company and equipped with coax cables, attenuators, </w:t>
-      </w:r>
-      <w:r>
-        <w:t xml:space="preserve">cryogenic amplifier, </w:t>
-      </w:r>
-      <w:r>
-        <w:t xml:space="preserve">directional coupler by our electronic </w:t>
-      </w:r>
-      <w:r>
-        <w:t xml:space="preserve">technician Thomas </w:t>
-      </w:r>
-      <w:proofErr w:type="spellStart"/>
-      <w:r>
-        <w:t>Adletzberger</w:t>
-      </w:r>
-      <w:proofErr w:type="spellEnd"/>
-      <w:r>
-        <w:t xml:space="preserve"> to reproduce the reflectometry system mounted on the Plexiglas stick and upgrade. Upgrade is done is terms of using lower thermal conducting stainless steel and superconducting niobium titanium coaxial cables</w:t>
-      </w:r>
-      <w:r>
-        <w:t xml:space="preserve">, attenuators, additional DC filtering of all DC wires. Niobium titanium cables are used between the input of the cryogenic amplifier and sample stage because of their very low thermal conduction, to avoid heating of the sample stage of the fridge which has cooling power in tens of </w:t>
+        <w:t xml:space="preserve">of the cryogenic amplifier and sample stage because of their very low thermal conduction, to avoid heating of the sample stage of the fridge which has cooling power in tens of </w:t>
       </w:r>
       <w:proofErr w:type="spellStart"/>
       <w:proofErr w:type="gramStart"/>
@@ -6766,7 +6700,6 @@
         <w:rPr>
           <w:noProof/>
         </w:rPr>
-        <w:lastRenderedPageBreak/>
         <w:drawing>
           <wp:anchor distT="0" distB="0" distL="114300" distR="114300" simplePos="0" relativeHeight="251672576" behindDoc="0" locked="0" layoutInCell="1" allowOverlap="1" wp14:anchorId="6C7C3055" wp14:editId="73572A3B">
             <wp:simplePos x="0" y="0"/>
@@ -6986,6 +6919,7 @@
           <w:b/>
           <w:i/>
         </w:rPr>
+        <w:lastRenderedPageBreak/>
         <w:t>TO DO:</w:t>
       </w:r>
     </w:p>
@@ -6994,7 +6928,6 @@
         <w:pStyle w:val="Heading4"/>
       </w:pPr>
       <w:r>
-        <w:lastRenderedPageBreak/>
         <w:t xml:space="preserve">Moving to </w:t>
       </w:r>
       <w:r>
@@ -10933,7 +10866,7 @@
         </w:rPr>
         <w:t xml:space="preserve"> in a short time. Signal to noise ratio is the ratio of signal and noise amplitude in a given bandwidth. Measurement sensitivity is a measure of the change in an amplitude of current or amplitude (phase) of reflected wave when charge configuration is changed. Noise comes from 1/f noise on lower frequencies, intrinsic shot noise, thermal noise, noise in in measurement equipment… Lowering the measurement bandwidth (integration or filtering) noise is lowered and SNR raised but measurement become slower. Thus for achieving good SNR in short time signal need to be high. In our case fast measurement is required to obtain good quality measurement fast enough. </w:t>
       </w:r>
-      <w:ins w:id="95" w:author="Georgios KATSAROS" w:date="2016-08-20T15:48:00Z">
+      <w:ins w:id="73" w:author="Georgios KATSAROS" w:date="2016-08-20T15:48:00Z">
         <w:r>
           <w:rPr>
             <w:i/>
@@ -10982,7 +10915,7 @@
         </w:rPr>
         <w:t>)</w:t>
       </w:r>
-      <w:ins w:id="96" w:author="Georgios KATSAROS" w:date="2016-08-20T14:38:00Z">
+      <w:ins w:id="74" w:author="Georgios KATSAROS" w:date="2016-08-20T14:38:00Z">
         <w:r>
           <w:rPr>
             <w:b/>
@@ -11098,7 +11031,7 @@
       <w:r>
         <w:t xml:space="preserve">Figure 1 describes how spin blockade can be used to extract information about the electron spin in the left QD in the DQD system. If the spin configuration is like in Figure 1a) then after electrostatic pushing, by applying voltage pulses on gates L and R, electron is allowed to tunnel to the right dot, which, for example, can be detected as the DC current signal. In the other case, Figure 1c), electrons on both dots have same spin and due to Pauli exclusion principle they stay in that configuration after electrostatic pushing. Consequently, current DC current signal does not flow. </w:t>
       </w:r>
-      <w:ins w:id="97" w:author="Georgios KATSAROS" w:date="2016-08-20T14:48:00Z">
+      <w:ins w:id="75" w:author="Georgios KATSAROS" w:date="2016-08-20T14:48:00Z">
         <w:r>
           <w:t>(You need to speak about singlet triplet else it is not clear)</w:t>
         </w:r>
@@ -14293,7 +14226,7 @@
         <w:rPr>
           <w:i/>
           <w:lang w:val="de-AT"/>
-          <w:rPrChange w:id="98" w:author="Georgios KATSAROS" w:date="2016-08-20T13:33:00Z">
+          <w:rPrChange w:id="76" w:author="Georgios KATSAROS" w:date="2016-08-20T13:33:00Z">
             <w:rPr>
               <w:i/>
             </w:rPr>
@@ -14304,7 +14237,7 @@
       <w:r>
         <w:rPr>
           <w:lang w:val="de-AT"/>
-          <w:rPrChange w:id="99" w:author="Georgios KATSAROS" w:date="2016-08-20T13:33:00Z">
+          <w:rPrChange w:id="77" w:author="Georgios KATSAROS" w:date="2016-08-20T13:33:00Z">
             <w:rPr/>
           </w:rPrChange>
         </w:rPr>
@@ -14314,7 +14247,7 @@
       <w:r>
         <w:rPr>
           <w:lang w:val="de-AT"/>
-          <w:rPrChange w:id="100" w:author="Georgios KATSAROS" w:date="2016-08-20T13:33:00Z">
+          <w:rPrChange w:id="78" w:author="Georgios KATSAROS" w:date="2016-08-20T13:33:00Z">
             <w:rPr/>
           </w:rPrChange>
         </w:rPr>
@@ -14324,7 +14257,7 @@
       <w:r>
         <w:rPr>
           <w:lang w:val="de-AT"/>
-          <w:rPrChange w:id="101" w:author="Georgios KATSAROS" w:date="2016-08-20T13:33:00Z">
+          <w:rPrChange w:id="79" w:author="Georgios KATSAROS" w:date="2016-08-20T13:33:00Z">
             <w:rPr/>
           </w:rPrChange>
         </w:rPr>
@@ -14334,7 +14267,7 @@
       <w:r>
         <w:rPr>
           <w:lang w:val="de-AT"/>
-          <w:rPrChange w:id="102" w:author="Georgios KATSAROS" w:date="2016-08-20T13:33:00Z">
+          <w:rPrChange w:id="80" w:author="Georgios KATSAROS" w:date="2016-08-20T13:33:00Z">
             <w:rPr/>
           </w:rPrChange>
         </w:rPr>
@@ -14344,7 +14277,7 @@
         <w:rPr>
           <w:i/>
           <w:lang w:val="de-AT"/>
-          <w:rPrChange w:id="103" w:author="Georgios KATSAROS" w:date="2016-08-20T13:33:00Z">
+          <w:rPrChange w:id="81" w:author="Georgios KATSAROS" w:date="2016-08-20T13:33:00Z">
             <w:rPr>
               <w:i/>
             </w:rPr>
@@ -14355,7 +14288,7 @@
       <w:r>
         <w:rPr>
           <w:lang w:val="de-AT"/>
-          <w:rPrChange w:id="104" w:author="Georgios KATSAROS" w:date="2016-08-20T13:33:00Z">
+          <w:rPrChange w:id="82" w:author="Georgios KATSAROS" w:date="2016-08-20T13:33:00Z">
             <w:rPr/>
           </w:rPrChange>
         </w:rPr>
@@ -14365,7 +14298,7 @@
         <w:rPr>
           <w:b/>
           <w:lang w:val="de-AT"/>
-          <w:rPrChange w:id="105" w:author="Georgios KATSAROS" w:date="2016-08-20T13:33:00Z">
+          <w:rPrChange w:id="83" w:author="Georgios KATSAROS" w:date="2016-08-20T13:33:00Z">
             <w:rPr>
               <w:b/>
             </w:rPr>
@@ -14379,7 +14312,7 @@
           <w:color w:val="333333"/>
           <w:shd w:val="clear" w:color="auto" w:fill="FFFFFF"/>
           <w:lang w:val="de-AT"/>
-          <w:rPrChange w:id="106" w:author="Georgios KATSAROS" w:date="2016-08-20T13:33:00Z">
+          <w:rPrChange w:id="84" w:author="Georgios KATSAROS" w:date="2016-08-20T13:33:00Z">
             <w:rPr>
               <w:rFonts w:ascii="Arial" w:hAnsi="Arial" w:cs="Arial"/>
               <w:color w:val="333333"/>
@@ -14392,7 +14325,7 @@
       <w:r>
         <w:rPr>
           <w:lang w:val="de-AT"/>
-          <w:rPrChange w:id="107" w:author="Georgios KATSAROS" w:date="2016-08-20T13:33:00Z">
+          <w:rPrChange w:id="85" w:author="Georgios KATSAROS" w:date="2016-08-20T13:33:00Z">
             <w:rPr/>
           </w:rPrChange>
         </w:rPr>
@@ -14970,7 +14903,7 @@
         <w:rPr>
           <w:i/>
           <w:lang w:val="de-AT"/>
-          <w:rPrChange w:id="108" w:author="Georgios KATSAROS" w:date="2016-08-20T13:33:00Z">
+          <w:rPrChange w:id="86" w:author="Georgios KATSAROS" w:date="2016-08-20T13:33:00Z">
             <w:rPr>
               <w:i/>
             </w:rPr>
@@ -14987,7 +14920,7 @@
         <w:rPr>
           <w:shd w:val="clear" w:color="auto" w:fill="FFFFFF"/>
           <w:lang w:val="de-AT"/>
-          <w:rPrChange w:id="109" w:author="Georgios KATSAROS" w:date="2016-08-20T13:33:00Z">
+          <w:rPrChange w:id="87" w:author="Georgios KATSAROS" w:date="2016-08-20T13:33:00Z">
             <w:rPr>
               <w:shd w:val="clear" w:color="auto" w:fill="FFFFFF"/>
             </w:rPr>
@@ -14998,7 +14931,7 @@
       <w:r>
         <w:rPr>
           <w:lang w:val="de-AT"/>
-          <w:rPrChange w:id="110" w:author="Georgios KATSAROS" w:date="2016-08-20T13:33:00Z">
+          <w:rPrChange w:id="88" w:author="Georgios KATSAROS" w:date="2016-08-20T13:33:00Z">
             <w:rPr/>
           </w:rPrChange>
         </w:rPr>
@@ -15010,7 +14943,7 @@
       <w:r>
         <w:rPr>
           <w:lang w:val="de-AT"/>
-          <w:rPrChange w:id="111" w:author="Georgios KATSAROS" w:date="2016-08-20T13:33:00Z">
+          <w:rPrChange w:id="89" w:author="Georgios KATSAROS" w:date="2016-08-20T13:33:00Z">
             <w:rPr/>
           </w:rPrChange>
         </w:rPr>
@@ -15023,7 +14956,7 @@
         <w:rPr>
           <w:i/>
           <w:lang w:val="de-AT"/>
-          <w:rPrChange w:id="112" w:author="Georgios KATSAROS" w:date="2016-08-20T13:33:00Z">
+          <w:rPrChange w:id="90" w:author="Georgios KATSAROS" w:date="2016-08-20T13:33:00Z">
             <w:rPr>
               <w:i/>
             </w:rPr>
@@ -15041,7 +14974,7 @@
         <w:rPr>
           <w:i/>
           <w:lang w:val="de-AT"/>
-          <w:rPrChange w:id="113" w:author="Georgios KATSAROS" w:date="2016-08-20T13:33:00Z">
+          <w:rPrChange w:id="91" w:author="Georgios KATSAROS" w:date="2016-08-20T13:33:00Z">
             <w:rPr>
               <w:i/>
             </w:rPr>
@@ -15065,7 +14998,7 @@
         <w:rPr>
           <w:shd w:val="clear" w:color="auto" w:fill="FFFFFF"/>
           <w:lang w:val="de-AT"/>
-          <w:rPrChange w:id="114" w:author="Georgios KATSAROS" w:date="2016-08-20T13:33:00Z">
+          <w:rPrChange w:id="92" w:author="Georgios KATSAROS" w:date="2016-08-20T13:33:00Z">
             <w:rPr>
               <w:shd w:val="clear" w:color="auto" w:fill="FFFFFF"/>
             </w:rPr>
@@ -15117,7 +15050,7 @@
         <w:rPr>
           <w:shd w:val="clear" w:color="auto" w:fill="FFFFFF"/>
           <w:lang w:val="de-AT"/>
-          <w:rPrChange w:id="115" w:author="Georgios KATSAROS" w:date="2016-08-20T13:33:00Z">
+          <w:rPrChange w:id="93" w:author="Georgios KATSAROS" w:date="2016-08-20T13:33:00Z">
             <w:rPr>
               <w:shd w:val="clear" w:color="auto" w:fill="FFFFFF"/>
             </w:rPr>
@@ -15128,7 +15061,7 @@
       <w:r>
         <w:rPr>
           <w:lang w:val="de-AT"/>
-          <w:rPrChange w:id="116" w:author="Georgios KATSAROS" w:date="2016-08-20T13:33:00Z">
+          <w:rPrChange w:id="94" w:author="Georgios KATSAROS" w:date="2016-08-20T13:33:00Z">
             <w:rPr/>
           </w:rPrChange>
         </w:rPr>
@@ -15138,7 +15071,7 @@
       <w:r>
         <w:rPr>
           <w:lang w:val="de-AT"/>
-          <w:rPrChange w:id="117" w:author="Georgios KATSAROS" w:date="2016-08-20T13:33:00Z">
+          <w:rPrChange w:id="95" w:author="Georgios KATSAROS" w:date="2016-08-20T13:33:00Z">
             <w:rPr/>
           </w:rPrChange>
         </w:rPr>
@@ -15148,7 +15081,7 @@
       <w:r>
         <w:rPr>
           <w:lang w:val="de-AT"/>
-          <w:rPrChange w:id="118" w:author="Georgios KATSAROS" w:date="2016-08-20T13:33:00Z">
+          <w:rPrChange w:id="96" w:author="Georgios KATSAROS" w:date="2016-08-20T13:33:00Z">
             <w:rPr/>
           </w:rPrChange>
         </w:rPr>
@@ -15158,7 +15091,7 @@
         <w:rPr>
           <w:i/>
           <w:lang w:val="de-AT"/>
-          <w:rPrChange w:id="119" w:author="Georgios KATSAROS" w:date="2016-08-20T13:33:00Z">
+          <w:rPrChange w:id="97" w:author="Georgios KATSAROS" w:date="2016-08-20T13:33:00Z">
             <w:rPr>
               <w:i/>
             </w:rPr>
@@ -19247,7 +19180,7 @@
 </file>
 
 <file path=customXml/itemProps1.xml><?xml version="1.0" encoding="utf-8"?>
-<ds:datastoreItem xmlns:ds="http://schemas.openxmlformats.org/officeDocument/2006/customXml" ds:itemID="{B2E260D1-BC13-4C30-B048-4F8909989397}">
+<ds:datastoreItem xmlns:ds="http://schemas.openxmlformats.org/officeDocument/2006/customXml" ds:itemID="{3E802E07-73CD-4992-9BE9-DB5D0F8BC023}">
   <ds:schemaRefs>
     <ds:schemaRef ds:uri="http://schemas.openxmlformats.org/officeDocument/2006/bibliography"/>
   </ds:schemaRefs>

</xml_diff>